<commit_message>
new changes were made in docx file.
</commit_message>
<xml_diff>
--- a/Documentation/documentation of this system.docx
+++ b/Documentation/documentation of this system.docx
@@ -5,7 +5,7 @@
     <w:p>
       <w:r>
         <w:drawing>
-          <wp:inline distT="0" distB="0" distL="0" distR="0" wp14:anchorId="6D3AD57D" wp14:editId="4730582E">
+          <wp:inline distT="0" distB="0" distL="0" distR="0" wp14:anchorId="1AE3C6A8" wp14:editId="2F48E98F">
             <wp:extent cx="5435879" cy="1892397"/>
             <wp:effectExtent l="0" t="0" r="0" b="0"/>
             <wp:docPr id="55" name="Picture 55"/>
@@ -82,7 +82,7 @@
           <w:shd w:val="clear" w:color="auto" w:fill="FFFFFF"/>
         </w:rPr>
         <w:drawing>
-          <wp:anchor distT="0" distB="0" distL="114300" distR="114300" simplePos="0" relativeHeight="251658240" behindDoc="0" locked="0" layoutInCell="1" allowOverlap="1">
+          <wp:anchor distT="0" distB="0" distL="114300" distR="114300" simplePos="0" relativeHeight="251658240" behindDoc="0" locked="0" layoutInCell="1" allowOverlap="1" wp14:anchorId="1B34D437" wp14:editId="54BDFD79">
             <wp:simplePos x="914400" y="3979333"/>
             <wp:positionH relativeFrom="margin">
               <wp:align>center</wp:align>
@@ -143,8 +143,6 @@
           <w:shd w:val="clear" w:color="auto" w:fill="FFFFFF"/>
         </w:rPr>
       </w:pPr>
-      <w:bookmarkStart w:id="0" w:name="_GoBack"/>
-      <w:bookmarkEnd w:id="0"/>
     </w:p>
     <w:p>
       <w:pPr>
@@ -254,6 +252,9 @@
     </w:p>
     <w:p/>
     <w:p>
+      <w:pPr>
+        <w:jc w:val="center"/>
+      </w:pPr>
       <w:r>
         <w:rPr>
           <w:b/>
@@ -263,7 +264,7 @@
         </w:rPr>
         <w:lastRenderedPageBreak/>
         <w:drawing>
-          <wp:anchor distT="0" distB="0" distL="114300" distR="114300" simplePos="0" relativeHeight="251661312" behindDoc="0" locked="0" layoutInCell="1" allowOverlap="1">
+          <wp:anchor distT="0" distB="0" distL="114300" distR="114300" simplePos="0" relativeHeight="251661312" behindDoc="0" locked="0" layoutInCell="1" allowOverlap="1" wp14:anchorId="29D0E740" wp14:editId="4E44532C">
             <wp:simplePos x="0" y="0"/>
             <wp:positionH relativeFrom="margin">
               <wp:align>center</wp:align>
@@ -318,11 +319,12 @@
           </wp:anchor>
         </w:drawing>
       </w:r>
+      <w:bookmarkStart w:id="0" w:name="_GoBack"/>
       <w:r>
         <w:drawing>
-          <wp:inline distT="0" distB="0" distL="0" distR="0" wp14:anchorId="7680E2BD" wp14:editId="0CF27DF5">
-            <wp:extent cx="5731510" cy="2199428"/>
-            <wp:effectExtent l="0" t="0" r="2540" b="0"/>
+          <wp:inline distT="0" distB="0" distL="0" distR="0" wp14:anchorId="00222322" wp14:editId="38AA848D">
+            <wp:extent cx="5774267" cy="2218055"/>
+            <wp:effectExtent l="0" t="0" r="0" b="0"/>
             <wp:docPr id="30" name="Picture 30"/>
             <wp:cNvGraphicFramePr>
               <a:graphicFrameLocks xmlns:a="http://schemas.openxmlformats.org/drawingml/2006/main" noChangeAspect="1"/>
@@ -342,7 +344,7 @@
                   <pic:spPr bwMode="auto">
                     <a:xfrm>
                       <a:off x="0" y="0"/>
-                      <a:ext cx="5731510" cy="2199428"/>
+                      <a:ext cx="5820578" cy="2235844"/>
                     </a:xfrm>
                     <a:prstGeom prst="rect">
                       <a:avLst/>
@@ -362,11 +364,12 @@
           </wp:inline>
         </w:drawing>
       </w:r>
+      <w:bookmarkEnd w:id="0"/>
     </w:p>
     <w:p>
       <w:r>
         <w:drawing>
-          <wp:inline distT="0" distB="0" distL="0" distR="0" wp14:anchorId="4993FB58" wp14:editId="03DC8FAF">
+          <wp:inline distT="0" distB="0" distL="0" distR="0" wp14:anchorId="46ABAD6A" wp14:editId="4328A66E">
             <wp:extent cx="5731510" cy="3060700"/>
             <wp:effectExtent l="0" t="0" r="2540" b="6350"/>
             <wp:docPr id="31" name="Picture 31"/>
@@ -405,14 +408,16 @@
     <w:p/>
     <w:p/>
     <w:p/>
+    <w:p/>
     <w:p>
       <w:r>
         <w:rPr>
           <w:b/>
           <w:bCs/>
         </w:rPr>
+        <w:lastRenderedPageBreak/>
         <w:drawing>
-          <wp:inline distT="0" distB="0" distL="0" distR="0" wp14:anchorId="3EFDCEEE" wp14:editId="38200879">
+          <wp:inline distT="0" distB="0" distL="0" distR="0" wp14:anchorId="0985AB85" wp14:editId="6811D3D2">
             <wp:extent cx="2510367" cy="257799"/>
             <wp:effectExtent l="0" t="0" r="0" b="9525"/>
             <wp:docPr id="12" name="Picture 12"/>
@@ -450,7 +455,6 @@
     </w:p>
     <w:p>
       <w:r>
-        <w:lastRenderedPageBreak/>
         <w:t>- Client (SPA): React app served by Vite, consuming REST endpoints and enforcing client-side routing and guarded routes. Source at IUMS-Frontend/src/.</w:t>
       </w:r>
     </w:p>
@@ -483,7 +487,7 @@
           <w:bCs/>
         </w:rPr>
         <w:drawing>
-          <wp:inline distT="0" distB="0" distL="0" distR="0" wp14:anchorId="3AD813B9" wp14:editId="6679C273">
+          <wp:inline distT="0" distB="0" distL="0" distR="0" wp14:anchorId="0EF81C93" wp14:editId="5F6CDB7D">
             <wp:extent cx="2378607" cy="262467"/>
             <wp:effectExtent l="0" t="0" r="3175" b="4445"/>
             <wp:docPr id="13" name="Picture 13"/>
@@ -606,7 +610,6 @@
           <w:b/>
           <w:bCs/>
         </w:rPr>
-        <w:lastRenderedPageBreak/>
         <w:drawing>
           <wp:inline distT="0" distB="0" distL="0" distR="0" wp14:anchorId="0716784F" wp14:editId="46B02A47">
             <wp:extent cx="2277531" cy="241300"/>
@@ -761,12 +764,12 @@
     </w:p>
     <w:p>
       <w:r>
+        <w:lastRenderedPageBreak/>
         <w:t xml:space="preserve">  - Employment Type, Directorate, Device Type:</w:t>
       </w:r>
     </w:p>
     <w:p>
       <w:r>
-        <w:lastRenderedPageBreak/>
         <w:t xml:space="preserve">    - API: GET /api/employment-type, GET /api/directorate, GET /api/device-types, GET /api/group-count</w:t>
       </w:r>
     </w:p>
@@ -926,12 +929,12 @@
     </w:p>
     <w:p>
       <w:r>
+        <w:lastRenderedPageBreak/>
         <w:t xml:space="preserve">  - Feedback utils: components/Spinner.tsx, components/ProgressBar.tsx, components/scrollToTop.tsx</w:t>
       </w:r>
     </w:p>
     <w:p>
       <w:r>
-        <w:lastRenderedPageBreak/>
         <w:t xml:space="preserve">  - Data displays: components/userRow.tsx, APISearchableComboBox.tsx, react-select usage in forms</w:t>
       </w:r>
     </w:p>
@@ -1081,6 +1084,7 @@
     </w:p>
     <w:p>
       <w:r>
+        <w:lastRenderedPageBreak/>
         <w:t xml:space="preserve">  - InternetUser.php — Domain model for internet users.</w:t>
       </w:r>
     </w:p>
@@ -1091,7 +1095,6 @@
     </w:p>
     <w:p>
       <w:r>
-        <w:lastRenderedPageBreak/>
         <w:t xml:space="preserve">  - DeviceType.php, Directorate.php, DirectorateType.php, EmploymentType.php — Reference tables.</w:t>
       </w:r>
     </w:p>
@@ -1262,6 +1265,7 @@
     </w:p>
     <w:p>
       <w:r>
+        <w:lastRenderedPageBreak/>
         <w:t xml:space="preserve">  - PUT /api/users/{id}/status (check.access: UpdateSystemData)</w:t>
       </w:r>
     </w:p>
@@ -1272,7 +1276,6 @@
     </w:p>
     <w:p>
       <w:r>
-        <w:lastRenderedPageBreak/>
         <w:t>- Reference Data and Groups</w:t>
       </w:r>
     </w:p>
@@ -1406,6 +1409,7 @@
     <w:p/>
     <w:p>
       <w:r>
+        <w:lastRenderedPageBreak/>
         <w:drawing>
           <wp:inline distT="0" distB="0" distL="0" distR="0" wp14:anchorId="105E9E4F" wp14:editId="2FBA10E4">
             <wp:extent cx="2383367" cy="237110"/>
@@ -1450,7 +1454,6 @@
     </w:p>
     <w:p>
       <w:r>
-        <w:lastRenderedPageBreak/>
         <w:t xml:space="preserve">  - Sanctum token authentication protects all operational endpoints in a Route::middleware('auth:sanctum') group.</w:t>
       </w:r>
     </w:p>
@@ -1581,6 +1584,7 @@
     <w:p/>
     <w:p>
       <w:r>
+        <w:lastRenderedPageBreak/>
         <w:drawing>
           <wp:inline distT="0" distB="0" distL="0" distR="0" wp14:anchorId="0CBCCDE2" wp14:editId="7DEBC5F2">
             <wp:extent cx="4787900" cy="1884712"/>
@@ -1624,7 +1628,6 @@
           <w:b/>
           <w:bCs/>
         </w:rPr>
-        <w:lastRenderedPageBreak/>
         <w:drawing>
           <wp:inline distT="0" distB="0" distL="0" distR="0" wp14:anchorId="65810FFA" wp14:editId="1FEE797B">
             <wp:extent cx="1914718" cy="262467"/>
@@ -1871,6 +1874,7 @@
     </w:p>
     <w:p>
       <w:r>
+        <w:lastRenderedPageBreak/>
         <w:t xml:space="preserve">  - Recommended: cover authentication, permission middleware, user CRUD, activation flows, and violations endpoints.</w:t>
       </w:r>
     </w:p>
@@ -1930,7 +1934,6 @@
     </w:p>
     <w:p>
       <w:r>
-        <w:lastRenderedPageBreak/>
         <w:t>- Frontend</w:t>
       </w:r>
     </w:p>
@@ -2108,6 +2111,7 @@
           <w:b/>
           <w:bCs/>
         </w:rPr>
+        <w:lastRenderedPageBreak/>
         <w:drawing>
           <wp:inline distT="0" distB="0" distL="0" distR="0" wp14:anchorId="59F86176" wp14:editId="64774FBA">
             <wp:extent cx="1515533" cy="253977"/>
@@ -2167,7 +2171,6 @@
     </w:p>
     <w:p>
       <w:r>
-        <w:lastRenderedPageBreak/>
         <w:t>- Add E2E tests covering critical flows (login, create user, activate account, add violation, generate report).</w:t>
       </w:r>
     </w:p>
@@ -2336,6 +2339,7 @@
     </w:p>
     <w:p>
       <w:r>
+        <w:lastRenderedPageBreak/>
         <w:t xml:space="preserve">  - IUMS-Frontend/src/site/Home.tsx, About.tsx, Contact.tsx, SiteNavbar.tsx, SiteFooter.tsx, SiteHero.tsx</w:t>
       </w:r>
     </w:p>
@@ -2361,134 +2365,134 @@
     </w:p>
     <w:p>
       <w:r>
+        <w:t xml:space="preserve">  - IUMS-Frontend/src/internetUsers/steps/step1.tsx–step4.tsx</w:t>
+      </w:r>
+    </w:p>
+    <w:p>
+      <w:r>
+        <w:t xml:space="preserve">  - IUMS-Frontend/src/internetUsers/reActivation.tsx, AllReactivations.tsx</w:t>
+      </w:r>
+    </w:p>
+    <w:p>
+      <w:r>
+        <w:t xml:space="preserve">  - IUMS-Frontend/src/internetUsers/reports.tsx, dashboard.tsx</w:t>
+      </w:r>
+    </w:p>
+    <w:p>
+      <w:r>
+        <w:t xml:space="preserve">  - IUMS-Frontend/src/internetUsers/addViolationOnaUser.tsx, AllViolationsFromUsers.tsx, employeeViolationForm.tsx</w:t>
+      </w:r>
+    </w:p>
+    <w:p>
+      <w:r>
+        <w:t xml:space="preserve">  - IUMS-Frontend/src/internetUsers/addviolationType.tsx, allviolationtypes.tsx</w:t>
+      </w:r>
+    </w:p>
+    <w:p>
+      <w:r>
+        <w:t>- Shared Components</w:t>
+      </w:r>
+    </w:p>
+    <w:p>
+      <w:r>
+        <w:t xml:space="preserve">  - IUMS-Frontend/src/components/Sidebar.tsx, Header.tsx, UserFilters.tsx, userRow.tsx</w:t>
+      </w:r>
+    </w:p>
+    <w:p>
+      <w:r>
+        <w:t xml:space="preserve">  - IUMS-Frontend/src/components/APISearchableComboBox.tsx, ApiDropDown.tsx</w:t>
+      </w:r>
+    </w:p>
+    <w:p>
+      <w:r>
+        <w:t xml:space="preserve">  - IUMS-Frontend/src/components/deputyMinistrySummaryChart.tsx, groupTypePieChart.tsx</w:t>
+      </w:r>
+    </w:p>
+    <w:p>
+      <w:r>
+        <w:t xml:space="preserve">  - IUMS-Frontend/src/components/AdminRoute.tsx, PrivateRoute.tsx, RoleChecker.tsx</w:t>
+      </w:r>
+    </w:p>
+    <w:p>
+      <w:r>
+        <w:t xml:space="preserve">  - IUMS-Frontend/src/components/Spinner.tsx, ProgressBar.tsx, scrollToTop.tsx</w:t>
+      </w:r>
+    </w:p>
+    <w:p/>
+    <w:p>
+      <w:r>
+        <w:t>Appendix: Backend Controllers and Models (by path)</w:t>
+      </w:r>
+    </w:p>
+    <w:p>
+      <w:r>
+        <w:t>- Controllers</w:t>
+      </w:r>
+    </w:p>
+    <w:p>
+      <w:r>
+        <w:t xml:space="preserve">  - InternetUser/app/Http/Controllers/AuthController.php</w:t>
+      </w:r>
+    </w:p>
+    <w:p>
+      <w:r>
+        <w:t xml:space="preserve">  - InternetUser/app/Http/Controllers/api/app/InternetUser/InternetUserController.php</w:t>
+      </w:r>
+    </w:p>
+    <w:p>
+      <w:r>
+        <w:t xml:space="preserve">  - InternetUser/app/Http/Controllers/api/app/Violation/ViolationController.php</w:t>
+      </w:r>
+    </w:p>
+    <w:p>
+      <w:r>
+        <w:t xml:space="preserve">  - InternetUser/app/Http/Controllers/api/app/Violation/ViolationTypeController.php</w:t>
+      </w:r>
+    </w:p>
+    <w:p>
+      <w:r>
+        <w:t xml:space="preserve">  - InternetUser/app/Http/Controllers/api/app/Directorate/DirectorateController.php</w:t>
+      </w:r>
+    </w:p>
+    <w:p>
+      <w:r>
+        <w:t xml:space="preserve">  - InternetUser/app/Http/Controllers/api/app/EmploymentType/EmploymentTypeController.php</w:t>
+      </w:r>
+    </w:p>
+    <w:p>
+      <w:r>
+        <w:t xml:space="preserve">  - InternetUser/app/Http/Controllers/api/app/Device_type/DeviceTypeController.php</w:t>
+      </w:r>
+    </w:p>
+    <w:p>
+      <w:r>
+        <w:t xml:space="preserve">  - Int</w:t>
+      </w:r>
+      <w:r>
+        <w:t>ernetUser/app/Http/Controllers/a</w:t>
+      </w:r>
+      <w:r>
+        <w:t>pi/Group/GroupController.php</w:t>
+      </w:r>
+    </w:p>
+    <w:p>
+      <w:r>
+        <w:t xml:space="preserve">  - InternetUser/app/Http/Controllers/api/app/Account/AccountActivationController.php</w:t>
+      </w:r>
+    </w:p>
+    <w:p>
+      <w:r>
+        <w:t>- Models</w:t>
+      </w:r>
+    </w:p>
+    <w:p>
+      <w:r>
+        <w:t xml:space="preserve">  - InternetUser/app/Models/InternetUser.php</w:t>
+      </w:r>
+    </w:p>
+    <w:p>
+      <w:r>
         <w:lastRenderedPageBreak/>
-        <w:t xml:space="preserve">  - IUMS-Frontend/src/internetUsers/steps/step1.tsx–step4.tsx</w:t>
-      </w:r>
-    </w:p>
-    <w:p>
-      <w:r>
-        <w:t xml:space="preserve">  - IUMS-Frontend/src/internetUsers/reActivation.tsx, AllReactivations.tsx</w:t>
-      </w:r>
-    </w:p>
-    <w:p>
-      <w:r>
-        <w:t xml:space="preserve">  - IUMS-Frontend/src/internetUsers/reports.tsx, dashboard.tsx</w:t>
-      </w:r>
-    </w:p>
-    <w:p>
-      <w:r>
-        <w:t xml:space="preserve">  - IUMS-Frontend/src/internetUsers/addViolationOnaUser.tsx, AllViolationsFromUsers.tsx, employeeViolationForm.tsx</w:t>
-      </w:r>
-    </w:p>
-    <w:p>
-      <w:r>
-        <w:t xml:space="preserve">  - IUMS-Frontend/src/internetUsers/addviolationType.tsx, allviolationtypes.tsx</w:t>
-      </w:r>
-    </w:p>
-    <w:p>
-      <w:r>
-        <w:t>- Shared Components</w:t>
-      </w:r>
-    </w:p>
-    <w:p>
-      <w:r>
-        <w:t xml:space="preserve">  - IUMS-Frontend/src/components/Sidebar.tsx, Header.tsx, UserFilters.tsx, userRow.tsx</w:t>
-      </w:r>
-    </w:p>
-    <w:p>
-      <w:r>
-        <w:t xml:space="preserve">  - IUMS-Frontend/src/components/APISearchableComboBox.tsx, ApiDropDown.tsx</w:t>
-      </w:r>
-    </w:p>
-    <w:p>
-      <w:r>
-        <w:t xml:space="preserve">  - IUMS-Frontend/src/components/deputyMinistrySummaryChart.tsx, groupTypePieChart.tsx</w:t>
-      </w:r>
-    </w:p>
-    <w:p>
-      <w:r>
-        <w:t xml:space="preserve">  - IUMS-Frontend/src/components/AdminRoute.tsx, PrivateRoute.tsx, RoleChecker.tsx</w:t>
-      </w:r>
-    </w:p>
-    <w:p>
-      <w:r>
-        <w:t xml:space="preserve">  - IUMS-Frontend/src/components/Spinner.tsx, ProgressBar.tsx, scrollToTop.tsx</w:t>
-      </w:r>
-    </w:p>
-    <w:p/>
-    <w:p>
-      <w:r>
-        <w:t>Appendix: Backend Controllers and Models (by path)</w:t>
-      </w:r>
-    </w:p>
-    <w:p>
-      <w:r>
-        <w:t>- Controllers</w:t>
-      </w:r>
-    </w:p>
-    <w:p>
-      <w:r>
-        <w:t xml:space="preserve">  - InternetUser/app/Http/Controllers/AuthController.php</w:t>
-      </w:r>
-    </w:p>
-    <w:p>
-      <w:r>
-        <w:t xml:space="preserve">  - InternetUser/app/Http/Controllers/api/app/InternetUser/InternetUserController.php</w:t>
-      </w:r>
-    </w:p>
-    <w:p>
-      <w:r>
-        <w:t xml:space="preserve">  - InternetUser/app/Http/Controllers/api/app/Violation/ViolationController.php</w:t>
-      </w:r>
-    </w:p>
-    <w:p>
-      <w:r>
-        <w:t xml:space="preserve">  - InternetUser/app/Http/Controllers/api/app/Violation/ViolationTypeController.php</w:t>
-      </w:r>
-    </w:p>
-    <w:p>
-      <w:r>
-        <w:t xml:space="preserve">  - InternetUser/app/Http/Controllers/api/app/Directorate/DirectorateController.php</w:t>
-      </w:r>
-    </w:p>
-    <w:p>
-      <w:r>
-        <w:t xml:space="preserve">  - InternetUser/app/Http/Controllers/api/app/EmploymentType/EmploymentTypeController.php</w:t>
-      </w:r>
-    </w:p>
-    <w:p>
-      <w:r>
-        <w:t xml:space="preserve">  - InternetUser/app/Http/Controllers/api/app/Device_type/DeviceTypeController.php</w:t>
-      </w:r>
-    </w:p>
-    <w:p>
-      <w:r>
-        <w:t xml:space="preserve">  - Int</w:t>
-      </w:r>
-      <w:r>
-        <w:t>ernetUser/app/Http/Controllers/a</w:t>
-      </w:r>
-      <w:r>
-        <w:t>pi/Group/GroupController.php</w:t>
-      </w:r>
-    </w:p>
-    <w:p>
-      <w:r>
-        <w:t xml:space="preserve">  - InternetUser/app/Http/Controllers/api/app/Account/AccountActivationController.php</w:t>
-      </w:r>
-    </w:p>
-    <w:p>
-      <w:r>
-        <w:t>- Models</w:t>
-      </w:r>
-    </w:p>
-    <w:p>
-      <w:r>
-        <w:t xml:space="preserve">  - InternetUser/app/Models/InternetUser.php</w:t>
-      </w:r>
-    </w:p>
-    <w:p>
-      <w:r>
         <w:t xml:space="preserve">  - InternetUser/app/Models/Person.php</w:t>
       </w:r>
     </w:p>
@@ -2514,7 +2518,6 @@
     </w:p>
     <w:p>
       <w:r>
-        <w:lastRenderedPageBreak/>
         <w:t xml:space="preserve">  - InternetUser/app/Models/EmploymentType.php</w:t>
       </w:r>
     </w:p>
@@ -3356,7 +3359,7 @@
 </file>
 
 <file path=customXml/itemProps1.xml><?xml version="1.0" encoding="utf-8"?>
-<ds:datastoreItem xmlns:ds="http://schemas.openxmlformats.org/officeDocument/2006/customXml" ds:itemID="{994615BC-1288-4C4C-87E0-485CD9F24D41}">
+<ds:datastoreItem xmlns:ds="http://schemas.openxmlformats.org/officeDocument/2006/customXml" ds:itemID="{F721D202-F174-465A-B0F0-71595D1C3DDC}">
   <ds:schemaRefs>
     <ds:schemaRef ds:uri="http://schemas.openxmlformats.org/officeDocument/2006/bibliography"/>
   </ds:schemaRefs>

</xml_diff>

<commit_message>
version and Technology summary part was updated.
</commit_message>
<xml_diff>
--- a/Documentation/documentation of this system.docx
+++ b/Documentation/documentation of this system.docx
@@ -267,12 +267,12 @@
           <wp:anchor distT="0" distB="0" distL="114300" distR="114300" simplePos="0" relativeHeight="251661312" behindDoc="0" locked="0" layoutInCell="1" allowOverlap="1" wp14:anchorId="29D0E740" wp14:editId="4E44532C">
             <wp:simplePos x="0" y="0"/>
             <wp:positionH relativeFrom="margin">
-              <wp:align>center</wp:align>
+              <wp:posOffset>84455</wp:posOffset>
             </wp:positionH>
             <wp:positionV relativeFrom="margin">
               <wp:align>top</wp:align>
             </wp:positionV>
-            <wp:extent cx="6313170" cy="2120900"/>
+            <wp:extent cx="5640070" cy="1894205"/>
             <wp:effectExtent l="0" t="0" r="0" b="0"/>
             <wp:wrapSquare wrapText="bothSides"/>
             <wp:docPr id="1" name="Picture 1"/>
@@ -301,7 +301,7 @@
                   <pic:spPr>
                     <a:xfrm>
                       <a:off x="0" y="0"/>
-                      <a:ext cx="6313170" cy="2120900"/>
+                      <a:ext cx="5640070" cy="1894205"/>
                     </a:xfrm>
                     <a:prstGeom prst="rect">
                       <a:avLst/>
@@ -319,11 +319,10 @@
           </wp:anchor>
         </w:drawing>
       </w:r>
-      <w:bookmarkStart w:id="0" w:name="_GoBack"/>
       <w:r>
         <w:drawing>
           <wp:inline distT="0" distB="0" distL="0" distR="0" wp14:anchorId="00222322" wp14:editId="38AA848D">
-            <wp:extent cx="5774267" cy="2218055"/>
+            <wp:extent cx="5774055" cy="1943100"/>
             <wp:effectExtent l="0" t="0" r="0" b="0"/>
             <wp:docPr id="30" name="Picture 30"/>
             <wp:cNvGraphicFramePr>
@@ -338,13 +337,13 @@
                   </pic:nvPicPr>
                   <pic:blipFill rotWithShape="1">
                     <a:blip r:embed="rId10"/>
-                    <a:srcRect t="22287"/>
+                    <a:srcRect t="22287" b="9632"/>
                     <a:stretch/>
                   </pic:blipFill>
                   <pic:spPr bwMode="auto">
                     <a:xfrm>
                       <a:off x="0" y="0"/>
-                      <a:ext cx="5820578" cy="2235844"/>
+                      <a:ext cx="5820578" cy="1958756"/>
                     </a:xfrm>
                     <a:prstGeom prst="rect">
                       <a:avLst/>
@@ -364,14 +363,13 @@
           </wp:inline>
         </w:drawing>
       </w:r>
-      <w:bookmarkEnd w:id="0"/>
     </w:p>
     <w:p>
       <w:r>
         <w:drawing>
           <wp:inline distT="0" distB="0" distL="0" distR="0" wp14:anchorId="46ABAD6A" wp14:editId="4328A66E">
-            <wp:extent cx="5731510" cy="3060700"/>
-            <wp:effectExtent l="0" t="0" r="2540" b="6350"/>
+            <wp:extent cx="5699799" cy="3043766"/>
+            <wp:effectExtent l="0" t="0" r="0" b="4445"/>
             <wp:docPr id="31" name="Picture 31"/>
             <wp:cNvGraphicFramePr>
               <a:graphicFrameLocks xmlns:a="http://schemas.openxmlformats.org/drawingml/2006/main" noChangeAspect="1"/>
@@ -392,7 +390,7 @@
                   <pic:spPr>
                     <a:xfrm>
                       <a:off x="0" y="0"/>
-                      <a:ext cx="5731510" cy="3060700"/>
+                      <a:ext cx="5723559" cy="3056454"/>
                     </a:xfrm>
                     <a:prstGeom prst="rect">
                       <a:avLst/>
@@ -409,6 +407,11 @@
     <w:p/>
     <w:p/>
     <w:p/>
+    <w:p/>
+    <w:p>
+      <w:bookmarkStart w:id="0" w:name="_GoBack"/>
+      <w:bookmarkEnd w:id="0"/>
+    </w:p>
     <w:p>
       <w:r>
         <w:rPr>
@@ -3359,7 +3362,7 @@
 </file>
 
 <file path=customXml/itemProps1.xml><?xml version="1.0" encoding="utf-8"?>
-<ds:datastoreItem xmlns:ds="http://schemas.openxmlformats.org/officeDocument/2006/customXml" ds:itemID="{F721D202-F174-465A-B0F0-71595D1C3DDC}">
+<ds:datastoreItem xmlns:ds="http://schemas.openxmlformats.org/officeDocument/2006/customXml" ds:itemID="{F8D2010A-ACA1-4E46-88F9-C8E669794146}">
   <ds:schemaRefs>
     <ds:schemaRef ds:uri="http://schemas.openxmlformats.org/officeDocument/2006/bibliography"/>
   </ds:schemaRefs>

</xml_diff>

<commit_message>
some changes were made in version and technology summary part
</commit_message>
<xml_diff>
--- a/Documentation/documentation of this system.docx
+++ b/Documentation/documentation of this system.docx
@@ -82,16 +82,16 @@
           <w:shd w:val="clear" w:color="auto" w:fill="FFFFFF"/>
         </w:rPr>
         <w:drawing>
-          <wp:anchor distT="0" distB="0" distL="114300" distR="114300" simplePos="0" relativeHeight="251658240" behindDoc="0" locked="0" layoutInCell="1" allowOverlap="1" wp14:anchorId="1B34D437" wp14:editId="54BDFD79">
-            <wp:simplePos x="914400" y="3979333"/>
+          <wp:anchor distT="0" distB="0" distL="114300" distR="114300" simplePos="0" relativeHeight="251658240" behindDoc="0" locked="0" layoutInCell="1" allowOverlap="1" wp14:anchorId="3AA20198" wp14:editId="7423E926">
+            <wp:simplePos x="0" y="0"/>
             <wp:positionH relativeFrom="margin">
               <wp:align>center</wp:align>
             </wp:positionH>
             <wp:positionV relativeFrom="margin">
-              <wp:align>center</wp:align>
+              <wp:posOffset>2579370</wp:posOffset>
             </wp:positionV>
-            <wp:extent cx="6449381" cy="1909234"/>
-            <wp:effectExtent l="0" t="0" r="0" b="0"/>
+            <wp:extent cx="6449060" cy="1908810"/>
+            <wp:effectExtent l="0" t="0" r="8890" b="0"/>
             <wp:wrapSquare wrapText="bothSides"/>
             <wp:docPr id="3" name="Picture 3"/>
             <wp:cNvGraphicFramePr>
@@ -119,7 +119,7 @@
                   <pic:spPr>
                     <a:xfrm>
                       <a:off x="0" y="0"/>
-                      <a:ext cx="6449381" cy="1909234"/>
+                      <a:ext cx="6449060" cy="1908810"/>
                     </a:xfrm>
                     <a:prstGeom prst="rect">
                       <a:avLst/>
@@ -250,7 +250,222 @@
         </w:rPr>
       </w:pPr>
     </w:p>
-    <w:p/>
+    <w:p>
+      <w:r>
+        <w:rPr>
+          <w:noProof/>
+        </w:rPr>
+        <mc:AlternateContent>
+          <mc:Choice Requires="wps">
+            <w:drawing>
+              <wp:anchor distT="0" distB="0" distL="114300" distR="114300" simplePos="0" relativeHeight="251664384" behindDoc="0" locked="0" layoutInCell="1" allowOverlap="1" wp14:anchorId="6C8F08AC" wp14:editId="464CA1B9">
+                <wp:simplePos x="0" y="0"/>
+                <wp:positionH relativeFrom="column">
+                  <wp:posOffset>4021668</wp:posOffset>
+                </wp:positionH>
+                <wp:positionV relativeFrom="paragraph">
+                  <wp:posOffset>1040977</wp:posOffset>
+                </wp:positionV>
+                <wp:extent cx="2298488" cy="258234"/>
+                <wp:effectExtent l="0" t="0" r="0" b="0"/>
+                <wp:wrapNone/>
+                <wp:docPr id="57" name="Text Box 57"/>
+                <wp:cNvGraphicFramePr/>
+                <a:graphic xmlns:a="http://schemas.openxmlformats.org/drawingml/2006/main">
+                  <a:graphicData uri="http://schemas.microsoft.com/office/word/2010/wordprocessingShape">
+                    <wps:wsp>
+                      <wps:cNvSpPr txBox="1"/>
+                      <wps:spPr>
+                        <a:xfrm>
+                          <a:off x="0" y="0"/>
+                          <a:ext cx="2298488" cy="258234"/>
+                        </a:xfrm>
+                        <a:prstGeom prst="rect">
+                          <a:avLst/>
+                        </a:prstGeom>
+                        <a:noFill/>
+                        <a:ln w="6350">
+                          <a:noFill/>
+                        </a:ln>
+                      </wps:spPr>
+                      <wps:txbx>
+                        <w:txbxContent>
+                          <w:p>
+                            <w:pPr>
+                              <w:rPr>
+                                <w:i/>
+                                <w:iCs/>
+                                <w:color w:val="002060"/>
+                              </w:rPr>
+                            </w:pPr>
+                            <w:r>
+                              <w:rPr>
+                                <w:i/>
+                                <w:iCs/>
+                                <w:color w:val="002060"/>
+                              </w:rPr>
+                              <w:t>MOPH Software Development Team</w:t>
+                            </w:r>
+                          </w:p>
+                        </w:txbxContent>
+                      </wps:txbx>
+                      <wps:bodyPr rot="0" spcFirstLastPara="0" vertOverflow="overflow" horzOverflow="overflow" vert="horz" wrap="square" lIns="91440" tIns="45720" rIns="91440" bIns="45720" numCol="1" spcCol="0" rtlCol="0" fromWordArt="0" anchor="t" anchorCtr="0" forceAA="0" compatLnSpc="1">
+                        <a:prstTxWarp prst="textNoShape">
+                          <a:avLst/>
+                        </a:prstTxWarp>
+                        <a:noAutofit/>
+                      </wps:bodyPr>
+                    </wps:wsp>
+                  </a:graphicData>
+                </a:graphic>
+                <wp14:sizeRelH relativeFrom="margin">
+                  <wp14:pctWidth>0</wp14:pctWidth>
+                </wp14:sizeRelH>
+                <wp14:sizeRelV relativeFrom="margin">
+                  <wp14:pctHeight>0</wp14:pctHeight>
+                </wp14:sizeRelV>
+              </wp:anchor>
+            </w:drawing>
+          </mc:Choice>
+          <mc:Fallback>
+            <w:pict>
+              <v:shapetype w14:anchorId="6C8F08AC" id="_x0000_t202" coordsize="21600,21600" o:spt="202" path="m,l,21600r21600,l21600,xe">
+                <v:stroke joinstyle="miter"/>
+                <v:path gradientshapeok="t" o:connecttype="rect"/>
+              </v:shapetype>
+              <v:shape id="Text Box 57" o:spid="_x0000_s1026" type="#_x0000_t202" style="position:absolute;margin-left:316.65pt;margin-top:81.95pt;width:181pt;height:20.35pt;z-index:251664384;visibility:visible;mso-wrap-style:square;mso-width-percent:0;mso-height-percent:0;mso-wrap-distance-left:9pt;mso-wrap-distance-top:0;mso-wrap-distance-right:9pt;mso-wrap-distance-bottom:0;mso-position-horizontal:absolute;mso-position-horizontal-relative:text;mso-position-vertical:absolute;mso-position-vertical-relative:text;mso-width-percent:0;mso-height-percent:0;mso-width-relative:margin;mso-height-relative:margin;v-text-anchor:top" o:gfxdata="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" filled="f" stroked="f" strokeweight=".5pt">
+                <v:textbox>
+                  <w:txbxContent>
+                    <w:p>
+                      <w:pPr>
+                        <w:rPr>
+                          <w:i/>
+                          <w:iCs/>
+                          <w:color w:val="002060"/>
+                        </w:rPr>
+                      </w:pPr>
+                      <w:r>
+                        <w:rPr>
+                          <w:i/>
+                          <w:iCs/>
+                          <w:color w:val="002060"/>
+                        </w:rPr>
+                        <w:t>MOPH Software Development Team</w:t>
+                      </w:r>
+                    </w:p>
+                  </w:txbxContent>
+                </v:textbox>
+              </v:shape>
+            </w:pict>
+          </mc:Fallback>
+        </mc:AlternateContent>
+      </w:r>
+      <w:r>
+        <w:rPr>
+          <w:noProof/>
+        </w:rPr>
+        <mc:AlternateContent>
+          <mc:Choice Requires="wps">
+            <w:drawing>
+              <wp:anchor distT="0" distB="0" distL="114300" distR="114300" simplePos="0" relativeHeight="251662336" behindDoc="0" locked="0" layoutInCell="1" allowOverlap="1" wp14:anchorId="4E6965DE" wp14:editId="3C75C287">
+                <wp:simplePos x="0" y="0"/>
+                <wp:positionH relativeFrom="column">
+                  <wp:posOffset>-491067</wp:posOffset>
+                </wp:positionH>
+                <wp:positionV relativeFrom="paragraph">
+                  <wp:posOffset>1049443</wp:posOffset>
+                </wp:positionV>
+                <wp:extent cx="1138767" cy="258234"/>
+                <wp:effectExtent l="0" t="0" r="0" b="0"/>
+                <wp:wrapNone/>
+                <wp:docPr id="56" name="Text Box 56"/>
+                <wp:cNvGraphicFramePr/>
+                <a:graphic xmlns:a="http://schemas.openxmlformats.org/drawingml/2006/main">
+                  <a:graphicData uri="http://schemas.microsoft.com/office/word/2010/wordprocessingShape">
+                    <wps:wsp>
+                      <wps:cNvSpPr txBox="1"/>
+                      <wps:spPr>
+                        <a:xfrm>
+                          <a:off x="0" y="0"/>
+                          <a:ext cx="1138767" cy="258234"/>
+                        </a:xfrm>
+                        <a:prstGeom prst="rect">
+                          <a:avLst/>
+                        </a:prstGeom>
+                        <a:noFill/>
+                        <a:ln w="6350">
+                          <a:noFill/>
+                        </a:ln>
+                      </wps:spPr>
+                      <wps:txbx>
+                        <w:txbxContent>
+                          <w:p>
+                            <w:pPr>
+                              <w:rPr>
+                                <w:i/>
+                                <w:iCs/>
+                                <w:color w:val="002060"/>
+                              </w:rPr>
+                            </w:pPr>
+                            <w:r>
+                              <w:rPr>
+                                <w:i/>
+                                <w:iCs/>
+                                <w:color w:val="002060"/>
+                              </w:rPr>
+                              <w:t>Sep 16, 2025</w:t>
+                            </w:r>
+                          </w:p>
+                        </w:txbxContent>
+                      </wps:txbx>
+                      <wps:bodyPr rot="0" spcFirstLastPara="0" vertOverflow="overflow" horzOverflow="overflow" vert="horz" wrap="square" lIns="91440" tIns="45720" rIns="91440" bIns="45720" numCol="1" spcCol="0" rtlCol="0" fromWordArt="0" anchor="t" anchorCtr="0" forceAA="0" compatLnSpc="1">
+                        <a:prstTxWarp prst="textNoShape">
+                          <a:avLst/>
+                        </a:prstTxWarp>
+                        <a:noAutofit/>
+                      </wps:bodyPr>
+                    </wps:wsp>
+                  </a:graphicData>
+                </a:graphic>
+                <wp14:sizeRelH relativeFrom="margin">
+                  <wp14:pctWidth>0</wp14:pctWidth>
+                </wp14:sizeRelH>
+                <wp14:sizeRelV relativeFrom="margin">
+                  <wp14:pctHeight>0</wp14:pctHeight>
+                </wp14:sizeRelV>
+              </wp:anchor>
+            </w:drawing>
+          </mc:Choice>
+          <mc:Fallback>
+            <w:pict>
+              <v:shape w14:anchorId="4E6965DE" id="Text Box 56" o:spid="_x0000_s1027" type="#_x0000_t202" style="position:absolute;margin-left:-38.65pt;margin-top:82.65pt;width:89.65pt;height:20.35pt;z-index:251662336;visibility:visible;mso-wrap-style:square;mso-width-percent:0;mso-height-percent:0;mso-wrap-distance-left:9pt;mso-wrap-distance-top:0;mso-wrap-distance-right:9pt;mso-wrap-distance-bottom:0;mso-position-horizontal:absolute;mso-position-horizontal-relative:text;mso-position-vertical:absolute;mso-position-vertical-relative:text;mso-width-percent:0;mso-height-percent:0;mso-width-relative:margin;mso-height-relative:margin;v-text-anchor:top" o:gfxdata="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" filled="f" stroked="f" strokeweight=".5pt">
+                <v:textbox>
+                  <w:txbxContent>
+                    <w:p>
+                      <w:pPr>
+                        <w:rPr>
+                          <w:i/>
+                          <w:iCs/>
+                          <w:color w:val="002060"/>
+                        </w:rPr>
+                      </w:pPr>
+                      <w:r>
+                        <w:rPr>
+                          <w:i/>
+                          <w:iCs/>
+                          <w:color w:val="002060"/>
+                        </w:rPr>
+                        <w:t>Sep 16, 2025</w:t>
+                      </w:r>
+                    </w:p>
+                  </w:txbxContent>
+                </v:textbox>
+              </v:shape>
+            </w:pict>
+          </mc:Fallback>
+        </mc:AlternateContent>
+      </w:r>
+    </w:p>
     <w:p>
       <w:pPr>
         <w:jc w:val="center"/>
@@ -267,13 +482,13 @@
           <wp:anchor distT="0" distB="0" distL="114300" distR="114300" simplePos="0" relativeHeight="251661312" behindDoc="0" locked="0" layoutInCell="1" allowOverlap="1" wp14:anchorId="29D0E740" wp14:editId="4E44532C">
             <wp:simplePos x="0" y="0"/>
             <wp:positionH relativeFrom="margin">
-              <wp:posOffset>84455</wp:posOffset>
+              <wp:posOffset>88900</wp:posOffset>
             </wp:positionH>
             <wp:positionV relativeFrom="margin">
-              <wp:align>top</wp:align>
+              <wp:posOffset>38100</wp:posOffset>
             </wp:positionV>
-            <wp:extent cx="5640070" cy="1894205"/>
-            <wp:effectExtent l="0" t="0" r="0" b="0"/>
+            <wp:extent cx="5666740" cy="1903095"/>
+            <wp:effectExtent l="0" t="0" r="0" b="1905"/>
             <wp:wrapSquare wrapText="bothSides"/>
             <wp:docPr id="1" name="Picture 1"/>
             <wp:cNvGraphicFramePr>
@@ -301,7 +516,7 @@
                   <pic:spPr>
                     <a:xfrm>
                       <a:off x="0" y="0"/>
-                      <a:ext cx="5640070" cy="1894205"/>
+                      <a:ext cx="5666740" cy="1903095"/>
                     </a:xfrm>
                     <a:prstGeom prst="rect">
                       <a:avLst/>
@@ -408,10 +623,7 @@
     <w:p/>
     <w:p/>
     <w:p/>
-    <w:p>
-      <w:bookmarkStart w:id="0" w:name="_GoBack"/>
-      <w:bookmarkEnd w:id="0"/>
-    </w:p>
+    <w:p/>
     <w:p>
       <w:r>
         <w:rPr>
@@ -455,6 +667,8 @@
           </wp:inline>
         </w:drawing>
       </w:r>
+      <w:bookmarkStart w:id="0" w:name="_GoBack"/>
+      <w:bookmarkEnd w:id="0"/>
     </w:p>
     <w:p>
       <w:r>
@@ -3362,7 +3576,7 @@
 </file>
 
 <file path=customXml/itemProps1.xml><?xml version="1.0" encoding="utf-8"?>
-<ds:datastoreItem xmlns:ds="http://schemas.openxmlformats.org/officeDocument/2006/customXml" ds:itemID="{F8D2010A-ACA1-4E46-88F9-C8E669794146}">
+<ds:datastoreItem xmlns:ds="http://schemas.openxmlformats.org/officeDocument/2006/customXml" ds:itemID="{16C65FF1-5A4F-477C-B985-D306AE16B608}">
   <ds:schemaRefs>
     <ds:schemaRef ds:uri="http://schemas.openxmlformats.org/officeDocument/2006/bibliography"/>
   </ds:schemaRefs>

</xml_diff>

<commit_message>
page number still not impelmented but others are well.
</commit_message>
<xml_diff>
--- a/Documentation/documentation of this system.docx
+++ b/Documentation/documentation of this system.docx
@@ -3712,11 +3712,9 @@
           <w:numId w:val="2"/>
         </w:numPr>
       </w:pPr>
-      <w:bookmarkStart w:id="0" w:name="_GoBack"/>
       <w:r>
         <w:t>Common Maintenance</w:t>
       </w:r>
-      <w:bookmarkEnd w:id="0"/>
     </w:p>
     <w:p>
       <w:pPr>
@@ -3771,21 +3769,42 @@
       </w:r>
     </w:p>
     <w:p>
-      <w:r>
-        <w:t>- Primary Ow</w:t>
+      <w:pPr>
+        <w:pStyle w:val="ListParagraph"/>
+        <w:numPr>
+          <w:ilvl w:val="0"/>
+          <w:numId w:val="2"/>
+        </w:numPr>
+      </w:pPr>
+      <w:r>
+        <w:t>Primary Ow</w:t>
       </w:r>
       <w:r>
         <w:t>ners: MOPH Software Development Team</w:t>
       </w:r>
     </w:p>
     <w:p>
-      <w:r>
-        <w:t>- Code Repositories:</w:t>
-      </w:r>
-    </w:p>
-    <w:p>
-      <w:r>
-        <w:t xml:space="preserve">  - Frontend:</w:t>
+      <w:pPr>
+        <w:pStyle w:val="ListParagraph"/>
+        <w:numPr>
+          <w:ilvl w:val="0"/>
+          <w:numId w:val="2"/>
+        </w:numPr>
+      </w:pPr>
+      <w:r>
+        <w:t>Code Repositories:</w:t>
+      </w:r>
+    </w:p>
+    <w:p>
+      <w:pPr>
+        <w:pStyle w:val="ListParagraph"/>
+        <w:numPr>
+          <w:ilvl w:val="1"/>
+          <w:numId w:val="51"/>
+        </w:numPr>
+      </w:pPr>
+      <w:r>
+        <w:t>Frontend:</w:t>
       </w:r>
       <w:r>
         <w:t xml:space="preserve"> </w:t>
@@ -3795,169 +3814,393 @@
       </w:r>
     </w:p>
     <w:p>
-      <w:r>
-        <w:t xml:space="preserve">  - Backend: </w:t>
+      <w:pPr>
+        <w:pStyle w:val="ListParagraph"/>
+        <w:numPr>
+          <w:ilvl w:val="1"/>
+          <w:numId w:val="51"/>
+        </w:numPr>
+      </w:pPr>
+      <w:r>
+        <w:t xml:space="preserve">Backend: </w:t>
       </w:r>
       <w:r>
         <w:t>https://github.com/Nisarahmad0011/InternetUser.git</w:t>
       </w:r>
     </w:p>
     <w:p>
-      <w:r>
-        <w:t>- Issue Tracking</w:t>
-      </w:r>
-    </w:p>
-    <w:p>
-      <w:r>
-        <w:t xml:space="preserve">  - Track defects and features aligned with the endpoints and UI screens named in this document.</w:t>
-      </w:r>
-    </w:p>
-    <w:p>
-      <w:r>
-        <w:t xml:space="preserve">  - Include endpoint and component file references for reproducibility.</w:t>
+      <w:pPr>
+        <w:pStyle w:val="ListParagraph"/>
+        <w:numPr>
+          <w:ilvl w:val="0"/>
+          <w:numId w:val="53"/>
+        </w:numPr>
+      </w:pPr>
+      <w:r>
+        <w:t>Issue Tracking</w:t>
+      </w:r>
+    </w:p>
+    <w:p>
+      <w:pPr>
+        <w:pStyle w:val="ListParagraph"/>
+        <w:numPr>
+          <w:ilvl w:val="1"/>
+          <w:numId w:val="52"/>
+        </w:numPr>
+      </w:pPr>
+      <w:r>
+        <w:t>Track defects and features aligned with the endpoints and UI screens named in this document.</w:t>
+      </w:r>
+    </w:p>
+    <w:p>
+      <w:pPr>
+        <w:pStyle w:val="ListParagraph"/>
+        <w:numPr>
+          <w:ilvl w:val="1"/>
+          <w:numId w:val="52"/>
+        </w:numPr>
+      </w:pPr>
+      <w:r>
+        <w:t>Include endpoint and component file references for reproducibility.</w:t>
       </w:r>
     </w:p>
     <w:p/>
     <w:p>
       <w:r>
-        <w:t>Appendix: Notable Frontend Screens and Components (by path)</w:t>
-      </w:r>
-    </w:p>
-    <w:p>
-      <w:r>
-        <w:t>- Site</w:t>
-      </w:r>
-    </w:p>
-    <w:p>
-      <w:r>
-        <w:t xml:space="preserve">  - IUMS-Frontend/src/site/Home.tsx, About.tsx, Contact.tsx, SiteNavbar.tsx, SiteFooter.tsx, SiteHero.tsx</w:t>
-      </w:r>
-    </w:p>
-    <w:p>
-      <w:r>
-        <w:t>- Internet Users</w:t>
-      </w:r>
-    </w:p>
-    <w:p>
-      <w:r>
-        <w:t xml:space="preserve">  - IUMS-Frontend/src/internetUsers/AllUsers.tsx</w:t>
-      </w:r>
-    </w:p>
-    <w:p>
-      <w:r>
-        <w:t xml:space="preserve">  - IUMS-Frontend/src/internetUsers/editModal.tsx</w:t>
-      </w:r>
-    </w:p>
-    <w:p>
-      <w:r>
-        <w:t xml:space="preserve">  - IUMS-Frontend/src/internetUsers/AddInternetUsers.tsx</w:t>
-      </w:r>
-    </w:p>
-    <w:p>
-      <w:r>
-        <w:t xml:space="preserve">  - IUMS-Frontend/src/internetUsers/steps/step1.tsx–step4.tsx</w:t>
-      </w:r>
-    </w:p>
-    <w:p>
-      <w:r>
-        <w:t xml:space="preserve">  - IUMS-Frontend/src/internetUsers/reActivation.tsx, AllReactivations.tsx</w:t>
-      </w:r>
-    </w:p>
-    <w:p>
-      <w:r>
-        <w:t xml:space="preserve">  - IUMS-Frontend/src/internetUsers/reports.tsx, dashboard.tsx</w:t>
-      </w:r>
-    </w:p>
-    <w:p>
-      <w:r>
-        <w:t xml:space="preserve">  - IUMS-Frontend/src/internetUsers/addViolationOnaUser.tsx, AllViolationsFromUsers.tsx, employeeViolationForm.tsx</w:t>
-      </w:r>
-    </w:p>
-    <w:p>
-      <w:r>
-        <w:t xml:space="preserve">  - IUMS-Frontend/src/internetUsers/addviolationType.tsx, allviolationtypes.tsx</w:t>
-      </w:r>
-    </w:p>
-    <w:p>
-      <w:r>
-        <w:t>- Shared Components</w:t>
-      </w:r>
-    </w:p>
-    <w:p>
-      <w:r>
-        <w:t xml:space="preserve">  - IUMS-Frontend/src/components/Sidebar.tsx, Header.tsx, UserFilters.tsx, userRow.tsx</w:t>
-      </w:r>
-    </w:p>
-    <w:p>
-      <w:r>
-        <w:t xml:space="preserve">  - IUMS-Frontend/src/components/APISearchableComboBox.tsx, ApiDropDown.tsx</w:t>
-      </w:r>
-    </w:p>
-    <w:p>
-      <w:r>
-        <w:t xml:space="preserve">  - IUMS-Frontend/src/components/deputyMinistrySummaryChart.tsx, groupTypePieChart.tsx</w:t>
-      </w:r>
-    </w:p>
-    <w:p>
+        <w:rPr>
+          <w:b/>
+          <w:bCs/>
+        </w:rPr>
+        <w:t>Appendix</w:t>
+      </w:r>
+      <w:r>
+        <w:t>: Notable Frontend Screens and Components (by path)</w:t>
+      </w:r>
+    </w:p>
+    <w:p>
+      <w:pPr>
+        <w:pStyle w:val="ListParagraph"/>
+        <w:numPr>
+          <w:ilvl w:val="0"/>
+          <w:numId w:val="55"/>
+        </w:numPr>
+      </w:pPr>
+      <w:r>
+        <w:t>Site</w:t>
+      </w:r>
+    </w:p>
+    <w:p>
+      <w:pPr>
+        <w:pStyle w:val="ListParagraph"/>
+        <w:numPr>
+          <w:ilvl w:val="1"/>
+          <w:numId w:val="54"/>
+        </w:numPr>
+      </w:pPr>
+      <w:r>
+        <w:t>IUMS-Frontend/src/site/Home.tsx, About.tsx, Contact.tsx, SiteNavbar.tsx, SiteFooter.tsx, SiteHero.tsx</w:t>
+      </w:r>
+    </w:p>
+    <w:p>
+      <w:pPr>
+        <w:pStyle w:val="ListParagraph"/>
+        <w:numPr>
+          <w:ilvl w:val="0"/>
+          <w:numId w:val="57"/>
+        </w:numPr>
+      </w:pPr>
+      <w:r>
+        <w:t>Internet Users</w:t>
+      </w:r>
+    </w:p>
+    <w:p>
+      <w:pPr>
+        <w:pStyle w:val="ListParagraph"/>
+        <w:numPr>
+          <w:ilvl w:val="0"/>
+          <w:numId w:val="56"/>
+        </w:numPr>
+      </w:pPr>
+      <w:r>
+        <w:t>IUMS-Frontend/src/internetUsers/AllUsers.tsx</w:t>
+      </w:r>
+    </w:p>
+    <w:p>
+      <w:pPr>
+        <w:pStyle w:val="ListParagraph"/>
+        <w:numPr>
+          <w:ilvl w:val="0"/>
+          <w:numId w:val="56"/>
+        </w:numPr>
+      </w:pPr>
+      <w:r>
+        <w:t>IUMS-Frontend/src/internetUsers/editModal.tsx</w:t>
+      </w:r>
+    </w:p>
+    <w:p>
+      <w:pPr>
+        <w:pStyle w:val="ListParagraph"/>
+        <w:numPr>
+          <w:ilvl w:val="0"/>
+          <w:numId w:val="56"/>
+        </w:numPr>
+      </w:pPr>
+      <w:r>
+        <w:t>IUMS-Frontend/src/internetUsers/AddInternetUsers.tsx</w:t>
+      </w:r>
+    </w:p>
+    <w:p>
+      <w:pPr>
+        <w:pStyle w:val="ListParagraph"/>
+        <w:numPr>
+          <w:ilvl w:val="0"/>
+          <w:numId w:val="56"/>
+        </w:numPr>
+      </w:pPr>
+      <w:r>
+        <w:t>IUMS-Frontend/src/internetUsers/steps/step1.tsx–step4.tsx</w:t>
+      </w:r>
+    </w:p>
+    <w:p>
+      <w:pPr>
+        <w:pStyle w:val="ListParagraph"/>
+        <w:numPr>
+          <w:ilvl w:val="0"/>
+          <w:numId w:val="56"/>
+        </w:numPr>
+      </w:pPr>
+      <w:r>
+        <w:t>IUMS-Frontend/src/internetUsers/reActivation.tsx, AllReactivations.tsx</w:t>
+      </w:r>
+    </w:p>
+    <w:p>
+      <w:pPr>
+        <w:pStyle w:val="ListParagraph"/>
+        <w:numPr>
+          <w:ilvl w:val="0"/>
+          <w:numId w:val="56"/>
+        </w:numPr>
+      </w:pPr>
+      <w:r>
+        <w:t>IUMS-Frontend/src/internetUsers/reports.tsx, dashboard.tsx</w:t>
+      </w:r>
+    </w:p>
+    <w:p>
+      <w:pPr>
+        <w:pStyle w:val="ListParagraph"/>
+        <w:numPr>
+          <w:ilvl w:val="0"/>
+          <w:numId w:val="56"/>
+        </w:numPr>
+      </w:pPr>
+      <w:r>
+        <w:t>IUMS-Frontend/src/internetUsers/addViolationOnaUser.tsx, AllViolationsFromUsers.tsx, employeeViolationForm.tsx</w:t>
+      </w:r>
+    </w:p>
+    <w:p>
+      <w:pPr>
+        <w:pStyle w:val="ListParagraph"/>
+        <w:numPr>
+          <w:ilvl w:val="0"/>
+          <w:numId w:val="56"/>
+        </w:numPr>
+      </w:pPr>
+      <w:r>
+        <w:t>IUMS-Frontend/src/internetUsers/addviolationType.tsx, allviolationtypes.tsx</w:t>
+      </w:r>
+    </w:p>
+    <w:p>
+      <w:pPr>
+        <w:pStyle w:val="ListParagraph"/>
+        <w:numPr>
+          <w:ilvl w:val="0"/>
+          <w:numId w:val="59"/>
+        </w:numPr>
+      </w:pPr>
+      <w:r>
+        <w:t>Shared Components</w:t>
+      </w:r>
+    </w:p>
+    <w:p>
+      <w:pPr>
+        <w:pStyle w:val="ListParagraph"/>
+        <w:numPr>
+          <w:ilvl w:val="1"/>
+          <w:numId w:val="58"/>
+        </w:numPr>
+      </w:pPr>
+      <w:r>
+        <w:t>IUMS-Frontend/src/components/Sidebar.tsx, Header.tsx, UserFilters.tsx, userRow.tsx</w:t>
+      </w:r>
+    </w:p>
+    <w:p>
+      <w:pPr>
+        <w:pStyle w:val="ListParagraph"/>
+        <w:numPr>
+          <w:ilvl w:val="1"/>
+          <w:numId w:val="58"/>
+        </w:numPr>
+      </w:pPr>
+      <w:r>
+        <w:t>IUMS-Frontend/src/components/APISearchableComboBox.tsx, ApiDropDown.tsx</w:t>
+      </w:r>
+    </w:p>
+    <w:p>
+      <w:pPr>
+        <w:pStyle w:val="ListParagraph"/>
+        <w:numPr>
+          <w:ilvl w:val="1"/>
+          <w:numId w:val="58"/>
+        </w:numPr>
+      </w:pPr>
+      <w:r>
+        <w:t>IUMS-Frontend/src/components/deputyMinistrySummaryChart.tsx, groupTypePieChart.tsx</w:t>
+      </w:r>
+    </w:p>
+    <w:p>
+      <w:pPr>
+        <w:pStyle w:val="ListParagraph"/>
+        <w:numPr>
+          <w:ilvl w:val="1"/>
+          <w:numId w:val="58"/>
+        </w:numPr>
+      </w:pPr>
+      <w:r>
+        <w:t>IUMS-Frontend/src/components/AdminRoute.tsx, PrivateRoute.tsx, RoleChecker.tsx</w:t>
+      </w:r>
+    </w:p>
+    <w:p>
+      <w:pPr>
+        <w:pStyle w:val="ListParagraph"/>
+        <w:numPr>
+          <w:ilvl w:val="1"/>
+          <w:numId w:val="58"/>
+        </w:numPr>
+      </w:pPr>
+      <w:r>
+        <w:t>IUMS-Frontend/src/components/Spinner.tsx, ProgressBar.tsx, scrollToTop.tsx</w:t>
+      </w:r>
+    </w:p>
+    <w:p/>
+    <w:p>
+      <w:r>
+        <w:rPr>
+          <w:b/>
+          <w:bCs/>
+        </w:rPr>
+        <w:t>Appendix</w:t>
+      </w:r>
+      <w:r>
+        <w:t>: Backend Controllers and Models (by path)</w:t>
+      </w:r>
+    </w:p>
+    <w:p>
+      <w:pPr>
+        <w:pStyle w:val="ListParagraph"/>
+        <w:numPr>
+          <w:ilvl w:val="0"/>
+          <w:numId w:val="61"/>
+        </w:numPr>
+      </w:pPr>
+      <w:r>
+        <w:t>Controllers</w:t>
+      </w:r>
+    </w:p>
+    <w:p>
+      <w:pPr>
+        <w:pStyle w:val="ListParagraph"/>
+        <w:numPr>
+          <w:ilvl w:val="1"/>
+          <w:numId w:val="60"/>
+        </w:numPr>
+      </w:pPr>
+      <w:r>
+        <w:t>InternetUser/app/Http/Controllers/AuthController.php</w:t>
+      </w:r>
+    </w:p>
+    <w:p>
+      <w:pPr>
+        <w:pStyle w:val="ListParagraph"/>
+        <w:numPr>
+          <w:ilvl w:val="1"/>
+          <w:numId w:val="60"/>
+        </w:numPr>
+      </w:pPr>
       <w:r>
         <w:lastRenderedPageBreak/>
-        <w:t xml:space="preserve">  - IUMS-Frontend/src/components/AdminRoute.tsx, PrivateRoute.tsx, RoleChecker.tsx</w:t>
-      </w:r>
-    </w:p>
-    <w:p>
-      <w:r>
-        <w:t xml:space="preserve">  - IUMS-Frontend/src/components/Spinner.tsx, ProgressBar.tsx, scrollToTop.tsx</w:t>
-      </w:r>
-    </w:p>
-    <w:p/>
-    <w:p>
-      <w:r>
-        <w:t>Appendix: Backend Controllers and Models (by path)</w:t>
-      </w:r>
-    </w:p>
-    <w:p>
-      <w:r>
-        <w:t>- Controllers</w:t>
-      </w:r>
-    </w:p>
-    <w:p>
-      <w:r>
-        <w:t xml:space="preserve">  - InternetUser/app/Http/Controllers/AuthController.php</w:t>
-      </w:r>
-    </w:p>
-    <w:p>
-      <w:r>
-        <w:t xml:space="preserve">  - InternetUser/app/Http/Controllers/api/app/InternetUser/InternetUserController.php</w:t>
-      </w:r>
-    </w:p>
-    <w:p>
-      <w:r>
-        <w:t xml:space="preserve">  - InternetUser/app/Http/Controllers/api/app/Violation/ViolationController.php</w:t>
-      </w:r>
-    </w:p>
-    <w:p>
-      <w:r>
-        <w:t xml:space="preserve">  - InternetUser/app/Http/Controllers/api/app/Violation/ViolationTypeController.php</w:t>
-      </w:r>
-    </w:p>
-    <w:p>
-      <w:r>
-        <w:t xml:space="preserve">  - InternetUser/app/Http/Controllers/api/app/Directorate/DirectorateController.php</w:t>
-      </w:r>
-    </w:p>
-    <w:p>
-      <w:r>
-        <w:t xml:space="preserve">  - InternetUser/app/Http/Controllers/api/app/EmploymentType/EmploymentTypeController.php</w:t>
-      </w:r>
-    </w:p>
-    <w:p>
-      <w:r>
-        <w:t xml:space="preserve">  - InternetUser/app/Http/Controllers/api/app/Device_type/DeviceTypeController.php</w:t>
-      </w:r>
-    </w:p>
-    <w:p>
-      <w:r>
-        <w:t xml:space="preserve">  - Int</w:t>
+        <w:t>InternetUser/app/Http/Controllers/api/app/InternetUser/InternetUserController.php</w:t>
+      </w:r>
+    </w:p>
+    <w:p>
+      <w:pPr>
+        <w:pStyle w:val="ListParagraph"/>
+        <w:numPr>
+          <w:ilvl w:val="1"/>
+          <w:numId w:val="60"/>
+        </w:numPr>
+      </w:pPr>
+      <w:r>
+        <w:t>InternetUser/app/Http/Controllers/api/app/Violation/ViolationController.php</w:t>
+      </w:r>
+    </w:p>
+    <w:p>
+      <w:pPr>
+        <w:pStyle w:val="ListParagraph"/>
+        <w:numPr>
+          <w:ilvl w:val="1"/>
+          <w:numId w:val="60"/>
+        </w:numPr>
+      </w:pPr>
+      <w:r>
+        <w:t>InternetUser/app/Http/Controllers/api/app/Violation/ViolationTypeController.php</w:t>
+      </w:r>
+    </w:p>
+    <w:p>
+      <w:pPr>
+        <w:pStyle w:val="ListParagraph"/>
+        <w:numPr>
+          <w:ilvl w:val="1"/>
+          <w:numId w:val="60"/>
+        </w:numPr>
+      </w:pPr>
+      <w:r>
+        <w:t>InternetUser/app/Http/Controllers/api/app/Directorate/DirectorateController.php</w:t>
+      </w:r>
+    </w:p>
+    <w:p>
+      <w:pPr>
+        <w:pStyle w:val="ListParagraph"/>
+        <w:numPr>
+          <w:ilvl w:val="1"/>
+          <w:numId w:val="60"/>
+        </w:numPr>
+      </w:pPr>
+      <w:r>
+        <w:t>InternetUser/app/Http/Controllers/api/app/EmploymentType/EmploymentTypeController.php</w:t>
+      </w:r>
+    </w:p>
+    <w:p>
+      <w:pPr>
+        <w:pStyle w:val="ListParagraph"/>
+        <w:numPr>
+          <w:ilvl w:val="1"/>
+          <w:numId w:val="60"/>
+        </w:numPr>
+      </w:pPr>
+      <w:r>
+        <w:t>InternetUser/app/Http/Controllers/api/app/Device_type/DeviceTypeController.php</w:t>
+      </w:r>
+    </w:p>
+    <w:p>
+      <w:pPr>
+        <w:pStyle w:val="ListParagraph"/>
+        <w:numPr>
+          <w:ilvl w:val="1"/>
+          <w:numId w:val="60"/>
+        </w:numPr>
+      </w:pPr>
+      <w:r>
+        <w:t>Int</w:t>
       </w:r>
       <w:r>
         <w:t>ernetUser/app/Http/Controllers/a</w:t>
@@ -3967,58 +4210,137 @@
       </w:r>
     </w:p>
     <w:p>
-      <w:r>
-        <w:t xml:space="preserve">  - InternetUser/app/Http/Controllers/api/app/Account/AccountActivationController.php</w:t>
-      </w:r>
-    </w:p>
-    <w:p>
-      <w:r>
-        <w:t>- Models</w:t>
-      </w:r>
-    </w:p>
-    <w:p>
-      <w:r>
-        <w:t xml:space="preserve">  - InternetUser/app/Models/InternetUser.php</w:t>
-      </w:r>
-    </w:p>
-    <w:p>
-      <w:r>
-        <w:t xml:space="preserve">  - InternetUser/app/Models/Person.php</w:t>
-      </w:r>
-    </w:p>
-    <w:p>
-      <w:r>
-        <w:t xml:space="preserve">  - InternetUser/app/Models/Violation.php</w:t>
-      </w:r>
-    </w:p>
-    <w:p>
-      <w:r>
-        <w:t xml:space="preserve">  - InternetUser/app/Models/ViolationsType.php</w:t>
-      </w:r>
-    </w:p>
-    <w:p>
-      <w:r>
-        <w:t xml:space="preserve">  - InternetUser/app/Models/DeviceType.php</w:t>
-      </w:r>
-    </w:p>
-    <w:p>
-      <w:r>
-        <w:t xml:space="preserve">  - InternetUser/app/Models/Directorate.php, DirectorateType.php</w:t>
-      </w:r>
-    </w:p>
-    <w:p>
-      <w:r>
-        <w:t xml:space="preserve">  - InternetUser/app/Models/EmploymentType.php</w:t>
-      </w:r>
-    </w:p>
-    <w:p>
-      <w:r>
-        <w:t xml:space="preserve">  - InternetUser/app/Models/AccountActivation.php</w:t>
-      </w:r>
-    </w:p>
-    <w:p>
-      <w:r>
-        <w:t xml:space="preserve">  - InternetUser/app/Models/Group.php, Role.php, permission.php, RolePermission.php</w:t>
+      <w:pPr>
+        <w:pStyle w:val="ListParagraph"/>
+        <w:numPr>
+          <w:ilvl w:val="1"/>
+          <w:numId w:val="60"/>
+        </w:numPr>
+      </w:pPr>
+      <w:r>
+        <w:t>InternetUser/app/Http/Controllers/api/app/Account/AccountActivationController.php</w:t>
+      </w:r>
+    </w:p>
+    <w:p>
+      <w:pPr>
+        <w:pStyle w:val="ListParagraph"/>
+        <w:numPr>
+          <w:ilvl w:val="0"/>
+          <w:numId w:val="63"/>
+        </w:numPr>
+      </w:pPr>
+      <w:bookmarkStart w:id="0" w:name="_GoBack"/>
+      <w:r>
+        <w:t>Models</w:t>
+      </w:r>
+      <w:bookmarkEnd w:id="0"/>
+    </w:p>
+    <w:p>
+      <w:pPr>
+        <w:pStyle w:val="ListParagraph"/>
+        <w:numPr>
+          <w:ilvl w:val="1"/>
+          <w:numId w:val="62"/>
+        </w:numPr>
+      </w:pPr>
+      <w:r>
+        <w:t>InternetUser/app/Models/InternetUser.php</w:t>
+      </w:r>
+    </w:p>
+    <w:p>
+      <w:pPr>
+        <w:pStyle w:val="ListParagraph"/>
+        <w:numPr>
+          <w:ilvl w:val="1"/>
+          <w:numId w:val="62"/>
+        </w:numPr>
+      </w:pPr>
+      <w:r>
+        <w:t>InternetUser/app/Models/Person.php</w:t>
+      </w:r>
+    </w:p>
+    <w:p>
+      <w:pPr>
+        <w:pStyle w:val="ListParagraph"/>
+        <w:numPr>
+          <w:ilvl w:val="1"/>
+          <w:numId w:val="62"/>
+        </w:numPr>
+      </w:pPr>
+      <w:r>
+        <w:t>InternetUser/app/Models/Violation.php</w:t>
+      </w:r>
+    </w:p>
+    <w:p>
+      <w:pPr>
+        <w:pStyle w:val="ListParagraph"/>
+        <w:numPr>
+          <w:ilvl w:val="1"/>
+          <w:numId w:val="62"/>
+        </w:numPr>
+      </w:pPr>
+      <w:r>
+        <w:t>InternetUser/app/Models/ViolationsType.php</w:t>
+      </w:r>
+    </w:p>
+    <w:p>
+      <w:pPr>
+        <w:pStyle w:val="ListParagraph"/>
+        <w:numPr>
+          <w:ilvl w:val="1"/>
+          <w:numId w:val="62"/>
+        </w:numPr>
+      </w:pPr>
+      <w:r>
+        <w:t>InternetUser/app/Models/DeviceType.php</w:t>
+      </w:r>
+    </w:p>
+    <w:p>
+      <w:pPr>
+        <w:pStyle w:val="ListParagraph"/>
+        <w:numPr>
+          <w:ilvl w:val="1"/>
+          <w:numId w:val="62"/>
+        </w:numPr>
+      </w:pPr>
+      <w:r>
+        <w:t>InternetUser/app/Models/Directorate.php, DirectorateType.php</w:t>
+      </w:r>
+    </w:p>
+    <w:p>
+      <w:pPr>
+        <w:pStyle w:val="ListParagraph"/>
+        <w:numPr>
+          <w:ilvl w:val="1"/>
+          <w:numId w:val="62"/>
+        </w:numPr>
+      </w:pPr>
+      <w:r>
+        <w:t>InternetUser/app/Models/EmploymentType.php</w:t>
+      </w:r>
+    </w:p>
+    <w:p>
+      <w:pPr>
+        <w:pStyle w:val="ListParagraph"/>
+        <w:numPr>
+          <w:ilvl w:val="1"/>
+          <w:numId w:val="62"/>
+        </w:numPr>
+      </w:pPr>
+      <w:r>
+        <w:t>InternetUser/app/Models/AccountActivation.php</w:t>
+      </w:r>
+    </w:p>
+    <w:p>
+      <w:pPr>
+        <w:pStyle w:val="ListParagraph"/>
+        <w:numPr>
+          <w:ilvl w:val="1"/>
+          <w:numId w:val="62"/>
+        </w:numPr>
+      </w:pPr>
+      <w:r>
+        <w:t>InternetUser/app/Models/Group.php, Role.php, permission.php, RolePermission.php</w:t>
       </w:r>
     </w:p>
     <w:sectPr>
@@ -4197,6 +4519,232 @@
     </w:lvl>
   </w:abstractNum>
   <w:abstractNum w:abstractNumId="1" w15:restartNumberingAfterBreak="0">
+    <w:nsid w:val="01955745"/>
+    <w:multiLevelType w:val="hybridMultilevel"/>
+    <w:tmpl w:val="682280AE"/>
+    <w:lvl w:ilvl="0" w:tplc="04090001">
+      <w:start w:val="1"/>
+      <w:numFmt w:val="bullet"/>
+      <w:lvlText w:val=""/>
+      <w:lvlJc w:val="left"/>
+      <w:pPr>
+        <w:ind w:left="820" w:hanging="360"/>
+      </w:pPr>
+      <w:rPr>
+        <w:rFonts w:ascii="Symbol" w:hAnsi="Symbol" w:hint="default"/>
+      </w:rPr>
+    </w:lvl>
+    <w:lvl w:ilvl="1" w:tplc="04090003">
+      <w:start w:val="1"/>
+      <w:numFmt w:val="bullet"/>
+      <w:lvlText w:val="o"/>
+      <w:lvlJc w:val="left"/>
+      <w:pPr>
+        <w:ind w:left="1540" w:hanging="360"/>
+      </w:pPr>
+      <w:rPr>
+        <w:rFonts w:ascii="Courier New" w:hAnsi="Courier New" w:cs="Courier New" w:hint="default"/>
+      </w:rPr>
+    </w:lvl>
+    <w:lvl w:ilvl="2" w:tplc="04090005" w:tentative="1">
+      <w:start w:val="1"/>
+      <w:numFmt w:val="bullet"/>
+      <w:lvlText w:val=""/>
+      <w:lvlJc w:val="left"/>
+      <w:pPr>
+        <w:ind w:left="2260" w:hanging="360"/>
+      </w:pPr>
+      <w:rPr>
+        <w:rFonts w:ascii="Wingdings" w:hAnsi="Wingdings" w:hint="default"/>
+      </w:rPr>
+    </w:lvl>
+    <w:lvl w:ilvl="3" w:tplc="04090001" w:tentative="1">
+      <w:start w:val="1"/>
+      <w:numFmt w:val="bullet"/>
+      <w:lvlText w:val=""/>
+      <w:lvlJc w:val="left"/>
+      <w:pPr>
+        <w:ind w:left="2980" w:hanging="360"/>
+      </w:pPr>
+      <w:rPr>
+        <w:rFonts w:ascii="Symbol" w:hAnsi="Symbol" w:hint="default"/>
+      </w:rPr>
+    </w:lvl>
+    <w:lvl w:ilvl="4" w:tplc="04090003" w:tentative="1">
+      <w:start w:val="1"/>
+      <w:numFmt w:val="bullet"/>
+      <w:lvlText w:val="o"/>
+      <w:lvlJc w:val="left"/>
+      <w:pPr>
+        <w:ind w:left="3700" w:hanging="360"/>
+      </w:pPr>
+      <w:rPr>
+        <w:rFonts w:ascii="Courier New" w:hAnsi="Courier New" w:cs="Courier New" w:hint="default"/>
+      </w:rPr>
+    </w:lvl>
+    <w:lvl w:ilvl="5" w:tplc="04090005" w:tentative="1">
+      <w:start w:val="1"/>
+      <w:numFmt w:val="bullet"/>
+      <w:lvlText w:val=""/>
+      <w:lvlJc w:val="left"/>
+      <w:pPr>
+        <w:ind w:left="4420" w:hanging="360"/>
+      </w:pPr>
+      <w:rPr>
+        <w:rFonts w:ascii="Wingdings" w:hAnsi="Wingdings" w:hint="default"/>
+      </w:rPr>
+    </w:lvl>
+    <w:lvl w:ilvl="6" w:tplc="04090001" w:tentative="1">
+      <w:start w:val="1"/>
+      <w:numFmt w:val="bullet"/>
+      <w:lvlText w:val=""/>
+      <w:lvlJc w:val="left"/>
+      <w:pPr>
+        <w:ind w:left="5140" w:hanging="360"/>
+      </w:pPr>
+      <w:rPr>
+        <w:rFonts w:ascii="Symbol" w:hAnsi="Symbol" w:hint="default"/>
+      </w:rPr>
+    </w:lvl>
+    <w:lvl w:ilvl="7" w:tplc="04090003" w:tentative="1">
+      <w:start w:val="1"/>
+      <w:numFmt w:val="bullet"/>
+      <w:lvlText w:val="o"/>
+      <w:lvlJc w:val="left"/>
+      <w:pPr>
+        <w:ind w:left="5860" w:hanging="360"/>
+      </w:pPr>
+      <w:rPr>
+        <w:rFonts w:ascii="Courier New" w:hAnsi="Courier New" w:cs="Courier New" w:hint="default"/>
+      </w:rPr>
+    </w:lvl>
+    <w:lvl w:ilvl="8" w:tplc="04090005" w:tentative="1">
+      <w:start w:val="1"/>
+      <w:numFmt w:val="bullet"/>
+      <w:lvlText w:val=""/>
+      <w:lvlJc w:val="left"/>
+      <w:pPr>
+        <w:ind w:left="6580" w:hanging="360"/>
+      </w:pPr>
+      <w:rPr>
+        <w:rFonts w:ascii="Wingdings" w:hAnsi="Wingdings" w:hint="default"/>
+      </w:rPr>
+    </w:lvl>
+  </w:abstractNum>
+  <w:abstractNum w:abstractNumId="2" w15:restartNumberingAfterBreak="0">
+    <w:nsid w:val="064543E8"/>
+    <w:multiLevelType w:val="hybridMultilevel"/>
+    <w:tmpl w:val="C4CEA3EA"/>
+    <w:lvl w:ilvl="0" w:tplc="04090001">
+      <w:start w:val="1"/>
+      <w:numFmt w:val="bullet"/>
+      <w:lvlText w:val=""/>
+      <w:lvlJc w:val="left"/>
+      <w:pPr>
+        <w:ind w:left="720" w:hanging="360"/>
+      </w:pPr>
+      <w:rPr>
+        <w:rFonts w:ascii="Symbol" w:hAnsi="Symbol" w:hint="default"/>
+      </w:rPr>
+    </w:lvl>
+    <w:lvl w:ilvl="1" w:tplc="04090003">
+      <w:start w:val="1"/>
+      <w:numFmt w:val="bullet"/>
+      <w:lvlText w:val="o"/>
+      <w:lvlJc w:val="left"/>
+      <w:pPr>
+        <w:ind w:left="1440" w:hanging="360"/>
+      </w:pPr>
+      <w:rPr>
+        <w:rFonts w:ascii="Courier New" w:hAnsi="Courier New" w:cs="Courier New" w:hint="default"/>
+      </w:rPr>
+    </w:lvl>
+    <w:lvl w:ilvl="2" w:tplc="04090005" w:tentative="1">
+      <w:start w:val="1"/>
+      <w:numFmt w:val="bullet"/>
+      <w:lvlText w:val=""/>
+      <w:lvlJc w:val="left"/>
+      <w:pPr>
+        <w:ind w:left="2160" w:hanging="360"/>
+      </w:pPr>
+      <w:rPr>
+        <w:rFonts w:ascii="Wingdings" w:hAnsi="Wingdings" w:hint="default"/>
+      </w:rPr>
+    </w:lvl>
+    <w:lvl w:ilvl="3" w:tplc="04090001" w:tentative="1">
+      <w:start w:val="1"/>
+      <w:numFmt w:val="bullet"/>
+      <w:lvlText w:val=""/>
+      <w:lvlJc w:val="left"/>
+      <w:pPr>
+        <w:ind w:left="2880" w:hanging="360"/>
+      </w:pPr>
+      <w:rPr>
+        <w:rFonts w:ascii="Symbol" w:hAnsi="Symbol" w:hint="default"/>
+      </w:rPr>
+    </w:lvl>
+    <w:lvl w:ilvl="4" w:tplc="04090003" w:tentative="1">
+      <w:start w:val="1"/>
+      <w:numFmt w:val="bullet"/>
+      <w:lvlText w:val="o"/>
+      <w:lvlJc w:val="left"/>
+      <w:pPr>
+        <w:ind w:left="3600" w:hanging="360"/>
+      </w:pPr>
+      <w:rPr>
+        <w:rFonts w:ascii="Courier New" w:hAnsi="Courier New" w:cs="Courier New" w:hint="default"/>
+      </w:rPr>
+    </w:lvl>
+    <w:lvl w:ilvl="5" w:tplc="04090005" w:tentative="1">
+      <w:start w:val="1"/>
+      <w:numFmt w:val="bullet"/>
+      <w:lvlText w:val=""/>
+      <w:lvlJc w:val="left"/>
+      <w:pPr>
+        <w:ind w:left="4320" w:hanging="360"/>
+      </w:pPr>
+      <w:rPr>
+        <w:rFonts w:ascii="Wingdings" w:hAnsi="Wingdings" w:hint="default"/>
+      </w:rPr>
+    </w:lvl>
+    <w:lvl w:ilvl="6" w:tplc="04090001" w:tentative="1">
+      <w:start w:val="1"/>
+      <w:numFmt w:val="bullet"/>
+      <w:lvlText w:val=""/>
+      <w:lvlJc w:val="left"/>
+      <w:pPr>
+        <w:ind w:left="5040" w:hanging="360"/>
+      </w:pPr>
+      <w:rPr>
+        <w:rFonts w:ascii="Symbol" w:hAnsi="Symbol" w:hint="default"/>
+      </w:rPr>
+    </w:lvl>
+    <w:lvl w:ilvl="7" w:tplc="04090003" w:tentative="1">
+      <w:start w:val="1"/>
+      <w:numFmt w:val="bullet"/>
+      <w:lvlText w:val="o"/>
+      <w:lvlJc w:val="left"/>
+      <w:pPr>
+        <w:ind w:left="5760" w:hanging="360"/>
+      </w:pPr>
+      <w:rPr>
+        <w:rFonts w:ascii="Courier New" w:hAnsi="Courier New" w:cs="Courier New" w:hint="default"/>
+      </w:rPr>
+    </w:lvl>
+    <w:lvl w:ilvl="8" w:tplc="04090005" w:tentative="1">
+      <w:start w:val="1"/>
+      <w:numFmt w:val="bullet"/>
+      <w:lvlText w:val=""/>
+      <w:lvlJc w:val="left"/>
+      <w:pPr>
+        <w:ind w:left="6480" w:hanging="360"/>
+      </w:pPr>
+      <w:rPr>
+        <w:rFonts w:ascii="Wingdings" w:hAnsi="Wingdings" w:hint="default"/>
+      </w:rPr>
+    </w:lvl>
+  </w:abstractNum>
+  <w:abstractNum w:abstractNumId="3" w15:restartNumberingAfterBreak="0">
     <w:nsid w:val="0C344B98"/>
     <w:multiLevelType w:val="hybridMultilevel"/>
     <w:tmpl w:val="ACE435FE"/>
@@ -4309,7 +4857,7 @@
       </w:rPr>
     </w:lvl>
   </w:abstractNum>
-  <w:abstractNum w:abstractNumId="2" w15:restartNumberingAfterBreak="0">
+  <w:abstractNum w:abstractNumId="4" w15:restartNumberingAfterBreak="0">
     <w:nsid w:val="0EB9036F"/>
     <w:multiLevelType w:val="hybridMultilevel"/>
     <w:tmpl w:val="766682A4"/>
@@ -4422,7 +4970,7 @@
       </w:rPr>
     </w:lvl>
   </w:abstractNum>
-  <w:abstractNum w:abstractNumId="3" w15:restartNumberingAfterBreak="0">
+  <w:abstractNum w:abstractNumId="5" w15:restartNumberingAfterBreak="0">
     <w:nsid w:val="0FA31360"/>
     <w:multiLevelType w:val="hybridMultilevel"/>
     <w:tmpl w:val="36FA70F0"/>
@@ -4535,7 +5083,7 @@
       </w:rPr>
     </w:lvl>
   </w:abstractNum>
-  <w:abstractNum w:abstractNumId="4" w15:restartNumberingAfterBreak="0">
+  <w:abstractNum w:abstractNumId="6" w15:restartNumberingAfterBreak="0">
     <w:nsid w:val="13EE4C47"/>
     <w:multiLevelType w:val="hybridMultilevel"/>
     <w:tmpl w:val="067AC94E"/>
@@ -4648,7 +5196,7 @@
       </w:rPr>
     </w:lvl>
   </w:abstractNum>
-  <w:abstractNum w:abstractNumId="5" w15:restartNumberingAfterBreak="0">
+  <w:abstractNum w:abstractNumId="7" w15:restartNumberingAfterBreak="0">
     <w:nsid w:val="14815480"/>
     <w:multiLevelType w:val="hybridMultilevel"/>
     <w:tmpl w:val="AC62B674"/>
@@ -4761,7 +5309,7 @@
       </w:rPr>
     </w:lvl>
   </w:abstractNum>
-  <w:abstractNum w:abstractNumId="6" w15:restartNumberingAfterBreak="0">
+  <w:abstractNum w:abstractNumId="8" w15:restartNumberingAfterBreak="0">
     <w:nsid w:val="183C61A0"/>
     <w:multiLevelType w:val="hybridMultilevel"/>
     <w:tmpl w:val="F3D835B0"/>
@@ -4874,7 +5422,7 @@
       </w:rPr>
     </w:lvl>
   </w:abstractNum>
-  <w:abstractNum w:abstractNumId="7" w15:restartNumberingAfterBreak="0">
+  <w:abstractNum w:abstractNumId="9" w15:restartNumberingAfterBreak="0">
     <w:nsid w:val="1BC05D92"/>
     <w:multiLevelType w:val="hybridMultilevel"/>
     <w:tmpl w:val="F87C614A"/>
@@ -4987,7 +5535,7 @@
       </w:rPr>
     </w:lvl>
   </w:abstractNum>
-  <w:abstractNum w:abstractNumId="8" w15:restartNumberingAfterBreak="0">
+  <w:abstractNum w:abstractNumId="10" w15:restartNumberingAfterBreak="0">
     <w:nsid w:val="1C7869AF"/>
     <w:multiLevelType w:val="hybridMultilevel"/>
     <w:tmpl w:val="6AB6342C"/>
@@ -5100,7 +5648,7 @@
       </w:rPr>
     </w:lvl>
   </w:abstractNum>
-  <w:abstractNum w:abstractNumId="9" w15:restartNumberingAfterBreak="0">
+  <w:abstractNum w:abstractNumId="11" w15:restartNumberingAfterBreak="0">
     <w:nsid w:val="211D09C3"/>
     <w:multiLevelType w:val="hybridMultilevel"/>
     <w:tmpl w:val="4CEA1030"/>
@@ -5213,7 +5761,120 @@
       </w:rPr>
     </w:lvl>
   </w:abstractNum>
-  <w:abstractNum w:abstractNumId="10" w15:restartNumberingAfterBreak="0">
+  <w:abstractNum w:abstractNumId="12" w15:restartNumberingAfterBreak="0">
+    <w:nsid w:val="24783A19"/>
+    <w:multiLevelType w:val="hybridMultilevel"/>
+    <w:tmpl w:val="14EE6E42"/>
+    <w:lvl w:ilvl="0" w:tplc="04090003">
+      <w:start w:val="1"/>
+      <w:numFmt w:val="bullet"/>
+      <w:lvlText w:val="o"/>
+      <w:lvlJc w:val="left"/>
+      <w:pPr>
+        <w:ind w:left="720" w:hanging="360"/>
+      </w:pPr>
+      <w:rPr>
+        <w:rFonts w:ascii="Courier New" w:hAnsi="Courier New" w:cs="Courier New" w:hint="default"/>
+      </w:rPr>
+    </w:lvl>
+    <w:lvl w:ilvl="1" w:tplc="04090003">
+      <w:start w:val="1"/>
+      <w:numFmt w:val="bullet"/>
+      <w:lvlText w:val="o"/>
+      <w:lvlJc w:val="left"/>
+      <w:pPr>
+        <w:ind w:left="1440" w:hanging="360"/>
+      </w:pPr>
+      <w:rPr>
+        <w:rFonts w:ascii="Courier New" w:hAnsi="Courier New" w:cs="Courier New" w:hint="default"/>
+      </w:rPr>
+    </w:lvl>
+    <w:lvl w:ilvl="2" w:tplc="04090005" w:tentative="1">
+      <w:start w:val="1"/>
+      <w:numFmt w:val="bullet"/>
+      <w:lvlText w:val=""/>
+      <w:lvlJc w:val="left"/>
+      <w:pPr>
+        <w:ind w:left="2160" w:hanging="360"/>
+      </w:pPr>
+      <w:rPr>
+        <w:rFonts w:ascii="Wingdings" w:hAnsi="Wingdings" w:hint="default"/>
+      </w:rPr>
+    </w:lvl>
+    <w:lvl w:ilvl="3" w:tplc="04090001" w:tentative="1">
+      <w:start w:val="1"/>
+      <w:numFmt w:val="bullet"/>
+      <w:lvlText w:val=""/>
+      <w:lvlJc w:val="left"/>
+      <w:pPr>
+        <w:ind w:left="2880" w:hanging="360"/>
+      </w:pPr>
+      <w:rPr>
+        <w:rFonts w:ascii="Symbol" w:hAnsi="Symbol" w:hint="default"/>
+      </w:rPr>
+    </w:lvl>
+    <w:lvl w:ilvl="4" w:tplc="04090003" w:tentative="1">
+      <w:start w:val="1"/>
+      <w:numFmt w:val="bullet"/>
+      <w:lvlText w:val="o"/>
+      <w:lvlJc w:val="left"/>
+      <w:pPr>
+        <w:ind w:left="3600" w:hanging="360"/>
+      </w:pPr>
+      <w:rPr>
+        <w:rFonts w:ascii="Courier New" w:hAnsi="Courier New" w:cs="Courier New" w:hint="default"/>
+      </w:rPr>
+    </w:lvl>
+    <w:lvl w:ilvl="5" w:tplc="04090005" w:tentative="1">
+      <w:start w:val="1"/>
+      <w:numFmt w:val="bullet"/>
+      <w:lvlText w:val=""/>
+      <w:lvlJc w:val="left"/>
+      <w:pPr>
+        <w:ind w:left="4320" w:hanging="360"/>
+      </w:pPr>
+      <w:rPr>
+        <w:rFonts w:ascii="Wingdings" w:hAnsi="Wingdings" w:hint="default"/>
+      </w:rPr>
+    </w:lvl>
+    <w:lvl w:ilvl="6" w:tplc="04090001" w:tentative="1">
+      <w:start w:val="1"/>
+      <w:numFmt w:val="bullet"/>
+      <w:lvlText w:val=""/>
+      <w:lvlJc w:val="left"/>
+      <w:pPr>
+        <w:ind w:left="5040" w:hanging="360"/>
+      </w:pPr>
+      <w:rPr>
+        <w:rFonts w:ascii="Symbol" w:hAnsi="Symbol" w:hint="default"/>
+      </w:rPr>
+    </w:lvl>
+    <w:lvl w:ilvl="7" w:tplc="04090003" w:tentative="1">
+      <w:start w:val="1"/>
+      <w:numFmt w:val="bullet"/>
+      <w:lvlText w:val="o"/>
+      <w:lvlJc w:val="left"/>
+      <w:pPr>
+        <w:ind w:left="5760" w:hanging="360"/>
+      </w:pPr>
+      <w:rPr>
+        <w:rFonts w:ascii="Courier New" w:hAnsi="Courier New" w:cs="Courier New" w:hint="default"/>
+      </w:rPr>
+    </w:lvl>
+    <w:lvl w:ilvl="8" w:tplc="04090005" w:tentative="1">
+      <w:start w:val="1"/>
+      <w:numFmt w:val="bullet"/>
+      <w:lvlText w:val=""/>
+      <w:lvlJc w:val="left"/>
+      <w:pPr>
+        <w:ind w:left="6480" w:hanging="360"/>
+      </w:pPr>
+      <w:rPr>
+        <w:rFonts w:ascii="Wingdings" w:hAnsi="Wingdings" w:hint="default"/>
+      </w:rPr>
+    </w:lvl>
+  </w:abstractNum>
+  <w:abstractNum w:abstractNumId="13" w15:restartNumberingAfterBreak="0">
     <w:nsid w:val="30AC6035"/>
     <w:multiLevelType w:val="hybridMultilevel"/>
     <w:tmpl w:val="57083836"/>
@@ -5326,7 +5987,7 @@
       </w:rPr>
     </w:lvl>
   </w:abstractNum>
-  <w:abstractNum w:abstractNumId="11" w15:restartNumberingAfterBreak="0">
+  <w:abstractNum w:abstractNumId="14" w15:restartNumberingAfterBreak="0">
     <w:nsid w:val="35385742"/>
     <w:multiLevelType w:val="hybridMultilevel"/>
     <w:tmpl w:val="6B1C80B6"/>
@@ -5439,7 +6100,7 @@
       </w:rPr>
     </w:lvl>
   </w:abstractNum>
-  <w:abstractNum w:abstractNumId="12" w15:restartNumberingAfterBreak="0">
+  <w:abstractNum w:abstractNumId="15" w15:restartNumberingAfterBreak="0">
     <w:nsid w:val="36B0424B"/>
     <w:multiLevelType w:val="hybridMultilevel"/>
     <w:tmpl w:val="F3D8642A"/>
@@ -5552,7 +6213,7 @@
       </w:rPr>
     </w:lvl>
   </w:abstractNum>
-  <w:abstractNum w:abstractNumId="13" w15:restartNumberingAfterBreak="0">
+  <w:abstractNum w:abstractNumId="16" w15:restartNumberingAfterBreak="0">
     <w:nsid w:val="38CD61DD"/>
     <w:multiLevelType w:val="hybridMultilevel"/>
     <w:tmpl w:val="3D7E8B96"/>
@@ -5665,7 +6326,7 @@
       </w:rPr>
     </w:lvl>
   </w:abstractNum>
-  <w:abstractNum w:abstractNumId="14" w15:restartNumberingAfterBreak="0">
+  <w:abstractNum w:abstractNumId="17" w15:restartNumberingAfterBreak="0">
     <w:nsid w:val="39E53B3C"/>
     <w:multiLevelType w:val="hybridMultilevel"/>
     <w:tmpl w:val="6C0EBC14"/>
@@ -5778,7 +6439,7 @@
       </w:rPr>
     </w:lvl>
   </w:abstractNum>
-  <w:abstractNum w:abstractNumId="15" w15:restartNumberingAfterBreak="0">
+  <w:abstractNum w:abstractNumId="18" w15:restartNumberingAfterBreak="0">
     <w:nsid w:val="3A8D6F85"/>
     <w:multiLevelType w:val="hybridMultilevel"/>
     <w:tmpl w:val="61429AEE"/>
@@ -5891,7 +6552,7 @@
       </w:rPr>
     </w:lvl>
   </w:abstractNum>
-  <w:abstractNum w:abstractNumId="16" w15:restartNumberingAfterBreak="0">
+  <w:abstractNum w:abstractNumId="19" w15:restartNumberingAfterBreak="0">
     <w:nsid w:val="3D466B1A"/>
     <w:multiLevelType w:val="hybridMultilevel"/>
     <w:tmpl w:val="0BFE6DB2"/>
@@ -6004,7 +6665,7 @@
       </w:rPr>
     </w:lvl>
   </w:abstractNum>
-  <w:abstractNum w:abstractNumId="17" w15:restartNumberingAfterBreak="0">
+  <w:abstractNum w:abstractNumId="20" w15:restartNumberingAfterBreak="0">
     <w:nsid w:val="3E9057A2"/>
     <w:multiLevelType w:val="hybridMultilevel"/>
     <w:tmpl w:val="35FA16C2"/>
@@ -6117,7 +6778,7 @@
       </w:rPr>
     </w:lvl>
   </w:abstractNum>
-  <w:abstractNum w:abstractNumId="18" w15:restartNumberingAfterBreak="0">
+  <w:abstractNum w:abstractNumId="21" w15:restartNumberingAfterBreak="0">
     <w:nsid w:val="416E5824"/>
     <w:multiLevelType w:val="hybridMultilevel"/>
     <w:tmpl w:val="B9465CCA"/>
@@ -6230,7 +6891,7 @@
       </w:rPr>
     </w:lvl>
   </w:abstractNum>
-  <w:abstractNum w:abstractNumId="19" w15:restartNumberingAfterBreak="0">
+  <w:abstractNum w:abstractNumId="22" w15:restartNumberingAfterBreak="0">
     <w:nsid w:val="41E702C6"/>
     <w:multiLevelType w:val="hybridMultilevel"/>
     <w:tmpl w:val="479C9BAC"/>
@@ -6343,7 +7004,7 @@
       </w:rPr>
     </w:lvl>
   </w:abstractNum>
-  <w:abstractNum w:abstractNumId="20" w15:restartNumberingAfterBreak="0">
+  <w:abstractNum w:abstractNumId="23" w15:restartNumberingAfterBreak="0">
     <w:nsid w:val="446D4C49"/>
     <w:multiLevelType w:val="hybridMultilevel"/>
     <w:tmpl w:val="7DC6A26E"/>
@@ -6456,7 +7117,120 @@
       </w:rPr>
     </w:lvl>
   </w:abstractNum>
-  <w:abstractNum w:abstractNumId="21" w15:restartNumberingAfterBreak="0">
+  <w:abstractNum w:abstractNumId="24" w15:restartNumberingAfterBreak="0">
+    <w:nsid w:val="469052ED"/>
+    <w:multiLevelType w:val="hybridMultilevel"/>
+    <w:tmpl w:val="3216E47E"/>
+    <w:lvl w:ilvl="0" w:tplc="04090003">
+      <w:start w:val="1"/>
+      <w:numFmt w:val="bullet"/>
+      <w:lvlText w:val="o"/>
+      <w:lvlJc w:val="left"/>
+      <w:pPr>
+        <w:ind w:left="1440" w:hanging="360"/>
+      </w:pPr>
+      <w:rPr>
+        <w:rFonts w:ascii="Courier New" w:hAnsi="Courier New" w:cs="Courier New" w:hint="default"/>
+      </w:rPr>
+    </w:lvl>
+    <w:lvl w:ilvl="1" w:tplc="04090003">
+      <w:start w:val="1"/>
+      <w:numFmt w:val="bullet"/>
+      <w:lvlText w:val="o"/>
+      <w:lvlJc w:val="left"/>
+      <w:pPr>
+        <w:ind w:left="2160" w:hanging="360"/>
+      </w:pPr>
+      <w:rPr>
+        <w:rFonts w:ascii="Courier New" w:hAnsi="Courier New" w:cs="Courier New" w:hint="default"/>
+      </w:rPr>
+    </w:lvl>
+    <w:lvl w:ilvl="2" w:tplc="04090005" w:tentative="1">
+      <w:start w:val="1"/>
+      <w:numFmt w:val="bullet"/>
+      <w:lvlText w:val=""/>
+      <w:lvlJc w:val="left"/>
+      <w:pPr>
+        <w:ind w:left="2880" w:hanging="360"/>
+      </w:pPr>
+      <w:rPr>
+        <w:rFonts w:ascii="Wingdings" w:hAnsi="Wingdings" w:hint="default"/>
+      </w:rPr>
+    </w:lvl>
+    <w:lvl w:ilvl="3" w:tplc="04090001" w:tentative="1">
+      <w:start w:val="1"/>
+      <w:numFmt w:val="bullet"/>
+      <w:lvlText w:val=""/>
+      <w:lvlJc w:val="left"/>
+      <w:pPr>
+        <w:ind w:left="3600" w:hanging="360"/>
+      </w:pPr>
+      <w:rPr>
+        <w:rFonts w:ascii="Symbol" w:hAnsi="Symbol" w:hint="default"/>
+      </w:rPr>
+    </w:lvl>
+    <w:lvl w:ilvl="4" w:tplc="04090003" w:tentative="1">
+      <w:start w:val="1"/>
+      <w:numFmt w:val="bullet"/>
+      <w:lvlText w:val="o"/>
+      <w:lvlJc w:val="left"/>
+      <w:pPr>
+        <w:ind w:left="4320" w:hanging="360"/>
+      </w:pPr>
+      <w:rPr>
+        <w:rFonts w:ascii="Courier New" w:hAnsi="Courier New" w:cs="Courier New" w:hint="default"/>
+      </w:rPr>
+    </w:lvl>
+    <w:lvl w:ilvl="5" w:tplc="04090005" w:tentative="1">
+      <w:start w:val="1"/>
+      <w:numFmt w:val="bullet"/>
+      <w:lvlText w:val=""/>
+      <w:lvlJc w:val="left"/>
+      <w:pPr>
+        <w:ind w:left="5040" w:hanging="360"/>
+      </w:pPr>
+      <w:rPr>
+        <w:rFonts w:ascii="Wingdings" w:hAnsi="Wingdings" w:hint="default"/>
+      </w:rPr>
+    </w:lvl>
+    <w:lvl w:ilvl="6" w:tplc="04090001" w:tentative="1">
+      <w:start w:val="1"/>
+      <w:numFmt w:val="bullet"/>
+      <w:lvlText w:val=""/>
+      <w:lvlJc w:val="left"/>
+      <w:pPr>
+        <w:ind w:left="5760" w:hanging="360"/>
+      </w:pPr>
+      <w:rPr>
+        <w:rFonts w:ascii="Symbol" w:hAnsi="Symbol" w:hint="default"/>
+      </w:rPr>
+    </w:lvl>
+    <w:lvl w:ilvl="7" w:tplc="04090003" w:tentative="1">
+      <w:start w:val="1"/>
+      <w:numFmt w:val="bullet"/>
+      <w:lvlText w:val="o"/>
+      <w:lvlJc w:val="left"/>
+      <w:pPr>
+        <w:ind w:left="6480" w:hanging="360"/>
+      </w:pPr>
+      <w:rPr>
+        <w:rFonts w:ascii="Courier New" w:hAnsi="Courier New" w:cs="Courier New" w:hint="default"/>
+      </w:rPr>
+    </w:lvl>
+    <w:lvl w:ilvl="8" w:tplc="04090005" w:tentative="1">
+      <w:start w:val="1"/>
+      <w:numFmt w:val="bullet"/>
+      <w:lvlText w:val=""/>
+      <w:lvlJc w:val="left"/>
+      <w:pPr>
+        <w:ind w:left="7200" w:hanging="360"/>
+      </w:pPr>
+      <w:rPr>
+        <w:rFonts w:ascii="Wingdings" w:hAnsi="Wingdings" w:hint="default"/>
+      </w:rPr>
+    </w:lvl>
+  </w:abstractNum>
+  <w:abstractNum w:abstractNumId="25" w15:restartNumberingAfterBreak="0">
     <w:nsid w:val="47AA7A0D"/>
     <w:multiLevelType w:val="hybridMultilevel"/>
     <w:tmpl w:val="99A26710"/>
@@ -6569,7 +7343,7 @@
       </w:rPr>
     </w:lvl>
   </w:abstractNum>
-  <w:abstractNum w:abstractNumId="22" w15:restartNumberingAfterBreak="0">
+  <w:abstractNum w:abstractNumId="26" w15:restartNumberingAfterBreak="0">
     <w:nsid w:val="4A7B21ED"/>
     <w:multiLevelType w:val="hybridMultilevel"/>
     <w:tmpl w:val="516C073E"/>
@@ -6682,7 +7456,7 @@
       </w:rPr>
     </w:lvl>
   </w:abstractNum>
-  <w:abstractNum w:abstractNumId="23" w15:restartNumberingAfterBreak="0">
+  <w:abstractNum w:abstractNumId="27" w15:restartNumberingAfterBreak="0">
     <w:nsid w:val="4A7C33CC"/>
     <w:multiLevelType w:val="hybridMultilevel"/>
     <w:tmpl w:val="CA583AD8"/>
@@ -6795,7 +7569,7 @@
       </w:rPr>
     </w:lvl>
   </w:abstractNum>
-  <w:abstractNum w:abstractNumId="24" w15:restartNumberingAfterBreak="0">
+  <w:abstractNum w:abstractNumId="28" w15:restartNumberingAfterBreak="0">
     <w:nsid w:val="4F6820EF"/>
     <w:multiLevelType w:val="hybridMultilevel"/>
     <w:tmpl w:val="AFA003E2"/>
@@ -6908,7 +7682,120 @@
       </w:rPr>
     </w:lvl>
   </w:abstractNum>
-  <w:abstractNum w:abstractNumId="25" w15:restartNumberingAfterBreak="0">
+  <w:abstractNum w:abstractNumId="29" w15:restartNumberingAfterBreak="0">
+    <w:nsid w:val="5092366B"/>
+    <w:multiLevelType w:val="hybridMultilevel"/>
+    <w:tmpl w:val="D52EC1E0"/>
+    <w:lvl w:ilvl="0" w:tplc="04090003">
+      <w:start w:val="1"/>
+      <w:numFmt w:val="bullet"/>
+      <w:lvlText w:val="o"/>
+      <w:lvlJc w:val="left"/>
+      <w:pPr>
+        <w:ind w:left="720" w:hanging="360"/>
+      </w:pPr>
+      <w:rPr>
+        <w:rFonts w:ascii="Courier New" w:hAnsi="Courier New" w:cs="Courier New" w:hint="default"/>
+      </w:rPr>
+    </w:lvl>
+    <w:lvl w:ilvl="1" w:tplc="04090003">
+      <w:start w:val="1"/>
+      <w:numFmt w:val="bullet"/>
+      <w:lvlText w:val="o"/>
+      <w:lvlJc w:val="left"/>
+      <w:pPr>
+        <w:ind w:left="1440" w:hanging="360"/>
+      </w:pPr>
+      <w:rPr>
+        <w:rFonts w:ascii="Courier New" w:hAnsi="Courier New" w:cs="Courier New" w:hint="default"/>
+      </w:rPr>
+    </w:lvl>
+    <w:lvl w:ilvl="2" w:tplc="04090005" w:tentative="1">
+      <w:start w:val="1"/>
+      <w:numFmt w:val="bullet"/>
+      <w:lvlText w:val=""/>
+      <w:lvlJc w:val="left"/>
+      <w:pPr>
+        <w:ind w:left="2160" w:hanging="360"/>
+      </w:pPr>
+      <w:rPr>
+        <w:rFonts w:ascii="Wingdings" w:hAnsi="Wingdings" w:hint="default"/>
+      </w:rPr>
+    </w:lvl>
+    <w:lvl w:ilvl="3" w:tplc="04090001" w:tentative="1">
+      <w:start w:val="1"/>
+      <w:numFmt w:val="bullet"/>
+      <w:lvlText w:val=""/>
+      <w:lvlJc w:val="left"/>
+      <w:pPr>
+        <w:ind w:left="2880" w:hanging="360"/>
+      </w:pPr>
+      <w:rPr>
+        <w:rFonts w:ascii="Symbol" w:hAnsi="Symbol" w:hint="default"/>
+      </w:rPr>
+    </w:lvl>
+    <w:lvl w:ilvl="4" w:tplc="04090003" w:tentative="1">
+      <w:start w:val="1"/>
+      <w:numFmt w:val="bullet"/>
+      <w:lvlText w:val="o"/>
+      <w:lvlJc w:val="left"/>
+      <w:pPr>
+        <w:ind w:left="3600" w:hanging="360"/>
+      </w:pPr>
+      <w:rPr>
+        <w:rFonts w:ascii="Courier New" w:hAnsi="Courier New" w:cs="Courier New" w:hint="default"/>
+      </w:rPr>
+    </w:lvl>
+    <w:lvl w:ilvl="5" w:tplc="04090005" w:tentative="1">
+      <w:start w:val="1"/>
+      <w:numFmt w:val="bullet"/>
+      <w:lvlText w:val=""/>
+      <w:lvlJc w:val="left"/>
+      <w:pPr>
+        <w:ind w:left="4320" w:hanging="360"/>
+      </w:pPr>
+      <w:rPr>
+        <w:rFonts w:ascii="Wingdings" w:hAnsi="Wingdings" w:hint="default"/>
+      </w:rPr>
+    </w:lvl>
+    <w:lvl w:ilvl="6" w:tplc="04090001" w:tentative="1">
+      <w:start w:val="1"/>
+      <w:numFmt w:val="bullet"/>
+      <w:lvlText w:val=""/>
+      <w:lvlJc w:val="left"/>
+      <w:pPr>
+        <w:ind w:left="5040" w:hanging="360"/>
+      </w:pPr>
+      <w:rPr>
+        <w:rFonts w:ascii="Symbol" w:hAnsi="Symbol" w:hint="default"/>
+      </w:rPr>
+    </w:lvl>
+    <w:lvl w:ilvl="7" w:tplc="04090003" w:tentative="1">
+      <w:start w:val="1"/>
+      <w:numFmt w:val="bullet"/>
+      <w:lvlText w:val="o"/>
+      <w:lvlJc w:val="left"/>
+      <w:pPr>
+        <w:ind w:left="5760" w:hanging="360"/>
+      </w:pPr>
+      <w:rPr>
+        <w:rFonts w:ascii="Courier New" w:hAnsi="Courier New" w:cs="Courier New" w:hint="default"/>
+      </w:rPr>
+    </w:lvl>
+    <w:lvl w:ilvl="8" w:tplc="04090005" w:tentative="1">
+      <w:start w:val="1"/>
+      <w:numFmt w:val="bullet"/>
+      <w:lvlText w:val=""/>
+      <w:lvlJc w:val="left"/>
+      <w:pPr>
+        <w:ind w:left="6480" w:hanging="360"/>
+      </w:pPr>
+      <w:rPr>
+        <w:rFonts w:ascii="Wingdings" w:hAnsi="Wingdings" w:hint="default"/>
+      </w:rPr>
+    </w:lvl>
+  </w:abstractNum>
+  <w:abstractNum w:abstractNumId="30" w15:restartNumberingAfterBreak="0">
     <w:nsid w:val="515F01E6"/>
     <w:multiLevelType w:val="hybridMultilevel"/>
     <w:tmpl w:val="15F0DBF6"/>
@@ -7021,7 +7908,120 @@
       </w:rPr>
     </w:lvl>
   </w:abstractNum>
-  <w:abstractNum w:abstractNumId="26" w15:restartNumberingAfterBreak="0">
+  <w:abstractNum w:abstractNumId="31" w15:restartNumberingAfterBreak="0">
+    <w:nsid w:val="54323889"/>
+    <w:multiLevelType w:val="hybridMultilevel"/>
+    <w:tmpl w:val="2766C77A"/>
+    <w:lvl w:ilvl="0" w:tplc="04090001">
+      <w:start w:val="1"/>
+      <w:numFmt w:val="bullet"/>
+      <w:lvlText w:val=""/>
+      <w:lvlJc w:val="left"/>
+      <w:pPr>
+        <w:ind w:left="820" w:hanging="360"/>
+      </w:pPr>
+      <w:rPr>
+        <w:rFonts w:ascii="Symbol" w:hAnsi="Symbol" w:hint="default"/>
+      </w:rPr>
+    </w:lvl>
+    <w:lvl w:ilvl="1" w:tplc="04090003">
+      <w:start w:val="1"/>
+      <w:numFmt w:val="bullet"/>
+      <w:lvlText w:val="o"/>
+      <w:lvlJc w:val="left"/>
+      <w:pPr>
+        <w:ind w:left="1540" w:hanging="360"/>
+      </w:pPr>
+      <w:rPr>
+        <w:rFonts w:ascii="Courier New" w:hAnsi="Courier New" w:cs="Courier New" w:hint="default"/>
+      </w:rPr>
+    </w:lvl>
+    <w:lvl w:ilvl="2" w:tplc="04090005" w:tentative="1">
+      <w:start w:val="1"/>
+      <w:numFmt w:val="bullet"/>
+      <w:lvlText w:val=""/>
+      <w:lvlJc w:val="left"/>
+      <w:pPr>
+        <w:ind w:left="2260" w:hanging="360"/>
+      </w:pPr>
+      <w:rPr>
+        <w:rFonts w:ascii="Wingdings" w:hAnsi="Wingdings" w:hint="default"/>
+      </w:rPr>
+    </w:lvl>
+    <w:lvl w:ilvl="3" w:tplc="04090001" w:tentative="1">
+      <w:start w:val="1"/>
+      <w:numFmt w:val="bullet"/>
+      <w:lvlText w:val=""/>
+      <w:lvlJc w:val="left"/>
+      <w:pPr>
+        <w:ind w:left="2980" w:hanging="360"/>
+      </w:pPr>
+      <w:rPr>
+        <w:rFonts w:ascii="Symbol" w:hAnsi="Symbol" w:hint="default"/>
+      </w:rPr>
+    </w:lvl>
+    <w:lvl w:ilvl="4" w:tplc="04090003" w:tentative="1">
+      <w:start w:val="1"/>
+      <w:numFmt w:val="bullet"/>
+      <w:lvlText w:val="o"/>
+      <w:lvlJc w:val="left"/>
+      <w:pPr>
+        <w:ind w:left="3700" w:hanging="360"/>
+      </w:pPr>
+      <w:rPr>
+        <w:rFonts w:ascii="Courier New" w:hAnsi="Courier New" w:cs="Courier New" w:hint="default"/>
+      </w:rPr>
+    </w:lvl>
+    <w:lvl w:ilvl="5" w:tplc="04090005" w:tentative="1">
+      <w:start w:val="1"/>
+      <w:numFmt w:val="bullet"/>
+      <w:lvlText w:val=""/>
+      <w:lvlJc w:val="left"/>
+      <w:pPr>
+        <w:ind w:left="4420" w:hanging="360"/>
+      </w:pPr>
+      <w:rPr>
+        <w:rFonts w:ascii="Wingdings" w:hAnsi="Wingdings" w:hint="default"/>
+      </w:rPr>
+    </w:lvl>
+    <w:lvl w:ilvl="6" w:tplc="04090001" w:tentative="1">
+      <w:start w:val="1"/>
+      <w:numFmt w:val="bullet"/>
+      <w:lvlText w:val=""/>
+      <w:lvlJc w:val="left"/>
+      <w:pPr>
+        <w:ind w:left="5140" w:hanging="360"/>
+      </w:pPr>
+      <w:rPr>
+        <w:rFonts w:ascii="Symbol" w:hAnsi="Symbol" w:hint="default"/>
+      </w:rPr>
+    </w:lvl>
+    <w:lvl w:ilvl="7" w:tplc="04090003" w:tentative="1">
+      <w:start w:val="1"/>
+      <w:numFmt w:val="bullet"/>
+      <w:lvlText w:val="o"/>
+      <w:lvlJc w:val="left"/>
+      <w:pPr>
+        <w:ind w:left="5860" w:hanging="360"/>
+      </w:pPr>
+      <w:rPr>
+        <w:rFonts w:ascii="Courier New" w:hAnsi="Courier New" w:cs="Courier New" w:hint="default"/>
+      </w:rPr>
+    </w:lvl>
+    <w:lvl w:ilvl="8" w:tplc="04090005" w:tentative="1">
+      <w:start w:val="1"/>
+      <w:numFmt w:val="bullet"/>
+      <w:lvlText w:val=""/>
+      <w:lvlJc w:val="left"/>
+      <w:pPr>
+        <w:ind w:left="6580" w:hanging="360"/>
+      </w:pPr>
+      <w:rPr>
+        <w:rFonts w:ascii="Wingdings" w:hAnsi="Wingdings" w:hint="default"/>
+      </w:rPr>
+    </w:lvl>
+  </w:abstractNum>
+  <w:abstractNum w:abstractNumId="32" w15:restartNumberingAfterBreak="0">
     <w:nsid w:val="548A7185"/>
     <w:multiLevelType w:val="hybridMultilevel"/>
     <w:tmpl w:val="A5C62DAC"/>
@@ -7134,7 +8134,7 @@
       </w:rPr>
     </w:lvl>
   </w:abstractNum>
-  <w:abstractNum w:abstractNumId="27" w15:restartNumberingAfterBreak="0">
+  <w:abstractNum w:abstractNumId="33" w15:restartNumberingAfterBreak="0">
     <w:nsid w:val="55100476"/>
     <w:multiLevelType w:val="hybridMultilevel"/>
     <w:tmpl w:val="8E302876"/>
@@ -7247,7 +8247,7 @@
       </w:rPr>
     </w:lvl>
   </w:abstractNum>
-  <w:abstractNum w:abstractNumId="28" w15:restartNumberingAfterBreak="0">
+  <w:abstractNum w:abstractNumId="34" w15:restartNumberingAfterBreak="0">
     <w:nsid w:val="55A7282E"/>
     <w:multiLevelType w:val="hybridMultilevel"/>
     <w:tmpl w:val="7BBC38C0"/>
@@ -7360,7 +8360,120 @@
       </w:rPr>
     </w:lvl>
   </w:abstractNum>
-  <w:abstractNum w:abstractNumId="29" w15:restartNumberingAfterBreak="0">
+  <w:abstractNum w:abstractNumId="35" w15:restartNumberingAfterBreak="0">
+    <w:nsid w:val="57ED597A"/>
+    <w:multiLevelType w:val="hybridMultilevel"/>
+    <w:tmpl w:val="E7B49D3C"/>
+    <w:lvl w:ilvl="0" w:tplc="04090003">
+      <w:start w:val="1"/>
+      <w:numFmt w:val="bullet"/>
+      <w:lvlText w:val="o"/>
+      <w:lvlJc w:val="left"/>
+      <w:pPr>
+        <w:ind w:left="720" w:hanging="360"/>
+      </w:pPr>
+      <w:rPr>
+        <w:rFonts w:ascii="Courier New" w:hAnsi="Courier New" w:cs="Courier New" w:hint="default"/>
+      </w:rPr>
+    </w:lvl>
+    <w:lvl w:ilvl="1" w:tplc="04090003">
+      <w:start w:val="1"/>
+      <w:numFmt w:val="bullet"/>
+      <w:lvlText w:val="o"/>
+      <w:lvlJc w:val="left"/>
+      <w:pPr>
+        <w:ind w:left="1440" w:hanging="360"/>
+      </w:pPr>
+      <w:rPr>
+        <w:rFonts w:ascii="Courier New" w:hAnsi="Courier New" w:cs="Courier New" w:hint="default"/>
+      </w:rPr>
+    </w:lvl>
+    <w:lvl w:ilvl="2" w:tplc="04090005" w:tentative="1">
+      <w:start w:val="1"/>
+      <w:numFmt w:val="bullet"/>
+      <w:lvlText w:val=""/>
+      <w:lvlJc w:val="left"/>
+      <w:pPr>
+        <w:ind w:left="2160" w:hanging="360"/>
+      </w:pPr>
+      <w:rPr>
+        <w:rFonts w:ascii="Wingdings" w:hAnsi="Wingdings" w:hint="default"/>
+      </w:rPr>
+    </w:lvl>
+    <w:lvl w:ilvl="3" w:tplc="04090001" w:tentative="1">
+      <w:start w:val="1"/>
+      <w:numFmt w:val="bullet"/>
+      <w:lvlText w:val=""/>
+      <w:lvlJc w:val="left"/>
+      <w:pPr>
+        <w:ind w:left="2880" w:hanging="360"/>
+      </w:pPr>
+      <w:rPr>
+        <w:rFonts w:ascii="Symbol" w:hAnsi="Symbol" w:hint="default"/>
+      </w:rPr>
+    </w:lvl>
+    <w:lvl w:ilvl="4" w:tplc="04090003" w:tentative="1">
+      <w:start w:val="1"/>
+      <w:numFmt w:val="bullet"/>
+      <w:lvlText w:val="o"/>
+      <w:lvlJc w:val="left"/>
+      <w:pPr>
+        <w:ind w:left="3600" w:hanging="360"/>
+      </w:pPr>
+      <w:rPr>
+        <w:rFonts w:ascii="Courier New" w:hAnsi="Courier New" w:cs="Courier New" w:hint="default"/>
+      </w:rPr>
+    </w:lvl>
+    <w:lvl w:ilvl="5" w:tplc="04090005" w:tentative="1">
+      <w:start w:val="1"/>
+      <w:numFmt w:val="bullet"/>
+      <w:lvlText w:val=""/>
+      <w:lvlJc w:val="left"/>
+      <w:pPr>
+        <w:ind w:left="4320" w:hanging="360"/>
+      </w:pPr>
+      <w:rPr>
+        <w:rFonts w:ascii="Wingdings" w:hAnsi="Wingdings" w:hint="default"/>
+      </w:rPr>
+    </w:lvl>
+    <w:lvl w:ilvl="6" w:tplc="04090001" w:tentative="1">
+      <w:start w:val="1"/>
+      <w:numFmt w:val="bullet"/>
+      <w:lvlText w:val=""/>
+      <w:lvlJc w:val="left"/>
+      <w:pPr>
+        <w:ind w:left="5040" w:hanging="360"/>
+      </w:pPr>
+      <w:rPr>
+        <w:rFonts w:ascii="Symbol" w:hAnsi="Symbol" w:hint="default"/>
+      </w:rPr>
+    </w:lvl>
+    <w:lvl w:ilvl="7" w:tplc="04090003" w:tentative="1">
+      <w:start w:val="1"/>
+      <w:numFmt w:val="bullet"/>
+      <w:lvlText w:val="o"/>
+      <w:lvlJc w:val="left"/>
+      <w:pPr>
+        <w:ind w:left="5760" w:hanging="360"/>
+      </w:pPr>
+      <w:rPr>
+        <w:rFonts w:ascii="Courier New" w:hAnsi="Courier New" w:cs="Courier New" w:hint="default"/>
+      </w:rPr>
+    </w:lvl>
+    <w:lvl w:ilvl="8" w:tplc="04090005" w:tentative="1">
+      <w:start w:val="1"/>
+      <w:numFmt w:val="bullet"/>
+      <w:lvlText w:val=""/>
+      <w:lvlJc w:val="left"/>
+      <w:pPr>
+        <w:ind w:left="6480" w:hanging="360"/>
+      </w:pPr>
+      <w:rPr>
+        <w:rFonts w:ascii="Wingdings" w:hAnsi="Wingdings" w:hint="default"/>
+      </w:rPr>
+    </w:lvl>
+  </w:abstractNum>
+  <w:abstractNum w:abstractNumId="36" w15:restartNumberingAfterBreak="0">
     <w:nsid w:val="589A505E"/>
     <w:multiLevelType w:val="hybridMultilevel"/>
     <w:tmpl w:val="BF5E16CE"/>
@@ -7473,7 +8586,7 @@
       </w:rPr>
     </w:lvl>
   </w:abstractNum>
-  <w:abstractNum w:abstractNumId="30" w15:restartNumberingAfterBreak="0">
+  <w:abstractNum w:abstractNumId="37" w15:restartNumberingAfterBreak="0">
     <w:nsid w:val="58DA6B25"/>
     <w:multiLevelType w:val="hybridMultilevel"/>
     <w:tmpl w:val="6A06CEF8"/>
@@ -7586,7 +8699,7 @@
       </w:rPr>
     </w:lvl>
   </w:abstractNum>
-  <w:abstractNum w:abstractNumId="31" w15:restartNumberingAfterBreak="0">
+  <w:abstractNum w:abstractNumId="38" w15:restartNumberingAfterBreak="0">
     <w:nsid w:val="5B4E082E"/>
     <w:multiLevelType w:val="hybridMultilevel"/>
     <w:tmpl w:val="147053A0"/>
@@ -7699,7 +8812,7 @@
       </w:rPr>
     </w:lvl>
   </w:abstractNum>
-  <w:abstractNum w:abstractNumId="32" w15:restartNumberingAfterBreak="0">
+  <w:abstractNum w:abstractNumId="39" w15:restartNumberingAfterBreak="0">
     <w:nsid w:val="5C2827E8"/>
     <w:multiLevelType w:val="hybridMultilevel"/>
     <w:tmpl w:val="6452209C"/>
@@ -7812,7 +8925,120 @@
       </w:rPr>
     </w:lvl>
   </w:abstractNum>
-  <w:abstractNum w:abstractNumId="33" w15:restartNumberingAfterBreak="0">
+  <w:abstractNum w:abstractNumId="40" w15:restartNumberingAfterBreak="0">
+    <w:nsid w:val="5C7D044F"/>
+    <w:multiLevelType w:val="hybridMultilevel"/>
+    <w:tmpl w:val="D4766A18"/>
+    <w:lvl w:ilvl="0" w:tplc="04090001">
+      <w:start w:val="1"/>
+      <w:numFmt w:val="bullet"/>
+      <w:lvlText w:val=""/>
+      <w:lvlJc w:val="left"/>
+      <w:pPr>
+        <w:ind w:left="720" w:hanging="360"/>
+      </w:pPr>
+      <w:rPr>
+        <w:rFonts w:ascii="Symbol" w:hAnsi="Symbol" w:hint="default"/>
+      </w:rPr>
+    </w:lvl>
+    <w:lvl w:ilvl="1" w:tplc="04090003">
+      <w:start w:val="1"/>
+      <w:numFmt w:val="bullet"/>
+      <w:lvlText w:val="o"/>
+      <w:lvlJc w:val="left"/>
+      <w:pPr>
+        <w:ind w:left="1440" w:hanging="360"/>
+      </w:pPr>
+      <w:rPr>
+        <w:rFonts w:ascii="Courier New" w:hAnsi="Courier New" w:cs="Courier New" w:hint="default"/>
+      </w:rPr>
+    </w:lvl>
+    <w:lvl w:ilvl="2" w:tplc="04090005" w:tentative="1">
+      <w:start w:val="1"/>
+      <w:numFmt w:val="bullet"/>
+      <w:lvlText w:val=""/>
+      <w:lvlJc w:val="left"/>
+      <w:pPr>
+        <w:ind w:left="2160" w:hanging="360"/>
+      </w:pPr>
+      <w:rPr>
+        <w:rFonts w:ascii="Wingdings" w:hAnsi="Wingdings" w:hint="default"/>
+      </w:rPr>
+    </w:lvl>
+    <w:lvl w:ilvl="3" w:tplc="04090001" w:tentative="1">
+      <w:start w:val="1"/>
+      <w:numFmt w:val="bullet"/>
+      <w:lvlText w:val=""/>
+      <w:lvlJc w:val="left"/>
+      <w:pPr>
+        <w:ind w:left="2880" w:hanging="360"/>
+      </w:pPr>
+      <w:rPr>
+        <w:rFonts w:ascii="Symbol" w:hAnsi="Symbol" w:hint="default"/>
+      </w:rPr>
+    </w:lvl>
+    <w:lvl w:ilvl="4" w:tplc="04090003" w:tentative="1">
+      <w:start w:val="1"/>
+      <w:numFmt w:val="bullet"/>
+      <w:lvlText w:val="o"/>
+      <w:lvlJc w:val="left"/>
+      <w:pPr>
+        <w:ind w:left="3600" w:hanging="360"/>
+      </w:pPr>
+      <w:rPr>
+        <w:rFonts w:ascii="Courier New" w:hAnsi="Courier New" w:cs="Courier New" w:hint="default"/>
+      </w:rPr>
+    </w:lvl>
+    <w:lvl w:ilvl="5" w:tplc="04090005" w:tentative="1">
+      <w:start w:val="1"/>
+      <w:numFmt w:val="bullet"/>
+      <w:lvlText w:val=""/>
+      <w:lvlJc w:val="left"/>
+      <w:pPr>
+        <w:ind w:left="4320" w:hanging="360"/>
+      </w:pPr>
+      <w:rPr>
+        <w:rFonts w:ascii="Wingdings" w:hAnsi="Wingdings" w:hint="default"/>
+      </w:rPr>
+    </w:lvl>
+    <w:lvl w:ilvl="6" w:tplc="04090001" w:tentative="1">
+      <w:start w:val="1"/>
+      <w:numFmt w:val="bullet"/>
+      <w:lvlText w:val=""/>
+      <w:lvlJc w:val="left"/>
+      <w:pPr>
+        <w:ind w:left="5040" w:hanging="360"/>
+      </w:pPr>
+      <w:rPr>
+        <w:rFonts w:ascii="Symbol" w:hAnsi="Symbol" w:hint="default"/>
+      </w:rPr>
+    </w:lvl>
+    <w:lvl w:ilvl="7" w:tplc="04090003" w:tentative="1">
+      <w:start w:val="1"/>
+      <w:numFmt w:val="bullet"/>
+      <w:lvlText w:val="o"/>
+      <w:lvlJc w:val="left"/>
+      <w:pPr>
+        <w:ind w:left="5760" w:hanging="360"/>
+      </w:pPr>
+      <w:rPr>
+        <w:rFonts w:ascii="Courier New" w:hAnsi="Courier New" w:cs="Courier New" w:hint="default"/>
+      </w:rPr>
+    </w:lvl>
+    <w:lvl w:ilvl="8" w:tplc="04090005" w:tentative="1">
+      <w:start w:val="1"/>
+      <w:numFmt w:val="bullet"/>
+      <w:lvlText w:val=""/>
+      <w:lvlJc w:val="left"/>
+      <w:pPr>
+        <w:ind w:left="6480" w:hanging="360"/>
+      </w:pPr>
+      <w:rPr>
+        <w:rFonts w:ascii="Wingdings" w:hAnsi="Wingdings" w:hint="default"/>
+      </w:rPr>
+    </w:lvl>
+  </w:abstractNum>
+  <w:abstractNum w:abstractNumId="41" w15:restartNumberingAfterBreak="0">
     <w:nsid w:val="5F411804"/>
     <w:multiLevelType w:val="hybridMultilevel"/>
     <w:tmpl w:val="F604B08C"/>
@@ -7925,7 +9151,120 @@
       </w:rPr>
     </w:lvl>
   </w:abstractNum>
-  <w:abstractNum w:abstractNumId="34" w15:restartNumberingAfterBreak="0">
+  <w:abstractNum w:abstractNumId="42" w15:restartNumberingAfterBreak="0">
+    <w:nsid w:val="60637548"/>
+    <w:multiLevelType w:val="hybridMultilevel"/>
+    <w:tmpl w:val="3B023D5A"/>
+    <w:lvl w:ilvl="0" w:tplc="04090001">
+      <w:start w:val="1"/>
+      <w:numFmt w:val="bullet"/>
+      <w:lvlText w:val=""/>
+      <w:lvlJc w:val="left"/>
+      <w:pPr>
+        <w:ind w:left="720" w:hanging="360"/>
+      </w:pPr>
+      <w:rPr>
+        <w:rFonts w:ascii="Symbol" w:hAnsi="Symbol" w:hint="default"/>
+      </w:rPr>
+    </w:lvl>
+    <w:lvl w:ilvl="1" w:tplc="04090003">
+      <w:start w:val="1"/>
+      <w:numFmt w:val="bullet"/>
+      <w:lvlText w:val="o"/>
+      <w:lvlJc w:val="left"/>
+      <w:pPr>
+        <w:ind w:left="1440" w:hanging="360"/>
+      </w:pPr>
+      <w:rPr>
+        <w:rFonts w:ascii="Courier New" w:hAnsi="Courier New" w:cs="Courier New" w:hint="default"/>
+      </w:rPr>
+    </w:lvl>
+    <w:lvl w:ilvl="2" w:tplc="04090005" w:tentative="1">
+      <w:start w:val="1"/>
+      <w:numFmt w:val="bullet"/>
+      <w:lvlText w:val=""/>
+      <w:lvlJc w:val="left"/>
+      <w:pPr>
+        <w:ind w:left="2160" w:hanging="360"/>
+      </w:pPr>
+      <w:rPr>
+        <w:rFonts w:ascii="Wingdings" w:hAnsi="Wingdings" w:hint="default"/>
+      </w:rPr>
+    </w:lvl>
+    <w:lvl w:ilvl="3" w:tplc="04090001" w:tentative="1">
+      <w:start w:val="1"/>
+      <w:numFmt w:val="bullet"/>
+      <w:lvlText w:val=""/>
+      <w:lvlJc w:val="left"/>
+      <w:pPr>
+        <w:ind w:left="2880" w:hanging="360"/>
+      </w:pPr>
+      <w:rPr>
+        <w:rFonts w:ascii="Symbol" w:hAnsi="Symbol" w:hint="default"/>
+      </w:rPr>
+    </w:lvl>
+    <w:lvl w:ilvl="4" w:tplc="04090003" w:tentative="1">
+      <w:start w:val="1"/>
+      <w:numFmt w:val="bullet"/>
+      <w:lvlText w:val="o"/>
+      <w:lvlJc w:val="left"/>
+      <w:pPr>
+        <w:ind w:left="3600" w:hanging="360"/>
+      </w:pPr>
+      <w:rPr>
+        <w:rFonts w:ascii="Courier New" w:hAnsi="Courier New" w:cs="Courier New" w:hint="default"/>
+      </w:rPr>
+    </w:lvl>
+    <w:lvl w:ilvl="5" w:tplc="04090005" w:tentative="1">
+      <w:start w:val="1"/>
+      <w:numFmt w:val="bullet"/>
+      <w:lvlText w:val=""/>
+      <w:lvlJc w:val="left"/>
+      <w:pPr>
+        <w:ind w:left="4320" w:hanging="360"/>
+      </w:pPr>
+      <w:rPr>
+        <w:rFonts w:ascii="Wingdings" w:hAnsi="Wingdings" w:hint="default"/>
+      </w:rPr>
+    </w:lvl>
+    <w:lvl w:ilvl="6" w:tplc="04090001" w:tentative="1">
+      <w:start w:val="1"/>
+      <w:numFmt w:val="bullet"/>
+      <w:lvlText w:val=""/>
+      <w:lvlJc w:val="left"/>
+      <w:pPr>
+        <w:ind w:left="5040" w:hanging="360"/>
+      </w:pPr>
+      <w:rPr>
+        <w:rFonts w:ascii="Symbol" w:hAnsi="Symbol" w:hint="default"/>
+      </w:rPr>
+    </w:lvl>
+    <w:lvl w:ilvl="7" w:tplc="04090003" w:tentative="1">
+      <w:start w:val="1"/>
+      <w:numFmt w:val="bullet"/>
+      <w:lvlText w:val="o"/>
+      <w:lvlJc w:val="left"/>
+      <w:pPr>
+        <w:ind w:left="5760" w:hanging="360"/>
+      </w:pPr>
+      <w:rPr>
+        <w:rFonts w:ascii="Courier New" w:hAnsi="Courier New" w:cs="Courier New" w:hint="default"/>
+      </w:rPr>
+    </w:lvl>
+    <w:lvl w:ilvl="8" w:tplc="04090005" w:tentative="1">
+      <w:start w:val="1"/>
+      <w:numFmt w:val="bullet"/>
+      <w:lvlText w:val=""/>
+      <w:lvlJc w:val="left"/>
+      <w:pPr>
+        <w:ind w:left="6480" w:hanging="360"/>
+      </w:pPr>
+      <w:rPr>
+        <w:rFonts w:ascii="Wingdings" w:hAnsi="Wingdings" w:hint="default"/>
+      </w:rPr>
+    </w:lvl>
+  </w:abstractNum>
+  <w:abstractNum w:abstractNumId="43" w15:restartNumberingAfterBreak="0">
     <w:nsid w:val="61124047"/>
     <w:multiLevelType w:val="hybridMultilevel"/>
     <w:tmpl w:val="707E0736"/>
@@ -8038,7 +9377,7 @@
       </w:rPr>
     </w:lvl>
   </w:abstractNum>
-  <w:abstractNum w:abstractNumId="35" w15:restartNumberingAfterBreak="0">
+  <w:abstractNum w:abstractNumId="44" w15:restartNumberingAfterBreak="0">
     <w:nsid w:val="649B59E2"/>
     <w:multiLevelType w:val="hybridMultilevel"/>
     <w:tmpl w:val="F4FADB54"/>
@@ -8151,7 +9490,7 @@
       </w:rPr>
     </w:lvl>
   </w:abstractNum>
-  <w:abstractNum w:abstractNumId="36" w15:restartNumberingAfterBreak="0">
+  <w:abstractNum w:abstractNumId="45" w15:restartNumberingAfterBreak="0">
     <w:nsid w:val="655128AE"/>
     <w:multiLevelType w:val="hybridMultilevel"/>
     <w:tmpl w:val="16B0CBD6"/>
@@ -8264,7 +9603,7 @@
       </w:rPr>
     </w:lvl>
   </w:abstractNum>
-  <w:abstractNum w:abstractNumId="37" w15:restartNumberingAfterBreak="0">
+  <w:abstractNum w:abstractNumId="46" w15:restartNumberingAfterBreak="0">
     <w:nsid w:val="66DD7015"/>
     <w:multiLevelType w:val="hybridMultilevel"/>
     <w:tmpl w:val="50A06E46"/>
@@ -8377,10 +9716,10 @@
       </w:rPr>
     </w:lvl>
   </w:abstractNum>
-  <w:abstractNum w:abstractNumId="38" w15:restartNumberingAfterBreak="0">
+  <w:abstractNum w:abstractNumId="47" w15:restartNumberingAfterBreak="0">
     <w:nsid w:val="66EA68BE"/>
     <w:multiLevelType w:val="hybridMultilevel"/>
-    <w:tmpl w:val="7278FC28"/>
+    <w:tmpl w:val="849837FE"/>
     <w:lvl w:ilvl="0" w:tplc="04090001">
       <w:start w:val="1"/>
       <w:numFmt w:val="bullet"/>
@@ -8489,7 +9828,7 @@
       </w:rPr>
     </w:lvl>
   </w:abstractNum>
-  <w:abstractNum w:abstractNumId="39" w15:restartNumberingAfterBreak="0">
+  <w:abstractNum w:abstractNumId="48" w15:restartNumberingAfterBreak="0">
     <w:nsid w:val="67295691"/>
     <w:multiLevelType w:val="hybridMultilevel"/>
     <w:tmpl w:val="796ED37A"/>
@@ -8602,7 +9941,7 @@
       </w:rPr>
     </w:lvl>
   </w:abstractNum>
-  <w:abstractNum w:abstractNumId="40" w15:restartNumberingAfterBreak="0">
+  <w:abstractNum w:abstractNumId="49" w15:restartNumberingAfterBreak="0">
     <w:nsid w:val="687363FB"/>
     <w:multiLevelType w:val="hybridMultilevel"/>
     <w:tmpl w:val="E17C17A4"/>
@@ -8715,7 +10054,233 @@
       </w:rPr>
     </w:lvl>
   </w:abstractNum>
-  <w:abstractNum w:abstractNumId="41" w15:restartNumberingAfterBreak="0">
+  <w:abstractNum w:abstractNumId="50" w15:restartNumberingAfterBreak="0">
+    <w:nsid w:val="6E661A5E"/>
+    <w:multiLevelType w:val="hybridMultilevel"/>
+    <w:tmpl w:val="99B67BDA"/>
+    <w:lvl w:ilvl="0" w:tplc="04090001">
+      <w:start w:val="1"/>
+      <w:numFmt w:val="bullet"/>
+      <w:lvlText w:val=""/>
+      <w:lvlJc w:val="left"/>
+      <w:pPr>
+        <w:ind w:left="820" w:hanging="360"/>
+      </w:pPr>
+      <w:rPr>
+        <w:rFonts w:ascii="Symbol" w:hAnsi="Symbol" w:hint="default"/>
+      </w:rPr>
+    </w:lvl>
+    <w:lvl w:ilvl="1" w:tplc="04090001">
+      <w:start w:val="1"/>
+      <w:numFmt w:val="bullet"/>
+      <w:lvlText w:val=""/>
+      <w:lvlJc w:val="left"/>
+      <w:pPr>
+        <w:ind w:left="1540" w:hanging="360"/>
+      </w:pPr>
+      <w:rPr>
+        <w:rFonts w:ascii="Symbol" w:hAnsi="Symbol" w:hint="default"/>
+      </w:rPr>
+    </w:lvl>
+    <w:lvl w:ilvl="2" w:tplc="04090005" w:tentative="1">
+      <w:start w:val="1"/>
+      <w:numFmt w:val="bullet"/>
+      <w:lvlText w:val=""/>
+      <w:lvlJc w:val="left"/>
+      <w:pPr>
+        <w:ind w:left="2260" w:hanging="360"/>
+      </w:pPr>
+      <w:rPr>
+        <w:rFonts w:ascii="Wingdings" w:hAnsi="Wingdings" w:hint="default"/>
+      </w:rPr>
+    </w:lvl>
+    <w:lvl w:ilvl="3" w:tplc="04090001" w:tentative="1">
+      <w:start w:val="1"/>
+      <w:numFmt w:val="bullet"/>
+      <w:lvlText w:val=""/>
+      <w:lvlJc w:val="left"/>
+      <w:pPr>
+        <w:ind w:left="2980" w:hanging="360"/>
+      </w:pPr>
+      <w:rPr>
+        <w:rFonts w:ascii="Symbol" w:hAnsi="Symbol" w:hint="default"/>
+      </w:rPr>
+    </w:lvl>
+    <w:lvl w:ilvl="4" w:tplc="04090003" w:tentative="1">
+      <w:start w:val="1"/>
+      <w:numFmt w:val="bullet"/>
+      <w:lvlText w:val="o"/>
+      <w:lvlJc w:val="left"/>
+      <w:pPr>
+        <w:ind w:left="3700" w:hanging="360"/>
+      </w:pPr>
+      <w:rPr>
+        <w:rFonts w:ascii="Courier New" w:hAnsi="Courier New" w:cs="Courier New" w:hint="default"/>
+      </w:rPr>
+    </w:lvl>
+    <w:lvl w:ilvl="5" w:tplc="04090005" w:tentative="1">
+      <w:start w:val="1"/>
+      <w:numFmt w:val="bullet"/>
+      <w:lvlText w:val=""/>
+      <w:lvlJc w:val="left"/>
+      <w:pPr>
+        <w:ind w:left="4420" w:hanging="360"/>
+      </w:pPr>
+      <w:rPr>
+        <w:rFonts w:ascii="Wingdings" w:hAnsi="Wingdings" w:hint="default"/>
+      </w:rPr>
+    </w:lvl>
+    <w:lvl w:ilvl="6" w:tplc="04090001" w:tentative="1">
+      <w:start w:val="1"/>
+      <w:numFmt w:val="bullet"/>
+      <w:lvlText w:val=""/>
+      <w:lvlJc w:val="left"/>
+      <w:pPr>
+        <w:ind w:left="5140" w:hanging="360"/>
+      </w:pPr>
+      <w:rPr>
+        <w:rFonts w:ascii="Symbol" w:hAnsi="Symbol" w:hint="default"/>
+      </w:rPr>
+    </w:lvl>
+    <w:lvl w:ilvl="7" w:tplc="04090003" w:tentative="1">
+      <w:start w:val="1"/>
+      <w:numFmt w:val="bullet"/>
+      <w:lvlText w:val="o"/>
+      <w:lvlJc w:val="left"/>
+      <w:pPr>
+        <w:ind w:left="5860" w:hanging="360"/>
+      </w:pPr>
+      <w:rPr>
+        <w:rFonts w:ascii="Courier New" w:hAnsi="Courier New" w:cs="Courier New" w:hint="default"/>
+      </w:rPr>
+    </w:lvl>
+    <w:lvl w:ilvl="8" w:tplc="04090005" w:tentative="1">
+      <w:start w:val="1"/>
+      <w:numFmt w:val="bullet"/>
+      <w:lvlText w:val=""/>
+      <w:lvlJc w:val="left"/>
+      <w:pPr>
+        <w:ind w:left="6580" w:hanging="360"/>
+      </w:pPr>
+      <w:rPr>
+        <w:rFonts w:ascii="Wingdings" w:hAnsi="Wingdings" w:hint="default"/>
+      </w:rPr>
+    </w:lvl>
+  </w:abstractNum>
+  <w:abstractNum w:abstractNumId="51" w15:restartNumberingAfterBreak="0">
+    <w:nsid w:val="6F9C02D3"/>
+    <w:multiLevelType w:val="hybridMultilevel"/>
+    <w:tmpl w:val="CF5C9B8E"/>
+    <w:lvl w:ilvl="0" w:tplc="04090001">
+      <w:start w:val="1"/>
+      <w:numFmt w:val="bullet"/>
+      <w:lvlText w:val=""/>
+      <w:lvlJc w:val="left"/>
+      <w:pPr>
+        <w:ind w:left="360" w:hanging="360"/>
+      </w:pPr>
+      <w:rPr>
+        <w:rFonts w:ascii="Symbol" w:hAnsi="Symbol" w:hint="default"/>
+      </w:rPr>
+    </w:lvl>
+    <w:lvl w:ilvl="1" w:tplc="04090003">
+      <w:start w:val="1"/>
+      <w:numFmt w:val="bullet"/>
+      <w:lvlText w:val="o"/>
+      <w:lvlJc w:val="left"/>
+      <w:pPr>
+        <w:ind w:left="1080" w:hanging="360"/>
+      </w:pPr>
+      <w:rPr>
+        <w:rFonts w:ascii="Courier New" w:hAnsi="Courier New" w:cs="Courier New" w:hint="default"/>
+      </w:rPr>
+    </w:lvl>
+    <w:lvl w:ilvl="2" w:tplc="04090005" w:tentative="1">
+      <w:start w:val="1"/>
+      <w:numFmt w:val="bullet"/>
+      <w:lvlText w:val=""/>
+      <w:lvlJc w:val="left"/>
+      <w:pPr>
+        <w:ind w:left="1800" w:hanging="360"/>
+      </w:pPr>
+      <w:rPr>
+        <w:rFonts w:ascii="Wingdings" w:hAnsi="Wingdings" w:hint="default"/>
+      </w:rPr>
+    </w:lvl>
+    <w:lvl w:ilvl="3" w:tplc="04090001" w:tentative="1">
+      <w:start w:val="1"/>
+      <w:numFmt w:val="bullet"/>
+      <w:lvlText w:val=""/>
+      <w:lvlJc w:val="left"/>
+      <w:pPr>
+        <w:ind w:left="2520" w:hanging="360"/>
+      </w:pPr>
+      <w:rPr>
+        <w:rFonts w:ascii="Symbol" w:hAnsi="Symbol" w:hint="default"/>
+      </w:rPr>
+    </w:lvl>
+    <w:lvl w:ilvl="4" w:tplc="04090003" w:tentative="1">
+      <w:start w:val="1"/>
+      <w:numFmt w:val="bullet"/>
+      <w:lvlText w:val="o"/>
+      <w:lvlJc w:val="left"/>
+      <w:pPr>
+        <w:ind w:left="3240" w:hanging="360"/>
+      </w:pPr>
+      <w:rPr>
+        <w:rFonts w:ascii="Courier New" w:hAnsi="Courier New" w:cs="Courier New" w:hint="default"/>
+      </w:rPr>
+    </w:lvl>
+    <w:lvl w:ilvl="5" w:tplc="04090005" w:tentative="1">
+      <w:start w:val="1"/>
+      <w:numFmt w:val="bullet"/>
+      <w:lvlText w:val=""/>
+      <w:lvlJc w:val="left"/>
+      <w:pPr>
+        <w:ind w:left="3960" w:hanging="360"/>
+      </w:pPr>
+      <w:rPr>
+        <w:rFonts w:ascii="Wingdings" w:hAnsi="Wingdings" w:hint="default"/>
+      </w:rPr>
+    </w:lvl>
+    <w:lvl w:ilvl="6" w:tplc="04090001" w:tentative="1">
+      <w:start w:val="1"/>
+      <w:numFmt w:val="bullet"/>
+      <w:lvlText w:val=""/>
+      <w:lvlJc w:val="left"/>
+      <w:pPr>
+        <w:ind w:left="4680" w:hanging="360"/>
+      </w:pPr>
+      <w:rPr>
+        <w:rFonts w:ascii="Symbol" w:hAnsi="Symbol" w:hint="default"/>
+      </w:rPr>
+    </w:lvl>
+    <w:lvl w:ilvl="7" w:tplc="04090003" w:tentative="1">
+      <w:start w:val="1"/>
+      <w:numFmt w:val="bullet"/>
+      <w:lvlText w:val="o"/>
+      <w:lvlJc w:val="left"/>
+      <w:pPr>
+        <w:ind w:left="5400" w:hanging="360"/>
+      </w:pPr>
+      <w:rPr>
+        <w:rFonts w:ascii="Courier New" w:hAnsi="Courier New" w:cs="Courier New" w:hint="default"/>
+      </w:rPr>
+    </w:lvl>
+    <w:lvl w:ilvl="8" w:tplc="04090005" w:tentative="1">
+      <w:start w:val="1"/>
+      <w:numFmt w:val="bullet"/>
+      <w:lvlText w:val=""/>
+      <w:lvlJc w:val="left"/>
+      <w:pPr>
+        <w:ind w:left="6120" w:hanging="360"/>
+      </w:pPr>
+      <w:rPr>
+        <w:rFonts w:ascii="Wingdings" w:hAnsi="Wingdings" w:hint="default"/>
+      </w:rPr>
+    </w:lvl>
+  </w:abstractNum>
+  <w:abstractNum w:abstractNumId="52" w15:restartNumberingAfterBreak="0">
     <w:nsid w:val="700B1F96"/>
     <w:multiLevelType w:val="hybridMultilevel"/>
     <w:tmpl w:val="F05CB084"/>
@@ -8828,7 +10393,7 @@
       </w:rPr>
     </w:lvl>
   </w:abstractNum>
-  <w:abstractNum w:abstractNumId="42" w15:restartNumberingAfterBreak="0">
+  <w:abstractNum w:abstractNumId="53" w15:restartNumberingAfterBreak="0">
     <w:nsid w:val="703C7764"/>
     <w:multiLevelType w:val="hybridMultilevel"/>
     <w:tmpl w:val="107E0AD0"/>
@@ -8941,7 +10506,7 @@
       </w:rPr>
     </w:lvl>
   </w:abstractNum>
-  <w:abstractNum w:abstractNumId="43" w15:restartNumberingAfterBreak="0">
+  <w:abstractNum w:abstractNumId="54" w15:restartNumberingAfterBreak="0">
     <w:nsid w:val="76666A72"/>
     <w:multiLevelType w:val="hybridMultilevel"/>
     <w:tmpl w:val="B420B0BE"/>
@@ -9054,7 +10619,7 @@
       </w:rPr>
     </w:lvl>
   </w:abstractNum>
-  <w:abstractNum w:abstractNumId="44" w15:restartNumberingAfterBreak="0">
+  <w:abstractNum w:abstractNumId="55" w15:restartNumberingAfterBreak="0">
     <w:nsid w:val="782161A2"/>
     <w:multiLevelType w:val="hybridMultilevel"/>
     <w:tmpl w:val="B100E84E"/>
@@ -9167,7 +10732,7 @@
       </w:rPr>
     </w:lvl>
   </w:abstractNum>
-  <w:abstractNum w:abstractNumId="45" w15:restartNumberingAfterBreak="0">
+  <w:abstractNum w:abstractNumId="56" w15:restartNumberingAfterBreak="0">
     <w:nsid w:val="78CC7B8E"/>
     <w:multiLevelType w:val="hybridMultilevel"/>
     <w:tmpl w:val="46F47F2E"/>
@@ -9280,7 +10845,7 @@
       </w:rPr>
     </w:lvl>
   </w:abstractNum>
-  <w:abstractNum w:abstractNumId="46" w15:restartNumberingAfterBreak="0">
+  <w:abstractNum w:abstractNumId="57" w15:restartNumberingAfterBreak="0">
     <w:nsid w:val="79DC2DFA"/>
     <w:multiLevelType w:val="hybridMultilevel"/>
     <w:tmpl w:val="F3A48260"/>
@@ -9393,7 +10958,7 @@
       </w:rPr>
     </w:lvl>
   </w:abstractNum>
-  <w:abstractNum w:abstractNumId="47" w15:restartNumberingAfterBreak="0">
+  <w:abstractNum w:abstractNumId="58" w15:restartNumberingAfterBreak="0">
     <w:nsid w:val="7A706DF6"/>
     <w:multiLevelType w:val="hybridMultilevel"/>
     <w:tmpl w:val="8AF08A6A"/>
@@ -9506,7 +11071,233 @@
       </w:rPr>
     </w:lvl>
   </w:abstractNum>
-  <w:abstractNum w:abstractNumId="48" w15:restartNumberingAfterBreak="0">
+  <w:abstractNum w:abstractNumId="59" w15:restartNumberingAfterBreak="0">
+    <w:nsid w:val="7B1D5F87"/>
+    <w:multiLevelType w:val="hybridMultilevel"/>
+    <w:tmpl w:val="150254B6"/>
+    <w:lvl w:ilvl="0" w:tplc="04090001">
+      <w:start w:val="1"/>
+      <w:numFmt w:val="bullet"/>
+      <w:lvlText w:val=""/>
+      <w:lvlJc w:val="left"/>
+      <w:pPr>
+        <w:ind w:left="720" w:hanging="360"/>
+      </w:pPr>
+      <w:rPr>
+        <w:rFonts w:ascii="Symbol" w:hAnsi="Symbol" w:hint="default"/>
+      </w:rPr>
+    </w:lvl>
+    <w:lvl w:ilvl="1" w:tplc="04090003">
+      <w:start w:val="1"/>
+      <w:numFmt w:val="bullet"/>
+      <w:lvlText w:val="o"/>
+      <w:lvlJc w:val="left"/>
+      <w:pPr>
+        <w:ind w:left="1440" w:hanging="360"/>
+      </w:pPr>
+      <w:rPr>
+        <w:rFonts w:ascii="Courier New" w:hAnsi="Courier New" w:cs="Courier New" w:hint="default"/>
+      </w:rPr>
+    </w:lvl>
+    <w:lvl w:ilvl="2" w:tplc="04090005" w:tentative="1">
+      <w:start w:val="1"/>
+      <w:numFmt w:val="bullet"/>
+      <w:lvlText w:val=""/>
+      <w:lvlJc w:val="left"/>
+      <w:pPr>
+        <w:ind w:left="2160" w:hanging="360"/>
+      </w:pPr>
+      <w:rPr>
+        <w:rFonts w:ascii="Wingdings" w:hAnsi="Wingdings" w:hint="default"/>
+      </w:rPr>
+    </w:lvl>
+    <w:lvl w:ilvl="3" w:tplc="04090001" w:tentative="1">
+      <w:start w:val="1"/>
+      <w:numFmt w:val="bullet"/>
+      <w:lvlText w:val=""/>
+      <w:lvlJc w:val="left"/>
+      <w:pPr>
+        <w:ind w:left="2880" w:hanging="360"/>
+      </w:pPr>
+      <w:rPr>
+        <w:rFonts w:ascii="Symbol" w:hAnsi="Symbol" w:hint="default"/>
+      </w:rPr>
+    </w:lvl>
+    <w:lvl w:ilvl="4" w:tplc="04090003" w:tentative="1">
+      <w:start w:val="1"/>
+      <w:numFmt w:val="bullet"/>
+      <w:lvlText w:val="o"/>
+      <w:lvlJc w:val="left"/>
+      <w:pPr>
+        <w:ind w:left="3600" w:hanging="360"/>
+      </w:pPr>
+      <w:rPr>
+        <w:rFonts w:ascii="Courier New" w:hAnsi="Courier New" w:cs="Courier New" w:hint="default"/>
+      </w:rPr>
+    </w:lvl>
+    <w:lvl w:ilvl="5" w:tplc="04090005" w:tentative="1">
+      <w:start w:val="1"/>
+      <w:numFmt w:val="bullet"/>
+      <w:lvlText w:val=""/>
+      <w:lvlJc w:val="left"/>
+      <w:pPr>
+        <w:ind w:left="4320" w:hanging="360"/>
+      </w:pPr>
+      <w:rPr>
+        <w:rFonts w:ascii="Wingdings" w:hAnsi="Wingdings" w:hint="default"/>
+      </w:rPr>
+    </w:lvl>
+    <w:lvl w:ilvl="6" w:tplc="04090001" w:tentative="1">
+      <w:start w:val="1"/>
+      <w:numFmt w:val="bullet"/>
+      <w:lvlText w:val=""/>
+      <w:lvlJc w:val="left"/>
+      <w:pPr>
+        <w:ind w:left="5040" w:hanging="360"/>
+      </w:pPr>
+      <w:rPr>
+        <w:rFonts w:ascii="Symbol" w:hAnsi="Symbol" w:hint="default"/>
+      </w:rPr>
+    </w:lvl>
+    <w:lvl w:ilvl="7" w:tplc="04090003" w:tentative="1">
+      <w:start w:val="1"/>
+      <w:numFmt w:val="bullet"/>
+      <w:lvlText w:val="o"/>
+      <w:lvlJc w:val="left"/>
+      <w:pPr>
+        <w:ind w:left="5760" w:hanging="360"/>
+      </w:pPr>
+      <w:rPr>
+        <w:rFonts w:ascii="Courier New" w:hAnsi="Courier New" w:cs="Courier New" w:hint="default"/>
+      </w:rPr>
+    </w:lvl>
+    <w:lvl w:ilvl="8" w:tplc="04090005" w:tentative="1">
+      <w:start w:val="1"/>
+      <w:numFmt w:val="bullet"/>
+      <w:lvlText w:val=""/>
+      <w:lvlJc w:val="left"/>
+      <w:pPr>
+        <w:ind w:left="6480" w:hanging="360"/>
+      </w:pPr>
+      <w:rPr>
+        <w:rFonts w:ascii="Wingdings" w:hAnsi="Wingdings" w:hint="default"/>
+      </w:rPr>
+    </w:lvl>
+  </w:abstractNum>
+  <w:abstractNum w:abstractNumId="60" w15:restartNumberingAfterBreak="0">
+    <w:nsid w:val="7B6A73E2"/>
+    <w:multiLevelType w:val="hybridMultilevel"/>
+    <w:tmpl w:val="E828E28A"/>
+    <w:lvl w:ilvl="0" w:tplc="04090001">
+      <w:start w:val="1"/>
+      <w:numFmt w:val="bullet"/>
+      <w:lvlText w:val=""/>
+      <w:lvlJc w:val="left"/>
+      <w:pPr>
+        <w:ind w:left="820" w:hanging="360"/>
+      </w:pPr>
+      <w:rPr>
+        <w:rFonts w:ascii="Symbol" w:hAnsi="Symbol" w:hint="default"/>
+      </w:rPr>
+    </w:lvl>
+    <w:lvl w:ilvl="1" w:tplc="04090003">
+      <w:start w:val="1"/>
+      <w:numFmt w:val="bullet"/>
+      <w:lvlText w:val="o"/>
+      <w:lvlJc w:val="left"/>
+      <w:pPr>
+        <w:ind w:left="1540" w:hanging="360"/>
+      </w:pPr>
+      <w:rPr>
+        <w:rFonts w:ascii="Courier New" w:hAnsi="Courier New" w:cs="Courier New" w:hint="default"/>
+      </w:rPr>
+    </w:lvl>
+    <w:lvl w:ilvl="2" w:tplc="04090005" w:tentative="1">
+      <w:start w:val="1"/>
+      <w:numFmt w:val="bullet"/>
+      <w:lvlText w:val=""/>
+      <w:lvlJc w:val="left"/>
+      <w:pPr>
+        <w:ind w:left="2260" w:hanging="360"/>
+      </w:pPr>
+      <w:rPr>
+        <w:rFonts w:ascii="Wingdings" w:hAnsi="Wingdings" w:hint="default"/>
+      </w:rPr>
+    </w:lvl>
+    <w:lvl w:ilvl="3" w:tplc="04090001" w:tentative="1">
+      <w:start w:val="1"/>
+      <w:numFmt w:val="bullet"/>
+      <w:lvlText w:val=""/>
+      <w:lvlJc w:val="left"/>
+      <w:pPr>
+        <w:ind w:left="2980" w:hanging="360"/>
+      </w:pPr>
+      <w:rPr>
+        <w:rFonts w:ascii="Symbol" w:hAnsi="Symbol" w:hint="default"/>
+      </w:rPr>
+    </w:lvl>
+    <w:lvl w:ilvl="4" w:tplc="04090003" w:tentative="1">
+      <w:start w:val="1"/>
+      <w:numFmt w:val="bullet"/>
+      <w:lvlText w:val="o"/>
+      <w:lvlJc w:val="left"/>
+      <w:pPr>
+        <w:ind w:left="3700" w:hanging="360"/>
+      </w:pPr>
+      <w:rPr>
+        <w:rFonts w:ascii="Courier New" w:hAnsi="Courier New" w:cs="Courier New" w:hint="default"/>
+      </w:rPr>
+    </w:lvl>
+    <w:lvl w:ilvl="5" w:tplc="04090005" w:tentative="1">
+      <w:start w:val="1"/>
+      <w:numFmt w:val="bullet"/>
+      <w:lvlText w:val=""/>
+      <w:lvlJc w:val="left"/>
+      <w:pPr>
+        <w:ind w:left="4420" w:hanging="360"/>
+      </w:pPr>
+      <w:rPr>
+        <w:rFonts w:ascii="Wingdings" w:hAnsi="Wingdings" w:hint="default"/>
+      </w:rPr>
+    </w:lvl>
+    <w:lvl w:ilvl="6" w:tplc="04090001" w:tentative="1">
+      <w:start w:val="1"/>
+      <w:numFmt w:val="bullet"/>
+      <w:lvlText w:val=""/>
+      <w:lvlJc w:val="left"/>
+      <w:pPr>
+        <w:ind w:left="5140" w:hanging="360"/>
+      </w:pPr>
+      <w:rPr>
+        <w:rFonts w:ascii="Symbol" w:hAnsi="Symbol" w:hint="default"/>
+      </w:rPr>
+    </w:lvl>
+    <w:lvl w:ilvl="7" w:tplc="04090003" w:tentative="1">
+      <w:start w:val="1"/>
+      <w:numFmt w:val="bullet"/>
+      <w:lvlText w:val="o"/>
+      <w:lvlJc w:val="left"/>
+      <w:pPr>
+        <w:ind w:left="5860" w:hanging="360"/>
+      </w:pPr>
+      <w:rPr>
+        <w:rFonts w:ascii="Courier New" w:hAnsi="Courier New" w:cs="Courier New" w:hint="default"/>
+      </w:rPr>
+    </w:lvl>
+    <w:lvl w:ilvl="8" w:tplc="04090005" w:tentative="1">
+      <w:start w:val="1"/>
+      <w:numFmt w:val="bullet"/>
+      <w:lvlText w:val=""/>
+      <w:lvlJc w:val="left"/>
+      <w:pPr>
+        <w:ind w:left="6580" w:hanging="360"/>
+      </w:pPr>
+      <w:rPr>
+        <w:rFonts w:ascii="Wingdings" w:hAnsi="Wingdings" w:hint="default"/>
+      </w:rPr>
+    </w:lvl>
+  </w:abstractNum>
+  <w:abstractNum w:abstractNumId="61" w15:restartNumberingAfterBreak="0">
     <w:nsid w:val="7DD060AE"/>
     <w:multiLevelType w:val="hybridMultilevel"/>
     <w:tmpl w:val="611E290C"/>
@@ -9619,7 +11410,7 @@
       </w:rPr>
     </w:lvl>
   </w:abstractNum>
-  <w:abstractNum w:abstractNumId="49" w15:restartNumberingAfterBreak="0">
+  <w:abstractNum w:abstractNumId="62" w15:restartNumberingAfterBreak="0">
     <w:nsid w:val="7E420504"/>
     <w:multiLevelType w:val="hybridMultilevel"/>
     <w:tmpl w:val="1C5ECA2E"/>
@@ -9733,156 +11524,195 @@
     </w:lvl>
   </w:abstractNum>
   <w:num w:numId="1">
+    <w:abstractNumId w:val="11"/>
+  </w:num>
+  <w:num w:numId="2">
+    <w:abstractNumId w:val="47"/>
+  </w:num>
+  <w:num w:numId="3">
+    <w:abstractNumId w:val="26"/>
+  </w:num>
+  <w:num w:numId="4">
+    <w:abstractNumId w:val="8"/>
+  </w:num>
+  <w:num w:numId="5">
+    <w:abstractNumId w:val="22"/>
+  </w:num>
+  <w:num w:numId="6">
+    <w:abstractNumId w:val="30"/>
+  </w:num>
+  <w:num w:numId="7">
+    <w:abstractNumId w:val="55"/>
+  </w:num>
+  <w:num w:numId="8">
+    <w:abstractNumId w:val="49"/>
+  </w:num>
+  <w:num w:numId="9">
+    <w:abstractNumId w:val="44"/>
+  </w:num>
+  <w:num w:numId="10">
+    <w:abstractNumId w:val="39"/>
+  </w:num>
+  <w:num w:numId="11">
+    <w:abstractNumId w:val="19"/>
+  </w:num>
+  <w:num w:numId="12">
+    <w:abstractNumId w:val="54"/>
+  </w:num>
+  <w:num w:numId="13">
+    <w:abstractNumId w:val="10"/>
+  </w:num>
+  <w:num w:numId="14">
+    <w:abstractNumId w:val="41"/>
+  </w:num>
+  <w:num w:numId="15">
+    <w:abstractNumId w:val="20"/>
+  </w:num>
+  <w:num w:numId="16">
+    <w:abstractNumId w:val="53"/>
+  </w:num>
+  <w:num w:numId="17">
+    <w:abstractNumId w:val="15"/>
+  </w:num>
+  <w:num w:numId="18">
+    <w:abstractNumId w:val="43"/>
+  </w:num>
+  <w:num w:numId="19">
+    <w:abstractNumId w:val="23"/>
+  </w:num>
+  <w:num w:numId="20">
+    <w:abstractNumId w:val="37"/>
+  </w:num>
+  <w:num w:numId="21">
+    <w:abstractNumId w:val="32"/>
+  </w:num>
+  <w:num w:numId="22">
+    <w:abstractNumId w:val="14"/>
+  </w:num>
+  <w:num w:numId="23">
     <w:abstractNumId w:val="9"/>
   </w:num>
-  <w:num w:numId="2">
+  <w:num w:numId="24">
+    <w:abstractNumId w:val="16"/>
+  </w:num>
+  <w:num w:numId="25">
+    <w:abstractNumId w:val="58"/>
+  </w:num>
+  <w:num w:numId="26">
+    <w:abstractNumId w:val="28"/>
+  </w:num>
+  <w:num w:numId="27">
+    <w:abstractNumId w:val="25"/>
+  </w:num>
+  <w:num w:numId="28">
+    <w:abstractNumId w:val="52"/>
+  </w:num>
+  <w:num w:numId="29">
+    <w:abstractNumId w:val="21"/>
+  </w:num>
+  <w:num w:numId="30">
+    <w:abstractNumId w:val="45"/>
+  </w:num>
+  <w:num w:numId="31">
+    <w:abstractNumId w:val="4"/>
+  </w:num>
+  <w:num w:numId="32">
+    <w:abstractNumId w:val="61"/>
+  </w:num>
+  <w:num w:numId="33">
+    <w:abstractNumId w:val="34"/>
+  </w:num>
+  <w:num w:numId="34">
+    <w:abstractNumId w:val="6"/>
+  </w:num>
+  <w:num w:numId="35">
+    <w:abstractNumId w:val="57"/>
+  </w:num>
+  <w:num w:numId="36">
     <w:abstractNumId w:val="38"/>
   </w:num>
-  <w:num w:numId="3">
-    <w:abstractNumId w:val="22"/>
+  <w:num w:numId="37">
+    <w:abstractNumId w:val="13"/>
   </w:num>
-  <w:num w:numId="4">
-    <w:abstractNumId w:val="6"/>
-  </w:num>
-  <w:num w:numId="5">
-    <w:abstractNumId w:val="19"/>
-  </w:num>
-  <w:num w:numId="6">
-    <w:abstractNumId w:val="25"/>
-  </w:num>
-  <w:num w:numId="7">
-    <w:abstractNumId w:val="44"/>
-  </w:num>
-  <w:num w:numId="8">
-    <w:abstractNumId w:val="40"/>
-  </w:num>
-  <w:num w:numId="9">
-    <w:abstractNumId w:val="35"/>
-  </w:num>
-  <w:num w:numId="10">
-    <w:abstractNumId w:val="32"/>
-  </w:num>
-  <w:num w:numId="11">
-    <w:abstractNumId w:val="16"/>
-  </w:num>
-  <w:num w:numId="12">
-    <w:abstractNumId w:val="43"/>
-  </w:num>
-  <w:num w:numId="13">
-    <w:abstractNumId w:val="8"/>
-  </w:num>
-  <w:num w:numId="14">
-    <w:abstractNumId w:val="33"/>
-  </w:num>
-  <w:num w:numId="15">
-    <w:abstractNumId w:val="17"/>
-  </w:num>
-  <w:num w:numId="16">
-    <w:abstractNumId w:val="42"/>
-  </w:num>
-  <w:num w:numId="17">
-    <w:abstractNumId w:val="12"/>
-  </w:num>
-  <w:num w:numId="18">
-    <w:abstractNumId w:val="34"/>
-  </w:num>
-  <w:num w:numId="19">
-    <w:abstractNumId w:val="20"/>
-  </w:num>
-  <w:num w:numId="20">
-    <w:abstractNumId w:val="30"/>
-  </w:num>
-  <w:num w:numId="21">
-    <w:abstractNumId w:val="26"/>
-  </w:num>
-  <w:num w:numId="22">
-    <w:abstractNumId w:val="11"/>
-  </w:num>
-  <w:num w:numId="23">
+  <w:num w:numId="38">
     <w:abstractNumId w:val="7"/>
   </w:num>
-  <w:num w:numId="24">
-    <w:abstractNumId w:val="13"/>
+  <w:num w:numId="39">
+    <w:abstractNumId w:val="5"/>
   </w:num>
-  <w:num w:numId="25">
-    <w:abstractNumId w:val="47"/>
-  </w:num>
-  <w:num w:numId="26">
-    <w:abstractNumId w:val="24"/>
-  </w:num>
-  <w:num w:numId="27">
-    <w:abstractNumId w:val="21"/>
-  </w:num>
-  <w:num w:numId="28">
-    <w:abstractNumId w:val="41"/>
-  </w:num>
-  <w:num w:numId="29">
-    <w:abstractNumId w:val="18"/>
-  </w:num>
-  <w:num w:numId="30">
+  <w:num w:numId="40">
     <w:abstractNumId w:val="36"/>
   </w:num>
-  <w:num w:numId="31">
-    <w:abstractNumId w:val="2"/>
-  </w:num>
-  <w:num w:numId="32">
-    <w:abstractNumId w:val="48"/>
-  </w:num>
-  <w:num w:numId="33">
-    <w:abstractNumId w:val="28"/>
-  </w:num>
-  <w:num w:numId="34">
-    <w:abstractNumId w:val="4"/>
-  </w:num>
-  <w:num w:numId="35">
-    <w:abstractNumId w:val="46"/>
-  </w:num>
-  <w:num w:numId="36">
-    <w:abstractNumId w:val="31"/>
-  </w:num>
-  <w:num w:numId="37">
-    <w:abstractNumId w:val="10"/>
-  </w:num>
-  <w:num w:numId="38">
-    <w:abstractNumId w:val="5"/>
-  </w:num>
-  <w:num w:numId="39">
+  <w:num w:numId="41">
     <w:abstractNumId w:val="3"/>
-  </w:num>
-  <w:num w:numId="40">
-    <w:abstractNumId w:val="29"/>
-  </w:num>
-  <w:num w:numId="41">
-    <w:abstractNumId w:val="1"/>
   </w:num>
   <w:num w:numId="42">
     <w:abstractNumId w:val="0"/>
   </w:num>
   <w:num w:numId="43">
+    <w:abstractNumId w:val="33"/>
+  </w:num>
+  <w:num w:numId="44">
+    <w:abstractNumId w:val="56"/>
+  </w:num>
+  <w:num w:numId="45">
     <w:abstractNumId w:val="27"/>
   </w:num>
-  <w:num w:numId="44">
-    <w:abstractNumId w:val="45"/>
-  </w:num>
-  <w:num w:numId="45">
-    <w:abstractNumId w:val="23"/>
-  </w:num>
   <w:num w:numId="46">
-    <w:abstractNumId w:val="37"/>
+    <w:abstractNumId w:val="46"/>
   </w:num>
   <w:num w:numId="47">
-    <w:abstractNumId w:val="39"/>
+    <w:abstractNumId w:val="48"/>
   </w:num>
   <w:num w:numId="48">
-    <w:abstractNumId w:val="15"/>
+    <w:abstractNumId w:val="18"/>
   </w:num>
   <w:num w:numId="49">
-    <w:abstractNumId w:val="14"/>
+    <w:abstractNumId w:val="17"/>
   </w:num>
   <w:num w:numId="50">
-    <w:abstractNumId w:val="49"/>
+    <w:abstractNumId w:val="62"/>
   </w:num>
-  <w:numIdMacAtCleanup w:val="50"/>
+  <w:num w:numId="51">
+    <w:abstractNumId w:val="31"/>
+  </w:num>
+  <w:num w:numId="52">
+    <w:abstractNumId w:val="1"/>
+  </w:num>
+  <w:num w:numId="53">
+    <w:abstractNumId w:val="51"/>
+  </w:num>
+  <w:num w:numId="54">
+    <w:abstractNumId w:val="60"/>
+  </w:num>
+  <w:num w:numId="55">
+    <w:abstractNumId w:val="50"/>
+  </w:num>
+  <w:num w:numId="56">
+    <w:abstractNumId w:val="24"/>
+  </w:num>
+  <w:num w:numId="57">
+    <w:abstractNumId w:val="59"/>
+  </w:num>
+  <w:num w:numId="58">
+    <w:abstractNumId w:val="29"/>
+  </w:num>
+  <w:num w:numId="59">
+    <w:abstractNumId w:val="42"/>
+  </w:num>
+  <w:num w:numId="60">
+    <w:abstractNumId w:val="12"/>
+  </w:num>
+  <w:num w:numId="61">
+    <w:abstractNumId w:val="2"/>
+  </w:num>
+  <w:num w:numId="62">
+    <w:abstractNumId w:val="35"/>
+  </w:num>
+  <w:num w:numId="63">
+    <w:abstractNumId w:val="40"/>
+  </w:num>
+  <w:numIdMacAtCleanup w:val="63"/>
 </w:numbering>
 </file>
 
@@ -10664,7 +12494,7 @@
 </file>
 
 <file path=customXml/itemProps1.xml><?xml version="1.0" encoding="utf-8"?>
-<ds:datastoreItem xmlns:ds="http://schemas.openxmlformats.org/officeDocument/2006/customXml" ds:itemID="{CF2186A5-62B7-4D64-9DDA-EB6D6B518C66}">
+<ds:datastoreItem xmlns:ds="http://schemas.openxmlformats.org/officeDocument/2006/customXml" ds:itemID="{9EDB4616-76F0-4201-901A-EFE0D91D6627}">
   <ds:schemaRefs>
     <ds:schemaRef ds:uri="http://schemas.openxmlformats.org/officeDocument/2006/bibliography"/>
   </ds:schemaRefs>

</xml_diff>

<commit_message>
bulleting was done in all pages of file. now lets start working on page numbering.
</commit_message>
<xml_diff>
--- a/Documentation/documentation of this system.docx
+++ b/Documentation/documentation of this system.docx
@@ -3,6 +3,9 @@
 <w:document xmlns:wpc="http://schemas.microsoft.com/office/word/2010/wordprocessingCanvas" xmlns:cx="http://schemas.microsoft.com/office/drawing/2014/chartex" xmlns:mc="http://schemas.openxmlformats.org/markup-compatibility/2006" xmlns:o="urn:schemas-microsoft-com:office:office" xmlns:r="http://schemas.openxmlformats.org/officeDocument/2006/relationships" xmlns:m="http://schemas.openxmlformats.org/officeDocument/2006/math" xmlns:v="urn:schemas-microsoft-com:vml" xmlns:wp14="http://schemas.microsoft.com/office/word/2010/wordprocessingDrawing" xmlns:wp="http://schemas.openxmlformats.org/drawingml/2006/wordprocessingDrawing" xmlns:w10="urn:schemas-microsoft-com:office:word" xmlns:w="http://schemas.openxmlformats.org/wordprocessingml/2006/main" xmlns:w14="http://schemas.microsoft.com/office/word/2010/wordml" xmlns:w15="http://schemas.microsoft.com/office/word/2012/wordml" xmlns:w16se="http://schemas.microsoft.com/office/word/2015/wordml/symex" xmlns:wpg="http://schemas.microsoft.com/office/word/2010/wordprocessingGroup" xmlns:wpi="http://schemas.microsoft.com/office/word/2010/wordprocessingInk" xmlns:wne="http://schemas.microsoft.com/office/word/2006/wordml" xmlns:wps="http://schemas.microsoft.com/office/word/2010/wordprocessingShape" mc:Ignorable="w14 w15 w16se wp14">
   <w:body>
     <w:p>
+      <w:pPr>
+        <w:jc w:val="both"/>
+      </w:pPr>
       <w:r>
         <w:drawing>
           <wp:inline distT="0" distB="0" distL="0" distR="0" wp14:anchorId="1AE3C6A8" wp14:editId="2F48E98F">
@@ -43,7 +46,7 @@
     </w:p>
     <w:p>
       <w:pPr>
-        <w:jc w:val="center"/>
+        <w:jc w:val="both"/>
         <w:rPr>
           <w:rFonts w:ascii="Arial" w:hAnsi="Arial" w:cs="Arial"/>
           <w:color w:val="475569"/>
@@ -65,6 +68,7 @@
     </w:p>
     <w:p>
       <w:pPr>
+        <w:jc w:val="both"/>
         <w:rPr>
           <w:rFonts w:ascii="Arial" w:hAnsi="Arial" w:cs="Arial"/>
           <w:color w:val="475569"/>
@@ -134,7 +138,7 @@
     </w:p>
     <w:p>
       <w:pPr>
-        <w:jc w:val="center"/>
+        <w:jc w:val="both"/>
         <w:rPr>
           <w:rFonts w:ascii="Arial" w:hAnsi="Arial" w:cs="Arial"/>
           <w:color w:val="475569"/>
@@ -146,7 +150,7 @@
     </w:p>
     <w:p>
       <w:pPr>
-        <w:jc w:val="center"/>
+        <w:jc w:val="both"/>
         <w:rPr>
           <w:rFonts w:ascii="Arial" w:hAnsi="Arial" w:cs="Arial"/>
           <w:color w:val="475569"/>
@@ -158,7 +162,7 @@
     </w:p>
     <w:p>
       <w:pPr>
-        <w:jc w:val="center"/>
+        <w:jc w:val="both"/>
         <w:rPr>
           <w:rFonts w:ascii="Arial" w:hAnsi="Arial" w:cs="Arial"/>
           <w:color w:val="475569"/>
@@ -170,7 +174,7 @@
     </w:p>
     <w:p>
       <w:pPr>
-        <w:jc w:val="center"/>
+        <w:jc w:val="both"/>
         <w:rPr>
           <w:rFonts w:ascii="Arial" w:hAnsi="Arial" w:cs="Arial"/>
           <w:color w:val="475569"/>
@@ -182,7 +186,7 @@
     </w:p>
     <w:p>
       <w:pPr>
-        <w:jc w:val="center"/>
+        <w:jc w:val="both"/>
         <w:rPr>
           <w:rFonts w:ascii="Arial" w:hAnsi="Arial" w:cs="Arial"/>
           <w:color w:val="475569"/>
@@ -194,7 +198,7 @@
     </w:p>
     <w:p>
       <w:pPr>
-        <w:jc w:val="center"/>
+        <w:jc w:val="both"/>
         <w:rPr>
           <w:rFonts w:ascii="Arial" w:hAnsi="Arial" w:cs="Arial"/>
           <w:color w:val="475569"/>
@@ -206,7 +210,7 @@
     </w:p>
     <w:p>
       <w:pPr>
-        <w:jc w:val="center"/>
+        <w:jc w:val="both"/>
         <w:rPr>
           <w:rFonts w:ascii="Arial" w:hAnsi="Arial" w:cs="Arial"/>
           <w:color w:val="475569"/>
@@ -218,7 +222,7 @@
     </w:p>
     <w:p>
       <w:pPr>
-        <w:jc w:val="center"/>
+        <w:jc w:val="both"/>
         <w:rPr>
           <w:rFonts w:ascii="Arial" w:hAnsi="Arial" w:cs="Arial"/>
           <w:color w:val="475569"/>
@@ -230,7 +234,7 @@
     </w:p>
     <w:p>
       <w:pPr>
-        <w:jc w:val="center"/>
+        <w:jc w:val="both"/>
         <w:rPr>
           <w:rFonts w:ascii="Arial" w:hAnsi="Arial" w:cs="Arial"/>
           <w:color w:val="475569"/>
@@ -242,6 +246,7 @@
     </w:p>
     <w:p>
       <w:pPr>
+        <w:jc w:val="both"/>
         <w:rPr>
           <w:b/>
           <w:bCs/>
@@ -251,6 +256,9 @@
       </w:pPr>
     </w:p>
     <w:p>
+      <w:pPr>
+        <w:jc w:val="both"/>
+      </w:pPr>
       <w:r>
         <w:rPr>
           <w:noProof/>
@@ -333,7 +341,7 @@
                 <v:stroke joinstyle="miter"/>
                 <v:path gradientshapeok="t" o:connecttype="rect"/>
               </v:shapetype>
-              <v:shape id="Text Box 57" o:spid="_x0000_s1026" type="#_x0000_t202" style="position:absolute;margin-left:316.65pt;margin-top:81.95pt;width:181pt;height:20.35pt;z-index:251664384;visibility:visible;mso-wrap-style:square;mso-width-percent:0;mso-height-percent:0;mso-wrap-distance-left:9pt;mso-wrap-distance-top:0;mso-wrap-distance-right:9pt;mso-wrap-distance-bottom:0;mso-position-horizontal:absolute;mso-position-horizontal-relative:text;mso-position-vertical:absolute;mso-position-vertical-relative:text;mso-width-percent:0;mso-height-percent:0;mso-width-relative:margin;mso-height-relative:margin;v-text-anchor:top" o:gfxdata="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" filled="f" stroked="f" strokeweight=".5pt">
+              <v:shape id="Text Box 57" o:spid="_x0000_s1026" type="#_x0000_t202" style="position:absolute;left:0;text-align:left;margin-left:316.65pt;margin-top:81.95pt;width:181pt;height:20.35pt;z-index:251664384;visibility:visible;mso-wrap-style:square;mso-width-percent:0;mso-height-percent:0;mso-wrap-distance-left:9pt;mso-wrap-distance-top:0;mso-wrap-distance-right:9pt;mso-wrap-distance-bottom:0;mso-position-horizontal:absolute;mso-position-horizontal-relative:text;mso-position-vertical:absolute;mso-position-vertical-relative:text;mso-width-percent:0;mso-height-percent:0;mso-width-relative:margin;mso-height-relative:margin;v-text-anchor:top" o:gfxdata="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" filled="f" stroked="f" strokeweight=".5pt">
                 <v:textbox>
                   <w:txbxContent>
                     <w:p>
@@ -438,7 +446,7 @@
           </mc:Choice>
           <mc:Fallback>
             <w:pict>
-              <v:shape w14:anchorId="4E6965DE" id="Text Box 56" o:spid="_x0000_s1027" type="#_x0000_t202" style="position:absolute;margin-left:-38.65pt;margin-top:82.65pt;width:89.65pt;height:20.35pt;z-index:251662336;visibility:visible;mso-wrap-style:square;mso-width-percent:0;mso-height-percent:0;mso-wrap-distance-left:9pt;mso-wrap-distance-top:0;mso-wrap-distance-right:9pt;mso-wrap-distance-bottom:0;mso-position-horizontal:absolute;mso-position-horizontal-relative:text;mso-position-vertical:absolute;mso-position-vertical-relative:text;mso-width-percent:0;mso-height-percent:0;mso-width-relative:margin;mso-height-relative:margin;v-text-anchor:top" o:gfxdata="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" filled="f" stroked="f" strokeweight=".5pt">
+              <v:shape w14:anchorId="4E6965DE" id="Text Box 56" o:spid="_x0000_s1027" type="#_x0000_t202" style="position:absolute;left:0;text-align:left;margin-left:-38.65pt;margin-top:82.65pt;width:89.65pt;height:20.35pt;z-index:251662336;visibility:visible;mso-wrap-style:square;mso-width-percent:0;mso-height-percent:0;mso-wrap-distance-left:9pt;mso-wrap-distance-top:0;mso-wrap-distance-right:9pt;mso-wrap-distance-bottom:0;mso-position-horizontal:absolute;mso-position-horizontal-relative:text;mso-position-vertical:absolute;mso-position-vertical-relative:text;mso-width-percent:0;mso-height-percent:0;mso-width-relative:margin;mso-height-relative:margin;v-text-anchor:top" o:gfxdata="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" filled="f" stroked="f" strokeweight=".5pt">
                 <v:textbox>
                   <w:txbxContent>
                     <w:p>
@@ -468,7 +476,7 @@
     </w:p>
     <w:p>
       <w:pPr>
-        <w:jc w:val="center"/>
+        <w:jc w:val="both"/>
       </w:pPr>
       <w:r>
         <w:rPr>
@@ -580,6 +588,9 @@
       </w:r>
     </w:p>
     <w:p>
+      <w:pPr>
+        <w:jc w:val="both"/>
+      </w:pPr>
       <w:r>
         <w:drawing>
           <wp:inline distT="0" distB="0" distL="0" distR="0" wp14:anchorId="46ABAD6A" wp14:editId="4328A66E">
@@ -618,13 +629,40 @@
         </w:drawing>
       </w:r>
     </w:p>
-    <w:p/>
-    <w:p/>
-    <w:p/>
-    <w:p/>
-    <w:p/>
-    <w:p/>
-    <w:p>
+    <w:p>
+      <w:pPr>
+        <w:jc w:val="both"/>
+      </w:pPr>
+    </w:p>
+    <w:p>
+      <w:pPr>
+        <w:jc w:val="both"/>
+      </w:pPr>
+    </w:p>
+    <w:p>
+      <w:pPr>
+        <w:jc w:val="both"/>
+      </w:pPr>
+    </w:p>
+    <w:p>
+      <w:pPr>
+        <w:jc w:val="both"/>
+      </w:pPr>
+    </w:p>
+    <w:p>
+      <w:pPr>
+        <w:jc w:val="both"/>
+      </w:pPr>
+    </w:p>
+    <w:p>
+      <w:pPr>
+        <w:jc w:val="both"/>
+      </w:pPr>
+    </w:p>
+    <w:p>
+      <w:pPr>
+        <w:jc w:val="both"/>
+      </w:pPr>
       <w:r>
         <w:rPr>
           <w:b/>
@@ -675,6 +713,7 @@
           <w:ilvl w:val="0"/>
           <w:numId w:val="1"/>
         </w:numPr>
+        <w:jc w:val="both"/>
       </w:pPr>
       <w:r>
         <w:t>Client (SPA): React app served by Vite, consuming REST endpoints and enforcing client-side routing and guarded routes. Source at IUMS-Frontend/src/.</w:t>
@@ -687,6 +726,7 @@
           <w:ilvl w:val="0"/>
           <w:numId w:val="1"/>
         </w:numPr>
+        <w:jc w:val="both"/>
       </w:pPr>
       <w:r>
         <w:t>API Server: Laravel REST API under InternetUser/routes/api.php with business logic implemented in controllers and models under InternetUser/app/.</w:t>
@@ -699,6 +739,7 @@
           <w:ilvl w:val="0"/>
           <w:numId w:val="1"/>
         </w:numPr>
+        <w:jc w:val="both"/>
       </w:pPr>
       <w:r>
         <w:t>Authentication: Token-based via Laravel Sanctum. Logged-in sessions guard protected routes and operations.</w:t>
@@ -711,14 +752,20 @@
           <w:ilvl w:val="0"/>
           <w:numId w:val="1"/>
         </w:numPr>
+        <w:jc w:val="both"/>
       </w:pPr>
       <w:r>
         <w:t>Database: Managed by Eloquent models (InternetUser, Person, DeviceType, Directorate, EmploymentType, Violation, ViolationsType, AccountActivation, Group, Role, Permission).</w:t>
       </w:r>
     </w:p>
-    <w:p/>
-    <w:p>
-      <w:pPr>
+    <w:p>
+      <w:pPr>
+        <w:jc w:val="both"/>
+      </w:pPr>
+    </w:p>
+    <w:p>
+      <w:pPr>
+        <w:jc w:val="both"/>
         <w:rPr>
           <w:b/>
           <w:bCs/>
@@ -767,8 +814,16 @@
       </w:r>
     </w:p>
     <w:p>
-      <w:r>
-        <w:t>- Frontend</w:t>
+      <w:pPr>
+        <w:pStyle w:val="ListParagraph"/>
+        <w:numPr>
+          <w:ilvl w:val="0"/>
+          <w:numId w:val="61"/>
+        </w:numPr>
+        <w:jc w:val="both"/>
+      </w:pPr>
+      <w:r>
+        <w:t>Frontend</w:t>
       </w:r>
     </w:p>
     <w:p>
@@ -778,6 +833,7 @@
           <w:ilvl w:val="0"/>
           <w:numId w:val="2"/>
         </w:numPr>
+        <w:jc w:val="both"/>
       </w:pPr>
       <w:r>
         <w:t>IUMS-Frontend/src/App.tsx — Top-level routing configuration and page composition.</w:t>
@@ -790,6 +846,7 @@
           <w:ilvl w:val="0"/>
           <w:numId w:val="2"/>
         </w:numPr>
+        <w:jc w:val="both"/>
       </w:pPr>
       <w:r>
         <w:t>IUMS-Frontend/src/main.tsx — Application bootstrap and mount point.</w:t>
@@ -802,6 +859,7 @@
           <w:ilvl w:val="0"/>
           <w:numId w:val="2"/>
         </w:numPr>
+        <w:jc w:val="both"/>
       </w:pPr>
       <w:r>
         <w:t>IUMS-Frontend/src/components/ — Reusable UI components (tables, charts, sidebar, etc.).</w:t>
@@ -814,6 +872,7 @@
           <w:ilvl w:val="0"/>
           <w:numId w:val="2"/>
         </w:numPr>
+        <w:jc w:val="both"/>
       </w:pPr>
       <w:r>
         <w:t>IUMS-Frontend/src/internetUsers/ — Feature pages and flows for user CRUD, reactivation, violations, reports, and step-by-step forms.</w:t>
@@ -826,6 +885,7 @@
           <w:ilvl w:val="0"/>
           <w:numId w:val="2"/>
         </w:numPr>
+        <w:jc w:val="both"/>
       </w:pPr>
       <w:r>
         <w:t>IUMS-Frontend/src/systemUsers/ — Auth forms and protected route utilities.</w:t>
@@ -838,6 +898,7 @@
           <w:ilvl w:val="0"/>
           <w:numId w:val="2"/>
         </w:numPr>
+        <w:jc w:val="both"/>
       </w:pPr>
       <w:r>
         <w:t>IUMS-Frontend/src/site/ — Public pages (Home, About, Contact) and layout components (Navbar, Footer, Hero).</w:t>
@@ -850,6 +911,7 @@
           <w:ilvl w:val="0"/>
           <w:numId w:val="2"/>
         </w:numPr>
+        <w:jc w:val="both"/>
       </w:pPr>
       <w:r>
         <w:t>IUMS-Frontend/src/Auth/AuthContext.tsx — Authentication context (session state, role/permission checks).</w:t>
@@ -862,14 +924,23 @@
           <w:ilvl w:val="0"/>
           <w:numId w:val="2"/>
         </w:numPr>
+        <w:jc w:val="both"/>
       </w:pPr>
       <w:r>
         <w:t>IUMS-Frontend/src/config.ts — API base config.</w:t>
       </w:r>
     </w:p>
     <w:p>
-      <w:r>
-        <w:t>- Backend</w:t>
+      <w:pPr>
+        <w:pStyle w:val="ListParagraph"/>
+        <w:numPr>
+          <w:ilvl w:val="0"/>
+          <w:numId w:val="61"/>
+        </w:numPr>
+        <w:jc w:val="both"/>
+      </w:pPr>
+      <w:r>
+        <w:t>Backend</w:t>
       </w:r>
     </w:p>
     <w:p>
@@ -879,6 +950,7 @@
           <w:ilvl w:val="0"/>
           <w:numId w:val="3"/>
         </w:numPr>
+        <w:jc w:val="both"/>
       </w:pPr>
       <w:r>
         <w:t>InternetUser/routes/api.php — All REST endpoints for auth, internet users, groups, violations, reports, device types, and account activation.</w:t>
@@ -891,6 +963,7 @@
           <w:ilvl w:val="0"/>
           <w:numId w:val="3"/>
         </w:numPr>
+        <w:jc w:val="both"/>
       </w:pPr>
       <w:r>
         <w:t>InternetUser/app/Http/Controllers/ — Controllers for API domains (InternetUserController, ViolationController, AuthController, etc.).</w:t>
@@ -903,6 +976,7 @@
           <w:ilvl w:val="0"/>
           <w:numId w:val="3"/>
         </w:numPr>
+        <w:jc w:val="both"/>
       </w:pPr>
       <w:r>
         <w:t>InternetUser/app/Models/ — Eloquent models (InternetUser.php, Violation.php, ViolationsType.php, DeviceType.php, Directorate.php, EmploymentType.php, Group.php, AccountActivation.php).</w:t>
@@ -915,6 +989,7 @@
           <w:ilvl w:val="0"/>
           <w:numId w:val="3"/>
         </w:numPr>
+        <w:jc w:val="both"/>
       </w:pPr>
       <w:r>
         <w:t>InternetUser/config/auth.php — Sanctum and guard configuration.</w:t>
@@ -927,6 +1002,7 @@
           <w:ilvl w:val="0"/>
           <w:numId w:val="3"/>
         </w:numPr>
+        <w:jc w:val="both"/>
       </w:pPr>
       <w:r>
         <w:t>InternetUser/bootstrap/app.php — App bootstrap.</w:t>
@@ -939,13 +1015,21 @@
           <w:ilvl w:val="0"/>
           <w:numId w:val="3"/>
         </w:numPr>
+        <w:jc w:val="both"/>
       </w:pPr>
       <w:r>
         <w:t>InternetUser/composer.json — Backend dependencies.</w:t>
       </w:r>
     </w:p>
-    <w:p/>
-    <w:p>
+    <w:p>
+      <w:pPr>
+        <w:jc w:val="both"/>
+      </w:pPr>
+    </w:p>
+    <w:p>
+      <w:pPr>
+        <w:jc w:val="both"/>
+      </w:pPr>
       <w:r>
         <w:rPr>
           <w:b/>
@@ -989,8 +1073,16 @@
       </w:r>
     </w:p>
     <w:p>
-      <w:r>
-        <w:t>- User Management</w:t>
+      <w:pPr>
+        <w:pStyle w:val="ListParagraph"/>
+        <w:numPr>
+          <w:ilvl w:val="0"/>
+          <w:numId w:val="61"/>
+        </w:numPr>
+        <w:jc w:val="both"/>
+      </w:pPr>
+      <w:r>
+        <w:t>User Management</w:t>
       </w:r>
     </w:p>
     <w:p>
@@ -1000,6 +1092,7 @@
           <w:ilvl w:val="0"/>
           <w:numId w:val="4"/>
         </w:numPr>
+        <w:jc w:val="both"/>
       </w:pPr>
       <w:r>
         <w:t>Create, update, list, and delete internet users via endpoints and UI screens:</w:t>
@@ -1012,10 +1105,50 @@
           <w:ilvl w:val="0"/>
           <w:numId w:val="4"/>
         </w:numPr>
+        <w:jc w:val="both"/>
+      </w:pPr>
+      <w:r>
+        <w:t>Frontend screens: IUMS-Frontend/src/internetUsers/AllUsers.tsx, editModal.tsx, AddInternetUsers.tsx, steps/step1.tsx–step4.tsx</w:t>
+      </w:r>
+    </w:p>
+    <w:p>
+      <w:pPr>
+        <w:pStyle w:val="ListParagraph"/>
+        <w:numPr>
+          <w:ilvl w:val="0"/>
+          <w:numId w:val="4"/>
+        </w:numPr>
+        <w:jc w:val="both"/>
+      </w:pPr>
+      <w:r>
+        <w:t>API: GET/POST/PUT/DELETE /api/internet; GET /api/internet-user-edit/{id}</w:t>
+      </w:r>
+    </w:p>
+    <w:p>
+      <w:pPr>
+        <w:pStyle w:val="ListParagraph"/>
+        <w:numPr>
+          <w:ilvl w:val="0"/>
+          <w:numId w:val="4"/>
+        </w:numPr>
+        <w:jc w:val="both"/>
+      </w:pPr>
+      <w:r>
+        <w:t>Status controls:</w:t>
+      </w:r>
+    </w:p>
+    <w:p>
+      <w:pPr>
+        <w:pStyle w:val="ListParagraph"/>
+        <w:numPr>
+          <w:ilvl w:val="0"/>
+          <w:numId w:val="4"/>
+        </w:numPr>
+        <w:jc w:val="both"/>
       </w:pPr>
       <w:r>
         <w:lastRenderedPageBreak/>
-        <w:t>Frontend screens: IUMS-Frontend/src/internetUsers/AllUsers.tsx, editModal.tsx, AddInternetUsers.tsx, steps/step1.tsx–step4.tsx</w:t>
+        <w:t>API: PUT /api/users/{id}/status for activation/deactivation</w:t>
       </w:r>
     </w:p>
     <w:p>
@@ -1025,9 +1158,10 @@
           <w:ilvl w:val="0"/>
           <w:numId w:val="4"/>
         </w:numPr>
-      </w:pPr>
-      <w:r>
-        <w:t>API: GET/POST/PUT/DELETE /api/internet; GET /api/internet-user-edit/{id}</w:t>
+        <w:jc w:val="both"/>
+      </w:pPr>
+      <w:r>
+        <w:t>UI: IUMS-Frontend/src/internetUsers/reActivation.tsx and AllReactivations.tsx</w:t>
       </w:r>
     </w:p>
     <w:p>
@@ -1037,9 +1171,10 @@
           <w:ilvl w:val="0"/>
           <w:numId w:val="4"/>
         </w:numPr>
-      </w:pPr>
-      <w:r>
-        <w:t>Status controls:</w:t>
+        <w:jc w:val="both"/>
+      </w:pPr>
+      <w:r>
+        <w:t>Uniqueness validations:</w:t>
       </w:r>
     </w:p>
     <w:p>
@@ -1049,50 +1184,23 @@
           <w:ilvl w:val="0"/>
           <w:numId w:val="4"/>
         </w:numPr>
-      </w:pPr>
-      <w:r>
-        <w:t>API: PUT /api/users/{id}/status for activation/deactivation</w:t>
-      </w:r>
-    </w:p>
-    <w:p>
-      <w:pPr>
-        <w:pStyle w:val="ListParagraph"/>
-        <w:numPr>
-          <w:ilvl w:val="0"/>
-          <w:numId w:val="4"/>
-        </w:numPr>
-      </w:pPr>
-      <w:r>
-        <w:t>UI: IUMS-Frontend/src/internetUsers/reActivation.tsx and AllReactivations.tsx</w:t>
-      </w:r>
-    </w:p>
-    <w:p>
-      <w:pPr>
-        <w:pStyle w:val="ListParagraph"/>
-        <w:numPr>
-          <w:ilvl w:val="0"/>
-          <w:numId w:val="4"/>
-        </w:numPr>
-      </w:pPr>
-      <w:r>
-        <w:t>Uniqueness validations:</w:t>
-      </w:r>
-    </w:p>
-    <w:p>
-      <w:pPr>
-        <w:pStyle w:val="ListParagraph"/>
-        <w:numPr>
-          <w:ilvl w:val="0"/>
-          <w:numId w:val="4"/>
-        </w:numPr>
+        <w:jc w:val="both"/>
       </w:pPr>
       <w:r>
         <w:t>API: /api/check-username, /api/check-email-of-internet-users, /api/check-phone-of-internet-user, /api/check-mac-address</w:t>
       </w:r>
     </w:p>
     <w:p>
-      <w:r>
-        <w:t>- Violations Management</w:t>
+      <w:pPr>
+        <w:pStyle w:val="ListParagraph"/>
+        <w:numPr>
+          <w:ilvl w:val="0"/>
+          <w:numId w:val="61"/>
+        </w:numPr>
+        <w:jc w:val="both"/>
+      </w:pPr>
+      <w:r>
+        <w:t>Violations Management</w:t>
       </w:r>
     </w:p>
     <w:p>
@@ -1102,6 +1210,7 @@
           <w:ilvl w:val="0"/>
           <w:numId w:val="5"/>
         </w:numPr>
+        <w:jc w:val="both"/>
       </w:pPr>
       <w:r>
         <w:t>Violation Types: CRUD of types used for classifying violations</w:t>
@@ -1114,6 +1223,7 @@
           <w:ilvl w:val="0"/>
           <w:numId w:val="5"/>
         </w:numPr>
+        <w:jc w:val="both"/>
       </w:pPr>
       <w:r>
         <w:t>API: GET/POST/PUT/DELETE /api/violation</w:t>
@@ -1126,6 +1236,7 @@
           <w:ilvl w:val="0"/>
           <w:numId w:val="5"/>
         </w:numPr>
+        <w:jc w:val="both"/>
       </w:pPr>
       <w:r>
         <w:t>UI: IUMS-Frontend/src/internetUsers/addviolationType.tsx, allviolationtypes.tsx</w:t>
@@ -1138,6 +1249,7 @@
           <w:ilvl w:val="0"/>
           <w:numId w:val="5"/>
         </w:numPr>
+        <w:jc w:val="both"/>
       </w:pPr>
       <w:r>
         <w:t>Violations on Users:</w:t>
@@ -1150,6 +1262,7 @@
           <w:ilvl w:val="1"/>
           <w:numId w:val="6"/>
         </w:numPr>
+        <w:jc w:val="both"/>
       </w:pPr>
       <w:r>
         <w:t>API: POST /api/violationOnaUser, GET /api/allViolationsFromUsers, GET /api/getSpecifiedUserForViolation</w:t>
@@ -1162,6 +1275,7 @@
           <w:ilvl w:val="0"/>
           <w:numId w:val="5"/>
         </w:numPr>
+        <w:jc w:val="both"/>
       </w:pPr>
       <w:r>
         <w:t>UI: IUMS-Frontend/src/internetUsers/addViolationOnaUser.tsx, AllViolationsFromUsers.tsx, employeeViolationForm.tsx</w:t>
@@ -1174,6 +1288,7 @@
           <w:ilvl w:val="0"/>
           <w:numId w:val="5"/>
         </w:numPr>
+        <w:jc w:val="both"/>
       </w:pPr>
       <w:r>
         <w:t>Important Data Model Note:</w:t>
@@ -1186,14 +1301,23 @@
           <w:ilvl w:val="1"/>
           <w:numId w:val="7"/>
         </w:numPr>
+        <w:jc w:val="both"/>
       </w:pPr>
       <w:r>
         <w:t>The backend `Violation` model (InternetUser/app/Models/Violation.php) exposes fillable fields only for `internet_user_id` and `comment`. It does not contain a `violation_type_id` nor fields for violation date or count. `ViolationsType` is related via a hasMany relationship, but not persisted directly on `Violation`. Frontend submission and display must align with this backend shape unless the backend is extended. (See “Known Limitations &amp; Alignment Considerations”.)</w:t>
       </w:r>
     </w:p>
     <w:p>
-      <w:r>
-        <w:t>- Reporting</w:t>
+      <w:pPr>
+        <w:pStyle w:val="ListParagraph"/>
+        <w:numPr>
+          <w:ilvl w:val="0"/>
+          <w:numId w:val="61"/>
+        </w:numPr>
+        <w:jc w:val="both"/>
+      </w:pPr>
+      <w:r>
+        <w:t>Reporting</w:t>
       </w:r>
     </w:p>
     <w:p>
@@ -1203,6 +1327,7 @@
           <w:ilvl w:val="0"/>
           <w:numId w:val="8"/>
         </w:numPr>
+        <w:jc w:val="both"/>
       </w:pPr>
       <w:r>
         <w:t>General and individual reports:</w:t>
@@ -1215,6 +1340,7 @@
           <w:ilvl w:val="1"/>
           <w:numId w:val="9"/>
         </w:numPr>
+        <w:jc w:val="both"/>
       </w:pPr>
       <w:r>
         <w:t>API: GET /api/reports/general, GET /api/reports/individual</w:t>
@@ -1227,6 +1353,7 @@
           <w:ilvl w:val="0"/>
           <w:numId w:val="8"/>
         </w:numPr>
+        <w:jc w:val="both"/>
       </w:pPr>
       <w:r>
         <w:t>UI: IUMS-Frontend/src/internetUsers/reports.tsx, dashboard.tsx; charts at IUMS-Frontend/src/components/deputyMinistrySummaryChart.tsx, groupTypePieChart.tsx</w:t>
@@ -1239,6 +1366,7 @@
           <w:ilvl w:val="0"/>
           <w:numId w:val="8"/>
         </w:numPr>
+        <w:jc w:val="both"/>
       </w:pPr>
       <w:r>
         <w:t>Reference Data Management</w:t>
@@ -1251,6 +1379,7 @@
           <w:ilvl w:val="0"/>
           <w:numId w:val="8"/>
         </w:numPr>
+        <w:jc w:val="both"/>
       </w:pPr>
       <w:r>
         <w:t>Employment Type, Directorate, Device Type:</w:t>
@@ -1263,6 +1392,7 @@
           <w:ilvl w:val="1"/>
           <w:numId w:val="10"/>
         </w:numPr>
+        <w:jc w:val="both"/>
       </w:pPr>
       <w:r>
         <w:t>API: GET /api/employment-type, GET /api/directorate, GET /api/device-types, GET /api/group-count</w:t>
@@ -1275,6 +1405,7 @@
           <w:ilvl w:val="0"/>
           <w:numId w:val="8"/>
         </w:numPr>
+        <w:jc w:val="both"/>
       </w:pPr>
       <w:r>
         <w:t>UI components integrate these via dropdowns/searchable combos (e.g., IUMS-Frontend/src/components/APISearchableComboBox.tsx, ApiDropDown.tsx)</w:t>
@@ -1287,6 +1418,7 @@
           <w:ilvl w:val="0"/>
           <w:numId w:val="8"/>
         </w:numPr>
+        <w:jc w:val="both"/>
       </w:pPr>
       <w:r>
         <w:t>Authentication and Authorization</w:t>
@@ -1299,6 +1431,7 @@
           <w:ilvl w:val="0"/>
           <w:numId w:val="8"/>
         </w:numPr>
+        <w:jc w:val="both"/>
       </w:pPr>
       <w:r>
         <w:t>Auth endpoints:</w:t>
@@ -1311,6 +1444,7 @@
           <w:ilvl w:val="1"/>
           <w:numId w:val="11"/>
         </w:numPr>
+        <w:jc w:val="both"/>
       </w:pPr>
       <w:r>
         <w:t>POST /api/login, POST /api/logout, POST /api/register</w:t>
@@ -1323,6 +1457,7 @@
           <w:ilvl w:val="1"/>
           <w:numId w:val="11"/>
         </w:numPr>
+        <w:jc w:val="both"/>
       </w:pPr>
       <w:r>
         <w:t>GET /api/profile, PUT /api/update-profile/{id}</w:t>
@@ -1335,6 +1470,7 @@
           <w:ilvl w:val="1"/>
           <w:numId w:val="11"/>
         </w:numPr>
+        <w:jc w:val="both"/>
       </w:pPr>
       <w:r>
         <w:t>GET /api/user for system users administration</w:t>
@@ -1347,6 +1483,7 @@
           <w:ilvl w:val="0"/>
           <w:numId w:val="8"/>
         </w:numPr>
+        <w:jc w:val="both"/>
       </w:pPr>
       <w:r>
         <w:t>Middleware:</w:t>
@@ -1359,6 +1496,7 @@
           <w:ilvl w:val="1"/>
           <w:numId w:val="12"/>
         </w:numPr>
+        <w:jc w:val="both"/>
       </w:pPr>
       <w:r>
         <w:t>Routes are protected with Sanctum and custom middleware: e.g., check.access:&lt;PermissionName&gt; on sensitive endpoints (create/update/delete)</w:t>
@@ -1371,6 +1509,7 @@
           <w:ilvl w:val="0"/>
           <w:numId w:val="8"/>
         </w:numPr>
+        <w:jc w:val="both"/>
       </w:pPr>
       <w:r>
         <w:t>Frontend guard utilities:</w:t>
@@ -1383,9 +1522,9 @@
           <w:ilvl w:val="1"/>
           <w:numId w:val="13"/>
         </w:numPr>
-      </w:pPr>
-      <w:r>
-        <w:lastRenderedPageBreak/>
+        <w:jc w:val="both"/>
+      </w:pPr>
+      <w:r>
         <w:t>IUMS-Frontend/src/components/AdminRoute.tsx and PrivateRoute.tsx</w:t>
       </w:r>
     </w:p>
@@ -1396,6 +1535,7 @@
           <w:ilvl w:val="1"/>
           <w:numId w:val="13"/>
         </w:numPr>
+        <w:jc w:val="both"/>
       </w:pPr>
       <w:r>
         <w:t>IUMS-Frontend/src/components/RoleChecker.tsx</w:t>
@@ -1408,6 +1548,7 @@
           <w:ilvl w:val="0"/>
           <w:numId w:val="8"/>
         </w:numPr>
+        <w:jc w:val="both"/>
       </w:pPr>
       <w:r>
         <w:t>Account Activation</w:t>
@@ -1420,6 +1561,7 @@
           <w:ilvl w:val="1"/>
           <w:numId w:val="14"/>
         </w:numPr>
+        <w:jc w:val="both"/>
       </w:pPr>
       <w:r>
         <w:t>API: POST /api/account/activate, GET /api/all-reactivation, GET/PUT/DELETE /api/account-activation/{id}</w:t>
@@ -1432,13 +1574,21 @@
           <w:ilvl w:val="1"/>
           <w:numId w:val="15"/>
         </w:numPr>
+        <w:jc w:val="both"/>
       </w:pPr>
       <w:r>
         <w:t>UI: IUMS-Frontend/src/internetUsers/reActivation.tsx, AllReactivations.tsx</w:t>
       </w:r>
     </w:p>
-    <w:p/>
-    <w:p>
+    <w:p>
+      <w:pPr>
+        <w:jc w:val="both"/>
+      </w:pPr>
+    </w:p>
+    <w:p>
+      <w:pPr>
+        <w:jc w:val="both"/>
+      </w:pPr>
       <w:r>
         <w:rPr>
           <w:b/>
@@ -1482,8 +1632,16 @@
       </w:r>
     </w:p>
     <w:p>
-      <w:r>
-        <w:t>- Entry and Composition</w:t>
+      <w:pPr>
+        <w:pStyle w:val="ListParagraph"/>
+        <w:numPr>
+          <w:ilvl w:val="0"/>
+          <w:numId w:val="61"/>
+        </w:numPr>
+        <w:jc w:val="both"/>
+      </w:pPr>
+      <w:r>
+        <w:t>Entry and Composition</w:t>
       </w:r>
     </w:p>
     <w:p>
@@ -1493,6 +1651,7 @@
           <w:ilvl w:val="0"/>
           <w:numId w:val="16"/>
         </w:numPr>
+        <w:jc w:val="both"/>
       </w:pPr>
       <w:r>
         <w:t>main.tsx initializes React and mounts the app.</w:t>
@@ -1505,6 +1664,7 @@
           <w:ilvl w:val="0"/>
           <w:numId w:val="16"/>
         </w:numPr>
+        <w:jc w:val="both"/>
       </w:pPr>
       <w:r>
         <w:t>App.tsx defines the routing map for public and private sections, composing:</w:t>
@@ -1517,6 +1677,7 @@
           <w:ilvl w:val="1"/>
           <w:numId w:val="17"/>
         </w:numPr>
+        <w:jc w:val="both"/>
       </w:pPr>
       <w:r>
         <w:t>Public site pages: IUMS-Frontend/src/site/Home.tsx, About.tsx, Contact.tsx</w:t>
@@ -1529,6 +1690,7 @@
           <w:ilvl w:val="1"/>
           <w:numId w:val="17"/>
         </w:numPr>
+        <w:jc w:val="both"/>
       </w:pPr>
       <w:r>
         <w:t>System users pages: LoginForm.tsx, RegisterForm.tsx, Settings.tsx, SystemUsersPage.tsx</w:t>
@@ -1541,14 +1703,23 @@
           <w:ilvl w:val="1"/>
           <w:numId w:val="17"/>
         </w:numPr>
+        <w:jc w:val="both"/>
       </w:pPr>
       <w:r>
         <w:t>Internet users module pages: dashboard.tsx, AllUsers.tsx, AddInternetUsers.tsx, reActivation.tsx, reports.tsx, violations pages</w:t>
       </w:r>
     </w:p>
     <w:p>
-      <w:r>
-        <w:t>- UI/UX Components</w:t>
+      <w:pPr>
+        <w:pStyle w:val="ListParagraph"/>
+        <w:numPr>
+          <w:ilvl w:val="0"/>
+          <w:numId w:val="61"/>
+        </w:numPr>
+        <w:jc w:val="both"/>
+      </w:pPr>
+      <w:r>
+        <w:t>UI/UX Components</w:t>
       </w:r>
     </w:p>
     <w:p>
@@ -1558,6 +1729,7 @@
           <w:ilvl w:val="0"/>
           <w:numId w:val="18"/>
         </w:numPr>
+        <w:jc w:val="both"/>
       </w:pPr>
       <w:r>
         <w:t>Navigation and layout: IUMS-Frontend/src/site/SiteNavbar.tsx, SiteFooter.tsx, SiteHero.tsx, components/Sidebar.tsx, components/Header.tsx</w:t>
@@ -1570,6 +1742,7 @@
           <w:ilvl w:val="0"/>
           <w:numId w:val="18"/>
         </w:numPr>
+        <w:jc w:val="both"/>
       </w:pPr>
       <w:r>
         <w:t>Feedback utils: components/Spinner.tsx, components/ProgressBar.tsx, components/scrollToTop.tsx</w:t>
@@ -1582,6 +1755,7 @@
           <w:ilvl w:val="0"/>
           <w:numId w:val="18"/>
         </w:numPr>
+        <w:jc w:val="both"/>
       </w:pPr>
       <w:r>
         <w:t>Data displays: components/userRow.tsx, APISearchableComboBox.tsx, react-select usage in forms</w:t>
@@ -1594,6 +1768,7 @@
           <w:ilvl w:val="0"/>
           <w:numId w:val="18"/>
         </w:numPr>
+        <w:jc w:val="both"/>
       </w:pPr>
       <w:r>
         <w:t>Charts: components/deputyMinistrySummaryChart.tsx, groupTypePieChart.tsx using Chart.js/Recharts</w:t>
@@ -1606,6 +1781,7 @@
           <w:ilvl w:val="0"/>
           <w:numId w:val="18"/>
         </w:numPr>
+        <w:jc w:val="both"/>
       </w:pPr>
       <w:r>
         <w:t>Forms and Flows</w:t>
@@ -1618,6 +1794,7 @@
           <w:ilvl w:val="0"/>
           <w:numId w:val="18"/>
         </w:numPr>
+        <w:jc w:val="both"/>
       </w:pPr>
       <w:r>
         <w:t>Multi-step user creation: IUMS-Frontend/src/internetUsers/steps/step1.tsx–step4.tsx, shared inputs in steps/InputField.tsx, steps/selectfield.tsx</w:t>
@@ -1630,6 +1807,7 @@
           <w:ilvl w:val="0"/>
           <w:numId w:val="18"/>
         </w:numPr>
+        <w:jc w:val="both"/>
       </w:pPr>
       <w:r>
         <w:t>Modals: IUMS-Frontend/src/internetUsers/editModal.tsx</w:t>
@@ -1642,6 +1820,7 @@
           <w:ilvl w:val="0"/>
           <w:numId w:val="18"/>
         </w:numPr>
+        <w:jc w:val="both"/>
       </w:pPr>
       <w:r>
         <w:t>Auth and Access Control</w:t>
@@ -1654,6 +1833,7 @@
           <w:ilvl w:val="0"/>
           <w:numId w:val="18"/>
         </w:numPr>
+        <w:jc w:val="both"/>
       </w:pPr>
       <w:r>
         <w:t>AuthContext.tsx centralizes auth state and exposes utilities to guards: AdminRoute.tsx, PrivateRoute.tsx, RoleChecker.tsx</w:t>
@@ -1666,6 +1846,7 @@
           <w:ilvl w:val="0"/>
           <w:numId w:val="18"/>
         </w:numPr>
+        <w:jc w:val="both"/>
       </w:pPr>
       <w:r>
         <w:t>Styling</w:t>
@@ -1678,13 +1859,21 @@
           <w:ilvl w:val="0"/>
           <w:numId w:val="18"/>
         </w:numPr>
+        <w:jc w:val="both"/>
       </w:pPr>
       <w:r>
         <w:t>TailwindCSS 4 used via @tailwindcss/vite plugin, styles at IUMS-Frontend/src/index.css and utility classes inline</w:t>
       </w:r>
     </w:p>
-    <w:p/>
-    <w:p>
+    <w:p>
+      <w:pPr>
+        <w:jc w:val="both"/>
+      </w:pPr>
+    </w:p>
+    <w:p>
+      <w:pPr>
+        <w:jc w:val="both"/>
+      </w:pPr>
       <w:r>
         <w:rPr>
           <w:b/>
@@ -1728,8 +1917,16 @@
       </w:r>
     </w:p>
     <w:p>
-      <w:r>
-        <w:t>- Routing</w:t>
+      <w:pPr>
+        <w:pStyle w:val="ListParagraph"/>
+        <w:numPr>
+          <w:ilvl w:val="0"/>
+          <w:numId w:val="61"/>
+        </w:numPr>
+        <w:jc w:val="both"/>
+      </w:pPr>
+      <w:r>
+        <w:t>Routing</w:t>
       </w:r>
     </w:p>
     <w:p>
@@ -1739,6 +1936,7 @@
           <w:ilvl w:val="0"/>
           <w:numId w:val="19"/>
         </w:numPr>
+        <w:jc w:val="both"/>
       </w:pPr>
       <w:r>
         <w:t>InternetUser/routes/api.php — All protected API endpoints, wrapped in Route::middleware('auth:sanctum') where needed and custom permission checks (check.access).</w:t>
@@ -1751,10 +1949,76 @@
           <w:ilvl w:val="0"/>
           <w:numId w:val="19"/>
         </w:numPr>
+        <w:jc w:val="both"/>
+      </w:pPr>
+      <w:r>
+        <w:t>InternetUser/routes/web.php — Minimal web route returning welcome view (SPA is separate).</w:t>
+      </w:r>
+    </w:p>
+    <w:p>
+      <w:pPr>
+        <w:pStyle w:val="ListParagraph"/>
+        <w:numPr>
+          <w:ilvl w:val="0"/>
+          <w:numId w:val="19"/>
+        </w:numPr>
+        <w:jc w:val="both"/>
+      </w:pPr>
+      <w:r>
+        <w:t>Controllers (InternetUser/app/Http/Controllers/)</w:t>
+      </w:r>
+    </w:p>
+    <w:p>
+      <w:pPr>
+        <w:pStyle w:val="ListParagraph"/>
+        <w:numPr>
+          <w:ilvl w:val="0"/>
+          <w:numId w:val="19"/>
+        </w:numPr>
+        <w:jc w:val="both"/>
+      </w:pPr>
+      <w:r>
+        <w:t>AuthController.php — Login, logout, register, profile, system user admin, email checks.</w:t>
+      </w:r>
+    </w:p>
+    <w:p>
+      <w:pPr>
+        <w:pStyle w:val="ListParagraph"/>
+        <w:numPr>
+          <w:ilvl w:val="0"/>
+          <w:numId w:val="19"/>
+        </w:numPr>
+        <w:jc w:val="both"/>
+      </w:pPr>
+      <w:r>
+        <w:t>api/app/InternetUser/InternetUserController — Users CRUD, validations, status updates, counts, reports, forms.</w:t>
+      </w:r>
+    </w:p>
+    <w:p>
+      <w:pPr>
+        <w:pStyle w:val="ListParagraph"/>
+        <w:numPr>
+          <w:ilvl w:val="0"/>
+          <w:numId w:val="19"/>
+        </w:numPr>
+        <w:jc w:val="both"/>
+      </w:pPr>
+      <w:r>
+        <w:t>api/app/Violation/ViolationController — Store violations on users, list violations, fetch specific user data for the violation form.</w:t>
+      </w:r>
+    </w:p>
+    <w:p>
+      <w:pPr>
+        <w:pStyle w:val="ListParagraph"/>
+        <w:numPr>
+          <w:ilvl w:val="0"/>
+          <w:numId w:val="19"/>
+        </w:numPr>
+        <w:jc w:val="both"/>
       </w:pPr>
       <w:r>
         <w:lastRenderedPageBreak/>
-        <w:t>InternetUser/routes/web.php — Minimal web route returning welcome view (SPA is separate).</w:t>
+        <w:t>api/app/Violation/ViolationTypeController — Manage violation types.</w:t>
       </w:r>
     </w:p>
     <w:p>
@@ -1764,9 +2028,10 @@
           <w:ilvl w:val="0"/>
           <w:numId w:val="19"/>
         </w:numPr>
-      </w:pPr>
-      <w:r>
-        <w:t>Controllers (InternetUser/app/Http/Controllers/)</w:t>
+        <w:jc w:val="both"/>
+      </w:pPr>
+      <w:r>
+        <w:t>api/app/Directorate/DirectorateController, api/app/EmploymentType/EmploymentTypeController, api/app/Device_type/DeviceTypeController — Reference data APIs.</w:t>
       </w:r>
     </w:p>
     <w:p>
@@ -1776,9 +2041,10 @@
           <w:ilvl w:val="0"/>
           <w:numId w:val="19"/>
         </w:numPr>
-      </w:pPr>
-      <w:r>
-        <w:t>AuthController.php — Login, logout, register, profile, system user admin, email checks.</w:t>
+        <w:jc w:val="both"/>
+      </w:pPr>
+      <w:r>
+        <w:t>api/app/Account/AccountActivationController — Account activation lifecycle and listing.</w:t>
       </w:r>
     </w:p>
     <w:p>
@@ -1788,9 +2054,10 @@
           <w:ilvl w:val="0"/>
           <w:numId w:val="19"/>
         </w:numPr>
-      </w:pPr>
-      <w:r>
-        <w:t>api/app/InternetUser/InternetUserController — Users CRUD, validations, status updates, counts, reports, forms.</w:t>
+        <w:jc w:val="both"/>
+      </w:pPr>
+      <w:r>
+        <w:t>Api/Group/GroupController — Group listing and aggregated counts.</w:t>
       </w:r>
     </w:p>
     <w:p>
@@ -1800,66 +2067,7 @@
           <w:ilvl w:val="0"/>
           <w:numId w:val="19"/>
         </w:numPr>
-      </w:pPr>
-      <w:r>
-        <w:t>api/app/Violation/ViolationController — Store violations on users, list violations, fetch specific user data for the violation form.</w:t>
-      </w:r>
-    </w:p>
-    <w:p>
-      <w:pPr>
-        <w:pStyle w:val="ListParagraph"/>
-        <w:numPr>
-          <w:ilvl w:val="0"/>
-          <w:numId w:val="19"/>
-        </w:numPr>
-      </w:pPr>
-      <w:r>
-        <w:t>api/app/Violation/ViolationTypeController — Manage violation types.</w:t>
-      </w:r>
-    </w:p>
-    <w:p>
-      <w:pPr>
-        <w:pStyle w:val="ListParagraph"/>
-        <w:numPr>
-          <w:ilvl w:val="0"/>
-          <w:numId w:val="19"/>
-        </w:numPr>
-      </w:pPr>
-      <w:r>
-        <w:t>api/app/Directorate/DirectorateController, api/app/EmploymentType/EmploymentTypeController, api/app/Device_type/DeviceTypeController — Reference data APIs.</w:t>
-      </w:r>
-    </w:p>
-    <w:p>
-      <w:pPr>
-        <w:pStyle w:val="ListParagraph"/>
-        <w:numPr>
-          <w:ilvl w:val="0"/>
-          <w:numId w:val="19"/>
-        </w:numPr>
-      </w:pPr>
-      <w:r>
-        <w:t>api/app/Account/AccountActivationController — Account activation lifecycle and listing.</w:t>
-      </w:r>
-    </w:p>
-    <w:p>
-      <w:pPr>
-        <w:pStyle w:val="ListParagraph"/>
-        <w:numPr>
-          <w:ilvl w:val="0"/>
-          <w:numId w:val="19"/>
-        </w:numPr>
-      </w:pPr>
-      <w:r>
-        <w:t>Api/Group/GroupController — Group listing and aggregated counts.</w:t>
-      </w:r>
-    </w:p>
-    <w:p>
-      <w:pPr>
-        <w:pStyle w:val="ListParagraph"/>
-        <w:numPr>
-          <w:ilvl w:val="0"/>
-          <w:numId w:val="19"/>
-        </w:numPr>
+        <w:jc w:val="both"/>
       </w:pPr>
       <w:r>
         <w:t>Models (InternetUser/app/Models/)</w:t>
@@ -1869,9 +2077,10 @@
       <w:pPr>
         <w:pStyle w:val="ListParagraph"/>
         <w:numPr>
-          <w:ilvl w:val="0"/>
-          <w:numId w:val="19"/>
-        </w:numPr>
+          <w:ilvl w:val="1"/>
+          <w:numId w:val="62"/>
+        </w:numPr>
+        <w:jc w:val="both"/>
       </w:pPr>
       <w:r>
         <w:t>InternetUser.php — Domain model for internet users.</w:t>
@@ -1881,9 +2090,10 @@
       <w:pPr>
         <w:pStyle w:val="ListParagraph"/>
         <w:numPr>
-          <w:ilvl w:val="0"/>
-          <w:numId w:val="19"/>
-        </w:numPr>
+          <w:ilvl w:val="1"/>
+          <w:numId w:val="62"/>
+        </w:numPr>
+        <w:jc w:val="both"/>
       </w:pPr>
       <w:r>
         <w:t>Person.php — Person record linked to users.</w:t>
@@ -1893,9 +2103,10 @@
       <w:pPr>
         <w:pStyle w:val="ListParagraph"/>
         <w:numPr>
-          <w:ilvl w:val="0"/>
-          <w:numId w:val="19"/>
-        </w:numPr>
+          <w:ilvl w:val="1"/>
+          <w:numId w:val="62"/>
+        </w:numPr>
+        <w:jc w:val="both"/>
       </w:pPr>
       <w:r>
         <w:t>DeviceType.php, Directorate.php, DirectorateType.php, EmploymentType.php — Reference tables.</w:t>
@@ -1905,9 +2116,10 @@
       <w:pPr>
         <w:pStyle w:val="ListParagraph"/>
         <w:numPr>
-          <w:ilvl w:val="0"/>
-          <w:numId w:val="19"/>
-        </w:numPr>
+          <w:ilvl w:val="1"/>
+          <w:numId w:val="62"/>
+        </w:numPr>
+        <w:jc w:val="both"/>
       </w:pPr>
       <w:r>
         <w:t>AccountActivation.php — Activation record tracking.</w:t>
@@ -1917,9 +2129,10 @@
       <w:pPr>
         <w:pStyle w:val="ListParagraph"/>
         <w:numPr>
-          <w:ilvl w:val="0"/>
-          <w:numId w:val="19"/>
-        </w:numPr>
+          <w:ilvl w:val="1"/>
+          <w:numId w:val="62"/>
+        </w:numPr>
+        <w:jc w:val="both"/>
       </w:pPr>
       <w:r>
         <w:t>Group.php — Group entity supporting counts by type.</w:t>
@@ -1929,9 +2142,10 @@
       <w:pPr>
         <w:pStyle w:val="ListParagraph"/>
         <w:numPr>
-          <w:ilvl w:val="0"/>
-          <w:numId w:val="19"/>
-        </w:numPr>
+          <w:ilvl w:val="1"/>
+          <w:numId w:val="62"/>
+        </w:numPr>
+        <w:jc w:val="both"/>
       </w:pPr>
       <w:r>
         <w:t>Role.php, permission.php, RolePermission.php — RBAC structures.</w:t>
@@ -1941,9 +2155,10 @@
       <w:pPr>
         <w:pStyle w:val="ListParagraph"/>
         <w:numPr>
-          <w:ilvl w:val="0"/>
-          <w:numId w:val="19"/>
-        </w:numPr>
+          <w:ilvl w:val="1"/>
+          <w:numId w:val="62"/>
+        </w:numPr>
+        <w:jc w:val="both"/>
       </w:pPr>
       <w:r>
         <w:t>Violation.php — User violations entity.</w:t>
@@ -1953,16 +2168,24 @@
       <w:pPr>
         <w:pStyle w:val="ListParagraph"/>
         <w:numPr>
-          <w:ilvl w:val="0"/>
-          <w:numId w:val="19"/>
-        </w:numPr>
+          <w:ilvl w:val="1"/>
+          <w:numId w:val="62"/>
+        </w:numPr>
+        <w:jc w:val="both"/>
       </w:pPr>
       <w:r>
         <w:t>ViolationsType.php — Master list of violation types.</w:t>
       </w:r>
     </w:p>
-    <w:p/>
-    <w:p>
+    <w:p>
+      <w:pPr>
+        <w:jc w:val="both"/>
+      </w:pPr>
+    </w:p>
+    <w:p>
+      <w:pPr>
+        <w:jc w:val="both"/>
+      </w:pPr>
       <w:r>
         <w:drawing>
           <wp:inline distT="0" distB="0" distL="0" distR="0" wp14:anchorId="07C20DBB" wp14:editId="123ED8BA">
@@ -2002,8 +2225,16 @@
       </w:r>
     </w:p>
     <w:p>
-      <w:r>
-        <w:t>- Auth and System Users</w:t>
+      <w:pPr>
+        <w:pStyle w:val="ListParagraph"/>
+        <w:numPr>
+          <w:ilvl w:val="0"/>
+          <w:numId w:val="61"/>
+        </w:numPr>
+        <w:jc w:val="both"/>
+      </w:pPr>
+      <w:r>
+        <w:t>Auth and System Users</w:t>
       </w:r>
     </w:p>
     <w:p>
@@ -2013,6 +2244,7 @@
           <w:ilvl w:val="0"/>
           <w:numId w:val="20"/>
         </w:numPr>
+        <w:jc w:val="both"/>
       </w:pPr>
       <w:r>
         <w:t>POST /api/login</w:t>
@@ -2025,6 +2257,7 @@
           <w:ilvl w:val="0"/>
           <w:numId w:val="20"/>
         </w:numPr>
+        <w:jc w:val="both"/>
       </w:pPr>
       <w:r>
         <w:t>POST /api/logout</w:t>
@@ -2037,6 +2270,7 @@
           <w:ilvl w:val="0"/>
           <w:numId w:val="20"/>
         </w:numPr>
+        <w:jc w:val="both"/>
       </w:pPr>
       <w:r>
         <w:t>POST /api/register (check.access: CreateUsers)</w:t>
@@ -2049,6 +2283,7 @@
           <w:ilvl w:val="0"/>
           <w:numId w:val="20"/>
         </w:numPr>
+        <w:jc w:val="both"/>
       </w:pPr>
       <w:r>
         <w:t>GET /api/profile (check.access: ViewUsers)</w:t>
@@ -2061,6 +2296,7 @@
           <w:ilvl w:val="0"/>
           <w:numId w:val="20"/>
         </w:numPr>
+        <w:jc w:val="both"/>
       </w:pPr>
       <w:r>
         <w:t>GET /api/user</w:t>
@@ -2073,6 +2309,7 @@
           <w:ilvl w:val="0"/>
           <w:numId w:val="20"/>
         </w:numPr>
+        <w:jc w:val="both"/>
       </w:pPr>
       <w:r>
         <w:t>PUT /api/user/{id} (check.access: UpdateSystemData)</w:t>
@@ -2085,6 +2322,7 @@
           <w:ilvl w:val="0"/>
           <w:numId w:val="20"/>
         </w:numPr>
+        <w:jc w:val="both"/>
       </w:pPr>
       <w:r>
         <w:t>DELETE /api/user/{id} (check.access: DeleteSystemData)</w:t>
@@ -2097,6 +2335,7 @@
           <w:ilvl w:val="0"/>
           <w:numId w:val="20"/>
         </w:numPr>
+        <w:jc w:val="both"/>
       </w:pPr>
       <w:r>
         <w:t>PUT /api/update-profile/{id} (check.access: UpdateUsers)</w:t>
@@ -2109,14 +2348,23 @@
           <w:ilvl w:val="0"/>
           <w:numId w:val="20"/>
         </w:numPr>
+        <w:jc w:val="both"/>
       </w:pPr>
       <w:r>
         <w:t>POST /api/check-email</w:t>
       </w:r>
     </w:p>
     <w:p>
-      <w:r>
-        <w:t>- Internet Users and Validations</w:t>
+      <w:pPr>
+        <w:pStyle w:val="ListParagraph"/>
+        <w:numPr>
+          <w:ilvl w:val="0"/>
+          <w:numId w:val="61"/>
+        </w:numPr>
+        <w:jc w:val="both"/>
+      </w:pPr>
+      <w:r>
+        <w:t>Internet Users and Validations</w:t>
       </w:r>
     </w:p>
     <w:p>
@@ -2126,6 +2374,7 @@
           <w:ilvl w:val="0"/>
           <w:numId w:val="21"/>
         </w:numPr>
+        <w:jc w:val="both"/>
       </w:pPr>
       <w:r>
         <w:t>GET /api/internet</w:t>
@@ -2138,6 +2387,7 @@
           <w:ilvl w:val="0"/>
           <w:numId w:val="21"/>
         </w:numPr>
+        <w:jc w:val="both"/>
       </w:pPr>
       <w:r>
         <w:t>POST /api/internet (check.access: AddSystemData)</w:t>
@@ -2150,6 +2400,7 @@
           <w:ilvl w:val="0"/>
           <w:numId w:val="21"/>
         </w:numPr>
+        <w:jc w:val="both"/>
       </w:pPr>
       <w:r>
         <w:t>PUT /api/internet/{id} (check.access: UpdateSystemData)</w:t>
@@ -2162,6 +2413,7 @@
           <w:ilvl w:val="0"/>
           <w:numId w:val="21"/>
         </w:numPr>
+        <w:jc w:val="both"/>
       </w:pPr>
       <w:r>
         <w:t>DELETE /api/internet/{id} (check.access: DeleteSystemData)</w:t>
@@ -2174,6 +2426,7 @@
           <w:ilvl w:val="0"/>
           <w:numId w:val="21"/>
         </w:numPr>
+        <w:jc w:val="both"/>
       </w:pPr>
       <w:r>
         <w:t>GET /api/internet-user-edit/{id} (check.access: UpdateSystemData)</w:t>
@@ -2186,6 +2439,7 @@
           <w:ilvl w:val="0"/>
           <w:numId w:val="21"/>
         </w:numPr>
+        <w:jc w:val="both"/>
       </w:pPr>
       <w:r>
         <w:t>POST /api/check-username</w:t>
@@ -2198,63 +2452,141 @@
           <w:ilvl w:val="0"/>
           <w:numId w:val="21"/>
         </w:numPr>
+        <w:jc w:val="both"/>
+      </w:pPr>
+      <w:r>
+        <w:t>POST /api/check-email-of-internet-users</w:t>
+      </w:r>
+    </w:p>
+    <w:p>
+      <w:pPr>
+        <w:pStyle w:val="ListParagraph"/>
+        <w:numPr>
+          <w:ilvl w:val="0"/>
+          <w:numId w:val="21"/>
+        </w:numPr>
+        <w:jc w:val="both"/>
+      </w:pPr>
+      <w:r>
+        <w:t>POST /api/check-phone-of-internet-user</w:t>
+      </w:r>
+    </w:p>
+    <w:p>
+      <w:pPr>
+        <w:pStyle w:val="ListParagraph"/>
+        <w:numPr>
+          <w:ilvl w:val="0"/>
+          <w:numId w:val="21"/>
+        </w:numPr>
+        <w:jc w:val="both"/>
+      </w:pPr>
+      <w:r>
+        <w:t>POST /api/check-mac-address</w:t>
+      </w:r>
+    </w:p>
+    <w:p>
+      <w:pPr>
+        <w:pStyle w:val="ListParagraph"/>
+        <w:numPr>
+          <w:ilvl w:val="0"/>
+          <w:numId w:val="21"/>
+        </w:numPr>
+        <w:jc w:val="both"/>
+      </w:pPr>
+      <w:r>
+        <w:t>PUT /api/users/{id}/status (check.access: UpdateSystemData)</w:t>
+      </w:r>
+    </w:p>
+    <w:p>
+      <w:pPr>
+        <w:pStyle w:val="ListParagraph"/>
+        <w:numPr>
+          <w:ilvl w:val="0"/>
+          <w:numId w:val="21"/>
+        </w:numPr>
+        <w:jc w:val="both"/>
+      </w:pPr>
+      <w:r>
+        <w:t>GET /api/total-users</w:t>
+      </w:r>
+    </w:p>
+    <w:p>
+      <w:pPr>
+        <w:pStyle w:val="ListParagraph"/>
+        <w:numPr>
+          <w:ilvl w:val="0"/>
+          <w:numId w:val="61"/>
+        </w:numPr>
+        <w:jc w:val="both"/>
+      </w:pPr>
+      <w:r>
+        <w:t>Reference Data and Groups</w:t>
+      </w:r>
+    </w:p>
+    <w:p>
+      <w:pPr>
+        <w:pStyle w:val="ListParagraph"/>
+        <w:numPr>
+          <w:ilvl w:val="0"/>
+          <w:numId w:val="22"/>
+        </w:numPr>
+        <w:jc w:val="both"/>
+      </w:pPr>
+      <w:r>
+        <w:t>GET /api/employment-type</w:t>
+      </w:r>
+    </w:p>
+    <w:p>
+      <w:pPr>
+        <w:pStyle w:val="ListParagraph"/>
+        <w:numPr>
+          <w:ilvl w:val="0"/>
+          <w:numId w:val="22"/>
+        </w:numPr>
+        <w:jc w:val="both"/>
+      </w:pPr>
+      <w:r>
+        <w:t>GET /api/directorate</w:t>
+      </w:r>
+    </w:p>
+    <w:p>
+      <w:pPr>
+        <w:pStyle w:val="ListParagraph"/>
+        <w:numPr>
+          <w:ilvl w:val="0"/>
+          <w:numId w:val="22"/>
+        </w:numPr>
+        <w:jc w:val="both"/>
+      </w:pPr>
+      <w:r>
+        <w:t>GET /api/device-types</w:t>
+      </w:r>
+    </w:p>
+    <w:p>
+      <w:pPr>
+        <w:pStyle w:val="ListParagraph"/>
+        <w:numPr>
+          <w:ilvl w:val="0"/>
+          <w:numId w:val="22"/>
+        </w:numPr>
+        <w:jc w:val="both"/>
+      </w:pPr>
+      <w:r>
+        <w:t>GET /api/groups</w:t>
+      </w:r>
+    </w:p>
+    <w:p>
+      <w:pPr>
+        <w:pStyle w:val="ListParagraph"/>
+        <w:numPr>
+          <w:ilvl w:val="0"/>
+          <w:numId w:val="22"/>
+        </w:numPr>
+        <w:jc w:val="both"/>
       </w:pPr>
       <w:r>
         <w:lastRenderedPageBreak/>
-        <w:t>POST /api/check-email-of-internet-users</w:t>
-      </w:r>
-    </w:p>
-    <w:p>
-      <w:pPr>
-        <w:pStyle w:val="ListParagraph"/>
-        <w:numPr>
-          <w:ilvl w:val="0"/>
-          <w:numId w:val="21"/>
-        </w:numPr>
-      </w:pPr>
-      <w:r>
-        <w:t>POST /api/check-phone-of-internet-user</w:t>
-      </w:r>
-    </w:p>
-    <w:p>
-      <w:pPr>
-        <w:pStyle w:val="ListParagraph"/>
-        <w:numPr>
-          <w:ilvl w:val="0"/>
-          <w:numId w:val="21"/>
-        </w:numPr>
-      </w:pPr>
-      <w:r>
-        <w:t>POST /api/check-mac-address</w:t>
-      </w:r>
-    </w:p>
-    <w:p>
-      <w:pPr>
-        <w:pStyle w:val="ListParagraph"/>
-        <w:numPr>
-          <w:ilvl w:val="0"/>
-          <w:numId w:val="21"/>
-        </w:numPr>
-      </w:pPr>
-      <w:r>
-        <w:t>PUT /api/users/{id}/status (check.access: UpdateSystemData)</w:t>
-      </w:r>
-    </w:p>
-    <w:p>
-      <w:pPr>
-        <w:pStyle w:val="ListParagraph"/>
-        <w:numPr>
-          <w:ilvl w:val="0"/>
-          <w:numId w:val="21"/>
-        </w:numPr>
-      </w:pPr>
-      <w:r>
-        <w:t>GET /api/total-users</w:t>
-      </w:r>
-    </w:p>
-    <w:p>
-      <w:r>
-        <w:t>- Reference Data and Groups</w:t>
+        <w:t>GET /api/group-count</w:t>
       </w:r>
     </w:p>
     <w:p>
@@ -2264,74 +2596,23 @@
           <w:ilvl w:val="0"/>
           <w:numId w:val="22"/>
         </w:numPr>
-      </w:pPr>
-      <w:r>
-        <w:t>GET /api/employment-type</w:t>
-      </w:r>
-    </w:p>
-    <w:p>
-      <w:pPr>
-        <w:pStyle w:val="ListParagraph"/>
-        <w:numPr>
-          <w:ilvl w:val="0"/>
-          <w:numId w:val="22"/>
-        </w:numPr>
-      </w:pPr>
-      <w:r>
-        <w:t>GET /api/directorate</w:t>
-      </w:r>
-    </w:p>
-    <w:p>
-      <w:pPr>
-        <w:pStyle w:val="ListParagraph"/>
-        <w:numPr>
-          <w:ilvl w:val="0"/>
-          <w:numId w:val="22"/>
-        </w:numPr>
-      </w:pPr>
-      <w:r>
-        <w:t>GET /api/device-types</w:t>
-      </w:r>
-    </w:p>
-    <w:p>
-      <w:pPr>
-        <w:pStyle w:val="ListParagraph"/>
-        <w:numPr>
-          <w:ilvl w:val="0"/>
-          <w:numId w:val="22"/>
-        </w:numPr>
-      </w:pPr>
-      <w:r>
-        <w:t>GET /api/groups</w:t>
-      </w:r>
-    </w:p>
-    <w:p>
-      <w:pPr>
-        <w:pStyle w:val="ListParagraph"/>
-        <w:numPr>
-          <w:ilvl w:val="0"/>
-          <w:numId w:val="22"/>
-        </w:numPr>
-      </w:pPr>
-      <w:r>
-        <w:t>GET /api/group-count</w:t>
-      </w:r>
-    </w:p>
-    <w:p>
-      <w:pPr>
-        <w:pStyle w:val="ListParagraph"/>
-        <w:numPr>
-          <w:ilvl w:val="0"/>
-          <w:numId w:val="22"/>
-        </w:numPr>
+        <w:jc w:val="both"/>
       </w:pPr>
       <w:r>
         <w:t>GET /api/employment-type-counts</w:t>
       </w:r>
     </w:p>
     <w:p>
-      <w:r>
-        <w:t>- Violations</w:t>
+      <w:pPr>
+        <w:pStyle w:val="ListParagraph"/>
+        <w:numPr>
+          <w:ilvl w:val="0"/>
+          <w:numId w:val="61"/>
+        </w:numPr>
+        <w:jc w:val="both"/>
+      </w:pPr>
+      <w:r>
+        <w:t>Violations</w:t>
       </w:r>
     </w:p>
     <w:p>
@@ -2341,6 +2622,7 @@
           <w:ilvl w:val="0"/>
           <w:numId w:val="23"/>
         </w:numPr>
+        <w:jc w:val="both"/>
       </w:pPr>
       <w:r>
         <w:t>GET /api/violation</w:t>
@@ -2353,6 +2635,7 @@
           <w:ilvl w:val="0"/>
           <w:numId w:val="23"/>
         </w:numPr>
+        <w:jc w:val="both"/>
       </w:pPr>
       <w:r>
         <w:t>POST /api/violation (check.access: AddSystemData)</w:t>
@@ -2365,6 +2648,7 @@
           <w:ilvl w:val="0"/>
           <w:numId w:val="23"/>
         </w:numPr>
+        <w:jc w:val="both"/>
       </w:pPr>
       <w:r>
         <w:t>PUT /api/violation/{id} (check.access: UpdateSystemData)</w:t>
@@ -2377,6 +2661,7 @@
           <w:ilvl w:val="0"/>
           <w:numId w:val="23"/>
         </w:numPr>
+        <w:jc w:val="both"/>
       </w:pPr>
       <w:r>
         <w:t>DELETE /api/violation/{id} (check.access: DeleteSystemData)</w:t>
@@ -2389,6 +2674,7 @@
           <w:ilvl w:val="0"/>
           <w:numId w:val="23"/>
         </w:numPr>
+        <w:jc w:val="both"/>
       </w:pPr>
       <w:r>
         <w:t>POST /api/violationOnaUser (check.access: AddSystemData)</w:t>
@@ -2401,6 +2687,7 @@
           <w:ilvl w:val="0"/>
           <w:numId w:val="23"/>
         </w:numPr>
+        <w:jc w:val="both"/>
       </w:pPr>
       <w:r>
         <w:t>GET /api/allViolationsFromUsers</w:t>
@@ -2413,6 +2700,7 @@
           <w:ilvl w:val="0"/>
           <w:numId w:val="23"/>
         </w:numPr>
+        <w:jc w:val="both"/>
       </w:pPr>
       <w:r>
         <w:t>GET /api/getSpecifiedUserForViolation</w:t>
@@ -2425,14 +2713,23 @@
           <w:ilvl w:val="0"/>
           <w:numId w:val="23"/>
         </w:numPr>
+        <w:jc w:val="both"/>
       </w:pPr>
       <w:r>
         <w:t>GET /api/violation-form</w:t>
       </w:r>
     </w:p>
     <w:p>
-      <w:r>
-        <w:t>- Activation</w:t>
+      <w:pPr>
+        <w:pStyle w:val="ListParagraph"/>
+        <w:numPr>
+          <w:ilvl w:val="0"/>
+          <w:numId w:val="61"/>
+        </w:numPr>
+        <w:jc w:val="both"/>
+      </w:pPr>
+      <w:r>
+        <w:t>Activation</w:t>
       </w:r>
     </w:p>
     <w:p>
@@ -2442,6 +2739,7 @@
           <w:ilvl w:val="0"/>
           <w:numId w:val="24"/>
         </w:numPr>
+        <w:jc w:val="both"/>
       </w:pPr>
       <w:r>
         <w:t>POST /api/account/activate (check.access: AddSystemData)</w:t>
@@ -2454,6 +2752,7 @@
           <w:ilvl w:val="0"/>
           <w:numId w:val="24"/>
         </w:numPr>
+        <w:jc w:val="both"/>
       </w:pPr>
       <w:r>
         <w:t>GET /api/all-reactivation</w:t>
@@ -2466,6 +2765,7 @@
           <w:ilvl w:val="0"/>
           <w:numId w:val="24"/>
         </w:numPr>
+        <w:jc w:val="both"/>
       </w:pPr>
       <w:r>
         <w:t>GET /api/account-activation/{id}/edit</w:t>
@@ -2478,6 +2778,7 @@
           <w:ilvl w:val="0"/>
           <w:numId w:val="24"/>
         </w:numPr>
+        <w:jc w:val="both"/>
       </w:pPr>
       <w:r>
         <w:t>PUT /api/account-activation/{id} (check.access: UpdateSystemData)</w:t>
@@ -2490,6 +2791,7 @@
           <w:ilvl w:val="0"/>
           <w:numId w:val="24"/>
         </w:numPr>
+        <w:jc w:val="both"/>
       </w:pPr>
       <w:r>
         <w:t>DELETE /api/account-activation/{id} (check.access: DeleteSystemData)</w:t>
@@ -2502,14 +2804,23 @@
           <w:ilvl w:val="0"/>
           <w:numId w:val="24"/>
         </w:numPr>
+        <w:jc w:val="both"/>
       </w:pPr>
       <w:r>
         <w:t>GET /api/internet-users-deactivated</w:t>
       </w:r>
     </w:p>
     <w:p>
-      <w:r>
-        <w:t>- Reports</w:t>
+      <w:pPr>
+        <w:pStyle w:val="ListParagraph"/>
+        <w:numPr>
+          <w:ilvl w:val="0"/>
+          <w:numId w:val="61"/>
+        </w:numPr>
+        <w:jc w:val="both"/>
+      </w:pPr>
+      <w:r>
+        <w:t>Reports</w:t>
       </w:r>
     </w:p>
     <w:p>
@@ -2519,6 +2830,7 @@
           <w:ilvl w:val="0"/>
           <w:numId w:val="25"/>
         </w:numPr>
+        <w:jc w:val="both"/>
       </w:pPr>
       <w:r>
         <w:t>GET /api/reports/general</w:t>
@@ -2531,13 +2843,21 @@
           <w:ilvl w:val="0"/>
           <w:numId w:val="25"/>
         </w:numPr>
+        <w:jc w:val="both"/>
       </w:pPr>
       <w:r>
         <w:t>GET /api/reports/individual</w:t>
       </w:r>
     </w:p>
-    <w:p/>
-    <w:p>
+    <w:p>
+      <w:pPr>
+        <w:jc w:val="both"/>
+      </w:pPr>
+    </w:p>
+    <w:p>
+      <w:pPr>
+        <w:jc w:val="both"/>
+      </w:pPr>
       <w:r>
         <w:drawing>
           <wp:inline distT="0" distB="0" distL="0" distR="0" wp14:anchorId="105E9E4F" wp14:editId="2FBA10E4">
@@ -2577,8 +2897,16 @@
       </w:r>
     </w:p>
     <w:p>
-      <w:r>
-        <w:t>- Authentication</w:t>
+      <w:pPr>
+        <w:pStyle w:val="ListParagraph"/>
+        <w:numPr>
+          <w:ilvl w:val="0"/>
+          <w:numId w:val="61"/>
+        </w:numPr>
+        <w:jc w:val="both"/>
+      </w:pPr>
+      <w:r>
+        <w:t>Authentication</w:t>
       </w:r>
     </w:p>
     <w:p>
@@ -2588,17 +2916,33 @@
           <w:ilvl w:val="0"/>
           <w:numId w:val="26"/>
         </w:numPr>
+        <w:jc w:val="both"/>
       </w:pPr>
       <w:r>
         <w:t>Sanctum token authentication protects all operational endpoints in a Route::middleware('auth:sanctum') group.</w:t>
       </w:r>
     </w:p>
-    <w:p/>
-    <w:p/>
-    <w:p>
-      <w:r>
-        <w:lastRenderedPageBreak/>
-        <w:t>- Authorization</w:t>
+    <w:p>
+      <w:pPr>
+        <w:jc w:val="both"/>
+      </w:pPr>
+    </w:p>
+    <w:p>
+      <w:pPr>
+        <w:jc w:val="both"/>
+      </w:pPr>
+    </w:p>
+    <w:p>
+      <w:pPr>
+        <w:pStyle w:val="ListParagraph"/>
+        <w:numPr>
+          <w:ilvl w:val="0"/>
+          <w:numId w:val="61"/>
+        </w:numPr>
+        <w:jc w:val="both"/>
+      </w:pPr>
+      <w:r>
+        <w:t>Authorization</w:t>
       </w:r>
     </w:p>
     <w:p>
@@ -2608,14 +2952,23 @@
           <w:ilvl w:val="0"/>
           <w:numId w:val="27"/>
         </w:numPr>
+        <w:jc w:val="both"/>
       </w:pPr>
       <w:r>
         <w:t>Fine-grained access enforced via custom middleware check.access:&lt;PermissionName&gt;, e.g., CreateUsers, UpdateSystemData, DeleteSystemData, ViewUsers.</w:t>
       </w:r>
     </w:p>
     <w:p>
-      <w:r>
-        <w:t>- Frontend Guarding</w:t>
+      <w:pPr>
+        <w:pStyle w:val="ListParagraph"/>
+        <w:numPr>
+          <w:ilvl w:val="0"/>
+          <w:numId w:val="61"/>
+        </w:numPr>
+        <w:jc w:val="both"/>
+      </w:pPr>
+      <w:r>
+        <w:t>Frontend Guarding</w:t>
       </w:r>
     </w:p>
     <w:p>
@@ -2625,14 +2978,23 @@
           <w:ilvl w:val="0"/>
           <w:numId w:val="28"/>
         </w:numPr>
+        <w:jc w:val="both"/>
       </w:pPr>
       <w:r>
         <w:t>PrivateRoute.tsx and AdminRoute.tsx enforce route-level gating. RoleChecker.tsx provides conditional rendering based on roles/permissions.</w:t>
       </w:r>
     </w:p>
     <w:p>
-      <w:r>
-        <w:t>- Sensitive Operations</w:t>
+      <w:pPr>
+        <w:pStyle w:val="ListParagraph"/>
+        <w:numPr>
+          <w:ilvl w:val="0"/>
+          <w:numId w:val="61"/>
+        </w:numPr>
+        <w:jc w:val="both"/>
+      </w:pPr>
+      <w:r>
+        <w:t>Sensitive Operations</w:t>
       </w:r>
     </w:p>
     <w:p>
@@ -2642,13 +3004,21 @@
           <w:ilvl w:val="0"/>
           <w:numId w:val="29"/>
         </w:numPr>
+        <w:jc w:val="both"/>
       </w:pPr>
       <w:r>
         <w:t>Create/Update/Delete on users, violation types, and account activation are permission-gated.</w:t>
       </w:r>
     </w:p>
-    <w:p/>
-    <w:p>
+    <w:p>
+      <w:pPr>
+        <w:jc w:val="both"/>
+      </w:pPr>
+    </w:p>
+    <w:p>
+      <w:pPr>
+        <w:jc w:val="both"/>
+      </w:pPr>
       <w:r>
         <w:rPr>
           <w:b/>
@@ -2692,8 +3062,16 @@
       </w:r>
     </w:p>
     <w:p>
-      <w:r>
-        <w:t>- InternetUser (InternetUser/app/Models/InternetUser.php)</w:t>
+      <w:pPr>
+        <w:pStyle w:val="ListParagraph"/>
+        <w:numPr>
+          <w:ilvl w:val="0"/>
+          <w:numId w:val="61"/>
+        </w:numPr>
+        <w:jc w:val="both"/>
+      </w:pPr>
+      <w:r>
+        <w:t>InternetUser (InternetUser/app/Models/InternetUser.php)</w:t>
       </w:r>
     </w:p>
     <w:p>
@@ -2703,14 +3081,24 @@
           <w:ilvl w:val="0"/>
           <w:numId w:val="30"/>
         </w:numPr>
+        <w:jc w:val="both"/>
       </w:pPr>
       <w:r>
         <w:t>Core user profile, device, and status information. Used across CRUD, activation, reporting.</w:t>
       </w:r>
     </w:p>
     <w:p>
-      <w:r>
-        <w:t>- Violation and ViolationsType</w:t>
+      <w:pPr>
+        <w:pStyle w:val="ListParagraph"/>
+        <w:numPr>
+          <w:ilvl w:val="0"/>
+          <w:numId w:val="61"/>
+        </w:numPr>
+        <w:jc w:val="both"/>
+      </w:pPr>
+      <w:r>
+        <w:lastRenderedPageBreak/>
+        <w:t>Violation and ViolationsType</w:t>
       </w:r>
     </w:p>
     <w:p>
@@ -2720,6 +3108,7 @@
           <w:ilvl w:val="0"/>
           <w:numId w:val="31"/>
         </w:numPr>
+        <w:jc w:val="both"/>
       </w:pPr>
       <w:r>
         <w:t>ViolationsType is a catalog of possible violations.</w:t>
@@ -2732,6 +3121,7 @@
           <w:ilvl w:val="0"/>
           <w:numId w:val="2"/>
         </w:numPr>
+        <w:jc w:val="both"/>
       </w:pPr>
       <w:r>
         <w:t>Violation records are stored with fields `internet_user_id` and `comment` only in the base model. There is no persisted foreign key to `ViolationsType` by default.</w:t>
@@ -2744,14 +3134,23 @@
           <w:ilvl w:val="0"/>
           <w:numId w:val="2"/>
         </w:numPr>
+        <w:jc w:val="both"/>
       </w:pPr>
       <w:r>
         <w:t>Implication: Frontend should submit `internet_user_id` and `comment`, and if a violation “type” is needed for analytics or display, it must be derived via related collections or additional backend support.</w:t>
       </w:r>
     </w:p>
     <w:p>
-      <w:r>
-        <w:t>- AccountActivation</w:t>
+      <w:pPr>
+        <w:pStyle w:val="ListParagraph"/>
+        <w:numPr>
+          <w:ilvl w:val="0"/>
+          <w:numId w:val="61"/>
+        </w:numPr>
+        <w:jc w:val="both"/>
+      </w:pPr>
+      <w:r>
+        <w:t>AccountActivation</w:t>
       </w:r>
     </w:p>
     <w:p>
@@ -2761,14 +3160,23 @@
           <w:ilvl w:val="0"/>
           <w:numId w:val="32"/>
         </w:numPr>
+        <w:jc w:val="both"/>
       </w:pPr>
       <w:r>
         <w:t>Tracks activation events for audit and dashboard reporting.</w:t>
       </w:r>
     </w:p>
     <w:p>
-      <w:r>
-        <w:t>- Reference Entities</w:t>
+      <w:pPr>
+        <w:pStyle w:val="ListParagraph"/>
+        <w:numPr>
+          <w:ilvl w:val="0"/>
+          <w:numId w:val="61"/>
+        </w:numPr>
+        <w:jc w:val="both"/>
+      </w:pPr>
+      <w:r>
+        <w:t>Reference Entities</w:t>
       </w:r>
     </w:p>
     <w:p>
@@ -2778,13 +3186,21 @@
           <w:ilvl w:val="0"/>
           <w:numId w:val="33"/>
         </w:numPr>
+        <w:jc w:val="both"/>
       </w:pPr>
       <w:r>
         <w:t>DeviceType, Directorate, EmploymentType, Group underpin dropdowns and aggregated reports.</w:t>
       </w:r>
     </w:p>
-    <w:p/>
-    <w:p>
+    <w:p>
+      <w:pPr>
+        <w:jc w:val="both"/>
+      </w:pPr>
+    </w:p>
+    <w:p>
+      <w:pPr>
+        <w:jc w:val="both"/>
+      </w:pPr>
       <w:r>
         <w:drawing>
           <wp:inline distT="0" distB="0" distL="0" distR="0" wp14:anchorId="0CBCCDE2" wp14:editId="7DEBC5F2">
@@ -2824,12 +3240,14 @@
       </w:r>
     </w:p>
     <w:p>
+      <w:pPr>
+        <w:jc w:val="both"/>
+      </w:pPr>
       <w:r>
         <w:rPr>
           <w:b/>
           <w:bCs/>
         </w:rPr>
-        <w:lastRenderedPageBreak/>
         <w:drawing>
           <wp:inline distT="0" distB="0" distL="0" distR="0" wp14:anchorId="65810FFA" wp14:editId="1FEE797B">
             <wp:extent cx="1914718" cy="262467"/>
@@ -2868,8 +3286,16 @@
       </w:r>
     </w:p>
     <w:p>
-      <w:r>
-        <w:t>- Frontend</w:t>
+      <w:pPr>
+        <w:pStyle w:val="ListParagraph"/>
+        <w:numPr>
+          <w:ilvl w:val="0"/>
+          <w:numId w:val="61"/>
+        </w:numPr>
+        <w:jc w:val="both"/>
+      </w:pPr>
+      <w:r>
+        <w:t>Frontend</w:t>
       </w:r>
     </w:p>
     <w:p>
@@ -2879,6 +3305,7 @@
           <w:ilvl w:val="0"/>
           <w:numId w:val="34"/>
         </w:numPr>
+        <w:jc w:val="both"/>
       </w:pPr>
       <w:r>
         <w:t>Axios interceptors (if configured) handle 401/403 flows; components like AccessDenied.tsx provide UX feedback for unauthorized actions.</w:t>
@@ -2891,6 +3318,7 @@
           <w:ilvl w:val="0"/>
           <w:numId w:val="34"/>
         </w:numPr>
+        <w:jc w:val="both"/>
       </w:pPr>
       <w:r>
         <w:t>Forms validate required inputs and uniqueness via API endpoints.</w:t>
@@ -2903,6 +3331,7 @@
           <w:ilvl w:val="0"/>
           <w:numId w:val="34"/>
         </w:numPr>
+        <w:jc w:val="both"/>
       </w:pPr>
       <w:r>
         <w:t>Backend</w:t>
@@ -2915,6 +3344,7 @@
           <w:ilvl w:val="0"/>
           <w:numId w:val="34"/>
         </w:numPr>
+        <w:jc w:val="both"/>
       </w:pPr>
       <w:r>
         <w:t>Controllers validate request payloads and return standardized JSON responses.</w:t>
@@ -2927,13 +3357,21 @@
           <w:ilvl w:val="0"/>
           <w:numId w:val="34"/>
         </w:numPr>
+        <w:jc w:val="both"/>
       </w:pPr>
       <w:r>
         <w:t>Sanctum and middleware guard sensitive endpoints; invalid tokens yield 401/403.</w:t>
       </w:r>
     </w:p>
-    <w:p/>
-    <w:p>
+    <w:p>
+      <w:pPr>
+        <w:jc w:val="both"/>
+      </w:pPr>
+    </w:p>
+    <w:p>
+      <w:pPr>
+        <w:jc w:val="both"/>
+      </w:pPr>
       <w:r>
         <w:rPr>
           <w:b/>
@@ -2983,6 +3421,7 @@
           <w:ilvl w:val="0"/>
           <w:numId w:val="35"/>
         </w:numPr>
+        <w:jc w:val="both"/>
       </w:pPr>
       <w:r>
         <w:t>SPA with Vite delivers highly optimized static assets and HMR in dev for rapid iteration.</w:t>
@@ -2995,6 +3434,7 @@
           <w:ilvl w:val="0"/>
           <w:numId w:val="35"/>
         </w:numPr>
+        <w:jc w:val="both"/>
       </w:pPr>
       <w:r>
         <w:t>Charting libraries are lazy-utilized in analytics views.</w:t>
@@ -3007,6 +3447,7 @@
           <w:ilvl w:val="0"/>
           <w:numId w:val="35"/>
         </w:numPr>
+        <w:jc w:val="both"/>
       </w:pPr>
       <w:r>
         <w:t>Use pagination for GET /api/internet and aggregated queries as needed.</w:t>
@@ -3019,13 +3460,21 @@
           <w:ilvl w:val="0"/>
           <w:numId w:val="35"/>
         </w:numPr>
+        <w:jc w:val="both"/>
       </w:pPr>
       <w:r>
         <w:t>Consider database indexing on high-cardinality fields (username, email, MAC, group_id) for scale.</w:t>
       </w:r>
     </w:p>
-    <w:p/>
-    <w:p>
+    <w:p>
+      <w:pPr>
+        <w:jc w:val="both"/>
+      </w:pPr>
+    </w:p>
+    <w:p>
+      <w:pPr>
+        <w:jc w:val="both"/>
+      </w:pPr>
       <w:r>
         <w:rPr>
           <w:b/>
@@ -3075,8 +3524,10 @@
           <w:ilvl w:val="0"/>
           <w:numId w:val="36"/>
         </w:numPr>
-      </w:pPr>
-      <w:r>
+        <w:jc w:val="both"/>
+      </w:pPr>
+      <w:r>
+        <w:lastRenderedPageBreak/>
         <w:t>Consistent layout with `SiteNavbar`, `SiteFooter`, and `Sidebar`.</w:t>
       </w:r>
     </w:p>
@@ -3087,6 +3538,7 @@
           <w:ilvl w:val="0"/>
           <w:numId w:val="36"/>
         </w:numPr>
+        <w:jc w:val="both"/>
       </w:pPr>
       <w:r>
         <w:t>Clear user feedback with `Spinner`, `ProgressBar`, and form validation messaging.</w:t>
@@ -3099,13 +3551,21 @@
           <w:ilvl w:val="0"/>
           <w:numId w:val="36"/>
         </w:numPr>
+        <w:jc w:val="both"/>
       </w:pPr>
       <w:r>
         <w:t>Charts complement tabular data, aiding diverse consumption preferences.</w:t>
       </w:r>
     </w:p>
-    <w:p/>
-    <w:p>
+    <w:p>
+      <w:pPr>
+        <w:jc w:val="both"/>
+      </w:pPr>
+    </w:p>
+    <w:p>
+      <w:pPr>
+        <w:jc w:val="both"/>
+      </w:pPr>
       <w:r>
         <w:rPr>
           <w:b/>
@@ -3149,8 +3609,16 @@
       </w:r>
     </w:p>
     <w:p>
-      <w:r>
-        <w:t>- Backend</w:t>
+      <w:pPr>
+        <w:pStyle w:val="ListParagraph"/>
+        <w:numPr>
+          <w:ilvl w:val="0"/>
+          <w:numId w:val="61"/>
+        </w:numPr>
+        <w:jc w:val="both"/>
+      </w:pPr>
+      <w:r>
+        <w:t>Backend</w:t>
       </w:r>
     </w:p>
     <w:p>
@@ -3160,6 +3628,7 @@
           <w:ilvl w:val="0"/>
           <w:numId w:val="37"/>
         </w:numPr>
+        <w:jc w:val="both"/>
       </w:pPr>
       <w:r>
         <w:t>PHPUnit configured (phpunit/phpunit ^11.5) for unit and feature tests.</w:t>
@@ -3172,14 +3641,23 @@
           <w:ilvl w:val="0"/>
           <w:numId w:val="37"/>
         </w:numPr>
+        <w:jc w:val="both"/>
       </w:pPr>
       <w:r>
         <w:t>Recommended: cover authentication, permission middleware, user CRUD, activation flows, and violations endpoints.</w:t>
       </w:r>
     </w:p>
     <w:p>
-      <w:r>
-        <w:t>- Frontend</w:t>
+      <w:pPr>
+        <w:pStyle w:val="ListParagraph"/>
+        <w:numPr>
+          <w:ilvl w:val="0"/>
+          <w:numId w:val="61"/>
+        </w:numPr>
+        <w:jc w:val="both"/>
+      </w:pPr>
+      <w:r>
+        <w:t>Frontend</w:t>
       </w:r>
     </w:p>
     <w:p>
@@ -3189,13 +3667,21 @@
           <w:ilvl w:val="0"/>
           <w:numId w:val="38"/>
         </w:numPr>
+        <w:jc w:val="both"/>
       </w:pPr>
       <w:r>
         <w:t>Recommended: add React Testing Library and Vitest for component and integration tests around forms, routers, and guards.</w:t>
       </w:r>
     </w:p>
-    <w:p/>
-    <w:p>
+    <w:p>
+      <w:pPr>
+        <w:jc w:val="both"/>
+      </w:pPr>
+    </w:p>
+    <w:p>
+      <w:pPr>
+        <w:jc w:val="both"/>
+      </w:pPr>
       <w:r>
         <w:rPr>
           <w:b/>
@@ -3239,8 +3725,16 @@
       </w:r>
     </w:p>
     <w:p>
-      <w:r>
-        <w:t>- Frontend</w:t>
+      <w:pPr>
+        <w:pStyle w:val="ListParagraph"/>
+        <w:numPr>
+          <w:ilvl w:val="0"/>
+          <w:numId w:val="61"/>
+        </w:numPr>
+        <w:jc w:val="both"/>
+      </w:pPr>
+      <w:r>
+        <w:t>Frontend</w:t>
       </w:r>
     </w:p>
     <w:p>
@@ -3250,14 +3744,23 @@
           <w:ilvl w:val="0"/>
           <w:numId w:val="39"/>
         </w:numPr>
+        <w:jc w:val="both"/>
       </w:pPr>
       <w:r>
         <w:t>Build artifacts in IUMS-Frontend/dist/ can be served via Nginx/Apache or a CDN.</w:t>
       </w:r>
     </w:p>
     <w:p>
-      <w:r>
-        <w:t>- Backend</w:t>
+      <w:pPr>
+        <w:pStyle w:val="ListParagraph"/>
+        <w:numPr>
+          <w:ilvl w:val="0"/>
+          <w:numId w:val="61"/>
+        </w:numPr>
+        <w:jc w:val="both"/>
+      </w:pPr>
+      <w:r>
+        <w:t>Backend</w:t>
       </w:r>
     </w:p>
     <w:p>
@@ -3267,9 +3770,9 @@
           <w:ilvl w:val="0"/>
           <w:numId w:val="40"/>
         </w:numPr>
-      </w:pPr>
-      <w:r>
-        <w:lastRenderedPageBreak/>
+        <w:jc w:val="both"/>
+      </w:pPr>
+      <w:r>
         <w:t>Laravel deployed to PHP 8.2 environment with proper web server configuration.</w:t>
       </w:r>
     </w:p>
@@ -3280,6 +3783,7 @@
           <w:ilvl w:val="0"/>
           <w:numId w:val="40"/>
         </w:numPr>
+        <w:jc w:val="both"/>
       </w:pPr>
       <w:r>
         <w:t>Ensure Sanctum stateful domains and CORS configured for SPA domain.</w:t>
@@ -3292,13 +3796,21 @@
           <w:ilvl w:val="0"/>
           <w:numId w:val="40"/>
         </w:numPr>
+        <w:jc w:val="both"/>
       </w:pPr>
       <w:r>
         <w:t>Queue workers and cache optimization recommended for production use.</w:t>
       </w:r>
     </w:p>
-    <w:p/>
-    <w:p>
+    <w:p>
+      <w:pPr>
+        <w:jc w:val="both"/>
+      </w:pPr>
+    </w:p>
+    <w:p>
+      <w:pPr>
+        <w:jc w:val="both"/>
+      </w:pPr>
       <w:r>
         <w:rPr>
           <w:b/>
@@ -3348,6 +3860,7 @@
           <w:ilvl w:val="0"/>
           <w:numId w:val="41"/>
         </w:numPr>
+        <w:jc w:val="both"/>
       </w:pPr>
       <w:r>
         <w:t>Backend uses Laravel logging (Monolog) configured via .env LOG_CHANNEL.</w:t>
@@ -3360,6 +3873,7 @@
           <w:ilvl w:val="0"/>
           <w:numId w:val="41"/>
         </w:numPr>
+        <w:jc w:val="both"/>
       </w:pPr>
       <w:r>
         <w:t>composer dev script includes pail for interactive logs during development.</w:t>
@@ -3372,13 +3886,21 @@
           <w:ilvl w:val="0"/>
           <w:numId w:val="41"/>
         </w:numPr>
+        <w:jc w:val="both"/>
       </w:pPr>
       <w:r>
         <w:t>Consider centralized logging and alerting for production.</w:t>
       </w:r>
     </w:p>
-    <w:p/>
-    <w:p>
+    <w:p>
+      <w:pPr>
+        <w:jc w:val="both"/>
+      </w:pPr>
+    </w:p>
+    <w:p>
+      <w:pPr>
+        <w:jc w:val="both"/>
+      </w:pPr>
       <w:r>
         <w:rPr>
           <w:b/>
@@ -3422,8 +3944,16 @@
       </w:r>
     </w:p>
     <w:p>
-      <w:r>
-        <w:t>- Violations Data Model</w:t>
+      <w:pPr>
+        <w:pStyle w:val="ListParagraph"/>
+        <w:numPr>
+          <w:ilvl w:val="0"/>
+          <w:numId w:val="61"/>
+        </w:numPr>
+        <w:jc w:val="both"/>
+      </w:pPr>
+      <w:r>
+        <w:t>Violations Data Model</w:t>
       </w:r>
     </w:p>
     <w:p>
@@ -3433,14 +3963,23 @@
           <w:ilvl w:val="0"/>
           <w:numId w:val="42"/>
         </w:numPr>
+        <w:jc w:val="both"/>
       </w:pPr>
       <w:r>
         <w:t>The backend Violation model supports only `internet_user_id` and `comment` as fillable. There is no `violation_type_id`, `date`, or `count` per record stored natively. The ViolationsType model relates via hasMany but is not referenced by Violation with a FK field.</w:t>
       </w:r>
     </w:p>
     <w:p>
-      <w:r>
-        <w:t xml:space="preserve">  - Frontend must:</w:t>
+      <w:pPr>
+        <w:pStyle w:val="ListParagraph"/>
+        <w:numPr>
+          <w:ilvl w:val="0"/>
+          <w:numId w:val="61"/>
+        </w:numPr>
+        <w:jc w:val="both"/>
+      </w:pPr>
+      <w:r>
+        <w:t>Frontend must:</w:t>
       </w:r>
     </w:p>
     <w:p>
@@ -3450,6 +3989,7 @@
           <w:ilvl w:val="0"/>
           <w:numId w:val="43"/>
         </w:numPr>
+        <w:jc w:val="both"/>
       </w:pPr>
       <w:r>
         <w:t>Submit violations with only these fields unless backend is extended.</w:t>
@@ -3462,6 +4002,7 @@
           <w:ilvl w:val="0"/>
           <w:numId w:val="43"/>
         </w:numPr>
+        <w:jc w:val="both"/>
       </w:pPr>
       <w:r>
         <w:t>Display violation “type” by joining inferred relationships or by enhancing backend to include a type FK and related fields.</w:t>
@@ -3474,14 +4015,23 @@
           <w:ilvl w:val="0"/>
           <w:numId w:val="43"/>
         </w:numPr>
+        <w:jc w:val="both"/>
       </w:pPr>
       <w:r>
         <w:t>If richer reporting is needed (types, timestamps per violation, severity), extend the backend schema and serialization accordingly.</w:t>
       </w:r>
     </w:p>
     <w:p>
-      <w:r>
-        <w:t>- Permissions Granularity</w:t>
+      <w:pPr>
+        <w:pStyle w:val="ListParagraph"/>
+        <w:numPr>
+          <w:ilvl w:val="0"/>
+          <w:numId w:val="61"/>
+        </w:numPr>
+        <w:jc w:val="both"/>
+      </w:pPr>
+      <w:r>
+        <w:t>Permissions Granularity</w:t>
       </w:r>
     </w:p>
     <w:p>
@@ -3491,12 +4041,17 @@
           <w:ilvl w:val="0"/>
           <w:numId w:val="44"/>
         </w:numPr>
-      </w:pPr>
-      <w:r>
+        <w:jc w:val="both"/>
+      </w:pPr>
+      <w:r>
+        <w:lastRenderedPageBreak/>
         <w:t>Ensure the check.access middleware’s permission names match the UI checks to prevent UX mismatches.</w:t>
       </w:r>
     </w:p>
     <w:p>
+      <w:pPr>
+        <w:jc w:val="both"/>
+      </w:pPr>
       <w:r>
         <w:rPr>
           <w:b/>
@@ -3544,8 +4099,9 @@
         <w:pStyle w:val="ListParagraph"/>
         <w:numPr>
           <w:ilvl w:val="0"/>
-          <w:numId w:val="45"/>
-        </w:numPr>
+          <w:numId w:val="63"/>
+        </w:numPr>
+        <w:jc w:val="both"/>
       </w:pPr>
       <w:r>
         <w:t>Enhance Violation schema to include:</w:t>
@@ -3555,9 +4111,10 @@
       <w:pPr>
         <w:pStyle w:val="ListParagraph"/>
         <w:numPr>
-          <w:ilvl w:val="0"/>
-          <w:numId w:val="46"/>
-        </w:numPr>
+          <w:ilvl w:val="1"/>
+          <w:numId w:val="63"/>
+        </w:numPr>
+        <w:jc w:val="both"/>
       </w:pPr>
       <w:r>
         <w:t>violation_type_id (FK), occurred_at (timestamp), severity, and optionally created_by (auditing).</w:t>
@@ -3568,8 +4125,9 @@
         <w:pStyle w:val="ListParagraph"/>
         <w:numPr>
           <w:ilvl w:val="0"/>
-          <w:numId w:val="47"/>
-        </w:numPr>
+          <w:numId w:val="63"/>
+        </w:numPr>
+        <w:jc w:val="both"/>
       </w:pPr>
       <w:r>
         <w:t>Add pagination and filtering for all list endpoints by default.</w:t>
@@ -3580,8 +4138,9 @@
         <w:pStyle w:val="ListParagraph"/>
         <w:numPr>
           <w:ilvl w:val="0"/>
-          <w:numId w:val="47"/>
-        </w:numPr>
+          <w:numId w:val="63"/>
+        </w:numPr>
+        <w:jc w:val="both"/>
       </w:pPr>
       <w:r>
         <w:t>Introduce OpenAPI/Swagger documentation generated from routes/controllers.</w:t>
@@ -3592,8 +4151,9 @@
         <w:pStyle w:val="ListParagraph"/>
         <w:numPr>
           <w:ilvl w:val="0"/>
-          <w:numId w:val="47"/>
-        </w:numPr>
+          <w:numId w:val="63"/>
+        </w:numPr>
+        <w:jc w:val="both"/>
       </w:pPr>
       <w:r>
         <w:t>Add E2E tests covering critical flows (login, create user, activate account, add violation, generate report).</w:t>
@@ -3604,15 +4164,23 @@
         <w:pStyle w:val="ListParagraph"/>
         <w:numPr>
           <w:ilvl w:val="0"/>
-          <w:numId w:val="47"/>
-        </w:numPr>
+          <w:numId w:val="63"/>
+        </w:numPr>
+        <w:jc w:val="both"/>
       </w:pPr>
       <w:r>
         <w:t>Internationalization (i18n) for frontend forms and labels.</w:t>
       </w:r>
     </w:p>
-    <w:p/>
-    <w:p>
+    <w:p>
+      <w:pPr>
+        <w:jc w:val="both"/>
+      </w:pPr>
+    </w:p>
+    <w:p>
+      <w:pPr>
+        <w:jc w:val="both"/>
+      </w:pPr>
       <w:r>
         <w:rPr>
           <w:b/>
@@ -3660,8 +4228,9 @@
         <w:pStyle w:val="ListParagraph"/>
         <w:numPr>
           <w:ilvl w:val="0"/>
-          <w:numId w:val="50"/>
-        </w:numPr>
+          <w:numId w:val="47"/>
+        </w:numPr>
+        <w:jc w:val="both"/>
       </w:pPr>
       <w:r>
         <w:t>First-Time Setup (Local)</w:t>
@@ -3672,8 +4241,9 @@
         <w:pStyle w:val="ListParagraph"/>
         <w:numPr>
           <w:ilvl w:val="1"/>
-          <w:numId w:val="48"/>
-        </w:numPr>
+          <w:numId w:val="45"/>
+        </w:numPr>
+        <w:jc w:val="both"/>
       </w:pPr>
       <w:r>
         <w:t>Backend: composer install → .env → key:generate → migrate → artisan serve</w:t>
@@ -3684,8 +4254,9 @@
         <w:pStyle w:val="ListParagraph"/>
         <w:numPr>
           <w:ilvl w:val="1"/>
-          <w:numId w:val="48"/>
-        </w:numPr>
+          <w:numId w:val="45"/>
+        </w:numPr>
+        <w:jc w:val="both"/>
       </w:pPr>
       <w:r>
         <w:t>Frontend: npm install → set API base in config.ts → npm run dev</w:t>
@@ -3696,11 +4267,11 @@
         <w:pStyle w:val="ListParagraph"/>
         <w:numPr>
           <w:ilvl w:val="1"/>
-          <w:numId w:val="48"/>
-        </w:numPr>
-      </w:pPr>
-      <w:r>
-        <w:lastRenderedPageBreak/>
+          <w:numId w:val="45"/>
+        </w:numPr>
+        <w:jc w:val="both"/>
+      </w:pPr>
+      <w:r>
         <w:t>Login via POST /api/login and obtain Sanctum token, or use the UI LoginForm.tsx.</w:t>
       </w:r>
     </w:p>
@@ -3711,6 +4282,7 @@
           <w:ilvl w:val="0"/>
           <w:numId w:val="2"/>
         </w:numPr>
+        <w:jc w:val="both"/>
       </w:pPr>
       <w:r>
         <w:t>Common Maintenance</w:t>
@@ -3721,8 +4293,9 @@
         <w:pStyle w:val="ListParagraph"/>
         <w:numPr>
           <w:ilvl w:val="1"/>
-          <w:numId w:val="49"/>
-        </w:numPr>
+          <w:numId w:val="46"/>
+        </w:numPr>
+        <w:jc w:val="both"/>
       </w:pPr>
       <w:r>
         <w:t>Rotate Sanctum tokens for compromised sessions.</w:t>
@@ -3733,8 +4306,9 @@
         <w:pStyle w:val="ListParagraph"/>
         <w:numPr>
           <w:ilvl w:val="1"/>
-          <w:numId w:val="49"/>
-        </w:numPr>
+          <w:numId w:val="46"/>
+        </w:numPr>
+        <w:jc w:val="both"/>
       </w:pPr>
       <w:r>
         <w:t>Back up DB before schema changes.</w:t>
@@ -3745,16 +4319,22 @@
         <w:pStyle w:val="ListParagraph"/>
         <w:numPr>
           <w:ilvl w:val="1"/>
-          <w:numId w:val="49"/>
-        </w:numPr>
+          <w:numId w:val="46"/>
+        </w:numPr>
+        <w:jc w:val="both"/>
       </w:pPr>
       <w:r>
         <w:t>Monitor logs for 401/403 spikes indicating permission misconfiguration.</w:t>
       </w:r>
     </w:p>
-    <w:p/>
-    <w:p>
-      <w:pPr>
+    <w:p>
+      <w:pPr>
+        <w:jc w:val="both"/>
+      </w:pPr>
+    </w:p>
+    <w:p>
+      <w:pPr>
+        <w:jc w:val="both"/>
         <w:rPr>
           <w:b/>
           <w:bCs/>
@@ -3775,6 +4355,7 @@
           <w:ilvl w:val="0"/>
           <w:numId w:val="2"/>
         </w:numPr>
+        <w:jc w:val="both"/>
       </w:pPr>
       <w:r>
         <w:t>Primary Ow</w:t>
@@ -3790,6 +4371,7 @@
           <w:ilvl w:val="0"/>
           <w:numId w:val="2"/>
         </w:numPr>
+        <w:jc w:val="both"/>
       </w:pPr>
       <w:r>
         <w:t>Code Repositories:</w:t>
@@ -3800,8 +4382,9 @@
         <w:pStyle w:val="ListParagraph"/>
         <w:numPr>
           <w:ilvl w:val="1"/>
-          <w:numId w:val="51"/>
-        </w:numPr>
+          <w:numId w:val="48"/>
+        </w:numPr>
+        <w:jc w:val="both"/>
       </w:pPr>
       <w:r>
         <w:t>Frontend:</w:t>
@@ -3818,23 +4401,30 @@
         <w:pStyle w:val="ListParagraph"/>
         <w:numPr>
           <w:ilvl w:val="1"/>
-          <w:numId w:val="51"/>
-        </w:numPr>
+          <w:numId w:val="48"/>
+        </w:numPr>
+        <w:jc w:val="both"/>
       </w:pPr>
       <w:r>
         <w:t xml:space="preserve">Backend: </w:t>
       </w:r>
       <w:r>
-        <w:t>https://github.com/Nisarahmad0011/InternetUser.git</w:t>
-      </w:r>
-    </w:p>
-    <w:p>
-      <w:pPr>
-        <w:pStyle w:val="ListParagraph"/>
-        <w:numPr>
-          <w:ilvl w:val="0"/>
-          <w:numId w:val="53"/>
-        </w:numPr>
+        <w:t>https://github.com/Nis</w:t>
+      </w:r>
+      <w:bookmarkStart w:id="0" w:name="_GoBack"/>
+      <w:bookmarkEnd w:id="0"/>
+      <w:r>
+        <w:t>arahmad0011/InternetUser.git</w:t>
+      </w:r>
+    </w:p>
+    <w:p>
+      <w:pPr>
+        <w:pStyle w:val="ListParagraph"/>
+        <w:numPr>
+          <w:ilvl w:val="0"/>
+          <w:numId w:val="50"/>
+        </w:numPr>
+        <w:jc w:val="both"/>
       </w:pPr>
       <w:r>
         <w:t>Issue Tracking</w:t>
@@ -3845,8 +4435,9 @@
         <w:pStyle w:val="ListParagraph"/>
         <w:numPr>
           <w:ilvl w:val="1"/>
-          <w:numId w:val="52"/>
-        </w:numPr>
+          <w:numId w:val="49"/>
+        </w:numPr>
+        <w:jc w:val="both"/>
       </w:pPr>
       <w:r>
         <w:t>Track defects and features aligned with the endpoints and UI screens named in this document.</w:t>
@@ -3857,15 +4448,23 @@
         <w:pStyle w:val="ListParagraph"/>
         <w:numPr>
           <w:ilvl w:val="1"/>
-          <w:numId w:val="52"/>
-        </w:numPr>
+          <w:numId w:val="49"/>
+        </w:numPr>
+        <w:jc w:val="both"/>
       </w:pPr>
       <w:r>
         <w:t>Include endpoint and component file references for reproducibility.</w:t>
       </w:r>
     </w:p>
-    <w:p/>
-    <w:p>
+    <w:p>
+      <w:pPr>
+        <w:jc w:val="both"/>
+      </w:pPr>
+    </w:p>
+    <w:p>
+      <w:pPr>
+        <w:jc w:val="both"/>
+      </w:pPr>
       <w:r>
         <w:rPr>
           <w:b/>
@@ -3882,11 +4481,169 @@
         <w:pStyle w:val="ListParagraph"/>
         <w:numPr>
           <w:ilvl w:val="0"/>
+          <w:numId w:val="52"/>
+        </w:numPr>
+        <w:jc w:val="both"/>
+      </w:pPr>
+      <w:r>
+        <w:t>Site</w:t>
+      </w:r>
+    </w:p>
+    <w:p>
+      <w:pPr>
+        <w:pStyle w:val="ListParagraph"/>
+        <w:numPr>
+          <w:ilvl w:val="1"/>
+          <w:numId w:val="51"/>
+        </w:numPr>
+        <w:jc w:val="both"/>
+      </w:pPr>
+      <w:r>
+        <w:t>IUMS-Frontend/src/site/Home.tsx, About.tsx, Contact.tsx, SiteNavbar.tsx, SiteFooter.tsx, SiteHero.tsx</w:t>
+      </w:r>
+    </w:p>
+    <w:p>
+      <w:pPr>
+        <w:pStyle w:val="ListParagraph"/>
+        <w:numPr>
+          <w:ilvl w:val="0"/>
+          <w:numId w:val="54"/>
+        </w:numPr>
+        <w:jc w:val="both"/>
+      </w:pPr>
+      <w:r>
+        <w:t>Internet Users</w:t>
+      </w:r>
+    </w:p>
+    <w:p>
+      <w:pPr>
+        <w:pStyle w:val="ListParagraph"/>
+        <w:numPr>
+          <w:ilvl w:val="0"/>
+          <w:numId w:val="53"/>
+        </w:numPr>
+        <w:jc w:val="both"/>
+      </w:pPr>
+      <w:r>
+        <w:t>IUMS-Frontend/src/internetUsers/AllUsers.tsx</w:t>
+      </w:r>
+    </w:p>
+    <w:p>
+      <w:pPr>
+        <w:pStyle w:val="ListParagraph"/>
+        <w:numPr>
+          <w:ilvl w:val="0"/>
+          <w:numId w:val="53"/>
+        </w:numPr>
+        <w:jc w:val="both"/>
+      </w:pPr>
+      <w:r>
+        <w:t>IUMS-Frontend/src/internetUsers/editModal.tsx</w:t>
+      </w:r>
+    </w:p>
+    <w:p>
+      <w:pPr>
+        <w:pStyle w:val="ListParagraph"/>
+        <w:numPr>
+          <w:ilvl w:val="0"/>
+          <w:numId w:val="53"/>
+        </w:numPr>
+        <w:jc w:val="both"/>
+      </w:pPr>
+      <w:r>
+        <w:t>IUMS-Frontend/src/internetUsers/AddInternetUsers.tsx</w:t>
+      </w:r>
+    </w:p>
+    <w:p>
+      <w:pPr>
+        <w:pStyle w:val="ListParagraph"/>
+        <w:numPr>
+          <w:ilvl w:val="0"/>
+          <w:numId w:val="53"/>
+        </w:numPr>
+        <w:jc w:val="both"/>
+      </w:pPr>
+      <w:r>
+        <w:t>IUMS-Frontend/src/internetUsers/steps/step1.tsx–step4.tsx</w:t>
+      </w:r>
+    </w:p>
+    <w:p>
+      <w:pPr>
+        <w:pStyle w:val="ListParagraph"/>
+        <w:numPr>
+          <w:ilvl w:val="0"/>
+          <w:numId w:val="53"/>
+        </w:numPr>
+        <w:jc w:val="both"/>
+      </w:pPr>
+      <w:r>
+        <w:lastRenderedPageBreak/>
+        <w:t>IUMS-Frontend/src/internetUsers/reActivation.tsx, AllReactivations.tsx</w:t>
+      </w:r>
+    </w:p>
+    <w:p>
+      <w:pPr>
+        <w:pStyle w:val="ListParagraph"/>
+        <w:numPr>
+          <w:ilvl w:val="0"/>
+          <w:numId w:val="53"/>
+        </w:numPr>
+        <w:jc w:val="both"/>
+      </w:pPr>
+      <w:r>
+        <w:t>IUMS-Frontend/src/internetUsers/reports.tsx, dashboard.tsx</w:t>
+      </w:r>
+    </w:p>
+    <w:p>
+      <w:pPr>
+        <w:pStyle w:val="ListParagraph"/>
+        <w:numPr>
+          <w:ilvl w:val="0"/>
+          <w:numId w:val="53"/>
+        </w:numPr>
+        <w:jc w:val="both"/>
+      </w:pPr>
+      <w:r>
+        <w:t>IUMS-Frontend/src/internetUsers/addViolationOnaUser.tsx, AllViolationsFromUsers.tsx, employeeViolationForm.tsx</w:t>
+      </w:r>
+    </w:p>
+    <w:p>
+      <w:pPr>
+        <w:pStyle w:val="ListParagraph"/>
+        <w:numPr>
+          <w:ilvl w:val="0"/>
+          <w:numId w:val="53"/>
+        </w:numPr>
+        <w:jc w:val="both"/>
+      </w:pPr>
+      <w:r>
+        <w:t>IUMS-Frontend/src/internetUsers/addviolationType.tsx, allviolationtypes.tsx</w:t>
+      </w:r>
+    </w:p>
+    <w:p>
+      <w:pPr>
+        <w:pStyle w:val="ListParagraph"/>
+        <w:numPr>
+          <w:ilvl w:val="0"/>
+          <w:numId w:val="56"/>
+        </w:numPr>
+        <w:jc w:val="both"/>
+      </w:pPr>
+      <w:r>
+        <w:t>Shared Components</w:t>
+      </w:r>
+    </w:p>
+    <w:p>
+      <w:pPr>
+        <w:pStyle w:val="ListParagraph"/>
+        <w:numPr>
+          <w:ilvl w:val="1"/>
           <w:numId w:val="55"/>
         </w:numPr>
-      </w:pPr>
-      <w:r>
-        <w:t>Site</w:t>
+        <w:jc w:val="both"/>
+      </w:pPr>
+      <w:r>
+        <w:t>IUMS-Frontend/src/components/Sidebar.tsx, Header.tsx, UserFilters.tsx, userRow.tsx</w:t>
       </w:r>
     </w:p>
     <w:p>
@@ -3894,131 +4651,12 @@
         <w:pStyle w:val="ListParagraph"/>
         <w:numPr>
           <w:ilvl w:val="1"/>
-          <w:numId w:val="54"/>
-        </w:numPr>
-      </w:pPr>
-      <w:r>
-        <w:t>IUMS-Frontend/src/site/Home.tsx, About.tsx, Contact.tsx, SiteNavbar.tsx, SiteFooter.tsx, SiteHero.tsx</w:t>
-      </w:r>
-    </w:p>
-    <w:p>
-      <w:pPr>
-        <w:pStyle w:val="ListParagraph"/>
-        <w:numPr>
-          <w:ilvl w:val="0"/>
-          <w:numId w:val="57"/>
-        </w:numPr>
-      </w:pPr>
-      <w:r>
-        <w:t>Internet Users</w:t>
-      </w:r>
-    </w:p>
-    <w:p>
-      <w:pPr>
-        <w:pStyle w:val="ListParagraph"/>
-        <w:numPr>
-          <w:ilvl w:val="0"/>
-          <w:numId w:val="56"/>
-        </w:numPr>
-      </w:pPr>
-      <w:r>
-        <w:t>IUMS-Frontend/src/internetUsers/AllUsers.tsx</w:t>
-      </w:r>
-    </w:p>
-    <w:p>
-      <w:pPr>
-        <w:pStyle w:val="ListParagraph"/>
-        <w:numPr>
-          <w:ilvl w:val="0"/>
-          <w:numId w:val="56"/>
-        </w:numPr>
-      </w:pPr>
-      <w:r>
-        <w:t>IUMS-Frontend/src/internetUsers/editModal.tsx</w:t>
-      </w:r>
-    </w:p>
-    <w:p>
-      <w:pPr>
-        <w:pStyle w:val="ListParagraph"/>
-        <w:numPr>
-          <w:ilvl w:val="0"/>
-          <w:numId w:val="56"/>
-        </w:numPr>
-      </w:pPr>
-      <w:r>
-        <w:t>IUMS-Frontend/src/internetUsers/AddInternetUsers.tsx</w:t>
-      </w:r>
-    </w:p>
-    <w:p>
-      <w:pPr>
-        <w:pStyle w:val="ListParagraph"/>
-        <w:numPr>
-          <w:ilvl w:val="0"/>
-          <w:numId w:val="56"/>
-        </w:numPr>
-      </w:pPr>
-      <w:r>
-        <w:t>IUMS-Frontend/src/internetUsers/steps/step1.tsx–step4.tsx</w:t>
-      </w:r>
-    </w:p>
-    <w:p>
-      <w:pPr>
-        <w:pStyle w:val="ListParagraph"/>
-        <w:numPr>
-          <w:ilvl w:val="0"/>
-          <w:numId w:val="56"/>
-        </w:numPr>
-      </w:pPr>
-      <w:r>
-        <w:t>IUMS-Frontend/src/internetUsers/reActivation.tsx, AllReactivations.tsx</w:t>
-      </w:r>
-    </w:p>
-    <w:p>
-      <w:pPr>
-        <w:pStyle w:val="ListParagraph"/>
-        <w:numPr>
-          <w:ilvl w:val="0"/>
-          <w:numId w:val="56"/>
-        </w:numPr>
-      </w:pPr>
-      <w:r>
-        <w:t>IUMS-Frontend/src/internetUsers/reports.tsx, dashboard.tsx</w:t>
-      </w:r>
-    </w:p>
-    <w:p>
-      <w:pPr>
-        <w:pStyle w:val="ListParagraph"/>
-        <w:numPr>
-          <w:ilvl w:val="0"/>
-          <w:numId w:val="56"/>
-        </w:numPr>
-      </w:pPr>
-      <w:r>
-        <w:t>IUMS-Frontend/src/internetUsers/addViolationOnaUser.tsx, AllViolationsFromUsers.tsx, employeeViolationForm.tsx</w:t>
-      </w:r>
-    </w:p>
-    <w:p>
-      <w:pPr>
-        <w:pStyle w:val="ListParagraph"/>
-        <w:numPr>
-          <w:ilvl w:val="0"/>
-          <w:numId w:val="56"/>
-        </w:numPr>
-      </w:pPr>
-      <w:r>
-        <w:t>IUMS-Frontend/src/internetUsers/addviolationType.tsx, allviolationtypes.tsx</w:t>
-      </w:r>
-    </w:p>
-    <w:p>
-      <w:pPr>
-        <w:pStyle w:val="ListParagraph"/>
-        <w:numPr>
-          <w:ilvl w:val="0"/>
-          <w:numId w:val="59"/>
-        </w:numPr>
-      </w:pPr>
-      <w:r>
-        <w:t>Shared Components</w:t>
+          <w:numId w:val="55"/>
+        </w:numPr>
+        <w:jc w:val="both"/>
+      </w:pPr>
+      <w:r>
+        <w:t>IUMS-Frontend/src/components/APISearchableComboBox.tsx, ApiDropDown.tsx</w:t>
       </w:r>
     </w:p>
     <w:p>
@@ -4026,11 +4664,12 @@
         <w:pStyle w:val="ListParagraph"/>
         <w:numPr>
           <w:ilvl w:val="1"/>
-          <w:numId w:val="58"/>
-        </w:numPr>
-      </w:pPr>
-      <w:r>
-        <w:t>IUMS-Frontend/src/components/Sidebar.tsx, Header.tsx, UserFilters.tsx, userRow.tsx</w:t>
+          <w:numId w:val="55"/>
+        </w:numPr>
+        <w:jc w:val="both"/>
+      </w:pPr>
+      <w:r>
+        <w:t>IUMS-Frontend/src/components/deputyMinistrySummaryChart.tsx, groupTypePieChart.tsx</w:t>
       </w:r>
     </w:p>
     <w:p>
@@ -4038,11 +4677,12 @@
         <w:pStyle w:val="ListParagraph"/>
         <w:numPr>
           <w:ilvl w:val="1"/>
-          <w:numId w:val="58"/>
-        </w:numPr>
-      </w:pPr>
-      <w:r>
-        <w:t>IUMS-Frontend/src/components/APISearchableComboBox.tsx, ApiDropDown.tsx</w:t>
+          <w:numId w:val="55"/>
+        </w:numPr>
+        <w:jc w:val="both"/>
+      </w:pPr>
+      <w:r>
+        <w:t>IUMS-Frontend/src/components/AdminRoute.tsx, PrivateRoute.tsx, RoleChecker.tsx</w:t>
       </w:r>
     </w:p>
     <w:p>
@@ -4050,39 +4690,23 @@
         <w:pStyle w:val="ListParagraph"/>
         <w:numPr>
           <w:ilvl w:val="1"/>
-          <w:numId w:val="58"/>
-        </w:numPr>
-      </w:pPr>
-      <w:r>
-        <w:t>IUMS-Frontend/src/components/deputyMinistrySummaryChart.tsx, groupTypePieChart.tsx</w:t>
-      </w:r>
-    </w:p>
-    <w:p>
-      <w:pPr>
-        <w:pStyle w:val="ListParagraph"/>
-        <w:numPr>
-          <w:ilvl w:val="1"/>
-          <w:numId w:val="58"/>
-        </w:numPr>
-      </w:pPr>
-      <w:r>
-        <w:t>IUMS-Frontend/src/components/AdminRoute.tsx, PrivateRoute.tsx, RoleChecker.tsx</w:t>
-      </w:r>
-    </w:p>
-    <w:p>
-      <w:pPr>
-        <w:pStyle w:val="ListParagraph"/>
-        <w:numPr>
-          <w:ilvl w:val="1"/>
-          <w:numId w:val="58"/>
-        </w:numPr>
+          <w:numId w:val="55"/>
+        </w:numPr>
+        <w:jc w:val="both"/>
       </w:pPr>
       <w:r>
         <w:t>IUMS-Frontend/src/components/Spinner.tsx, ProgressBar.tsx, scrollToTop.tsx</w:t>
       </w:r>
     </w:p>
-    <w:p/>
-    <w:p>
+    <w:p>
+      <w:pPr>
+        <w:jc w:val="both"/>
+      </w:pPr>
+    </w:p>
+    <w:p>
+      <w:pPr>
+        <w:jc w:val="both"/>
+      </w:pPr>
       <w:r>
         <w:rPr>
           <w:b/>
@@ -4099,8 +4723,9 @@
         <w:pStyle w:val="ListParagraph"/>
         <w:numPr>
           <w:ilvl w:val="0"/>
-          <w:numId w:val="61"/>
-        </w:numPr>
+          <w:numId w:val="58"/>
+        </w:numPr>
+        <w:jc w:val="both"/>
       </w:pPr>
       <w:r>
         <w:t>Controllers</w:t>
@@ -4111,11 +4736,135 @@
         <w:pStyle w:val="ListParagraph"/>
         <w:numPr>
           <w:ilvl w:val="1"/>
+          <w:numId w:val="57"/>
+        </w:numPr>
+        <w:jc w:val="both"/>
+      </w:pPr>
+      <w:r>
+        <w:t>InternetUser/app/Http/Controllers/AuthController.php</w:t>
+      </w:r>
+    </w:p>
+    <w:p>
+      <w:pPr>
+        <w:pStyle w:val="ListParagraph"/>
+        <w:numPr>
+          <w:ilvl w:val="1"/>
+          <w:numId w:val="57"/>
+        </w:numPr>
+        <w:jc w:val="both"/>
+      </w:pPr>
+      <w:r>
+        <w:t>InternetUser/app/Http/Controllers/api/app/InternetUser/InternetUserController.php</w:t>
+      </w:r>
+    </w:p>
+    <w:p>
+      <w:pPr>
+        <w:pStyle w:val="ListParagraph"/>
+        <w:numPr>
+          <w:ilvl w:val="1"/>
+          <w:numId w:val="57"/>
+        </w:numPr>
+        <w:jc w:val="both"/>
+      </w:pPr>
+      <w:r>
+        <w:t>InternetUser/app/Http/Controllers/api/app/Violation/ViolationController.php</w:t>
+      </w:r>
+    </w:p>
+    <w:p>
+      <w:pPr>
+        <w:pStyle w:val="ListParagraph"/>
+        <w:numPr>
+          <w:ilvl w:val="1"/>
+          <w:numId w:val="57"/>
+        </w:numPr>
+        <w:jc w:val="both"/>
+      </w:pPr>
+      <w:r>
+        <w:t>InternetUser/app/Http/Controllers/api/app/Violation/ViolationTypeController.php</w:t>
+      </w:r>
+    </w:p>
+    <w:p>
+      <w:pPr>
+        <w:pStyle w:val="ListParagraph"/>
+        <w:numPr>
+          <w:ilvl w:val="1"/>
+          <w:numId w:val="57"/>
+        </w:numPr>
+        <w:jc w:val="both"/>
+      </w:pPr>
+      <w:r>
+        <w:t>InternetUser/app/Http/Controllers/api/app/Directorate/DirectorateController.php</w:t>
+      </w:r>
+    </w:p>
+    <w:p>
+      <w:pPr>
+        <w:pStyle w:val="ListParagraph"/>
+        <w:numPr>
+          <w:ilvl w:val="1"/>
+          <w:numId w:val="57"/>
+        </w:numPr>
+        <w:jc w:val="both"/>
+      </w:pPr>
+      <w:r>
+        <w:t>InternetUser/app/Http/Controllers/api/app/EmploymentType/EmploymentTypeController.php</w:t>
+      </w:r>
+    </w:p>
+    <w:p>
+      <w:pPr>
+        <w:pStyle w:val="ListParagraph"/>
+        <w:numPr>
+          <w:ilvl w:val="1"/>
+          <w:numId w:val="57"/>
+        </w:numPr>
+        <w:jc w:val="both"/>
+      </w:pPr>
+      <w:r>
+        <w:t>InternetUser/app/Http/Controllers/api/app/Device_type/DeviceTypeController.php</w:t>
+      </w:r>
+    </w:p>
+    <w:p>
+      <w:pPr>
+        <w:pStyle w:val="ListParagraph"/>
+        <w:numPr>
+          <w:ilvl w:val="1"/>
+          <w:numId w:val="57"/>
+        </w:numPr>
+        <w:jc w:val="both"/>
+      </w:pPr>
+      <w:r>
+        <w:t>Int</w:t>
+      </w:r>
+      <w:r>
+        <w:t>ernetUser/app/Http/Controllers/a</w:t>
+      </w:r>
+      <w:r>
+        <w:t>pi/Group/GroupController.php</w:t>
+      </w:r>
+    </w:p>
+    <w:p>
+      <w:pPr>
+        <w:pStyle w:val="ListParagraph"/>
+        <w:numPr>
+          <w:ilvl w:val="1"/>
+          <w:numId w:val="57"/>
+        </w:numPr>
+        <w:jc w:val="both"/>
+      </w:pPr>
+      <w:r>
+        <w:t>InternetUser/app/Http/Controllers/api/app/Account/AccountActivationController.php</w:t>
+      </w:r>
+    </w:p>
+    <w:p>
+      <w:pPr>
+        <w:pStyle w:val="ListParagraph"/>
+        <w:numPr>
+          <w:ilvl w:val="0"/>
           <w:numId w:val="60"/>
         </w:numPr>
-      </w:pPr>
-      <w:r>
-        <w:t>InternetUser/app/Http/Controllers/AuthController.php</w:t>
+        <w:jc w:val="both"/>
+      </w:pPr>
+      <w:r>
+        <w:t>Models</w:t>
       </w:r>
     </w:p>
     <w:p>
@@ -4123,12 +4872,12 @@
         <w:pStyle w:val="ListParagraph"/>
         <w:numPr>
           <w:ilvl w:val="1"/>
-          <w:numId w:val="60"/>
-        </w:numPr>
-      </w:pPr>
-      <w:r>
-        <w:lastRenderedPageBreak/>
-        <w:t>InternetUser/app/Http/Controllers/api/app/InternetUser/InternetUserController.php</w:t>
+          <w:numId w:val="59"/>
+        </w:numPr>
+        <w:jc w:val="both"/>
+      </w:pPr>
+      <w:r>
+        <w:t>InternetUser/app/Models/InternetUser.php</w:t>
       </w:r>
     </w:p>
     <w:p>
@@ -4136,11 +4885,12 @@
         <w:pStyle w:val="ListParagraph"/>
         <w:numPr>
           <w:ilvl w:val="1"/>
-          <w:numId w:val="60"/>
-        </w:numPr>
-      </w:pPr>
-      <w:r>
-        <w:t>InternetUser/app/Http/Controllers/api/app/Violation/ViolationController.php</w:t>
+          <w:numId w:val="59"/>
+        </w:numPr>
+        <w:jc w:val="both"/>
+      </w:pPr>
+      <w:r>
+        <w:t>InternetUser/app/Models/Person.php</w:t>
       </w:r>
     </w:p>
     <w:p>
@@ -4148,11 +4898,12 @@
         <w:pStyle w:val="ListParagraph"/>
         <w:numPr>
           <w:ilvl w:val="1"/>
-          <w:numId w:val="60"/>
-        </w:numPr>
-      </w:pPr>
-      <w:r>
-        <w:t>InternetUser/app/Http/Controllers/api/app/Violation/ViolationTypeController.php</w:t>
+          <w:numId w:val="59"/>
+        </w:numPr>
+        <w:jc w:val="both"/>
+      </w:pPr>
+      <w:r>
+        <w:t>InternetUser/app/Models/Violation.php</w:t>
       </w:r>
     </w:p>
     <w:p>
@@ -4160,11 +4911,12 @@
         <w:pStyle w:val="ListParagraph"/>
         <w:numPr>
           <w:ilvl w:val="1"/>
-          <w:numId w:val="60"/>
-        </w:numPr>
-      </w:pPr>
-      <w:r>
-        <w:t>InternetUser/app/Http/Controllers/api/app/Directorate/DirectorateController.php</w:t>
+          <w:numId w:val="59"/>
+        </w:numPr>
+        <w:jc w:val="both"/>
+      </w:pPr>
+      <w:r>
+        <w:t>InternetUser/app/Models/ViolationsType.php</w:t>
       </w:r>
     </w:p>
     <w:p>
@@ -4172,11 +4924,12 @@
         <w:pStyle w:val="ListParagraph"/>
         <w:numPr>
           <w:ilvl w:val="1"/>
-          <w:numId w:val="60"/>
-        </w:numPr>
-      </w:pPr>
-      <w:r>
-        <w:t>InternetUser/app/Http/Controllers/api/app/EmploymentType/EmploymentTypeController.php</w:t>
+          <w:numId w:val="59"/>
+        </w:numPr>
+        <w:jc w:val="both"/>
+      </w:pPr>
+      <w:r>
+        <w:t>InternetUser/app/Models/DeviceType.php</w:t>
       </w:r>
     </w:p>
     <w:p>
@@ -4184,11 +4937,12 @@
         <w:pStyle w:val="ListParagraph"/>
         <w:numPr>
           <w:ilvl w:val="1"/>
-          <w:numId w:val="60"/>
-        </w:numPr>
-      </w:pPr>
-      <w:r>
-        <w:t>InternetUser/app/Http/Controllers/api/app/Device_type/DeviceTypeController.php</w:t>
+          <w:numId w:val="59"/>
+        </w:numPr>
+        <w:jc w:val="both"/>
+      </w:pPr>
+      <w:r>
+        <w:t>InternetUser/app/Models/Directorate.php, DirectorateType.php</w:t>
       </w:r>
     </w:p>
     <w:p>
@@ -4196,17 +4950,12 @@
         <w:pStyle w:val="ListParagraph"/>
         <w:numPr>
           <w:ilvl w:val="1"/>
-          <w:numId w:val="60"/>
-        </w:numPr>
-      </w:pPr>
-      <w:r>
-        <w:t>Int</w:t>
-      </w:r>
-      <w:r>
-        <w:t>ernetUser/app/Http/Controllers/a</w:t>
-      </w:r>
-      <w:r>
-        <w:t>pi/Group/GroupController.php</w:t>
+          <w:numId w:val="59"/>
+        </w:numPr>
+        <w:jc w:val="both"/>
+      </w:pPr>
+      <w:r>
+        <w:t>InternetUser/app/Models/EmploymentType.php</w:t>
       </w:r>
     </w:p>
     <w:p>
@@ -4214,130 +4963,22 @@
         <w:pStyle w:val="ListParagraph"/>
         <w:numPr>
           <w:ilvl w:val="1"/>
-          <w:numId w:val="60"/>
-        </w:numPr>
-      </w:pPr>
-      <w:r>
-        <w:t>InternetUser/app/Http/Controllers/api/app/Account/AccountActivationController.php</w:t>
-      </w:r>
-    </w:p>
-    <w:p>
-      <w:pPr>
-        <w:pStyle w:val="ListParagraph"/>
-        <w:numPr>
-          <w:ilvl w:val="0"/>
-          <w:numId w:val="63"/>
-        </w:numPr>
-      </w:pPr>
-      <w:bookmarkStart w:id="0" w:name="_GoBack"/>
-      <w:r>
-        <w:t>Models</w:t>
-      </w:r>
-      <w:bookmarkEnd w:id="0"/>
+          <w:numId w:val="59"/>
+        </w:numPr>
+        <w:jc w:val="both"/>
+      </w:pPr>
+      <w:r>
+        <w:t>InternetUser/app/Models/AccountActivation.php</w:t>
+      </w:r>
     </w:p>
     <w:p>
       <w:pPr>
         <w:pStyle w:val="ListParagraph"/>
         <w:numPr>
           <w:ilvl w:val="1"/>
-          <w:numId w:val="62"/>
-        </w:numPr>
-      </w:pPr>
-      <w:r>
-        <w:t>InternetUser/app/Models/InternetUser.php</w:t>
-      </w:r>
-    </w:p>
-    <w:p>
-      <w:pPr>
-        <w:pStyle w:val="ListParagraph"/>
-        <w:numPr>
-          <w:ilvl w:val="1"/>
-          <w:numId w:val="62"/>
-        </w:numPr>
-      </w:pPr>
-      <w:r>
-        <w:t>InternetUser/app/Models/Person.php</w:t>
-      </w:r>
-    </w:p>
-    <w:p>
-      <w:pPr>
-        <w:pStyle w:val="ListParagraph"/>
-        <w:numPr>
-          <w:ilvl w:val="1"/>
-          <w:numId w:val="62"/>
-        </w:numPr>
-      </w:pPr>
-      <w:r>
-        <w:t>InternetUser/app/Models/Violation.php</w:t>
-      </w:r>
-    </w:p>
-    <w:p>
-      <w:pPr>
-        <w:pStyle w:val="ListParagraph"/>
-        <w:numPr>
-          <w:ilvl w:val="1"/>
-          <w:numId w:val="62"/>
-        </w:numPr>
-      </w:pPr>
-      <w:r>
-        <w:t>InternetUser/app/Models/ViolationsType.php</w:t>
-      </w:r>
-    </w:p>
-    <w:p>
-      <w:pPr>
-        <w:pStyle w:val="ListParagraph"/>
-        <w:numPr>
-          <w:ilvl w:val="1"/>
-          <w:numId w:val="62"/>
-        </w:numPr>
-      </w:pPr>
-      <w:r>
-        <w:t>InternetUser/app/Models/DeviceType.php</w:t>
-      </w:r>
-    </w:p>
-    <w:p>
-      <w:pPr>
-        <w:pStyle w:val="ListParagraph"/>
-        <w:numPr>
-          <w:ilvl w:val="1"/>
-          <w:numId w:val="62"/>
-        </w:numPr>
-      </w:pPr>
-      <w:r>
-        <w:t>InternetUser/app/Models/Directorate.php, DirectorateType.php</w:t>
-      </w:r>
-    </w:p>
-    <w:p>
-      <w:pPr>
-        <w:pStyle w:val="ListParagraph"/>
-        <w:numPr>
-          <w:ilvl w:val="1"/>
-          <w:numId w:val="62"/>
-        </w:numPr>
-      </w:pPr>
-      <w:r>
-        <w:t>InternetUser/app/Models/EmploymentType.php</w:t>
-      </w:r>
-    </w:p>
-    <w:p>
-      <w:pPr>
-        <w:pStyle w:val="ListParagraph"/>
-        <w:numPr>
-          <w:ilvl w:val="1"/>
-          <w:numId w:val="62"/>
-        </w:numPr>
-      </w:pPr>
-      <w:r>
-        <w:t>InternetUser/app/Models/AccountActivation.php</w:t>
-      </w:r>
-    </w:p>
-    <w:p>
-      <w:pPr>
-        <w:pStyle w:val="ListParagraph"/>
-        <w:numPr>
-          <w:ilvl w:val="1"/>
-          <w:numId w:val="62"/>
-        </w:numPr>
+          <w:numId w:val="59"/>
+        </w:numPr>
+        <w:jc w:val="both"/>
       </w:pPr>
       <w:r>
         <w:t>InternetUser/app/Models/Group.php, Role.php, permission.php, RolePermission.php</w:t>
@@ -7457,28 +8098,28 @@
     </w:lvl>
   </w:abstractNum>
   <w:abstractNum w:abstractNumId="27" w15:restartNumberingAfterBreak="0">
-    <w:nsid w:val="4A7C33CC"/>
+    <w:nsid w:val="4D271AD6"/>
     <w:multiLevelType w:val="hybridMultilevel"/>
-    <w:tmpl w:val="CA583AD8"/>
+    <w:tmpl w:val="6A6E69D6"/>
     <w:lvl w:ilvl="0" w:tplc="04090001">
       <w:start w:val="1"/>
       <w:numFmt w:val="bullet"/>
       <w:lvlText w:val=""/>
       <w:lvlJc w:val="left"/>
       <w:pPr>
-        <w:ind w:left="360" w:hanging="360"/>
-      </w:pPr>
-      <w:rPr>
-        <w:rFonts w:ascii="Symbol" w:hAnsi="Symbol" w:hint="default"/>
-      </w:rPr>
-    </w:lvl>
-    <w:lvl w:ilvl="1" w:tplc="04090003" w:tentative="1">
-      <w:start w:val="1"/>
-      <w:numFmt w:val="bullet"/>
-      <w:lvlText w:val="o"/>
-      <w:lvlJc w:val="left"/>
-      <w:pPr>
-        <w:ind w:left="1080" w:hanging="360"/>
+        <w:ind w:left="820" w:hanging="360"/>
+      </w:pPr>
+      <w:rPr>
+        <w:rFonts w:ascii="Symbol" w:hAnsi="Symbol" w:hint="default"/>
+      </w:rPr>
+    </w:lvl>
+    <w:lvl w:ilvl="1" w:tplc="04090003">
+      <w:start w:val="1"/>
+      <w:numFmt w:val="bullet"/>
+      <w:lvlText w:val="o"/>
+      <w:lvlJc w:val="left"/>
+      <w:pPr>
+        <w:ind w:left="1540" w:hanging="360"/>
       </w:pPr>
       <w:rPr>
         <w:rFonts w:ascii="Courier New" w:hAnsi="Courier New" w:cs="Courier New" w:hint="default"/>
@@ -7490,7 +8131,7 @@
       <w:lvlText w:val=""/>
       <w:lvlJc w:val="left"/>
       <w:pPr>
-        <w:ind w:left="1800" w:hanging="360"/>
+        <w:ind w:left="2260" w:hanging="360"/>
       </w:pPr>
       <w:rPr>
         <w:rFonts w:ascii="Wingdings" w:hAnsi="Wingdings" w:hint="default"/>
@@ -7502,7 +8143,7 @@
       <w:lvlText w:val=""/>
       <w:lvlJc w:val="left"/>
       <w:pPr>
-        <w:ind w:left="2520" w:hanging="360"/>
+        <w:ind w:left="2980" w:hanging="360"/>
       </w:pPr>
       <w:rPr>
         <w:rFonts w:ascii="Symbol" w:hAnsi="Symbol" w:hint="default"/>
@@ -7514,7 +8155,7 @@
       <w:lvlText w:val="o"/>
       <w:lvlJc w:val="left"/>
       <w:pPr>
-        <w:ind w:left="3240" w:hanging="360"/>
+        <w:ind w:left="3700" w:hanging="360"/>
       </w:pPr>
       <w:rPr>
         <w:rFonts w:ascii="Courier New" w:hAnsi="Courier New" w:cs="Courier New" w:hint="default"/>
@@ -7526,7 +8167,7 @@
       <w:lvlText w:val=""/>
       <w:lvlJc w:val="left"/>
       <w:pPr>
-        <w:ind w:left="3960" w:hanging="360"/>
+        <w:ind w:left="4420" w:hanging="360"/>
       </w:pPr>
       <w:rPr>
         <w:rFonts w:ascii="Wingdings" w:hAnsi="Wingdings" w:hint="default"/>
@@ -7538,7 +8179,7 @@
       <w:lvlText w:val=""/>
       <w:lvlJc w:val="left"/>
       <w:pPr>
-        <w:ind w:left="4680" w:hanging="360"/>
+        <w:ind w:left="5140" w:hanging="360"/>
       </w:pPr>
       <w:rPr>
         <w:rFonts w:ascii="Symbol" w:hAnsi="Symbol" w:hint="default"/>
@@ -7550,7 +8191,7 @@
       <w:lvlText w:val="o"/>
       <w:lvlJc w:val="left"/>
       <w:pPr>
-        <w:ind w:left="5400" w:hanging="360"/>
+        <w:ind w:left="5860" w:hanging="360"/>
       </w:pPr>
       <w:rPr>
         <w:rFonts w:ascii="Courier New" w:hAnsi="Courier New" w:cs="Courier New" w:hint="default"/>
@@ -7562,7 +8203,7 @@
       <w:lvlText w:val=""/>
       <w:lvlJc w:val="left"/>
       <w:pPr>
-        <w:ind w:left="6120" w:hanging="360"/>
+        <w:ind w:left="6580" w:hanging="360"/>
       </w:pPr>
       <w:rPr>
         <w:rFonts w:ascii="Wingdings" w:hAnsi="Wingdings" w:hint="default"/>
@@ -9378,6 +10019,119 @@
     </w:lvl>
   </w:abstractNum>
   <w:abstractNum w:abstractNumId="44" w15:restartNumberingAfterBreak="0">
+    <w:nsid w:val="62FB10B6"/>
+    <w:multiLevelType w:val="hybridMultilevel"/>
+    <w:tmpl w:val="5360F61C"/>
+    <w:lvl w:ilvl="0" w:tplc="0409000B">
+      <w:start w:val="1"/>
+      <w:numFmt w:val="bullet"/>
+      <w:lvlText w:val=""/>
+      <w:lvlJc w:val="left"/>
+      <w:pPr>
+        <w:ind w:left="360" w:hanging="360"/>
+      </w:pPr>
+      <w:rPr>
+        <w:rFonts w:ascii="Wingdings" w:hAnsi="Wingdings" w:hint="default"/>
+      </w:rPr>
+    </w:lvl>
+    <w:lvl w:ilvl="1" w:tplc="04090003">
+      <w:start w:val="1"/>
+      <w:numFmt w:val="bullet"/>
+      <w:lvlText w:val="o"/>
+      <w:lvlJc w:val="left"/>
+      <w:pPr>
+        <w:ind w:left="1080" w:hanging="360"/>
+      </w:pPr>
+      <w:rPr>
+        <w:rFonts w:ascii="Courier New" w:hAnsi="Courier New" w:cs="Courier New" w:hint="default"/>
+      </w:rPr>
+    </w:lvl>
+    <w:lvl w:ilvl="2" w:tplc="04090005">
+      <w:start w:val="1"/>
+      <w:numFmt w:val="bullet"/>
+      <w:lvlText w:val=""/>
+      <w:lvlJc w:val="left"/>
+      <w:pPr>
+        <w:ind w:left="1800" w:hanging="360"/>
+      </w:pPr>
+      <w:rPr>
+        <w:rFonts w:ascii="Wingdings" w:hAnsi="Wingdings" w:hint="default"/>
+      </w:rPr>
+    </w:lvl>
+    <w:lvl w:ilvl="3" w:tplc="04090001" w:tentative="1">
+      <w:start w:val="1"/>
+      <w:numFmt w:val="bullet"/>
+      <w:lvlText w:val=""/>
+      <w:lvlJc w:val="left"/>
+      <w:pPr>
+        <w:ind w:left="2520" w:hanging="360"/>
+      </w:pPr>
+      <w:rPr>
+        <w:rFonts w:ascii="Symbol" w:hAnsi="Symbol" w:hint="default"/>
+      </w:rPr>
+    </w:lvl>
+    <w:lvl w:ilvl="4" w:tplc="04090003" w:tentative="1">
+      <w:start w:val="1"/>
+      <w:numFmt w:val="bullet"/>
+      <w:lvlText w:val="o"/>
+      <w:lvlJc w:val="left"/>
+      <w:pPr>
+        <w:ind w:left="3240" w:hanging="360"/>
+      </w:pPr>
+      <w:rPr>
+        <w:rFonts w:ascii="Courier New" w:hAnsi="Courier New" w:cs="Courier New" w:hint="default"/>
+      </w:rPr>
+    </w:lvl>
+    <w:lvl w:ilvl="5" w:tplc="04090005" w:tentative="1">
+      <w:start w:val="1"/>
+      <w:numFmt w:val="bullet"/>
+      <w:lvlText w:val=""/>
+      <w:lvlJc w:val="left"/>
+      <w:pPr>
+        <w:ind w:left="3960" w:hanging="360"/>
+      </w:pPr>
+      <w:rPr>
+        <w:rFonts w:ascii="Wingdings" w:hAnsi="Wingdings" w:hint="default"/>
+      </w:rPr>
+    </w:lvl>
+    <w:lvl w:ilvl="6" w:tplc="04090001" w:tentative="1">
+      <w:start w:val="1"/>
+      <w:numFmt w:val="bullet"/>
+      <w:lvlText w:val=""/>
+      <w:lvlJc w:val="left"/>
+      <w:pPr>
+        <w:ind w:left="4680" w:hanging="360"/>
+      </w:pPr>
+      <w:rPr>
+        <w:rFonts w:ascii="Symbol" w:hAnsi="Symbol" w:hint="default"/>
+      </w:rPr>
+    </w:lvl>
+    <w:lvl w:ilvl="7" w:tplc="04090003" w:tentative="1">
+      <w:start w:val="1"/>
+      <w:numFmt w:val="bullet"/>
+      <w:lvlText w:val="o"/>
+      <w:lvlJc w:val="left"/>
+      <w:pPr>
+        <w:ind w:left="5400" w:hanging="360"/>
+      </w:pPr>
+      <w:rPr>
+        <w:rFonts w:ascii="Courier New" w:hAnsi="Courier New" w:cs="Courier New" w:hint="default"/>
+      </w:rPr>
+    </w:lvl>
+    <w:lvl w:ilvl="8" w:tplc="04090005" w:tentative="1">
+      <w:start w:val="1"/>
+      <w:numFmt w:val="bullet"/>
+      <w:lvlText w:val=""/>
+      <w:lvlJc w:val="left"/>
+      <w:pPr>
+        <w:ind w:left="6120" w:hanging="360"/>
+      </w:pPr>
+      <w:rPr>
+        <w:rFonts w:ascii="Wingdings" w:hAnsi="Wingdings" w:hint="default"/>
+      </w:rPr>
+    </w:lvl>
+  </w:abstractNum>
+  <w:abstractNum w:abstractNumId="45" w15:restartNumberingAfterBreak="0">
     <w:nsid w:val="649B59E2"/>
     <w:multiLevelType w:val="hybridMultilevel"/>
     <w:tmpl w:val="F4FADB54"/>
@@ -9490,7 +10244,7 @@
       </w:rPr>
     </w:lvl>
   </w:abstractNum>
-  <w:abstractNum w:abstractNumId="45" w15:restartNumberingAfterBreak="0">
+  <w:abstractNum w:abstractNumId="46" w15:restartNumberingAfterBreak="0">
     <w:nsid w:val="655128AE"/>
     <w:multiLevelType w:val="hybridMultilevel"/>
     <w:tmpl w:val="16B0CBD6"/>
@@ -9597,119 +10351,6 @@
       <w:lvlJc w:val="left"/>
       <w:pPr>
         <w:ind w:left="6580" w:hanging="360"/>
-      </w:pPr>
-      <w:rPr>
-        <w:rFonts w:ascii="Wingdings" w:hAnsi="Wingdings" w:hint="default"/>
-      </w:rPr>
-    </w:lvl>
-  </w:abstractNum>
-  <w:abstractNum w:abstractNumId="46" w15:restartNumberingAfterBreak="0">
-    <w:nsid w:val="66DD7015"/>
-    <w:multiLevelType w:val="hybridMultilevel"/>
-    <w:tmpl w:val="50A06E46"/>
-    <w:lvl w:ilvl="0" w:tplc="04090003">
-      <w:start w:val="1"/>
-      <w:numFmt w:val="bullet"/>
-      <w:lvlText w:val="o"/>
-      <w:lvlJc w:val="left"/>
-      <w:pPr>
-        <w:ind w:left="1080" w:hanging="360"/>
-      </w:pPr>
-      <w:rPr>
-        <w:rFonts w:ascii="Courier New" w:hAnsi="Courier New" w:cs="Courier New" w:hint="default"/>
-      </w:rPr>
-    </w:lvl>
-    <w:lvl w:ilvl="1" w:tplc="04090001">
-      <w:start w:val="1"/>
-      <w:numFmt w:val="bullet"/>
-      <w:lvlText w:val=""/>
-      <w:lvlJc w:val="left"/>
-      <w:pPr>
-        <w:ind w:left="1800" w:hanging="360"/>
-      </w:pPr>
-      <w:rPr>
-        <w:rFonts w:ascii="Symbol" w:hAnsi="Symbol" w:hint="default"/>
-      </w:rPr>
-    </w:lvl>
-    <w:lvl w:ilvl="2" w:tplc="04090005" w:tentative="1">
-      <w:start w:val="1"/>
-      <w:numFmt w:val="bullet"/>
-      <w:lvlText w:val=""/>
-      <w:lvlJc w:val="left"/>
-      <w:pPr>
-        <w:ind w:left="2520" w:hanging="360"/>
-      </w:pPr>
-      <w:rPr>
-        <w:rFonts w:ascii="Wingdings" w:hAnsi="Wingdings" w:hint="default"/>
-      </w:rPr>
-    </w:lvl>
-    <w:lvl w:ilvl="3" w:tplc="04090001" w:tentative="1">
-      <w:start w:val="1"/>
-      <w:numFmt w:val="bullet"/>
-      <w:lvlText w:val=""/>
-      <w:lvlJc w:val="left"/>
-      <w:pPr>
-        <w:ind w:left="3240" w:hanging="360"/>
-      </w:pPr>
-      <w:rPr>
-        <w:rFonts w:ascii="Symbol" w:hAnsi="Symbol" w:hint="default"/>
-      </w:rPr>
-    </w:lvl>
-    <w:lvl w:ilvl="4" w:tplc="04090003" w:tentative="1">
-      <w:start w:val="1"/>
-      <w:numFmt w:val="bullet"/>
-      <w:lvlText w:val="o"/>
-      <w:lvlJc w:val="left"/>
-      <w:pPr>
-        <w:ind w:left="3960" w:hanging="360"/>
-      </w:pPr>
-      <w:rPr>
-        <w:rFonts w:ascii="Courier New" w:hAnsi="Courier New" w:cs="Courier New" w:hint="default"/>
-      </w:rPr>
-    </w:lvl>
-    <w:lvl w:ilvl="5" w:tplc="04090005" w:tentative="1">
-      <w:start w:val="1"/>
-      <w:numFmt w:val="bullet"/>
-      <w:lvlText w:val=""/>
-      <w:lvlJc w:val="left"/>
-      <w:pPr>
-        <w:ind w:left="4680" w:hanging="360"/>
-      </w:pPr>
-      <w:rPr>
-        <w:rFonts w:ascii="Wingdings" w:hAnsi="Wingdings" w:hint="default"/>
-      </w:rPr>
-    </w:lvl>
-    <w:lvl w:ilvl="6" w:tplc="04090001" w:tentative="1">
-      <w:start w:val="1"/>
-      <w:numFmt w:val="bullet"/>
-      <w:lvlText w:val=""/>
-      <w:lvlJc w:val="left"/>
-      <w:pPr>
-        <w:ind w:left="5400" w:hanging="360"/>
-      </w:pPr>
-      <w:rPr>
-        <w:rFonts w:ascii="Symbol" w:hAnsi="Symbol" w:hint="default"/>
-      </w:rPr>
-    </w:lvl>
-    <w:lvl w:ilvl="7" w:tplc="04090003" w:tentative="1">
-      <w:start w:val="1"/>
-      <w:numFmt w:val="bullet"/>
-      <w:lvlText w:val="o"/>
-      <w:lvlJc w:val="left"/>
-      <w:pPr>
-        <w:ind w:left="6120" w:hanging="360"/>
-      </w:pPr>
-      <w:rPr>
-        <w:rFonts w:ascii="Courier New" w:hAnsi="Courier New" w:cs="Courier New" w:hint="default"/>
-      </w:rPr>
-    </w:lvl>
-    <w:lvl w:ilvl="8" w:tplc="04090005" w:tentative="1">
-      <w:start w:val="1"/>
-      <w:numFmt w:val="bullet"/>
-      <w:lvlText w:val=""/>
-      <w:lvlJc w:val="left"/>
-      <w:pPr>
-        <w:ind w:left="6840" w:hanging="360"/>
       </w:pPr>
       <w:rPr>
         <w:rFonts w:ascii="Wingdings" w:hAnsi="Wingdings" w:hint="default"/>
@@ -9829,119 +10470,6 @@
     </w:lvl>
   </w:abstractNum>
   <w:abstractNum w:abstractNumId="48" w15:restartNumberingAfterBreak="0">
-    <w:nsid w:val="67295691"/>
-    <w:multiLevelType w:val="hybridMultilevel"/>
-    <w:tmpl w:val="796ED37A"/>
-    <w:lvl w:ilvl="0" w:tplc="04090001">
-      <w:start w:val="1"/>
-      <w:numFmt w:val="bullet"/>
-      <w:lvlText w:val=""/>
-      <w:lvlJc w:val="left"/>
-      <w:pPr>
-        <w:ind w:left="820" w:hanging="360"/>
-      </w:pPr>
-      <w:rPr>
-        <w:rFonts w:ascii="Symbol" w:hAnsi="Symbol" w:hint="default"/>
-      </w:rPr>
-    </w:lvl>
-    <w:lvl w:ilvl="1" w:tplc="04090001">
-      <w:start w:val="1"/>
-      <w:numFmt w:val="bullet"/>
-      <w:lvlText w:val=""/>
-      <w:lvlJc w:val="left"/>
-      <w:pPr>
-        <w:ind w:left="1540" w:hanging="360"/>
-      </w:pPr>
-      <w:rPr>
-        <w:rFonts w:ascii="Symbol" w:hAnsi="Symbol" w:hint="default"/>
-      </w:rPr>
-    </w:lvl>
-    <w:lvl w:ilvl="2" w:tplc="04090005" w:tentative="1">
-      <w:start w:val="1"/>
-      <w:numFmt w:val="bullet"/>
-      <w:lvlText w:val=""/>
-      <w:lvlJc w:val="left"/>
-      <w:pPr>
-        <w:ind w:left="2260" w:hanging="360"/>
-      </w:pPr>
-      <w:rPr>
-        <w:rFonts w:ascii="Wingdings" w:hAnsi="Wingdings" w:hint="default"/>
-      </w:rPr>
-    </w:lvl>
-    <w:lvl w:ilvl="3" w:tplc="04090001" w:tentative="1">
-      <w:start w:val="1"/>
-      <w:numFmt w:val="bullet"/>
-      <w:lvlText w:val=""/>
-      <w:lvlJc w:val="left"/>
-      <w:pPr>
-        <w:ind w:left="2980" w:hanging="360"/>
-      </w:pPr>
-      <w:rPr>
-        <w:rFonts w:ascii="Symbol" w:hAnsi="Symbol" w:hint="default"/>
-      </w:rPr>
-    </w:lvl>
-    <w:lvl w:ilvl="4" w:tplc="04090003" w:tentative="1">
-      <w:start w:val="1"/>
-      <w:numFmt w:val="bullet"/>
-      <w:lvlText w:val="o"/>
-      <w:lvlJc w:val="left"/>
-      <w:pPr>
-        <w:ind w:left="3700" w:hanging="360"/>
-      </w:pPr>
-      <w:rPr>
-        <w:rFonts w:ascii="Courier New" w:hAnsi="Courier New" w:cs="Courier New" w:hint="default"/>
-      </w:rPr>
-    </w:lvl>
-    <w:lvl w:ilvl="5" w:tplc="04090005" w:tentative="1">
-      <w:start w:val="1"/>
-      <w:numFmt w:val="bullet"/>
-      <w:lvlText w:val=""/>
-      <w:lvlJc w:val="left"/>
-      <w:pPr>
-        <w:ind w:left="4420" w:hanging="360"/>
-      </w:pPr>
-      <w:rPr>
-        <w:rFonts w:ascii="Wingdings" w:hAnsi="Wingdings" w:hint="default"/>
-      </w:rPr>
-    </w:lvl>
-    <w:lvl w:ilvl="6" w:tplc="04090001" w:tentative="1">
-      <w:start w:val="1"/>
-      <w:numFmt w:val="bullet"/>
-      <w:lvlText w:val=""/>
-      <w:lvlJc w:val="left"/>
-      <w:pPr>
-        <w:ind w:left="5140" w:hanging="360"/>
-      </w:pPr>
-      <w:rPr>
-        <w:rFonts w:ascii="Symbol" w:hAnsi="Symbol" w:hint="default"/>
-      </w:rPr>
-    </w:lvl>
-    <w:lvl w:ilvl="7" w:tplc="04090003" w:tentative="1">
-      <w:start w:val="1"/>
-      <w:numFmt w:val="bullet"/>
-      <w:lvlText w:val="o"/>
-      <w:lvlJc w:val="left"/>
-      <w:pPr>
-        <w:ind w:left="5860" w:hanging="360"/>
-      </w:pPr>
-      <w:rPr>
-        <w:rFonts w:ascii="Courier New" w:hAnsi="Courier New" w:cs="Courier New" w:hint="default"/>
-      </w:rPr>
-    </w:lvl>
-    <w:lvl w:ilvl="8" w:tplc="04090005" w:tentative="1">
-      <w:start w:val="1"/>
-      <w:numFmt w:val="bullet"/>
-      <w:lvlText w:val=""/>
-      <w:lvlJc w:val="left"/>
-      <w:pPr>
-        <w:ind w:left="6580" w:hanging="360"/>
-      </w:pPr>
-      <w:rPr>
-        <w:rFonts w:ascii="Wingdings" w:hAnsi="Wingdings" w:hint="default"/>
-      </w:rPr>
-    </w:lvl>
-  </w:abstractNum>
-  <w:abstractNum w:abstractNumId="49" w15:restartNumberingAfterBreak="0">
     <w:nsid w:val="687363FB"/>
     <w:multiLevelType w:val="hybridMultilevel"/>
     <w:tmpl w:val="E17C17A4"/>
@@ -10054,7 +10582,7 @@
       </w:rPr>
     </w:lvl>
   </w:abstractNum>
-  <w:abstractNum w:abstractNumId="50" w15:restartNumberingAfterBreak="0">
+  <w:abstractNum w:abstractNumId="49" w15:restartNumberingAfterBreak="0">
     <w:nsid w:val="6E661A5E"/>
     <w:multiLevelType w:val="hybridMultilevel"/>
     <w:tmpl w:val="99B67BDA"/>
@@ -10167,7 +10695,7 @@
       </w:rPr>
     </w:lvl>
   </w:abstractNum>
-  <w:abstractNum w:abstractNumId="51" w15:restartNumberingAfterBreak="0">
+  <w:abstractNum w:abstractNumId="50" w15:restartNumberingAfterBreak="0">
     <w:nsid w:val="6F9C02D3"/>
     <w:multiLevelType w:val="hybridMultilevel"/>
     <w:tmpl w:val="CF5C9B8E"/>
@@ -10280,7 +10808,7 @@
       </w:rPr>
     </w:lvl>
   </w:abstractNum>
-  <w:abstractNum w:abstractNumId="52" w15:restartNumberingAfterBreak="0">
+  <w:abstractNum w:abstractNumId="51" w15:restartNumberingAfterBreak="0">
     <w:nsid w:val="700B1F96"/>
     <w:multiLevelType w:val="hybridMultilevel"/>
     <w:tmpl w:val="F05CB084"/>
@@ -10393,7 +10921,7 @@
       </w:rPr>
     </w:lvl>
   </w:abstractNum>
-  <w:abstractNum w:abstractNumId="53" w15:restartNumberingAfterBreak="0">
+  <w:abstractNum w:abstractNumId="52" w15:restartNumberingAfterBreak="0">
     <w:nsid w:val="703C7764"/>
     <w:multiLevelType w:val="hybridMultilevel"/>
     <w:tmpl w:val="107E0AD0"/>
@@ -10506,7 +11034,7 @@
       </w:rPr>
     </w:lvl>
   </w:abstractNum>
-  <w:abstractNum w:abstractNumId="54" w15:restartNumberingAfterBreak="0">
+  <w:abstractNum w:abstractNumId="53" w15:restartNumberingAfterBreak="0">
     <w:nsid w:val="76666A72"/>
     <w:multiLevelType w:val="hybridMultilevel"/>
     <w:tmpl w:val="B420B0BE"/>
@@ -10619,7 +11147,7 @@
       </w:rPr>
     </w:lvl>
   </w:abstractNum>
-  <w:abstractNum w:abstractNumId="55" w15:restartNumberingAfterBreak="0">
+  <w:abstractNum w:abstractNumId="54" w15:restartNumberingAfterBreak="0">
     <w:nsid w:val="782161A2"/>
     <w:multiLevelType w:val="hybridMultilevel"/>
     <w:tmpl w:val="B100E84E"/>
@@ -10732,7 +11260,7 @@
       </w:rPr>
     </w:lvl>
   </w:abstractNum>
-  <w:abstractNum w:abstractNumId="56" w15:restartNumberingAfterBreak="0">
+  <w:abstractNum w:abstractNumId="55" w15:restartNumberingAfterBreak="0">
     <w:nsid w:val="78CC7B8E"/>
     <w:multiLevelType w:val="hybridMultilevel"/>
     <w:tmpl w:val="46F47F2E"/>
@@ -10845,7 +11373,7 @@
       </w:rPr>
     </w:lvl>
   </w:abstractNum>
-  <w:abstractNum w:abstractNumId="57" w15:restartNumberingAfterBreak="0">
+  <w:abstractNum w:abstractNumId="56" w15:restartNumberingAfterBreak="0">
     <w:nsid w:val="79DC2DFA"/>
     <w:multiLevelType w:val="hybridMultilevel"/>
     <w:tmpl w:val="F3A48260"/>
@@ -10958,7 +11486,7 @@
       </w:rPr>
     </w:lvl>
   </w:abstractNum>
-  <w:abstractNum w:abstractNumId="58" w15:restartNumberingAfterBreak="0">
+  <w:abstractNum w:abstractNumId="57" w15:restartNumberingAfterBreak="0">
     <w:nsid w:val="7A706DF6"/>
     <w:multiLevelType w:val="hybridMultilevel"/>
     <w:tmpl w:val="8AF08A6A"/>
@@ -11071,7 +11599,7 @@
       </w:rPr>
     </w:lvl>
   </w:abstractNum>
-  <w:abstractNum w:abstractNumId="59" w15:restartNumberingAfterBreak="0">
+  <w:abstractNum w:abstractNumId="58" w15:restartNumberingAfterBreak="0">
     <w:nsid w:val="7B1D5F87"/>
     <w:multiLevelType w:val="hybridMultilevel"/>
     <w:tmpl w:val="150254B6"/>
@@ -11184,7 +11712,7 @@
       </w:rPr>
     </w:lvl>
   </w:abstractNum>
-  <w:abstractNum w:abstractNumId="60" w15:restartNumberingAfterBreak="0">
+  <w:abstractNum w:abstractNumId="59" w15:restartNumberingAfterBreak="0">
     <w:nsid w:val="7B6A73E2"/>
     <w:multiLevelType w:val="hybridMultilevel"/>
     <w:tmpl w:val="E828E28A"/>
@@ -11291,6 +11819,119 @@
       <w:lvlJc w:val="left"/>
       <w:pPr>
         <w:ind w:left="6580" w:hanging="360"/>
+      </w:pPr>
+      <w:rPr>
+        <w:rFonts w:ascii="Wingdings" w:hAnsi="Wingdings" w:hint="default"/>
+      </w:rPr>
+    </w:lvl>
+  </w:abstractNum>
+  <w:abstractNum w:abstractNumId="60" w15:restartNumberingAfterBreak="0">
+    <w:nsid w:val="7CB613D0"/>
+    <w:multiLevelType w:val="hybridMultilevel"/>
+    <w:tmpl w:val="72F21862"/>
+    <w:lvl w:ilvl="0" w:tplc="0409000B">
+      <w:start w:val="1"/>
+      <w:numFmt w:val="bullet"/>
+      <w:lvlText w:val=""/>
+      <w:lvlJc w:val="left"/>
+      <w:pPr>
+        <w:ind w:left="1080" w:hanging="360"/>
+      </w:pPr>
+      <w:rPr>
+        <w:rFonts w:ascii="Wingdings" w:hAnsi="Wingdings" w:hint="default"/>
+      </w:rPr>
+    </w:lvl>
+    <w:lvl w:ilvl="1" w:tplc="04090003">
+      <w:start w:val="1"/>
+      <w:numFmt w:val="bullet"/>
+      <w:lvlText w:val="o"/>
+      <w:lvlJc w:val="left"/>
+      <w:pPr>
+        <w:ind w:left="1800" w:hanging="360"/>
+      </w:pPr>
+      <w:rPr>
+        <w:rFonts w:ascii="Courier New" w:hAnsi="Courier New" w:cs="Courier New" w:hint="default"/>
+      </w:rPr>
+    </w:lvl>
+    <w:lvl w:ilvl="2" w:tplc="04090005">
+      <w:start w:val="1"/>
+      <w:numFmt w:val="bullet"/>
+      <w:lvlText w:val=""/>
+      <w:lvlJc w:val="left"/>
+      <w:pPr>
+        <w:ind w:left="2520" w:hanging="360"/>
+      </w:pPr>
+      <w:rPr>
+        <w:rFonts w:ascii="Wingdings" w:hAnsi="Wingdings" w:hint="default"/>
+      </w:rPr>
+    </w:lvl>
+    <w:lvl w:ilvl="3" w:tplc="04090001" w:tentative="1">
+      <w:start w:val="1"/>
+      <w:numFmt w:val="bullet"/>
+      <w:lvlText w:val=""/>
+      <w:lvlJc w:val="left"/>
+      <w:pPr>
+        <w:ind w:left="3240" w:hanging="360"/>
+      </w:pPr>
+      <w:rPr>
+        <w:rFonts w:ascii="Symbol" w:hAnsi="Symbol" w:hint="default"/>
+      </w:rPr>
+    </w:lvl>
+    <w:lvl w:ilvl="4" w:tplc="04090003" w:tentative="1">
+      <w:start w:val="1"/>
+      <w:numFmt w:val="bullet"/>
+      <w:lvlText w:val="o"/>
+      <w:lvlJc w:val="left"/>
+      <w:pPr>
+        <w:ind w:left="3960" w:hanging="360"/>
+      </w:pPr>
+      <w:rPr>
+        <w:rFonts w:ascii="Courier New" w:hAnsi="Courier New" w:cs="Courier New" w:hint="default"/>
+      </w:rPr>
+    </w:lvl>
+    <w:lvl w:ilvl="5" w:tplc="04090005" w:tentative="1">
+      <w:start w:val="1"/>
+      <w:numFmt w:val="bullet"/>
+      <w:lvlText w:val=""/>
+      <w:lvlJc w:val="left"/>
+      <w:pPr>
+        <w:ind w:left="4680" w:hanging="360"/>
+      </w:pPr>
+      <w:rPr>
+        <w:rFonts w:ascii="Wingdings" w:hAnsi="Wingdings" w:hint="default"/>
+      </w:rPr>
+    </w:lvl>
+    <w:lvl w:ilvl="6" w:tplc="04090001" w:tentative="1">
+      <w:start w:val="1"/>
+      <w:numFmt w:val="bullet"/>
+      <w:lvlText w:val=""/>
+      <w:lvlJc w:val="left"/>
+      <w:pPr>
+        <w:ind w:left="5400" w:hanging="360"/>
+      </w:pPr>
+      <w:rPr>
+        <w:rFonts w:ascii="Symbol" w:hAnsi="Symbol" w:hint="default"/>
+      </w:rPr>
+    </w:lvl>
+    <w:lvl w:ilvl="7" w:tplc="04090003" w:tentative="1">
+      <w:start w:val="1"/>
+      <w:numFmt w:val="bullet"/>
+      <w:lvlText w:val="o"/>
+      <w:lvlJc w:val="left"/>
+      <w:pPr>
+        <w:ind w:left="6120" w:hanging="360"/>
+      </w:pPr>
+      <w:rPr>
+        <w:rFonts w:ascii="Courier New" w:hAnsi="Courier New" w:cs="Courier New" w:hint="default"/>
+      </w:rPr>
+    </w:lvl>
+    <w:lvl w:ilvl="8" w:tplc="04090005" w:tentative="1">
+      <w:start w:val="1"/>
+      <w:numFmt w:val="bullet"/>
+      <w:lvlText w:val=""/>
+      <w:lvlJc w:val="left"/>
+      <w:pPr>
+        <w:ind w:left="6840" w:hanging="360"/>
       </w:pPr>
       <w:rPr>
         <w:rFonts w:ascii="Wingdings" w:hAnsi="Wingdings" w:hint="default"/>
@@ -11542,13 +12183,13 @@
     <w:abstractNumId w:val="30"/>
   </w:num>
   <w:num w:numId="7">
-    <w:abstractNumId w:val="55"/>
+    <w:abstractNumId w:val="54"/>
   </w:num>
   <w:num w:numId="8">
-    <w:abstractNumId w:val="49"/>
+    <w:abstractNumId w:val="48"/>
   </w:num>
   <w:num w:numId="9">
-    <w:abstractNumId w:val="44"/>
+    <w:abstractNumId w:val="45"/>
   </w:num>
   <w:num w:numId="10">
     <w:abstractNumId w:val="39"/>
@@ -11557,7 +12198,7 @@
     <w:abstractNumId w:val="19"/>
   </w:num>
   <w:num w:numId="12">
-    <w:abstractNumId w:val="54"/>
+    <w:abstractNumId w:val="53"/>
   </w:num>
   <w:num w:numId="13">
     <w:abstractNumId w:val="10"/>
@@ -11569,7 +12210,7 @@
     <w:abstractNumId w:val="20"/>
   </w:num>
   <w:num w:numId="16">
-    <w:abstractNumId w:val="53"/>
+    <w:abstractNumId w:val="52"/>
   </w:num>
   <w:num w:numId="17">
     <w:abstractNumId w:val="15"/>
@@ -11596,7 +12237,7 @@
     <w:abstractNumId w:val="16"/>
   </w:num>
   <w:num w:numId="25">
-    <w:abstractNumId w:val="58"/>
+    <w:abstractNumId w:val="57"/>
   </w:num>
   <w:num w:numId="26">
     <w:abstractNumId w:val="28"/>
@@ -11605,13 +12246,13 @@
     <w:abstractNumId w:val="25"/>
   </w:num>
   <w:num w:numId="28">
-    <w:abstractNumId w:val="52"/>
+    <w:abstractNumId w:val="51"/>
   </w:num>
   <w:num w:numId="29">
     <w:abstractNumId w:val="21"/>
   </w:num>
   <w:num w:numId="30">
-    <w:abstractNumId w:val="45"/>
+    <w:abstractNumId w:val="46"/>
   </w:num>
   <w:num w:numId="31">
     <w:abstractNumId w:val="4"/>
@@ -11626,7 +12267,7 @@
     <w:abstractNumId w:val="6"/>
   </w:num>
   <w:num w:numId="35">
-    <w:abstractNumId w:val="57"/>
+    <w:abstractNumId w:val="56"/>
   </w:num>
   <w:num w:numId="36">
     <w:abstractNumId w:val="38"/>
@@ -11653,64 +12294,64 @@
     <w:abstractNumId w:val="33"/>
   </w:num>
   <w:num w:numId="44">
-    <w:abstractNumId w:val="56"/>
+    <w:abstractNumId w:val="55"/>
   </w:num>
   <w:num w:numId="45">
+    <w:abstractNumId w:val="18"/>
+  </w:num>
+  <w:num w:numId="46">
+    <w:abstractNumId w:val="17"/>
+  </w:num>
+  <w:num w:numId="47">
+    <w:abstractNumId w:val="62"/>
+  </w:num>
+  <w:num w:numId="48">
+    <w:abstractNumId w:val="31"/>
+  </w:num>
+  <w:num w:numId="49">
+    <w:abstractNumId w:val="1"/>
+  </w:num>
+  <w:num w:numId="50">
+    <w:abstractNumId w:val="50"/>
+  </w:num>
+  <w:num w:numId="51">
+    <w:abstractNumId w:val="59"/>
+  </w:num>
+  <w:num w:numId="52">
+    <w:abstractNumId w:val="49"/>
+  </w:num>
+  <w:num w:numId="53">
+    <w:abstractNumId w:val="24"/>
+  </w:num>
+  <w:num w:numId="54">
+    <w:abstractNumId w:val="58"/>
+  </w:num>
+  <w:num w:numId="55">
+    <w:abstractNumId w:val="29"/>
+  </w:num>
+  <w:num w:numId="56">
+    <w:abstractNumId w:val="42"/>
+  </w:num>
+  <w:num w:numId="57">
+    <w:abstractNumId w:val="12"/>
+  </w:num>
+  <w:num w:numId="58">
+    <w:abstractNumId w:val="2"/>
+  </w:num>
+  <w:num w:numId="59">
+    <w:abstractNumId w:val="35"/>
+  </w:num>
+  <w:num w:numId="60">
+    <w:abstractNumId w:val="40"/>
+  </w:num>
+  <w:num w:numId="61">
+    <w:abstractNumId w:val="44"/>
+  </w:num>
+  <w:num w:numId="62">
     <w:abstractNumId w:val="27"/>
   </w:num>
-  <w:num w:numId="46">
-    <w:abstractNumId w:val="46"/>
-  </w:num>
-  <w:num w:numId="47">
-    <w:abstractNumId w:val="48"/>
-  </w:num>
-  <w:num w:numId="48">
-    <w:abstractNumId w:val="18"/>
-  </w:num>
-  <w:num w:numId="49">
-    <w:abstractNumId w:val="17"/>
-  </w:num>
-  <w:num w:numId="50">
-    <w:abstractNumId w:val="62"/>
-  </w:num>
-  <w:num w:numId="51">
-    <w:abstractNumId w:val="31"/>
-  </w:num>
-  <w:num w:numId="52">
-    <w:abstractNumId w:val="1"/>
-  </w:num>
-  <w:num w:numId="53">
-    <w:abstractNumId w:val="51"/>
-  </w:num>
-  <w:num w:numId="54">
+  <w:num w:numId="63">
     <w:abstractNumId w:val="60"/>
-  </w:num>
-  <w:num w:numId="55">
-    <w:abstractNumId w:val="50"/>
-  </w:num>
-  <w:num w:numId="56">
-    <w:abstractNumId w:val="24"/>
-  </w:num>
-  <w:num w:numId="57">
-    <w:abstractNumId w:val="59"/>
-  </w:num>
-  <w:num w:numId="58">
-    <w:abstractNumId w:val="29"/>
-  </w:num>
-  <w:num w:numId="59">
-    <w:abstractNumId w:val="42"/>
-  </w:num>
-  <w:num w:numId="60">
-    <w:abstractNumId w:val="12"/>
-  </w:num>
-  <w:num w:numId="61">
-    <w:abstractNumId w:val="2"/>
-  </w:num>
-  <w:num w:numId="62">
-    <w:abstractNumId w:val="35"/>
-  </w:num>
-  <w:num w:numId="63">
-    <w:abstractNumId w:val="40"/>
   </w:num>
   <w:numIdMacAtCleanup w:val="63"/>
 </w:numbering>
@@ -12494,7 +13135,7 @@
 </file>
 
 <file path=customXml/itemProps1.xml><?xml version="1.0" encoding="utf-8"?>
-<ds:datastoreItem xmlns:ds="http://schemas.openxmlformats.org/officeDocument/2006/customXml" ds:itemID="{9EDB4616-76F0-4201-901A-EFE0D91D6627}">
+<ds:datastoreItem xmlns:ds="http://schemas.openxmlformats.org/officeDocument/2006/customXml" ds:itemID="{9010E53C-5218-4E9A-B4E8-A14564C5DD82}">
   <ds:schemaRefs>
     <ds:schemaRef ds:uri="http://schemas.openxmlformats.org/officeDocument/2006/bibliography"/>
   </ds:schemaRefs>

</xml_diff>

<commit_message>
the authors were changed to fardin ibrahimi and nesar ahmad awwab
</commit_message>
<xml_diff>
--- a/Documentation/documentation of this system.docx
+++ b/Documentation/documentation of this system.docx
@@ -259,6 +259,8 @@
       <w:pPr>
         <w:jc w:val="both"/>
       </w:pPr>
+      <w:bookmarkStart w:id="0" w:name="_GoBack"/>
+      <w:bookmarkEnd w:id="0"/>
       <w:r>
         <w:rPr>
           <w:noProof/>
@@ -269,12 +271,12 @@
               <wp:anchor distT="0" distB="0" distL="114300" distR="114300" simplePos="0" relativeHeight="251664384" behindDoc="0" locked="0" layoutInCell="1" allowOverlap="1" wp14:anchorId="6C8F08AC" wp14:editId="464CA1B9">
                 <wp:simplePos x="0" y="0"/>
                 <wp:positionH relativeFrom="column">
-                  <wp:posOffset>4021668</wp:posOffset>
+                  <wp:posOffset>3649133</wp:posOffset>
                 </wp:positionH>
                 <wp:positionV relativeFrom="paragraph">
-                  <wp:posOffset>1040977</wp:posOffset>
+                  <wp:posOffset>1040342</wp:posOffset>
                 </wp:positionV>
-                <wp:extent cx="2298488" cy="258234"/>
+                <wp:extent cx="2670599" cy="258234"/>
                 <wp:effectExtent l="0" t="0" r="0" b="0"/>
                 <wp:wrapNone/>
                 <wp:docPr id="57" name="Text Box 57"/>
@@ -286,7 +288,7 @@
                       <wps:spPr>
                         <a:xfrm>
                           <a:off x="0" y="0"/>
-                          <a:ext cx="2298488" cy="258234"/>
+                          <a:ext cx="2670599" cy="258234"/>
                         </a:xfrm>
                         <a:prstGeom prst="rect">
                           <a:avLst/>
@@ -312,7 +314,7 @@
                                 <w:iCs/>
                                 <w:color w:val="002060"/>
                               </w:rPr>
-                              <w:t>MOPH Software Development Team</w:t>
+                              <w:t>Fardin Ibrahimi &amp; Nesar Ahmad Awwab</w:t>
                             </w:r>
                           </w:p>
                         </w:txbxContent>
@@ -341,7 +343,7 @@
                 <v:stroke joinstyle="miter"/>
                 <v:path gradientshapeok="t" o:connecttype="rect"/>
               </v:shapetype>
-              <v:shape id="Text Box 57" o:spid="_x0000_s1026" type="#_x0000_t202" style="position:absolute;left:0;text-align:left;margin-left:316.65pt;margin-top:81.95pt;width:181pt;height:20.35pt;z-index:251664384;visibility:visible;mso-wrap-style:square;mso-width-percent:0;mso-height-percent:0;mso-wrap-distance-left:9pt;mso-wrap-distance-top:0;mso-wrap-distance-right:9pt;mso-wrap-distance-bottom:0;mso-position-horizontal:absolute;mso-position-horizontal-relative:text;mso-position-vertical:absolute;mso-position-vertical-relative:text;mso-width-percent:0;mso-height-percent:0;mso-width-relative:margin;mso-height-relative:margin;v-text-anchor:top" o:gfxdata="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" filled="f" stroked="f" strokeweight=".5pt">
+              <v:shape id="Text Box 57" o:spid="_x0000_s1026" type="#_x0000_t202" style="position:absolute;left:0;text-align:left;margin-left:287.35pt;margin-top:81.9pt;width:210.3pt;height:20.35pt;z-index:251664384;visibility:visible;mso-wrap-style:square;mso-width-percent:0;mso-height-percent:0;mso-wrap-distance-left:9pt;mso-wrap-distance-top:0;mso-wrap-distance-right:9pt;mso-wrap-distance-bottom:0;mso-position-horizontal:absolute;mso-position-horizontal-relative:text;mso-position-vertical:absolute;mso-position-vertical-relative:text;mso-width-percent:0;mso-height-percent:0;mso-width-relative:margin;mso-height-relative:margin;v-text-anchor:top" o:gfxdata="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" filled="f" stroked="f" strokeweight=".5pt">
                 <v:textbox>
                   <w:txbxContent>
                     <w:p>
@@ -358,7 +360,7 @@
                           <w:iCs/>
                           <w:color w:val="002060"/>
                         </w:rPr>
-                        <w:t>MOPH Software Development Team</w:t>
+                        <w:t>Fardin Ibrahimi &amp; Nesar Ahmad Awwab</w:t>
                       </w:r>
                     </w:p>
                   </w:txbxContent>
@@ -4409,12 +4411,7 @@
         <w:t xml:space="preserve">Backend: </w:t>
       </w:r>
       <w:r>
-        <w:t>https://github.com/Nis</w:t>
-      </w:r>
-      <w:bookmarkStart w:id="0" w:name="_GoBack"/>
-      <w:bookmarkEnd w:id="0"/>
-      <w:r>
-        <w:t>arahmad0011/InternetUser.git</w:t>
+        <w:t>https://github.com/Nisarahmad0011/InternetUser.git</w:t>
       </w:r>
     </w:p>
     <w:p>
@@ -13135,7 +13132,7 @@
 </file>
 
 <file path=customXml/itemProps1.xml><?xml version="1.0" encoding="utf-8"?>
-<ds:datastoreItem xmlns:ds="http://schemas.openxmlformats.org/officeDocument/2006/customXml" ds:itemID="{9010E53C-5218-4E9A-B4E8-A14564C5DD82}">
+<ds:datastoreItem xmlns:ds="http://schemas.openxmlformats.org/officeDocument/2006/customXml" ds:itemID="{626F2CD7-D27A-43B1-A443-2079A14D1F75}">
   <ds:schemaRefs>
     <ds:schemaRef ds:uri="http://schemas.openxmlformats.org/officeDocument/2006/bibliography"/>
   </ds:schemaRefs>

</xml_diff>

<commit_message>
Credits & Acknowledgements page was added!
</commit_message>
<xml_diff>
--- a/Documentation/documentation of this system.docx
+++ b/Documentation/documentation of this system.docx
@@ -259,8 +259,6 @@
       <w:pPr>
         <w:jc w:val="both"/>
       </w:pPr>
-      <w:bookmarkStart w:id="0" w:name="_GoBack"/>
-      <w:bookmarkEnd w:id="0"/>
       <w:r>
         <w:rPr>
           <w:noProof/>
@@ -4980,6 +4978,95 @@
       <w:r>
         <w:t>InternetUser/app/Models/Group.php, Role.php, permission.php, RolePermission.php</w:t>
       </w:r>
+    </w:p>
+    <w:p>
+      <w:pPr>
+        <w:jc w:val="both"/>
+      </w:pPr>
+    </w:p>
+    <w:p>
+      <w:pPr>
+        <w:jc w:val="both"/>
+      </w:pPr>
+    </w:p>
+    <w:p>
+      <w:pPr>
+        <w:jc w:val="both"/>
+      </w:pPr>
+    </w:p>
+    <w:p>
+      <w:pPr>
+        <w:jc w:val="both"/>
+      </w:pPr>
+    </w:p>
+    <w:p>
+      <w:pPr>
+        <w:pStyle w:val="NormalWeb"/>
+        <w:rPr>
+          <w:rFonts w:asciiTheme="minorHAnsi" w:eastAsiaTheme="minorHAnsi" w:hAnsiTheme="minorHAnsi" w:cstheme="minorBidi"/>
+          <w:sz w:val="22"/>
+          <w:szCs w:val="22"/>
+        </w:rPr>
+      </w:pPr>
+      <w:r>
+        <w:rPr>
+          <w:rFonts w:asciiTheme="minorHAnsi" w:eastAsiaTheme="minorHAnsi" w:hAnsiTheme="minorHAnsi" w:cstheme="minorBidi"/>
+          <w:b/>
+          <w:bCs/>
+          <w:sz w:val="22"/>
+          <w:szCs w:val="22"/>
+        </w:rPr>
+        <w:lastRenderedPageBreak/>
+        <w:t>Credits &amp; Acknowledgements</w:t>
+      </w:r>
+    </w:p>
+    <w:p>
+      <w:pPr>
+        <w:jc w:val="both"/>
+      </w:pPr>
+      <w:r>
+        <w:t xml:space="preserve">This documentation was prepared by </w:t>
+      </w:r>
+      <w:r>
+        <w:rPr>
+          <w:b/>
+          <w:bCs/>
+        </w:rPr>
+        <w:t>Fardin Ibrahimi</w:t>
+      </w:r>
+      <w:r>
+        <w:t xml:space="preserve"> and </w:t>
+      </w:r>
+      <w:r>
+        <w:rPr>
+          <w:b/>
+          <w:bCs/>
+        </w:rPr>
+        <w:t>Nesar Ahmad Awwab</w:t>
+      </w:r>
+      <w:r>
+        <w:t>, the primary developers of the Internet Users Management System (IUMS). All rights reserved © 2025.</w:t>
+      </w:r>
+    </w:p>
+    <w:p>
+      <w:pPr>
+        <w:jc w:val="both"/>
+      </w:pPr>
+      <w:r>
+        <w:t>We acknowledge the support and guidance of our team members and stakeholders who contributed indirectly to the development of this system.</w:t>
+      </w:r>
+      <w:bookmarkStart w:id="0" w:name="_GoBack"/>
+      <w:bookmarkEnd w:id="0"/>
+    </w:p>
+    <w:p>
+      <w:pPr>
+        <w:jc w:val="both"/>
+      </w:pPr>
+    </w:p>
+    <w:p>
+      <w:pPr>
+        <w:jc w:val="both"/>
+      </w:pPr>
     </w:p>
     <w:sectPr>
       <w:pgSz w:w="11906" w:h="16838" w:code="9"/>
@@ -12863,6 +12950,33 @@
       <w:contextualSpacing/>
     </w:pPr>
   </w:style>
+  <w:style w:type="paragraph" w:styleId="NormalWeb">
+    <w:name w:val="Normal (Web)"/>
+    <w:basedOn w:val="Normal"/>
+    <w:uiPriority w:val="99"/>
+    <w:semiHidden/>
+    <w:unhideWhenUsed/>
+    <w:rsid w:val="00D55116"/>
+    <w:pPr>
+      <w:spacing w:before="100" w:beforeAutospacing="1" w:after="100" w:afterAutospacing="1" w:line="240" w:lineRule="auto"/>
+    </w:pPr>
+    <w:rPr>
+      <w:rFonts w:ascii="Times New Roman" w:eastAsia="Times New Roman" w:hAnsi="Times New Roman" w:cs="Times New Roman"/>
+      <w:sz w:val="24"/>
+      <w:szCs w:val="24"/>
+    </w:rPr>
+  </w:style>
+  <w:style w:type="character" w:styleId="Strong">
+    <w:name w:val="Strong"/>
+    <w:basedOn w:val="DefaultParagraphFont"/>
+    <w:uiPriority w:val="22"/>
+    <w:qFormat/>
+    <w:rsid w:val="00D55116"/>
+    <w:rPr>
+      <w:b/>
+      <w:bCs/>
+    </w:rPr>
+  </w:style>
 </w:styles>
 </file>
 
@@ -13132,7 +13246,7 @@
 </file>
 
 <file path=customXml/itemProps1.xml><?xml version="1.0" encoding="utf-8"?>
-<ds:datastoreItem xmlns:ds="http://schemas.openxmlformats.org/officeDocument/2006/customXml" ds:itemID="{626F2CD7-D27A-43B1-A443-2079A14D1F75}">
+<ds:datastoreItem xmlns:ds="http://schemas.openxmlformats.org/officeDocument/2006/customXml" ds:itemID="{07655242-6C47-4867-AC92-97E9EB040039}">
   <ds:schemaRefs>
     <ds:schemaRef ds:uri="http://schemas.openxmlformats.org/officeDocument/2006/bibliography"/>
   </ds:schemaRefs>

</xml_diff>

<commit_message>
page numering was impelemented.
</commit_message>
<xml_diff>
--- a/Documentation/documentation of this system.docx
+++ b/Documentation/documentation of this system.docx
@@ -266,7 +266,7 @@
         <mc:AlternateContent>
           <mc:Choice Requires="wps">
             <w:drawing>
-              <wp:anchor distT="0" distB="0" distL="114300" distR="114300" simplePos="0" relativeHeight="251664384" behindDoc="0" locked="0" layoutInCell="1" allowOverlap="1" wp14:anchorId="6C8F08AC" wp14:editId="464CA1B9">
+              <wp:anchor distT="0" distB="0" distL="114300" distR="114300" simplePos="0" relativeHeight="251664384" behindDoc="0" locked="0" layoutInCell="1" allowOverlap="1" wp14:anchorId="7206EF52" wp14:editId="0F180E9C">
                 <wp:simplePos x="0" y="0"/>
                 <wp:positionH relativeFrom="column">
                   <wp:posOffset>3649133</wp:posOffset>
@@ -337,7 +337,7 @@
           </mc:Choice>
           <mc:Fallback>
             <w:pict>
-              <v:shapetype w14:anchorId="6C8F08AC" id="_x0000_t202" coordsize="21600,21600" o:spt="202" path="m,l,21600r21600,l21600,xe">
+              <v:shapetype w14:anchorId="7206EF52" id="_x0000_t202" coordsize="21600,21600" o:spt="202" path="m,l,21600r21600,l21600,xe">
                 <v:stroke joinstyle="miter"/>
                 <v:path gradientshapeok="t" o:connecttype="rect"/>
               </v:shapetype>
@@ -375,7 +375,7 @@
         <mc:AlternateContent>
           <mc:Choice Requires="wps">
             <w:drawing>
-              <wp:anchor distT="0" distB="0" distL="114300" distR="114300" simplePos="0" relativeHeight="251662336" behindDoc="0" locked="0" layoutInCell="1" allowOverlap="1" wp14:anchorId="4E6965DE" wp14:editId="3C75C287">
+              <wp:anchor distT="0" distB="0" distL="114300" distR="114300" simplePos="0" relativeHeight="251662336" behindDoc="0" locked="0" layoutInCell="1" allowOverlap="1" wp14:anchorId="642FFF4F" wp14:editId="206263A6">
                 <wp:simplePos x="0" y="0"/>
                 <wp:positionH relativeFrom="column">
                   <wp:posOffset>-491067</wp:posOffset>
@@ -446,7 +446,7 @@
           </mc:Choice>
           <mc:Fallback>
             <w:pict>
-              <v:shape w14:anchorId="4E6965DE" id="Text Box 56" o:spid="_x0000_s1027" type="#_x0000_t202" style="position:absolute;left:0;text-align:left;margin-left:-38.65pt;margin-top:82.65pt;width:89.65pt;height:20.35pt;z-index:251662336;visibility:visible;mso-wrap-style:square;mso-width-percent:0;mso-height-percent:0;mso-wrap-distance-left:9pt;mso-wrap-distance-top:0;mso-wrap-distance-right:9pt;mso-wrap-distance-bottom:0;mso-position-horizontal:absolute;mso-position-horizontal-relative:text;mso-position-vertical:absolute;mso-position-vertical-relative:text;mso-width-percent:0;mso-height-percent:0;mso-width-relative:margin;mso-height-relative:margin;v-text-anchor:top" o:gfxdata="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" filled="f" stroked="f" strokeweight=".5pt">
+              <v:shape w14:anchorId="642FFF4F" id="Text Box 56" o:spid="_x0000_s1027" type="#_x0000_t202" style="position:absolute;left:0;text-align:left;margin-left:-38.65pt;margin-top:82.65pt;width:89.65pt;height:20.35pt;z-index:251662336;visibility:visible;mso-wrap-style:square;mso-width-percent:0;mso-height-percent:0;mso-wrap-distance-left:9pt;mso-wrap-distance-top:0;mso-wrap-distance-right:9pt;mso-wrap-distance-bottom:0;mso-position-horizontal:absolute;mso-position-horizontal-relative:text;mso-position-vertical:absolute;mso-position-vertical-relative:text;mso-width-percent:0;mso-height-percent:0;mso-width-relative:margin;mso-height-relative:margin;v-text-anchor:top" o:gfxdata="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" filled="f" stroked="f" strokeweight=".5pt">
                 <v:textbox>
                   <w:txbxContent>
                     <w:p>
@@ -2924,16 +2924,6 @@
     </w:p>
     <w:p>
       <w:pPr>
-        <w:jc w:val="both"/>
-      </w:pPr>
-    </w:p>
-    <w:p>
-      <w:pPr>
-        <w:jc w:val="both"/>
-      </w:pPr>
-    </w:p>
-    <w:p>
-      <w:pPr>
         <w:pStyle w:val="ListParagraph"/>
         <w:numPr>
           <w:ilvl w:val="0"/>
@@ -3009,11 +2999,6 @@
       <w:r>
         <w:t>Create/Update/Delete on users, violation types, and account activation are permission-gated.</w:t>
       </w:r>
-    </w:p>
-    <w:p>
-      <w:pPr>
-        <w:jc w:val="both"/>
-      </w:pPr>
     </w:p>
     <w:p>
       <w:pPr>
@@ -3097,46 +3082,46 @@
         <w:jc w:val="both"/>
       </w:pPr>
       <w:r>
+        <w:t>Violation and ViolationsType</w:t>
+      </w:r>
+    </w:p>
+    <w:p>
+      <w:pPr>
+        <w:pStyle w:val="ListParagraph"/>
+        <w:numPr>
+          <w:ilvl w:val="0"/>
+          <w:numId w:val="31"/>
+        </w:numPr>
+        <w:jc w:val="both"/>
+      </w:pPr>
+      <w:r>
+        <w:t>ViolationsType is a catalog of possible violations.</w:t>
+      </w:r>
+    </w:p>
+    <w:p>
+      <w:pPr>
+        <w:pStyle w:val="ListParagraph"/>
+        <w:numPr>
+          <w:ilvl w:val="0"/>
+          <w:numId w:val="2"/>
+        </w:numPr>
+        <w:jc w:val="both"/>
+      </w:pPr>
+      <w:r>
+        <w:t>Violation records are stored with fields `internet_user_id` and `comment` only in the base model. There is no persisted foreign key to `ViolationsType` by default.</w:t>
+      </w:r>
+    </w:p>
+    <w:p>
+      <w:pPr>
+        <w:pStyle w:val="ListParagraph"/>
+        <w:numPr>
+          <w:ilvl w:val="0"/>
+          <w:numId w:val="2"/>
+        </w:numPr>
+        <w:jc w:val="both"/>
+      </w:pPr>
+      <w:r>
         <w:lastRenderedPageBreak/>
-        <w:t>Violation and ViolationsType</w:t>
-      </w:r>
-    </w:p>
-    <w:p>
-      <w:pPr>
-        <w:pStyle w:val="ListParagraph"/>
-        <w:numPr>
-          <w:ilvl w:val="0"/>
-          <w:numId w:val="31"/>
-        </w:numPr>
-        <w:jc w:val="both"/>
-      </w:pPr>
-      <w:r>
-        <w:t>ViolationsType is a catalog of possible violations.</w:t>
-      </w:r>
-    </w:p>
-    <w:p>
-      <w:pPr>
-        <w:pStyle w:val="ListParagraph"/>
-        <w:numPr>
-          <w:ilvl w:val="0"/>
-          <w:numId w:val="2"/>
-        </w:numPr>
-        <w:jc w:val="both"/>
-      </w:pPr>
-      <w:r>
-        <w:t>Violation records are stored with fields `internet_user_id` and `comment` only in the base model. There is no persisted foreign key to `ViolationsType` by default.</w:t>
-      </w:r>
-    </w:p>
-    <w:p>
-      <w:pPr>
-        <w:pStyle w:val="ListParagraph"/>
-        <w:numPr>
-          <w:ilvl w:val="0"/>
-          <w:numId w:val="2"/>
-        </w:numPr>
-        <w:jc w:val="both"/>
-      </w:pPr>
-      <w:r>
         <w:t>Implication: Frontend should submit `internet_user_id` and `comment`, and if a violation “type” is needed for analytics or display, it must be derived via related collections or additional backend support.</w:t>
       </w:r>
     </w:p>
@@ -3191,11 +3176,6 @@
       <w:r>
         <w:t>DeviceType, Directorate, EmploymentType, Group underpin dropdowns and aggregated reports.</w:t>
       </w:r>
-    </w:p>
-    <w:p>
-      <w:pPr>
-        <w:jc w:val="both"/>
-      </w:pPr>
     </w:p>
     <w:p>
       <w:pPr>
@@ -3367,11 +3347,6 @@
       <w:pPr>
         <w:jc w:val="both"/>
       </w:pPr>
-    </w:p>
-    <w:p>
-      <w:pPr>
-        <w:jc w:val="both"/>
-      </w:pPr>
       <w:r>
         <w:rPr>
           <w:b/>
@@ -3470,11 +3445,6 @@
       <w:pPr>
         <w:jc w:val="both"/>
       </w:pPr>
-    </w:p>
-    <w:p>
-      <w:pPr>
-        <w:jc w:val="both"/>
-      </w:pPr>
       <w:r>
         <w:rPr>
           <w:b/>
@@ -3527,7 +3497,6 @@
         <w:jc w:val="both"/>
       </w:pPr>
       <w:r>
-        <w:lastRenderedPageBreak/>
         <w:t>Consistent layout with `SiteNavbar`, `SiteFooter`, and `Sidebar`.</w:t>
       </w:r>
     </w:p>
@@ -3556,11 +3525,6 @@
       <w:r>
         <w:t>Charts complement tabular data, aiding diverse consumption preferences.</w:t>
       </w:r>
-    </w:p>
-    <w:p>
-      <w:pPr>
-        <w:jc w:val="both"/>
-      </w:pPr>
     </w:p>
     <w:p>
       <w:pPr>
@@ -3644,6 +3608,7 @@
         <w:jc w:val="both"/>
       </w:pPr>
       <w:r>
+        <w:lastRenderedPageBreak/>
         <w:t>Recommended: cover authentication, permission middleware, user CRUD, activation flows, and violations endpoints.</w:t>
       </w:r>
     </w:p>
@@ -3672,11 +3637,6 @@
       <w:r>
         <w:t>Recommended: add React Testing Library and Vitest for component and integration tests around forms, routers, and guards.</w:t>
       </w:r>
-    </w:p>
-    <w:p>
-      <w:pPr>
-        <w:jc w:val="both"/>
-      </w:pPr>
     </w:p>
     <w:p>
       <w:pPr>
@@ -3806,11 +3766,6 @@
       <w:pPr>
         <w:jc w:val="both"/>
       </w:pPr>
-    </w:p>
-    <w:p>
-      <w:pPr>
-        <w:jc w:val="both"/>
-      </w:pPr>
       <w:r>
         <w:rPr>
           <w:b/>
@@ -3896,11 +3851,6 @@
       <w:pPr>
         <w:jc w:val="both"/>
       </w:pPr>
-    </w:p>
-    <w:p>
-      <w:pPr>
-        <w:jc w:val="both"/>
-      </w:pPr>
       <w:r>
         <w:rPr>
           <w:b/>
@@ -4044,7 +3994,6 @@
         <w:jc w:val="both"/>
       </w:pPr>
       <w:r>
-        <w:lastRenderedPageBreak/>
         <w:t>Ensure the check.access middleware’s permission names match the UI checks to prevent UX mismatches.</w:t>
       </w:r>
     </w:p>
@@ -4186,6 +4135,7 @@
           <w:b/>
           <w:bCs/>
         </w:rPr>
+        <w:lastRenderedPageBreak/>
         <w:drawing>
           <wp:inline distT="0" distB="0" distL="0" distR="0" wp14:anchorId="3096E3E1" wp14:editId="49EB723E">
             <wp:extent cx="1982390" cy="228600"/>
@@ -4572,7 +4522,6 @@
         <w:jc w:val="both"/>
       </w:pPr>
       <w:r>
-        <w:lastRenderedPageBreak/>
         <w:t>IUMS-Frontend/src/internetUsers/reActivation.tsx, AllReactivations.tsx</w:t>
       </w:r>
     </w:p>
@@ -4707,6 +4656,7 @@
           <w:b/>
           <w:bCs/>
         </w:rPr>
+        <w:lastRenderedPageBreak/>
         <w:t>Appendix</w:t>
       </w:r>
       <w:r>
@@ -4998,6 +4948,58 @@
       <w:pPr>
         <w:jc w:val="both"/>
       </w:pPr>
+    </w:p>
+    <w:p>
+      <w:pPr>
+        <w:jc w:val="both"/>
+      </w:pPr>
+    </w:p>
+    <w:p>
+      <w:pPr>
+        <w:jc w:val="both"/>
+      </w:pPr>
+    </w:p>
+    <w:p>
+      <w:pPr>
+        <w:jc w:val="both"/>
+      </w:pPr>
+    </w:p>
+    <w:p>
+      <w:pPr>
+        <w:jc w:val="both"/>
+      </w:pPr>
+    </w:p>
+    <w:p>
+      <w:pPr>
+        <w:jc w:val="both"/>
+      </w:pPr>
+    </w:p>
+    <w:p>
+      <w:pPr>
+        <w:jc w:val="both"/>
+      </w:pPr>
+    </w:p>
+    <w:p>
+      <w:pPr>
+        <w:jc w:val="both"/>
+      </w:pPr>
+    </w:p>
+    <w:p>
+      <w:pPr>
+        <w:jc w:val="both"/>
+      </w:pPr>
+    </w:p>
+    <w:p>
+      <w:pPr>
+        <w:jc w:val="both"/>
+      </w:pPr>
+    </w:p>
+    <w:p>
+      <w:pPr>
+        <w:jc w:val="both"/>
+      </w:pPr>
+      <w:bookmarkStart w:id="0" w:name="_GoBack"/>
+      <w:bookmarkEnd w:id="0"/>
     </w:p>
     <w:p>
       <w:pPr>
@@ -5022,20 +5024,20 @@
     </w:p>
     <w:p>
       <w:pPr>
-        <w:jc w:val="both"/>
-      </w:pPr>
-      <w:r>
-        <w:t xml:space="preserve">This documentation was prepared by </w:t>
+        <w:spacing w:after="0" w:line="240" w:lineRule="auto"/>
+      </w:pPr>
+      <w:r>
+        <w:t xml:space="preserve">The Internet Users Management System (IUMS) was developed primarily by </w:t>
       </w:r>
       <w:r>
         <w:rPr>
           <w:b/>
           <w:bCs/>
         </w:rPr>
-        <w:t>Fardin Ibrahimi</w:t>
-      </w:r>
-      <w:r>
-        <w:t xml:space="preserve"> and </w:t>
+        <w:t xml:space="preserve">Fardin Ibrahimi </w:t>
+      </w:r>
+      <w:r>
+        <w:t xml:space="preserve">and </w:t>
       </w:r>
       <w:r>
         <w:rPr>
@@ -5045,18 +5047,32 @@
         <w:t>Nesar Ahmad Awwab</w:t>
       </w:r>
       <w:r>
-        <w:t>, the primary developers of the Internet Users Management System (IUMS). All rights reserved © 2025.</w:t>
-      </w:r>
-    </w:p>
-    <w:p>
-      <w:pPr>
-        <w:jc w:val="both"/>
-      </w:pPr>
-      <w:r>
-        <w:t>We acknowledge the support and guidance of our team members and stakeholders who contributed indirectly to the development of this system.</w:t>
-      </w:r>
-      <w:bookmarkStart w:id="0" w:name="_GoBack"/>
-      <w:bookmarkEnd w:id="0"/>
+        <w:t xml:space="preserve">, software developers of the </w:t>
+      </w:r>
+      <w:r>
+        <w:rPr>
+          <w:b/>
+          <w:bCs/>
+        </w:rPr>
+        <w:t xml:space="preserve">Ministry of Public Health's Information Technology Directorate, </w:t>
+      </w:r>
+      <w:r>
+        <w:t xml:space="preserve">who generated this documentation. </w:t>
+      </w:r>
+      <w:r>
+        <w:rPr>
+          <w:b/>
+          <w:bCs/>
+        </w:rPr>
+        <w:t>Copyright 2025</w:t>
+      </w:r>
+      <w:r>
+        <w:t xml:space="preserve">. All rights granted. </w:t>
+      </w:r>
+      <w:r>
+        <w:br/>
+        <w:t>We are grateful for the assistance and direction provided by our stakeholders and team members, who indirectly helped to establish this system.</w:t>
+      </w:r>
     </w:p>
     <w:p>
       <w:pPr>
@@ -5069,9 +5085,12 @@
       </w:pPr>
     </w:p>
     <w:sectPr>
+      <w:headerReference w:type="default" r:id="rId31"/>
       <w:pgSz w:w="11906" w:h="16838" w:code="9"/>
       <w:pgMar w:top="1440" w:right="1440" w:bottom="1440" w:left="1440" w:header="720" w:footer="720" w:gutter="0"/>
+      <w:pgNumType w:start="1"/>
       <w:cols w:space="720"/>
+      <w:titlePg/>
       <w:docGrid w:linePitch="360"/>
     </w:sectPr>
   </w:body>
@@ -5126,6 +5145,88 @@
     </w:p>
   </w:footnote>
 </w:footnotes>
+</file>
+
+<file path=word/header1.xml><?xml version="1.0" encoding="utf-8"?>
+<w:hdr xmlns:wpc="http://schemas.microsoft.com/office/word/2010/wordprocessingCanvas" xmlns:cx="http://schemas.microsoft.com/office/drawing/2014/chartex" xmlns:mc="http://schemas.openxmlformats.org/markup-compatibility/2006" xmlns:o="urn:schemas-microsoft-com:office:office" xmlns:r="http://schemas.openxmlformats.org/officeDocument/2006/relationships" xmlns:m="http://schemas.openxmlformats.org/officeDocument/2006/math" xmlns:v="urn:schemas-microsoft-com:vml" xmlns:wp14="http://schemas.microsoft.com/office/word/2010/wordprocessingDrawing" xmlns:wp="http://schemas.openxmlformats.org/drawingml/2006/wordprocessingDrawing" xmlns:w10="urn:schemas-microsoft-com:office:word" xmlns:w="http://schemas.openxmlformats.org/wordprocessingml/2006/main" xmlns:w14="http://schemas.microsoft.com/office/word/2010/wordml" xmlns:w15="http://schemas.microsoft.com/office/word/2012/wordml" xmlns:w16se="http://schemas.microsoft.com/office/word/2015/wordml/symex" xmlns:wpg="http://schemas.microsoft.com/office/word/2010/wordprocessingGroup" xmlns:wpi="http://schemas.microsoft.com/office/word/2010/wordprocessingInk" xmlns:wne="http://schemas.microsoft.com/office/word/2006/wordml" xmlns:wps="http://schemas.microsoft.com/office/word/2010/wordprocessingShape" mc:Ignorable="w14 w15 w16se wp14">
+  <w:sdt>
+    <w:sdtPr>
+      <w:rPr>
+        <w:color w:val="7F7F7F" w:themeColor="background1" w:themeShade="7F"/>
+        <w:spacing w:val="60"/>
+      </w:rPr>
+      <w:id w:val="-439765866"/>
+      <w:docPartObj>
+        <w:docPartGallery w:val="Page Numbers (Top of Page)"/>
+        <w:docPartUnique/>
+      </w:docPartObj>
+    </w:sdtPr>
+    <w:sdtEndPr>
+      <w:rPr>
+        <w:b/>
+        <w:bCs/>
+        <w:noProof/>
+        <w:color w:val="auto"/>
+        <w:spacing w:val="0"/>
+      </w:rPr>
+    </w:sdtEndPr>
+    <w:sdtContent>
+      <w:p>
+        <w:pPr>
+          <w:pStyle w:val="Header"/>
+          <w:pBdr>
+            <w:bottom w:val="single" w:sz="4" w:space="1" w:color="D9D9D9" w:themeColor="background1" w:themeShade="D9"/>
+          </w:pBdr>
+          <w:jc w:val="right"/>
+          <w:rPr>
+            <w:b/>
+            <w:bCs/>
+          </w:rPr>
+        </w:pPr>
+        <w:r>
+          <w:rPr>
+            <w:color w:val="7F7F7F" w:themeColor="background1" w:themeShade="7F"/>
+            <w:spacing w:val="60"/>
+          </w:rPr>
+          <w:t>Page</w:t>
+        </w:r>
+        <w:r>
+          <w:t xml:space="preserve"> | </w:t>
+        </w:r>
+        <w:r>
+          <w:fldChar w:fldCharType="begin"/>
+        </w:r>
+        <w:r>
+          <w:instrText xml:space="preserve"> PAGE   \* MERGEFORMAT </w:instrText>
+        </w:r>
+        <w:r>
+          <w:fldChar w:fldCharType="separate"/>
+        </w:r>
+        <w:r>
+          <w:rPr>
+            <w:b/>
+            <w:bCs/>
+            <w:noProof/>
+          </w:rPr>
+          <w:t>12</w:t>
+        </w:r>
+        <w:r>
+          <w:rPr>
+            <w:b/>
+            <w:bCs/>
+            <w:noProof/>
+          </w:rPr>
+          <w:fldChar w:fldCharType="end"/>
+        </w:r>
+      </w:p>
+    </w:sdtContent>
+  </w:sdt>
+  <w:p>
+    <w:pPr>
+      <w:pStyle w:val="Header"/>
+    </w:pPr>
+  </w:p>
+</w:hdr>
 </file>
 
 <file path=word/numbering.xml><?xml version="1.0" encoding="utf-8"?>
@@ -13246,7 +13347,7 @@
 </file>
 
 <file path=customXml/itemProps1.xml><?xml version="1.0" encoding="utf-8"?>
-<ds:datastoreItem xmlns:ds="http://schemas.openxmlformats.org/officeDocument/2006/customXml" ds:itemID="{07655242-6C47-4867-AC92-97E9EB040039}">
+<ds:datastoreItem xmlns:ds="http://schemas.openxmlformats.org/officeDocument/2006/customXml" ds:itemID="{92D7FECC-8C05-4977-8B6D-2F170FBED356}">
   <ds:schemaRefs>
     <ds:schemaRef ds:uri="http://schemas.openxmlformats.org/officeDocument/2006/bibliography"/>
   </ds:schemaRefs>

</xml_diff>

<commit_message>
the map was added on contact us page
</commit_message>
<xml_diff>
--- a/Documentation/documentation of this system.docx
+++ b/Documentation/documentation of this system.docx
@@ -7,6 +7,9 @@
         <w:jc w:val="both"/>
       </w:pPr>
       <w:r>
+        <w:rPr>
+          <w:noProof/>
+        </w:rPr>
         <w:drawing>
           <wp:inline distT="0" distB="0" distL="0" distR="0" wp14:anchorId="1AE3C6A8" wp14:editId="2F48E98F">
             <wp:extent cx="5435879" cy="1892397"/>
@@ -43,10 +46,37 @@
           </wp:inline>
         </w:drawing>
       </w:r>
-    </w:p>
-    <w:p>
-      <w:pPr>
-        <w:jc w:val="both"/>
+      <w:r>
+        <w:softHyphen/>
+      </w:r>
+      <w:r>
+        <w:softHyphen/>
+      </w:r>
+      <w:r>
+        <w:softHyphen/>
+      </w:r>
+      <w:r>
+        <w:softHyphen/>
+      </w:r>
+      <w:r>
+        <w:softHyphen/>
+      </w:r>
+      <w:r>
+        <w:softHyphen/>
+      </w:r>
+      <w:r>
+        <w:softHyphen/>
+      </w:r>
+      <w:r>
+        <w:softHyphen/>
+      </w:r>
+      <w:r>
+        <w:softHyphen/>
+      </w:r>
+    </w:p>
+    <w:p>
+      <w:pPr>
+        <w:jc w:val="center"/>
         <w:rPr>
           <w:rFonts w:ascii="Arial" w:hAnsi="Arial" w:cs="Arial"/>
           <w:color w:val="475569"/>
@@ -80,6 +110,7 @@
       <w:r>
         <w:rPr>
           <w:rFonts w:ascii="Arial" w:hAnsi="Arial" w:cs="Arial"/>
+          <w:noProof/>
           <w:color w:val="475569"/>
           <w:sz w:val="30"/>
           <w:szCs w:val="30"/>
@@ -482,6 +513,7 @@
         <w:rPr>
           <w:b/>
           <w:bCs/>
+          <w:noProof/>
           <w:sz w:val="24"/>
           <w:szCs w:val="24"/>
         </w:rPr>
@@ -543,6 +575,9 @@
         </w:drawing>
       </w:r>
       <w:r>
+        <w:rPr>
+          <w:noProof/>
+        </w:rPr>
         <w:drawing>
           <wp:inline distT="0" distB="0" distL="0" distR="0" wp14:anchorId="00222322" wp14:editId="38AA848D">
             <wp:extent cx="5774055" cy="1943100"/>
@@ -592,6 +627,9 @@
         <w:jc w:val="both"/>
       </w:pPr>
       <w:r>
+        <w:rPr>
+          <w:noProof/>
+        </w:rPr>
         <w:drawing>
           <wp:inline distT="0" distB="0" distL="0" distR="0" wp14:anchorId="46ABAD6A" wp14:editId="4328A66E">
             <wp:extent cx="5699799" cy="3043766"/>
@@ -667,6 +705,7 @@
         <w:rPr>
           <w:b/>
           <w:bCs/>
+          <w:noProof/>
         </w:rPr>
         <w:lastRenderedPageBreak/>
         <w:drawing>
@@ -775,6 +814,7 @@
         <w:rPr>
           <w:b/>
           <w:bCs/>
+          <w:noProof/>
         </w:rPr>
         <w:drawing>
           <wp:inline distT="0" distB="0" distL="0" distR="0" wp14:anchorId="0EF81C93" wp14:editId="5F6CDB7D">
@@ -1034,6 +1074,7 @@
         <w:rPr>
           <w:b/>
           <w:bCs/>
+          <w:noProof/>
         </w:rPr>
         <w:drawing>
           <wp:inline distT="0" distB="0" distL="0" distR="0" wp14:anchorId="0716784F" wp14:editId="46B02A47">
@@ -1108,19 +1149,78 @@
         <w:jc w:val="both"/>
       </w:pPr>
       <w:r>
-        <w:t>Frontend screens: IUMS-Frontend/src/internetUsers/AllUsers.tsx, editModal.tsx, AddInternetUsers.tsx, steps/step1.tsx–step4.tsx</w:t>
-      </w:r>
-    </w:p>
-    <w:p>
-      <w:pPr>
-        <w:pStyle w:val="ListParagraph"/>
-        <w:numPr>
-          <w:ilvl w:val="0"/>
+        <w:t>Frontend</w:t>
+      </w:r>
+      <w:r>
+        <w:t xml:space="preserve"> </w:t>
+      </w:r>
+      <w:r>
+        <w:t xml:space="preserve">screens: </w:t>
+      </w:r>
+    </w:p>
+    <w:p>
+      <w:pPr>
+        <w:pStyle w:val="ListParagraph"/>
+        <w:numPr>
+          <w:ilvl w:val="1"/>
           <w:numId w:val="4"/>
         </w:numPr>
         <w:jc w:val="both"/>
       </w:pPr>
       <w:r>
+        <w:t xml:space="preserve">IUMS-Frontend/src/internetUsers/AllUsers.tsx, </w:t>
+      </w:r>
+    </w:p>
+    <w:p>
+      <w:pPr>
+        <w:pStyle w:val="ListParagraph"/>
+        <w:numPr>
+          <w:ilvl w:val="1"/>
+          <w:numId w:val="4"/>
+        </w:numPr>
+        <w:jc w:val="both"/>
+      </w:pPr>
+      <w:r>
+        <w:t>editModal.tsx</w:t>
+      </w:r>
+    </w:p>
+    <w:p>
+      <w:pPr>
+        <w:pStyle w:val="ListParagraph"/>
+        <w:numPr>
+          <w:ilvl w:val="1"/>
+          <w:numId w:val="4"/>
+        </w:numPr>
+        <w:jc w:val="both"/>
+      </w:pPr>
+      <w:r>
+        <w:t>AddInternetUsers.tsx</w:t>
+      </w:r>
+    </w:p>
+    <w:p>
+      <w:pPr>
+        <w:pStyle w:val="ListParagraph"/>
+        <w:numPr>
+          <w:ilvl w:val="1"/>
+          <w:numId w:val="4"/>
+        </w:numPr>
+        <w:jc w:val="both"/>
+      </w:pPr>
+      <w:r>
+        <w:lastRenderedPageBreak/>
+        <w:t>steps/step1.tsx–step4.tsx</w:t>
+      </w:r>
+    </w:p>
+    <w:p>
+      <w:pPr>
+        <w:pStyle w:val="ListParagraph"/>
+        <w:numPr>
+          <w:ilvl w:val="0"/>
+          <w:numId w:val="4"/>
+        </w:numPr>
+        <w:jc w:val="both"/>
+      </w:pPr>
+      <w:r>
         <w:t>API: GET/POST/PUT/DELETE /api/internet; GET /api/internet-user-edit/{id}</w:t>
       </w:r>
     </w:p>
@@ -1147,7 +1247,6 @@
         <w:jc w:val="both"/>
       </w:pPr>
       <w:r>
-        <w:lastRenderedPageBreak/>
         <w:t>API: PUT /api/users/{id}/status for activation/deactivation</w:t>
       </w:r>
     </w:p>
@@ -1181,11 +1280,13 @@
       <w:pPr>
         <w:pStyle w:val="ListParagraph"/>
         <w:numPr>
-          <w:ilvl w:val="0"/>
+          <w:ilvl w:val="1"/>
           <w:numId w:val="4"/>
         </w:numPr>
         <w:jc w:val="both"/>
       </w:pPr>
+      <w:bookmarkStart w:id="0" w:name="_GoBack"/>
+      <w:bookmarkEnd w:id="0"/>
       <w:r>
         <w:t>API: /api/check-username, /api/check-email-of-internet-users, /api/check-phone-of-internet-user, /api/check-mac-address</w:t>
       </w:r>
@@ -1564,6 +1665,7 @@
         <w:jc w:val="both"/>
       </w:pPr>
       <w:r>
+        <w:lastRenderedPageBreak/>
         <w:t>API: POST /api/account/activate, GET /api/all-reactivation, GET/PUT/DELETE /api/account-activation/{id}</w:t>
       </w:r>
     </w:p>
@@ -1593,6 +1695,7 @@
         <w:rPr>
           <w:b/>
           <w:bCs/>
+          <w:noProof/>
         </w:rPr>
         <w:drawing>
           <wp:inline distT="0" distB="0" distL="0" distR="0" wp14:anchorId="21CD724D" wp14:editId="52728CF0">
@@ -1878,6 +1981,7 @@
         <w:rPr>
           <w:b/>
           <w:bCs/>
+          <w:noProof/>
         </w:rPr>
         <w:drawing>
           <wp:inline distT="0" distB="0" distL="0" distR="0" wp14:anchorId="1984E536" wp14:editId="0B8D3AD9">
@@ -1991,6 +2095,7 @@
         <w:jc w:val="both"/>
       </w:pPr>
       <w:r>
+        <w:lastRenderedPageBreak/>
         <w:t>api/app/InternetUser/InternetUserController — Users CRUD, validations, status updates, counts, reports, forms.</w:t>
       </w:r>
     </w:p>
@@ -2017,7 +2122,6 @@
         <w:jc w:val="both"/>
       </w:pPr>
       <w:r>
-        <w:lastRenderedPageBreak/>
         <w:t>api/app/Violation/ViolationTypeController — Manage violation types.</w:t>
       </w:r>
     </w:p>
@@ -2187,6 +2291,9 @@
         <w:jc w:val="both"/>
       </w:pPr>
       <w:r>
+        <w:rPr>
+          <w:noProof/>
+        </w:rPr>
         <w:drawing>
           <wp:inline distT="0" distB="0" distL="0" distR="0" wp14:anchorId="07C20DBB" wp14:editId="123ED8BA">
             <wp:extent cx="1821790" cy="220133"/>
@@ -2533,6 +2640,7 @@
         <w:jc w:val="both"/>
       </w:pPr>
       <w:r>
+        <w:lastRenderedPageBreak/>
         <w:t>GET /api/employment-type</w:t>
       </w:r>
     </w:p>
@@ -2585,7 +2693,6 @@
         <w:jc w:val="both"/>
       </w:pPr>
       <w:r>
-        <w:lastRenderedPageBreak/>
         <w:t>GET /api/group-count</w:t>
       </w:r>
     </w:p>
@@ -2859,6 +2966,9 @@
         <w:jc w:val="both"/>
       </w:pPr>
       <w:r>
+        <w:rPr>
+          <w:noProof/>
+        </w:rPr>
         <w:drawing>
           <wp:inline distT="0" distB="0" distL="0" distR="0" wp14:anchorId="105E9E4F" wp14:editId="2FBA10E4">
             <wp:extent cx="2383367" cy="237110"/>
@@ -3008,6 +3118,7 @@
         <w:rPr>
           <w:b/>
           <w:bCs/>
+          <w:noProof/>
         </w:rPr>
         <w:drawing>
           <wp:inline distT="0" distB="0" distL="0" distR="0" wp14:anchorId="289D9A0E" wp14:editId="493429B6">
@@ -3095,6 +3206,7 @@
         <w:jc w:val="both"/>
       </w:pPr>
       <w:r>
+        <w:lastRenderedPageBreak/>
         <w:t>ViolationsType is a catalog of possible violations.</w:t>
       </w:r>
     </w:p>
@@ -3121,7 +3233,6 @@
         <w:jc w:val="both"/>
       </w:pPr>
       <w:r>
-        <w:lastRenderedPageBreak/>
         <w:t>Implication: Frontend should submit `internet_user_id` and `comment`, and if a violation “type” is needed for analytics or display, it must be derived via related collections or additional backend support.</w:t>
       </w:r>
     </w:p>
@@ -3182,6 +3293,9 @@
         <w:jc w:val="both"/>
       </w:pPr>
       <w:r>
+        <w:rPr>
+          <w:noProof/>
+        </w:rPr>
         <w:drawing>
           <wp:inline distT="0" distB="0" distL="0" distR="0" wp14:anchorId="0CBCCDE2" wp14:editId="7DEBC5F2">
             <wp:extent cx="4787900" cy="1884712"/>
@@ -3227,6 +3341,7 @@
         <w:rPr>
           <w:b/>
           <w:bCs/>
+          <w:noProof/>
         </w:rPr>
         <w:drawing>
           <wp:inline distT="0" distB="0" distL="0" distR="0" wp14:anchorId="65810FFA" wp14:editId="1FEE797B">
@@ -3351,6 +3466,7 @@
         <w:rPr>
           <w:b/>
           <w:bCs/>
+          <w:noProof/>
         </w:rPr>
         <w:drawing>
           <wp:inline distT="0" distB="0" distL="0" distR="0" wp14:anchorId="39735DF4" wp14:editId="7B9BAC65">
@@ -3449,6 +3565,7 @@
         <w:rPr>
           <w:b/>
           <w:bCs/>
+          <w:noProof/>
         </w:rPr>
         <w:drawing>
           <wp:inline distT="0" distB="0" distL="0" distR="0" wp14:anchorId="52155C05" wp14:editId="528E8C65">
@@ -3534,6 +3651,7 @@
         <w:rPr>
           <w:b/>
           <w:bCs/>
+          <w:noProof/>
         </w:rPr>
         <w:drawing>
           <wp:inline distT="0" distB="0" distL="0" distR="0" wp14:anchorId="05B1E57F" wp14:editId="57FC943F">
@@ -3582,6 +3700,7 @@
         <w:jc w:val="both"/>
       </w:pPr>
       <w:r>
+        <w:lastRenderedPageBreak/>
         <w:t>Backend</w:t>
       </w:r>
     </w:p>
@@ -3608,7 +3727,6 @@
         <w:jc w:val="both"/>
       </w:pPr>
       <w:r>
-        <w:lastRenderedPageBreak/>
         <w:t>Recommended: cover authentication, permission middleware, user CRUD, activation flows, and violations endpoints.</w:t>
       </w:r>
     </w:p>
@@ -3646,6 +3764,7 @@
         <w:rPr>
           <w:b/>
           <w:bCs/>
+          <w:noProof/>
         </w:rPr>
         <w:drawing>
           <wp:inline distT="0" distB="0" distL="0" distR="0" wp14:anchorId="515890AA" wp14:editId="591B57AD">
@@ -3770,6 +3889,7 @@
         <w:rPr>
           <w:b/>
           <w:bCs/>
+          <w:noProof/>
         </w:rPr>
         <w:drawing>
           <wp:inline distT="0" distB="0" distL="0" distR="0" wp14:anchorId="705C4527" wp14:editId="0B140521">
@@ -3855,6 +3975,7 @@
         <w:rPr>
           <w:b/>
           <w:bCs/>
+          <w:noProof/>
         </w:rPr>
         <w:drawing>
           <wp:inline distT="0" distB="0" distL="0" distR="0" wp14:anchorId="37A1F8A0" wp14:editId="395ED1F2">
@@ -4005,6 +4126,7 @@
         <w:rPr>
           <w:b/>
           <w:bCs/>
+          <w:noProof/>
         </w:rPr>
         <w:drawing>
           <wp:inline distT="0" distB="0" distL="0" distR="0" wp14:anchorId="59F86176" wp14:editId="64774FBA">
@@ -4134,8 +4256,8 @@
         <w:rPr>
           <w:b/>
           <w:bCs/>
+          <w:noProof/>
         </w:rPr>
-        <w:lastRenderedPageBreak/>
         <w:drawing>
           <wp:inline distT="0" distB="0" distL="0" distR="0" wp14:anchorId="3096E3E1" wp14:editId="49EB723E">
             <wp:extent cx="1982390" cy="228600"/>
@@ -4656,7 +4778,6 @@
           <w:b/>
           <w:bCs/>
         </w:rPr>
-        <w:lastRenderedPageBreak/>
         <w:t>Appendix</w:t>
       </w:r>
       <w:r>
@@ -4998,8 +5119,6 @@
       <w:pPr>
         <w:jc w:val="both"/>
       </w:pPr>
-      <w:bookmarkStart w:id="0" w:name="_GoBack"/>
-      <w:bookmarkEnd w:id="0"/>
     </w:p>
     <w:p>
       <w:pPr>
@@ -5018,7 +5137,6 @@
           <w:sz w:val="22"/>
           <w:szCs w:val="22"/>
         </w:rPr>
-        <w:lastRenderedPageBreak/>
         <w:t>Credits &amp; Acknowledgements</w:t>
       </w:r>
     </w:p>
@@ -5208,7 +5326,7 @@
             <w:bCs/>
             <w:noProof/>
           </w:rPr>
-          <w:t>12</w:t>
+          <w:t>5</w:t>
         </w:r>
         <w:r>
           <w:rPr>
@@ -6138,7 +6256,7 @@
   <w:abstractNum w:abstractNumId="8" w15:restartNumberingAfterBreak="0">
     <w:nsid w:val="183C61A0"/>
     <w:multiLevelType w:val="hybridMultilevel"/>
-    <w:tmpl w:val="F3D835B0"/>
+    <w:tmpl w:val="596E6C92"/>
     <w:lvl w:ilvl="0" w:tplc="04090001">
       <w:start w:val="1"/>
       <w:numFmt w:val="bullet"/>
@@ -6151,16 +6269,16 @@
         <w:rFonts w:ascii="Symbol" w:hAnsi="Symbol" w:hint="default"/>
       </w:rPr>
     </w:lvl>
-    <w:lvl w:ilvl="1" w:tplc="04090001">
-      <w:start w:val="1"/>
-      <w:numFmt w:val="bullet"/>
-      <w:lvlText w:val=""/>
+    <w:lvl w:ilvl="1" w:tplc="04090003">
+      <w:start w:val="1"/>
+      <w:numFmt w:val="bullet"/>
+      <w:lvlText w:val="o"/>
       <w:lvlJc w:val="left"/>
       <w:pPr>
         <w:ind w:left="1540" w:hanging="360"/>
       </w:pPr>
       <w:rPr>
-        <w:rFonts w:ascii="Symbol" w:hAnsi="Symbol" w:hint="default"/>
+        <w:rFonts w:ascii="Courier New" w:hAnsi="Courier New" w:cs="Courier New" w:hint="default"/>
       </w:rPr>
     </w:lvl>
     <w:lvl w:ilvl="2" w:tplc="04090005" w:tentative="1">
@@ -12960,6 +13078,7 @@
   <w:style w:type="character" w:default="1" w:styleId="DefaultParagraphFont">
     <w:name w:val="Default Paragraph Font"/>
     <w:uiPriority w:val="1"/>
+    <w:semiHidden/>
     <w:unhideWhenUsed/>
   </w:style>
   <w:style w:type="table" w:default="1" w:styleId="TableNormal">
@@ -13347,7 +13466,7 @@
 </file>
 
 <file path=customXml/itemProps1.xml><?xml version="1.0" encoding="utf-8"?>
-<ds:datastoreItem xmlns:ds="http://schemas.openxmlformats.org/officeDocument/2006/customXml" ds:itemID="{92D7FECC-8C05-4977-8B6D-2F170FBED356}">
+<ds:datastoreItem xmlns:ds="http://schemas.openxmlformats.org/officeDocument/2006/customXml" ds:itemID="{9FFE2D8B-39AC-4708-8D6D-5906C8A37C45}">
   <ds:schemaRefs>
     <ds:schemaRef ds:uri="http://schemas.openxmlformats.org/officeDocument/2006/bibliography"/>
   </ds:schemaRefs>

</xml_diff>